<commit_message>
se agrego la funcion en r que grafica la campana, un archivo de R con ejemplo de la paqueteria del coeficiente de correlacion tetracorico, una bibliografia sobre el algoritmo de programacion de la paqueteria de R, las imagenes de la campana de gauss y en la tesina se comenzo a describir el coeficiente de correlacion tetracorico
</commit_message>
<xml_diff>
--- a/Monografía coeficiente de correlación tetracórico.docx
+++ b/Monografía coeficiente de correlación tetracórico.docx
@@ -31,7 +31,7 @@
                 <w:lang w:val="es-MX" w:eastAsia="es-MX"/>
               </w:rPr>
               <w:drawing>
-                <wp:anchor distT="0" distB="0" distL="114300" distR="114300" simplePos="0" relativeHeight="251661312" behindDoc="1" locked="0" layoutInCell="1" allowOverlap="1" wp14:anchorId="36665A77" wp14:editId="0FA95A41">
+                <wp:anchor distT="0" distB="0" distL="114300" distR="114300" simplePos="0" relativeHeight="251658240" behindDoc="1" locked="0" layoutInCell="1" allowOverlap="1" wp14:anchorId="36665A77" wp14:editId="0FA95A41">
                   <wp:simplePos x="0" y="0"/>
                   <wp:positionH relativeFrom="column">
                     <wp:posOffset>151130</wp:posOffset>
@@ -145,7 +145,7 @@
               <mc:AlternateContent>
                 <mc:Choice Requires="wpc">
                   <w:drawing>
-                    <wp:anchor distT="0" distB="0" distL="114300" distR="114300" simplePos="0" relativeHeight="251659264" behindDoc="1" locked="0" layoutInCell="1" allowOverlap="1" wp14:anchorId="5C3B4622" wp14:editId="68FE6E93">
+                    <wp:anchor distT="0" distB="0" distL="114300" distR="114300" simplePos="0" relativeHeight="251656192" behindDoc="1" locked="0" layoutInCell="1" allowOverlap="1" wp14:anchorId="5C3B4622" wp14:editId="68FE6E93">
                       <wp:simplePos x="0" y="0"/>
                       <wp:positionH relativeFrom="column">
                         <wp:posOffset>45720</wp:posOffset>
@@ -261,7 +261,7 @@
                 </mc:Choice>
                 <mc:Fallback>
                   <w:pict>
-                    <v:group w14:anchorId="094F1510" id="Lienzo 9" o:spid="_x0000_s1026" editas="canvas" style="position:absolute;margin-left:3.6pt;margin-top:10.95pt;width:324pt;height:36pt;z-index:-251657216" coordsize="41148,4572" o:gfxdata="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">
+                    <v:group w14:anchorId="25CC903F" id="Lienzo 9" o:spid="_x0000_s1026" editas="canvas" style="position:absolute;margin-left:3.6pt;margin-top:10.95pt;width:324pt;height:36pt;z-index:-251660288" coordsize="41148,4572" o:gfxdata="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">
                       <v:shapetype id="_x0000_t75" coordsize="21600,21600" o:spt="75" o:preferrelative="t" path="m@4@5l@4@11@9@11@9@5xe" filled="f" stroked="f">
                         <v:stroke joinstyle="miter"/>
                         <v:formulas>
@@ -475,7 +475,7 @@
                 </mc:Choice>
                 <mc:Fallback>
                   <w:pict>
-                    <v:group w14:anchorId="341F2EDF" id="Lienzo 6" o:spid="_x0000_s1026" editas="canvas" style="width:117pt;height:5in;mso-position-horizontal-relative:char;mso-position-vertical-relative:line" coordsize="14859,45720" o:gfxdata="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">
+                    <v:group w14:anchorId="315228D6" id="Lienzo 6" o:spid="_x0000_s1026" editas="canvas" style="width:117pt;height:5in;mso-position-horizontal-relative:char;mso-position-vertical-relative:line" coordsize="14859,45720" o:gfxdata="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">
                       <v:shape id="_x0000_s1027" type="#_x0000_t75" style="position:absolute;width:14859;height:45720;visibility:visible;mso-wrap-style:square">
                         <v:fill o:detectmouseclick="t"/>
                         <v:path o:connecttype="none"/>
@@ -1027,7 +1027,7 @@
                 <w:lang w:val="es-MX" w:eastAsia="es-MX"/>
               </w:rPr>
               <w:drawing>
-                <wp:anchor distT="0" distB="0" distL="114300" distR="114300" simplePos="0" relativeHeight="251660288" behindDoc="1" locked="0" layoutInCell="1" allowOverlap="1" wp14:anchorId="2BEA8B7D" wp14:editId="5FF6148C">
+                <wp:anchor distT="0" distB="0" distL="114300" distR="114300" simplePos="0" relativeHeight="251657216" behindDoc="1" locked="0" layoutInCell="1" allowOverlap="1" wp14:anchorId="2BEA8B7D" wp14:editId="5FF6148C">
                   <wp:simplePos x="0" y="0"/>
                   <wp:positionH relativeFrom="column">
                     <wp:posOffset>121285</wp:posOffset>
@@ -1226,8 +1226,6 @@
       <w:r>
         <w:sym w:font="Wingdings" w:char="F04A"/>
       </w:r>
-      <w:bookmarkStart w:id="0" w:name="_GoBack"/>
-      <w:bookmarkEnd w:id="0"/>
     </w:p>
     <w:p/>
     <w:p/>
@@ -1357,7 +1355,16 @@
         <w:t xml:space="preserve">, </w:t>
       </w:r>
       <w:r>
-        <w:t>por ejemplo, nacionalidad, sexo, grupo sanguíneo, etc. Cuando el valor de una variable solo puede ser alguno de dos categorías, se dice que es dicotómica. El presente trabajo proporciona diferentes coeficientes para determinar la correlación entre dos variables dicotómicas.</w:t>
+        <w:t>por ejemplo:</w:t>
+      </w:r>
+      <w:r>
+        <w:t xml:space="preserve"> nacionalidad, sexo, grupo sanguíneo, etc. Cuando el valor de una variable solo puede ser algun</w:t>
+      </w:r>
+      <w:r>
+        <w:t>a</w:t>
+      </w:r>
+      <w:r>
+        <w:t xml:space="preserve"> de dos categorías, se dice que es dicotómica. El presente trabajo proporciona diferentes coeficientes para determinar la correlación entre dos variables dicotómicas.</w:t>
       </w:r>
     </w:p>
     <w:p>
@@ -1374,10 +1381,118 @@
         <w:t>No debe subestimarse a las variables dicotómicas</w:t>
       </w:r>
       <w:r>
-        <w:t xml:space="preserve"> o pensar que el uso de estas limita la inferencia estadística. Simplemente es natural e inevitable que en ciertos estudios se presenten estas variables y más aún que sea el interés del investigador conocer la relación entre ellas. Las variables dicotómicas están presentes en una amplia gama de aplicaciones científicas. En consecuencia, la medida de asociación entre variables dicotómicas es muy útil en muchas situaciones. Por ejemplo, en el área de medicina muchos fenómenos </w:t>
-      </w:r>
-      <w:r>
-        <w:t>sólo pueden ser medidos de forma fiable en términos de variables dicotómicas. Otro ejemplo el en p</w:t>
+        <w:t xml:space="preserve"> o pensar que el uso de estas limita la inferencia estadística. Simplemente es natural e inevitable que en ciertos estudios se presenten estas variables y más aún que sea el interés del investigador conocer la relación entre ellas. Las variables dicotómicas están presentes en una amplia gama de aplicaciones científicas. En consecuencia, la medida de asociación </w:t>
+      </w:r>
+      <w:r>
+        <w:t>de estas</w:t>
+      </w:r>
+      <w:r>
+        <w:t xml:space="preserve"> es muy útil en muchas situaciones. Por ejemplo, en el área de medicina muchos fenómenos </w:t>
+      </w:r>
+      <w:r>
+        <w:t>sólo pueden ser medidos de forma fiable en términos de variables dicotómicas</w:t>
+      </w:r>
+      <w:r>
+        <w:t xml:space="preserve"> y resulta evidente el deseo de un investigador de saber, por ejemplo, si la variable vacuna (dicotómica por el hecho de describir la cualidad de si el paciente </w:t>
+      </w:r>
+      <w:r>
+        <w:rPr>
+          <w:i/>
+        </w:rPr>
+        <w:t>recibió</w:t>
+      </w:r>
+      <w:r>
+        <w:t xml:space="preserve"> o </w:t>
+      </w:r>
+      <w:r>
+        <w:rPr>
+          <w:i/>
+        </w:rPr>
+        <w:t>no recibió</w:t>
+      </w:r>
+      <w:r>
+        <w:t xml:space="preserve"> cierta vacuna) esta correlacionada con la variable resultado (dicotómica por el hecho de describir la cualidad de si el paciente </w:t>
+      </w:r>
+      <w:r>
+        <w:rPr>
+          <w:i/>
+        </w:rPr>
+        <w:t>se recuperó</w:t>
+      </w:r>
+      <w:r>
+        <w:t xml:space="preserve"> o </w:t>
+      </w:r>
+      <w:r>
+        <w:rPr>
+          <w:i/>
+        </w:rPr>
+        <w:t>murió</w:t>
+      </w:r>
+      <w:r>
+        <w:t>)</w:t>
+      </w:r>
+      <w:r>
+        <w:t xml:space="preserve">. Otro ejemplo </w:t>
+      </w:r>
+      <w:r>
+        <w:t xml:space="preserve">es en psicología, donde muchos trastornos sólo pueden ser medidos en términos de, por ejemplo, </w:t>
+      </w:r>
+      <w:r>
+        <w:rPr>
+          <w:i/>
+        </w:rPr>
+        <w:t>diagnosticado</w:t>
+      </w:r>
+      <w:r>
+        <w:t xml:space="preserve"> o </w:t>
+      </w:r>
+      <w:r>
+        <w:rPr>
+          <w:i/>
+        </w:rPr>
+        <w:t>no diagnosticado</w:t>
+      </w:r>
+      <w:r>
+        <w:t>.</w:t>
+      </w:r>
+      <w:r>
+        <w:t xml:space="preserve"> Como último ejemplo, en las áreas sociales, en materia de discriminación de género, podría estudiarse la correlación entre la variable sexo (dicotómica por el hecho de describir la cualidad de </w:t>
+      </w:r>
+      <w:r>
+        <w:rPr>
+          <w:i/>
+        </w:rPr>
+        <w:t>hombre</w:t>
+      </w:r>
+      <w:r>
+        <w:t xml:space="preserve"> o </w:t>
+      </w:r>
+      <w:r>
+        <w:rPr>
+          <w:i/>
+        </w:rPr>
+        <w:t>mujer</w:t>
+      </w:r>
+      <w:r>
+        <w:t xml:space="preserve">) y la variable aceptación (dicotómica por el hecho de describir la cualidad de cierto aspirante a una vacante en alguna empresa de ser </w:t>
+      </w:r>
+      <w:r>
+        <w:rPr>
+          <w:i/>
+        </w:rPr>
+        <w:t>aceptado</w:t>
+      </w:r>
+      <w:r>
+        <w:t xml:space="preserve"> o </w:t>
+      </w:r>
+      <w:r>
+        <w:rPr>
+          <w:i/>
+        </w:rPr>
+        <w:t>rechazado</w:t>
+      </w:r>
+      <w:r>
+        <w:t>).</w:t>
       </w:r>
     </w:p>
     <w:p>
@@ -1389,33 +1504,149 @@
       <w:pPr>
         <w:jc w:val="both"/>
       </w:pPr>
+      <w:r>
+        <w:tab/>
+        <w:t xml:space="preserve">Actualmente existen varios coeficientes de correlación y numerosos artículos que discuten su eficiencia y su veracidad. Sin embargo, </w:t>
+      </w:r>
+      <w:r>
+        <w:t xml:space="preserve">fue Karl Pearson quien en 1990 a través de su sétimo artículo de la serie </w:t>
+      </w:r>
+      <w:proofErr w:type="spellStart"/>
+      <w:r>
+        <w:rPr>
+          <w:i/>
+        </w:rPr>
+        <w:t>Mathematical</w:t>
+      </w:r>
+      <w:proofErr w:type="spellEnd"/>
+      <w:r>
+        <w:rPr>
+          <w:i/>
+        </w:rPr>
+        <w:t xml:space="preserve"> </w:t>
+      </w:r>
+      <w:proofErr w:type="spellStart"/>
+      <w:r>
+        <w:rPr>
+          <w:i/>
+        </w:rPr>
+        <w:t>contributions</w:t>
+      </w:r>
+      <w:proofErr w:type="spellEnd"/>
+      <w:r>
+        <w:rPr>
+          <w:i/>
+        </w:rPr>
+        <w:t xml:space="preserve"> to </w:t>
+      </w:r>
+      <w:proofErr w:type="spellStart"/>
+      <w:r>
+        <w:rPr>
+          <w:i/>
+        </w:rPr>
+        <w:t>the</w:t>
+      </w:r>
+      <w:proofErr w:type="spellEnd"/>
+      <w:r>
+        <w:rPr>
+          <w:i/>
+        </w:rPr>
+        <w:t xml:space="preserve"> </w:t>
+      </w:r>
+      <w:proofErr w:type="spellStart"/>
+      <w:r>
+        <w:rPr>
+          <w:i/>
+        </w:rPr>
+        <w:t>theory</w:t>
+      </w:r>
+      <w:proofErr w:type="spellEnd"/>
+      <w:r>
+        <w:rPr>
+          <w:i/>
+        </w:rPr>
+        <w:t xml:space="preserve"> of </w:t>
+      </w:r>
+      <w:proofErr w:type="spellStart"/>
+      <w:r>
+        <w:rPr>
+          <w:i/>
+        </w:rPr>
+        <w:t>evolution</w:t>
+      </w:r>
+      <w:proofErr w:type="spellEnd"/>
+      <w:r>
+        <w:t xml:space="preserve"> presentó lo que hoy se conoce como el coeficiente de correlación </w:t>
+      </w:r>
+      <w:proofErr w:type="spellStart"/>
+      <w:r>
+        <w:t>tetracórico</w:t>
+      </w:r>
+      <w:proofErr w:type="spellEnd"/>
+      <w:r>
+        <w:t>.</w:t>
+      </w:r>
     </w:p>
     <w:p>
       <w:pPr>
         <w:jc w:val="both"/>
       </w:pPr>
-      <w:r>
-        <w:tab/>
-        <w:t xml:space="preserve">Ahora bien, antes de querer analizar la correlación entre dos variables, primero debe identificarse qué tipo de variables son. </w:t>
-      </w:r>
     </w:p>
     <w:p>
       <w:pPr>
         <w:jc w:val="both"/>
       </w:pPr>
+      <w:r>
+        <w:tab/>
+        <w:t xml:space="preserve">En el presente trabajo se explicarán </w:t>
+      </w:r>
+      <w:r>
+        <w:t xml:space="preserve">dos coeficientes de correlación, el coeficiente </w:t>
+      </w:r>
+      <m:oMath>
+        <m:r>
+          <w:rPr>
+            <w:rFonts w:ascii="Cambria Math" w:hAnsi="Cambria Math"/>
+          </w:rPr>
+          <m:t>phi</m:t>
+        </m:r>
+      </m:oMath>
+      <w:r>
+        <w:t xml:space="preserve"> y el coeficiente </w:t>
+      </w:r>
+      <w:proofErr w:type="spellStart"/>
+      <w:r>
+        <w:t>tetracórico</w:t>
+      </w:r>
+      <w:proofErr w:type="spellEnd"/>
+      <w:r>
+        <w:t xml:space="preserve"> de Pearson. Se explicará </w:t>
+      </w:r>
     </w:p>
     <w:p>
       <w:pPr>
         <w:jc w:val="both"/>
       </w:pPr>
-      <w:r>
-        <w:tab/>
-      </w:r>
     </w:p>
     <w:p>
       <w:pPr>
         <w:jc w:val="both"/>
       </w:pPr>
+      <w:r>
+        <w:tab/>
+        <w:t xml:space="preserve">Los datos de dos variables dicotómicas suele presentarse en tablas de contingencia de </w:t>
+      </w:r>
+      <m:oMath>
+        <m:r>
+          <w:rPr>
+            <w:rFonts w:ascii="Cambria Math" w:hAnsi="Cambria Math"/>
+          </w:rPr>
+          <m:t>2×2</m:t>
+        </m:r>
+      </m:oMath>
+      <w:r>
+        <w:t>.</w:t>
+      </w:r>
     </w:p>
     <w:p>
       <w:pPr>
@@ -1426,6 +1657,13 @@
       <w:pPr>
         <w:jc w:val="both"/>
       </w:pPr>
+      <w:r>
+        <w:lastRenderedPageBreak/>
+        <w:tab/>
+      </w:r>
+      <w:r>
+        <w:t>Por último, conviene mencionar el hecho de que una fuerte correlación entre dos variables no debe interpretarse como un efecto de causalidad.</w:t>
+      </w:r>
     </w:p>
     <w:p>
       <w:pPr>
@@ -1484,6 +1722,21 @@
     </w:p>
     <w:p>
       <w:pPr>
+        <w:jc w:val="both"/>
+      </w:pPr>
+    </w:p>
+    <w:p>
+      <w:pPr>
+        <w:jc w:val="both"/>
+      </w:pPr>
+    </w:p>
+    <w:p>
+      <w:pPr>
+        <w:jc w:val="both"/>
+      </w:pPr>
+    </w:p>
+    <w:p>
+      <w:pPr>
         <w:spacing w:after="160" w:line="259" w:lineRule="auto"/>
       </w:pPr>
       <w:r>
@@ -1501,6 +1754,907 @@
     </w:p>
     <w:p/>
     <w:p>
+      <w:pPr>
+        <w:rPr>
+          <w:b/>
+        </w:rPr>
+      </w:pPr>
+      <w:r>
+        <w:rPr>
+          <w:b/>
+        </w:rPr>
+        <w:t>Tabla de contingencia</w:t>
+      </w:r>
+    </w:p>
+    <w:p/>
+    <w:p>
+      <w:r>
+        <w:t xml:space="preserve">Si se observan dos variables dicotómicas es común el hecho de que la información se muestre en una tabla de contingencia de </w:t>
+      </w:r>
+      <m:oMath>
+        <m:r>
+          <w:rPr>
+            <w:rFonts w:ascii="Cambria Math" w:hAnsi="Cambria Math"/>
+          </w:rPr>
+          <m:t>2×2</m:t>
+        </m:r>
+      </m:oMath>
+      <w:r>
+        <w:t>, a cada individuo u objeto observado se le hace una clasificación cruzada y se cuentan los totales para cada clasificación, es decir, las frecuencias. Por ejemplo:</w:t>
+      </w:r>
+    </w:p>
+    <w:p/>
+    <w:tbl>
+      <w:tblPr>
+        <w:tblStyle w:val="Tablanormal2"/>
+        <w:tblW w:w="0" w:type="auto"/>
+        <w:jc w:val="center"/>
+        <w:tblLook w:val="04A0" w:firstRow="1" w:lastRow="0" w:firstColumn="1" w:lastColumn="0" w:noHBand="0" w:noVBand="1"/>
+      </w:tblPr>
+      <w:tblGrid>
+        <w:gridCol w:w="1003"/>
+        <w:gridCol w:w="510"/>
+        <w:gridCol w:w="1356"/>
+        <w:gridCol w:w="816"/>
+        <w:gridCol w:w="843"/>
+      </w:tblGrid>
+      <w:tr>
+        <w:trPr>
+          <w:cnfStyle w:val="100000000000" w:firstRow="1" w:lastRow="0" w:firstColumn="0" w:lastColumn="0" w:oddVBand="0" w:evenVBand="0" w:oddHBand="0" w:evenHBand="0" w:firstRowFirstColumn="0" w:firstRowLastColumn="0" w:lastRowFirstColumn="0" w:lastRowLastColumn="0"/>
+          <w:jc w:val="center"/>
+        </w:trPr>
+        <w:tc>
+          <w:tcPr>
+            <w:cnfStyle w:val="001000000000" w:firstRow="0" w:lastRow="0" w:firstColumn="1" w:lastColumn="0" w:oddVBand="0" w:evenVBand="0" w:oddHBand="0" w:evenHBand="0" w:firstRowFirstColumn="0" w:firstRowLastColumn="0" w:lastRowFirstColumn="0" w:lastRowLastColumn="0"/>
+            <w:tcW w:w="0" w:type="auto"/>
+          </w:tcPr>
+          <w:p/>
+        </w:tc>
+        <w:tc>
+          <w:tcPr>
+            <w:tcW w:w="0" w:type="auto"/>
+          </w:tcPr>
+          <w:p>
+            <w:pPr>
+              <w:cnfStyle w:val="100000000000" w:firstRow="1" w:lastRow="0" w:firstColumn="0" w:lastColumn="0" w:oddVBand="0" w:evenVBand="0" w:oddHBand="0" w:evenHBand="0" w:firstRowFirstColumn="0" w:firstRowLastColumn="0" w:lastRowFirstColumn="0" w:lastRowLastColumn="0"/>
+            </w:pPr>
+          </w:p>
+        </w:tc>
+        <w:tc>
+          <w:tcPr>
+            <w:tcW w:w="0" w:type="auto"/>
+            <w:gridSpan w:val="2"/>
+          </w:tcPr>
+          <w:p>
+            <w:pPr>
+              <w:jc w:val="center"/>
+              <w:cnfStyle w:val="100000000000" w:firstRow="1" w:lastRow="0" w:firstColumn="0" w:lastColumn="0" w:oddVBand="0" w:evenVBand="0" w:oddHBand="0" w:evenHBand="0" w:firstRowFirstColumn="0" w:firstRowLastColumn="0" w:lastRowFirstColumn="0" w:lastRowLastColumn="0"/>
+            </w:pPr>
+            <w:r>
+              <w:t>Viruela</w:t>
+            </w:r>
+          </w:p>
+        </w:tc>
+        <w:tc>
+          <w:tcPr>
+            <w:tcW w:w="0" w:type="auto"/>
+          </w:tcPr>
+          <w:p>
+            <w:pPr>
+              <w:jc w:val="center"/>
+              <w:cnfStyle w:val="100000000000" w:firstRow="1" w:lastRow="0" w:firstColumn="0" w:lastColumn="0" w:oddVBand="0" w:evenVBand="0" w:oddHBand="0" w:evenHBand="0" w:firstRowFirstColumn="0" w:firstRowLastColumn="0" w:lastRowFirstColumn="0" w:lastRowLastColumn="0"/>
+            </w:pPr>
+          </w:p>
+        </w:tc>
+      </w:tr>
+      <w:tr>
+        <w:trPr>
+          <w:cnfStyle w:val="000000100000" w:firstRow="0" w:lastRow="0" w:firstColumn="0" w:lastColumn="0" w:oddVBand="0" w:evenVBand="0" w:oddHBand="1" w:evenHBand="0" w:firstRowFirstColumn="0" w:firstRowLastColumn="0" w:lastRowFirstColumn="0" w:lastRowLastColumn="0"/>
+          <w:jc w:val="center"/>
+        </w:trPr>
+        <w:tc>
+          <w:tcPr>
+            <w:cnfStyle w:val="001000000000" w:firstRow="0" w:lastRow="0" w:firstColumn="1" w:lastColumn="0" w:oddVBand="0" w:evenVBand="0" w:oddHBand="0" w:evenHBand="0" w:firstRowFirstColumn="0" w:firstRowLastColumn="0" w:lastRowFirstColumn="0" w:lastRowLastColumn="0"/>
+            <w:tcW w:w="0" w:type="auto"/>
+          </w:tcPr>
+          <w:p>
+            <w:pPr>
+              <w:jc w:val="center"/>
+            </w:pPr>
+          </w:p>
+        </w:tc>
+        <w:tc>
+          <w:tcPr>
+            <w:tcW w:w="0" w:type="auto"/>
+          </w:tcPr>
+          <w:p>
+            <w:pPr>
+              <w:cnfStyle w:val="000000100000" w:firstRow="0" w:lastRow="0" w:firstColumn="0" w:lastColumn="0" w:oddVBand="0" w:evenVBand="0" w:oddHBand="1" w:evenHBand="0" w:firstRowFirstColumn="0" w:firstRowLastColumn="0" w:lastRowFirstColumn="0" w:lastRowLastColumn="0"/>
+            </w:pPr>
+          </w:p>
+        </w:tc>
+        <w:tc>
+          <w:tcPr>
+            <w:tcW w:w="0" w:type="auto"/>
+          </w:tcPr>
+          <w:p>
+            <w:pPr>
+              <w:cnfStyle w:val="000000100000" w:firstRow="0" w:lastRow="0" w:firstColumn="0" w:lastColumn="0" w:oddVBand="0" w:evenVBand="0" w:oddHBand="1" w:evenHBand="0" w:firstRowFirstColumn="0" w:firstRowLastColumn="0" w:lastRowFirstColumn="0" w:lastRowLastColumn="0"/>
+            </w:pPr>
+            <w:r>
+              <w:t>Se recuperó</w:t>
+            </w:r>
+          </w:p>
+        </w:tc>
+        <w:tc>
+          <w:tcPr>
+            <w:tcW w:w="0" w:type="auto"/>
+          </w:tcPr>
+          <w:p>
+            <w:pPr>
+              <w:cnfStyle w:val="000000100000" w:firstRow="0" w:lastRow="0" w:firstColumn="0" w:lastColumn="0" w:oddVBand="0" w:evenVBand="0" w:oddHBand="1" w:evenHBand="0" w:firstRowFirstColumn="0" w:firstRowLastColumn="0" w:lastRowFirstColumn="0" w:lastRowLastColumn="0"/>
+            </w:pPr>
+            <w:r>
+              <w:t>Murió</w:t>
+            </w:r>
+          </w:p>
+        </w:tc>
+        <w:tc>
+          <w:tcPr>
+            <w:tcW w:w="0" w:type="auto"/>
+            <w:vAlign w:val="center"/>
+          </w:tcPr>
+          <w:p>
+            <w:pPr>
+              <w:jc w:val="center"/>
+              <w:cnfStyle w:val="000000100000" w:firstRow="0" w:lastRow="0" w:firstColumn="0" w:lastColumn="0" w:oddVBand="0" w:evenVBand="0" w:oddHBand="1" w:evenHBand="0" w:firstRowFirstColumn="0" w:firstRowLastColumn="0" w:lastRowFirstColumn="0" w:lastRowLastColumn="0"/>
+              <w:rPr>
+                <w:b/>
+              </w:rPr>
+            </w:pPr>
+            <w:r>
+              <w:rPr>
+                <w:b/>
+              </w:rPr>
+              <w:t>Total:</w:t>
+            </w:r>
+          </w:p>
+        </w:tc>
+      </w:tr>
+      <w:tr>
+        <w:trPr>
+          <w:jc w:val="center"/>
+        </w:trPr>
+        <w:tc>
+          <w:tcPr>
+            <w:cnfStyle w:val="001000000000" w:firstRow="0" w:lastRow="0" w:firstColumn="1" w:lastColumn="0" w:oddVBand="0" w:evenVBand="0" w:oddHBand="0" w:evenHBand="0" w:firstRowFirstColumn="0" w:firstRowLastColumn="0" w:lastRowFirstColumn="0" w:lastRowLastColumn="0"/>
+            <w:tcW w:w="0" w:type="auto"/>
+            <w:vMerge w:val="restart"/>
+          </w:tcPr>
+          <w:p>
+            <w:pPr>
+              <w:jc w:val="center"/>
+            </w:pPr>
+            <w:r>
+              <w:t>Vacuna</w:t>
+            </w:r>
+          </w:p>
+        </w:tc>
+        <w:tc>
+          <w:tcPr>
+            <w:tcW w:w="0" w:type="auto"/>
+          </w:tcPr>
+          <w:p>
+            <w:pPr>
+              <w:cnfStyle w:val="000000000000" w:firstRow="0" w:lastRow="0" w:firstColumn="0" w:lastColumn="0" w:oddVBand="0" w:evenVBand="0" w:oddHBand="0" w:evenHBand="0" w:firstRowFirstColumn="0" w:firstRowLastColumn="0" w:lastRowFirstColumn="0" w:lastRowLastColumn="0"/>
+            </w:pPr>
+            <w:r>
+              <w:t>Sí</w:t>
+            </w:r>
+          </w:p>
+        </w:tc>
+        <w:tc>
+          <w:tcPr>
+            <w:tcW w:w="0" w:type="auto"/>
+            <w:vAlign w:val="center"/>
+          </w:tcPr>
+          <w:p>
+            <w:pPr>
+              <w:jc w:val="center"/>
+              <w:cnfStyle w:val="000000000000" w:firstRow="0" w:lastRow="0" w:firstColumn="0" w:lastColumn="0" w:oddVBand="0" w:evenVBand="0" w:oddHBand="0" w:evenHBand="0" w:firstRowFirstColumn="0" w:firstRowLastColumn="0" w:lastRowFirstColumn="0" w:lastRowLastColumn="0"/>
+            </w:pPr>
+            <w:r>
+              <w:t>1562</w:t>
+            </w:r>
+          </w:p>
+        </w:tc>
+        <w:tc>
+          <w:tcPr>
+            <w:tcW w:w="0" w:type="auto"/>
+            <w:vAlign w:val="center"/>
+          </w:tcPr>
+          <w:p>
+            <w:pPr>
+              <w:jc w:val="center"/>
+              <w:cnfStyle w:val="000000000000" w:firstRow="0" w:lastRow="0" w:firstColumn="0" w:lastColumn="0" w:oddVBand="0" w:evenVBand="0" w:oddHBand="0" w:evenHBand="0" w:firstRowFirstColumn="0" w:firstRowLastColumn="0" w:lastRowFirstColumn="0" w:lastRowLastColumn="0"/>
+            </w:pPr>
+            <w:r>
+              <w:t>42</w:t>
+            </w:r>
+          </w:p>
+        </w:tc>
+        <w:tc>
+          <w:tcPr>
+            <w:tcW w:w="0" w:type="auto"/>
+            <w:vAlign w:val="center"/>
+          </w:tcPr>
+          <w:p>
+            <w:pPr>
+              <w:jc w:val="center"/>
+              <w:cnfStyle w:val="000000000000" w:firstRow="0" w:lastRow="0" w:firstColumn="0" w:lastColumn="0" w:oddVBand="0" w:evenVBand="0" w:oddHBand="0" w:evenHBand="0" w:firstRowFirstColumn="0" w:firstRowLastColumn="0" w:lastRowFirstColumn="0" w:lastRowLastColumn="0"/>
+            </w:pPr>
+            <w:r>
+              <w:t>1604</w:t>
+            </w:r>
+          </w:p>
+        </w:tc>
+      </w:tr>
+      <w:tr>
+        <w:trPr>
+          <w:cnfStyle w:val="000000100000" w:firstRow="0" w:lastRow="0" w:firstColumn="0" w:lastColumn="0" w:oddVBand="0" w:evenVBand="0" w:oddHBand="1" w:evenHBand="0" w:firstRowFirstColumn="0" w:firstRowLastColumn="0" w:lastRowFirstColumn="0" w:lastRowLastColumn="0"/>
+          <w:jc w:val="center"/>
+        </w:trPr>
+        <w:tc>
+          <w:tcPr>
+            <w:cnfStyle w:val="001000000000" w:firstRow="0" w:lastRow="0" w:firstColumn="1" w:lastColumn="0" w:oddVBand="0" w:evenVBand="0" w:oddHBand="0" w:evenHBand="0" w:firstRowFirstColumn="0" w:firstRowLastColumn="0" w:lastRowFirstColumn="0" w:lastRowLastColumn="0"/>
+            <w:tcW w:w="0" w:type="auto"/>
+            <w:vMerge/>
+          </w:tcPr>
+          <w:p>
+            <w:pPr>
+              <w:jc w:val="center"/>
+            </w:pPr>
+          </w:p>
+        </w:tc>
+        <w:tc>
+          <w:tcPr>
+            <w:tcW w:w="0" w:type="auto"/>
+          </w:tcPr>
+          <w:p>
+            <w:pPr>
+              <w:cnfStyle w:val="000000100000" w:firstRow="0" w:lastRow="0" w:firstColumn="0" w:lastColumn="0" w:oddVBand="0" w:evenVBand="0" w:oddHBand="1" w:evenHBand="0" w:firstRowFirstColumn="0" w:firstRowLastColumn="0" w:lastRowFirstColumn="0" w:lastRowLastColumn="0"/>
+            </w:pPr>
+            <w:r>
+              <w:t>No</w:t>
+            </w:r>
+          </w:p>
+        </w:tc>
+        <w:tc>
+          <w:tcPr>
+            <w:tcW w:w="0" w:type="auto"/>
+            <w:vAlign w:val="center"/>
+          </w:tcPr>
+          <w:p>
+            <w:pPr>
+              <w:jc w:val="center"/>
+              <w:cnfStyle w:val="000000100000" w:firstRow="0" w:lastRow="0" w:firstColumn="0" w:lastColumn="0" w:oddVBand="0" w:evenVBand="0" w:oddHBand="1" w:evenHBand="0" w:firstRowFirstColumn="0" w:firstRowLastColumn="0" w:lastRowFirstColumn="0" w:lastRowLastColumn="0"/>
+            </w:pPr>
+            <w:r>
+              <w:t>383</w:t>
+            </w:r>
+          </w:p>
+        </w:tc>
+        <w:tc>
+          <w:tcPr>
+            <w:tcW w:w="0" w:type="auto"/>
+            <w:vAlign w:val="center"/>
+          </w:tcPr>
+          <w:p>
+            <w:pPr>
+              <w:jc w:val="center"/>
+              <w:cnfStyle w:val="000000100000" w:firstRow="0" w:lastRow="0" w:firstColumn="0" w:lastColumn="0" w:oddVBand="0" w:evenVBand="0" w:oddHBand="1" w:evenHBand="0" w:firstRowFirstColumn="0" w:firstRowLastColumn="0" w:lastRowFirstColumn="0" w:lastRowLastColumn="0"/>
+            </w:pPr>
+            <w:r>
+              <w:t>94</w:t>
+            </w:r>
+          </w:p>
+        </w:tc>
+        <w:tc>
+          <w:tcPr>
+            <w:tcW w:w="0" w:type="auto"/>
+            <w:vAlign w:val="center"/>
+          </w:tcPr>
+          <w:p>
+            <w:pPr>
+              <w:jc w:val="center"/>
+              <w:cnfStyle w:val="000000100000" w:firstRow="0" w:lastRow="0" w:firstColumn="0" w:lastColumn="0" w:oddVBand="0" w:evenVBand="0" w:oddHBand="1" w:evenHBand="0" w:firstRowFirstColumn="0" w:firstRowLastColumn="0" w:lastRowFirstColumn="0" w:lastRowLastColumn="0"/>
+            </w:pPr>
+            <w:r>
+              <w:t>477</w:t>
+            </w:r>
+          </w:p>
+        </w:tc>
+      </w:tr>
+      <w:tr>
+        <w:trPr>
+          <w:jc w:val="center"/>
+        </w:trPr>
+        <w:tc>
+          <w:tcPr>
+            <w:cnfStyle w:val="001000000000" w:firstRow="0" w:lastRow="0" w:firstColumn="1" w:lastColumn="0" w:oddVBand="0" w:evenVBand="0" w:oddHBand="0" w:evenHBand="0" w:firstRowFirstColumn="0" w:firstRowLastColumn="0" w:lastRowFirstColumn="0" w:lastRowLastColumn="0"/>
+            <w:tcW w:w="0" w:type="auto"/>
+            <w:gridSpan w:val="2"/>
+            <w:vAlign w:val="center"/>
+          </w:tcPr>
+          <w:p>
+            <w:pPr>
+              <w:jc w:val="right"/>
+            </w:pPr>
+            <w:r>
+              <w:t>Total:</w:t>
+            </w:r>
+          </w:p>
+        </w:tc>
+        <w:tc>
+          <w:tcPr>
+            <w:tcW w:w="0" w:type="auto"/>
+            <w:vAlign w:val="center"/>
+          </w:tcPr>
+          <w:p>
+            <w:pPr>
+              <w:jc w:val="center"/>
+              <w:cnfStyle w:val="000000000000" w:firstRow="0" w:lastRow="0" w:firstColumn="0" w:lastColumn="0" w:oddVBand="0" w:evenVBand="0" w:oddHBand="0" w:evenHBand="0" w:firstRowFirstColumn="0" w:firstRowLastColumn="0" w:lastRowFirstColumn="0" w:lastRowLastColumn="0"/>
+            </w:pPr>
+            <w:r>
+              <w:t>1945</w:t>
+            </w:r>
+          </w:p>
+        </w:tc>
+        <w:tc>
+          <w:tcPr>
+            <w:tcW w:w="0" w:type="auto"/>
+            <w:vAlign w:val="center"/>
+          </w:tcPr>
+          <w:p>
+            <w:pPr>
+              <w:jc w:val="center"/>
+              <w:cnfStyle w:val="000000000000" w:firstRow="0" w:lastRow="0" w:firstColumn="0" w:lastColumn="0" w:oddVBand="0" w:evenVBand="0" w:oddHBand="0" w:evenHBand="0" w:firstRowFirstColumn="0" w:firstRowLastColumn="0" w:lastRowFirstColumn="0" w:lastRowLastColumn="0"/>
+            </w:pPr>
+            <w:r>
+              <w:t>136</w:t>
+            </w:r>
+          </w:p>
+        </w:tc>
+        <w:tc>
+          <w:tcPr>
+            <w:tcW w:w="0" w:type="auto"/>
+            <w:vAlign w:val="center"/>
+          </w:tcPr>
+          <w:p>
+            <w:pPr>
+              <w:keepNext/>
+              <w:jc w:val="center"/>
+              <w:cnfStyle w:val="000000000000" w:firstRow="0" w:lastRow="0" w:firstColumn="0" w:lastColumn="0" w:oddVBand="0" w:evenVBand="0" w:oddHBand="0" w:evenHBand="0" w:firstRowFirstColumn="0" w:firstRowLastColumn="0" w:lastRowFirstColumn="0" w:lastRowLastColumn="0"/>
+            </w:pPr>
+            <w:r>
+              <w:t>2081</w:t>
+            </w:r>
+          </w:p>
+        </w:tc>
+      </w:tr>
+    </w:tbl>
+    <w:p>
+      <w:pPr>
+        <w:pStyle w:val="Descripcin"/>
+        <w:ind w:left="2127"/>
+      </w:pPr>
+      <w:r>
+        <w:t xml:space="preserve">Tabla </w:t>
+      </w:r>
+      <w:r>
+        <w:fldChar w:fldCharType="begin"/>
+      </w:r>
+      <w:r>
+        <w:instrText xml:space="preserve"> SEQ Tabla \* ARABIC </w:instrText>
+      </w:r>
+      <w:r>
+        <w:fldChar w:fldCharType="separate"/>
+      </w:r>
+      <w:r>
+        <w:rPr>
+          <w:noProof/>
+        </w:rPr>
+        <w:t>1</w:t>
+      </w:r>
+      <w:r>
+        <w:fldChar w:fldCharType="end"/>
+      </w:r>
+      <w:r>
+        <w:t>. Datos de la viruela recuperados por Karl Pearson (1900)</w:t>
+      </w:r>
+    </w:p>
+    <w:p/>
+    <w:p>
+      <w:r>
+        <w:t xml:space="preserve">En la tabla anterior se muestra la variable Vacuna cuyos posibles valores son sí o no, y la variable Viruela cuyos posibles valores son Se recuperó o Murió, entonces cada paciente observado recibe una doble clasificación, una por cada variable, así que, por ejemplo, hubo </w:t>
+      </w:r>
+      <m:oMath>
+        <m:r>
+          <w:rPr>
+            <w:rFonts w:ascii="Cambria Math" w:hAnsi="Cambria Math"/>
+          </w:rPr>
+          <m:t>1562</m:t>
+        </m:r>
+      </m:oMath>
+      <w:r>
+        <w:t xml:space="preserve"> pacientes que sí recibieron la vacuna y se recuperaron de la viruela.</w:t>
+      </w:r>
+    </w:p>
+    <w:p/>
+    <w:p>
+      <w:r>
+        <w:t>Conviene generalizar para entender la teoría detrás</w:t>
+      </w:r>
+      <w:r>
+        <w:t xml:space="preserve"> y poder hacer los cálculos</w:t>
+      </w:r>
+      <w:r>
+        <w:t xml:space="preserve"> del coeficiente de correlación </w:t>
+      </w:r>
+      <w:proofErr w:type="spellStart"/>
+      <w:r>
+        <w:t>tetracórico</w:t>
+      </w:r>
+      <w:proofErr w:type="spellEnd"/>
+      <w:r>
+        <w:t>, ento</w:t>
+      </w:r>
+      <w:bookmarkStart w:id="0" w:name="_GoBack"/>
+      <w:bookmarkEnd w:id="0"/>
+      <w:r>
+        <w:t xml:space="preserve">nces una tabla de contingencia de </w:t>
+      </w:r>
+      <m:oMath>
+        <m:r>
+          <w:rPr>
+            <w:rFonts w:ascii="Cambria Math" w:hAnsi="Cambria Math"/>
+          </w:rPr>
+          <m:t>2×2</m:t>
+        </m:r>
+      </m:oMath>
+      <w:r>
+        <w:t xml:space="preserve"> tiene la forma:</w:t>
+      </w:r>
+    </w:p>
+    <w:p/>
+    <w:tbl>
+      <w:tblPr>
+        <w:tblStyle w:val="Tablanormal2"/>
+        <w:tblW w:w="0" w:type="auto"/>
+        <w:jc w:val="center"/>
+        <w:tblLook w:val="04A0" w:firstRow="1" w:lastRow="0" w:firstColumn="1" w:lastColumn="0" w:noHBand="0" w:noVBand="1"/>
+      </w:tblPr>
+      <w:tblGrid>
+        <w:gridCol w:w="519"/>
+        <w:gridCol w:w="324"/>
+        <w:gridCol w:w="565"/>
+        <w:gridCol w:w="592"/>
+        <w:gridCol w:w="843"/>
+      </w:tblGrid>
+      <w:tr>
+        <w:trPr>
+          <w:cnfStyle w:val="100000000000" w:firstRow="1" w:lastRow="0" w:firstColumn="0" w:lastColumn="0" w:oddVBand="0" w:evenVBand="0" w:oddHBand="0" w:evenHBand="0" w:firstRowFirstColumn="0" w:firstRowLastColumn="0" w:lastRowFirstColumn="0" w:lastRowLastColumn="0"/>
+          <w:jc w:val="center"/>
+        </w:trPr>
+        <w:tc>
+          <w:tcPr>
+            <w:cnfStyle w:val="001000000000" w:firstRow="0" w:lastRow="0" w:firstColumn="1" w:lastColumn="0" w:oddVBand="0" w:evenVBand="0" w:oddHBand="0" w:evenHBand="0" w:firstRowFirstColumn="0" w:firstRowLastColumn="0" w:lastRowFirstColumn="0" w:lastRowLastColumn="0"/>
+            <w:tcW w:w="0" w:type="auto"/>
+          </w:tcPr>
+          <w:p/>
+        </w:tc>
+        <w:tc>
+          <w:tcPr>
+            <w:tcW w:w="0" w:type="auto"/>
+          </w:tcPr>
+          <w:p>
+            <w:pPr>
+              <w:cnfStyle w:val="100000000000" w:firstRow="1" w:lastRow="0" w:firstColumn="0" w:lastColumn="0" w:oddVBand="0" w:evenVBand="0" w:oddHBand="0" w:evenHBand="0" w:firstRowFirstColumn="0" w:firstRowLastColumn="0" w:lastRowFirstColumn="0" w:lastRowLastColumn="0"/>
+            </w:pPr>
+          </w:p>
+        </w:tc>
+        <w:tc>
+          <w:tcPr>
+            <w:tcW w:w="0" w:type="auto"/>
+            <w:gridSpan w:val="2"/>
+          </w:tcPr>
+          <w:p>
+            <w:pPr>
+              <w:jc w:val="center"/>
+              <w:cnfStyle w:val="100000000000" w:firstRow="1" w:lastRow="0" w:firstColumn="0" w:lastColumn="0" w:oddVBand="0" w:evenVBand="0" w:oddHBand="0" w:evenHBand="0" w:firstRowFirstColumn="0" w:firstRowLastColumn="0" w:lastRowFirstColumn="0" w:lastRowLastColumn="0"/>
+            </w:pPr>
+            <m:oMathPara>
+              <m:oMath>
+                <m:r>
+                  <m:rPr>
+                    <m:sty m:val="bi"/>
+                  </m:rPr>
+                  <w:rPr>
+                    <w:rFonts w:ascii="Cambria Math" w:hAnsi="Cambria Math"/>
+                  </w:rPr>
+                  <m:t>y</m:t>
+                </m:r>
+              </m:oMath>
+            </m:oMathPara>
+          </w:p>
+        </w:tc>
+        <w:tc>
+          <w:tcPr>
+            <w:tcW w:w="0" w:type="auto"/>
+          </w:tcPr>
+          <w:p>
+            <w:pPr>
+              <w:jc w:val="center"/>
+              <w:cnfStyle w:val="100000000000" w:firstRow="1" w:lastRow="0" w:firstColumn="0" w:lastColumn="0" w:oddVBand="0" w:evenVBand="0" w:oddHBand="0" w:evenHBand="0" w:firstRowFirstColumn="0" w:firstRowLastColumn="0" w:lastRowFirstColumn="0" w:lastRowLastColumn="0"/>
+            </w:pPr>
+          </w:p>
+        </w:tc>
+      </w:tr>
+      <w:tr>
+        <w:trPr>
+          <w:cnfStyle w:val="000000100000" w:firstRow="0" w:lastRow="0" w:firstColumn="0" w:lastColumn="0" w:oddVBand="0" w:evenVBand="0" w:oddHBand="1" w:evenHBand="0" w:firstRowFirstColumn="0" w:firstRowLastColumn="0" w:lastRowFirstColumn="0" w:lastRowLastColumn="0"/>
+          <w:jc w:val="center"/>
+        </w:trPr>
+        <w:tc>
+          <w:tcPr>
+            <w:cnfStyle w:val="001000000000" w:firstRow="0" w:lastRow="0" w:firstColumn="1" w:lastColumn="0" w:oddVBand="0" w:evenVBand="0" w:oddHBand="0" w:evenHBand="0" w:firstRowFirstColumn="0" w:firstRowLastColumn="0" w:lastRowFirstColumn="0" w:lastRowLastColumn="0"/>
+            <w:tcW w:w="0" w:type="auto"/>
+          </w:tcPr>
+          <w:p>
+            <w:pPr>
+              <w:jc w:val="center"/>
+            </w:pPr>
+          </w:p>
+        </w:tc>
+        <w:tc>
+          <w:tcPr>
+            <w:tcW w:w="0" w:type="auto"/>
+          </w:tcPr>
+          <w:p>
+            <w:pPr>
+              <w:cnfStyle w:val="000000100000" w:firstRow="0" w:lastRow="0" w:firstColumn="0" w:lastColumn="0" w:oddVBand="0" w:evenVBand="0" w:oddHBand="1" w:evenHBand="0" w:firstRowFirstColumn="0" w:firstRowLastColumn="0" w:lastRowFirstColumn="0" w:lastRowLastColumn="0"/>
+            </w:pPr>
+          </w:p>
+        </w:tc>
+        <w:tc>
+          <w:tcPr>
+            <w:tcW w:w="0" w:type="auto"/>
+          </w:tcPr>
+          <w:p>
+            <w:pPr>
+              <w:cnfStyle w:val="000000100000" w:firstRow="0" w:lastRow="0" w:firstColumn="0" w:lastColumn="0" w:oddVBand="0" w:evenVBand="0" w:oddHBand="1" w:evenHBand="0" w:firstRowFirstColumn="0" w:firstRowLastColumn="0" w:lastRowFirstColumn="0" w:lastRowLastColumn="0"/>
+            </w:pPr>
+          </w:p>
+        </w:tc>
+        <w:tc>
+          <w:tcPr>
+            <w:tcW w:w="0" w:type="auto"/>
+          </w:tcPr>
+          <w:p>
+            <w:pPr>
+              <w:cnfStyle w:val="000000100000" w:firstRow="0" w:lastRow="0" w:firstColumn="0" w:lastColumn="0" w:oddVBand="0" w:evenVBand="0" w:oddHBand="1" w:evenHBand="0" w:firstRowFirstColumn="0" w:firstRowLastColumn="0" w:lastRowFirstColumn="0" w:lastRowLastColumn="0"/>
+            </w:pPr>
+          </w:p>
+        </w:tc>
+        <w:tc>
+          <w:tcPr>
+            <w:tcW w:w="0" w:type="auto"/>
+            <w:vAlign w:val="center"/>
+          </w:tcPr>
+          <w:p>
+            <w:pPr>
+              <w:jc w:val="center"/>
+              <w:cnfStyle w:val="000000100000" w:firstRow="0" w:lastRow="0" w:firstColumn="0" w:lastColumn="0" w:oddVBand="0" w:evenVBand="0" w:oddHBand="1" w:evenHBand="0" w:firstRowFirstColumn="0" w:firstRowLastColumn="0" w:lastRowFirstColumn="0" w:lastRowLastColumn="0"/>
+              <w:rPr>
+                <w:b/>
+              </w:rPr>
+            </w:pPr>
+            <w:r>
+              <w:rPr>
+                <w:b/>
+              </w:rPr>
+              <w:t>Total:</w:t>
+            </w:r>
+          </w:p>
+        </w:tc>
+      </w:tr>
+      <w:tr>
+        <w:trPr>
+          <w:jc w:val="center"/>
+        </w:trPr>
+        <w:tc>
+          <w:tcPr>
+            <w:cnfStyle w:val="001000000000" w:firstRow="0" w:lastRow="0" w:firstColumn="1" w:lastColumn="0" w:oddVBand="0" w:evenVBand="0" w:oddHBand="0" w:evenHBand="0" w:firstRowFirstColumn="0" w:firstRowLastColumn="0" w:lastRowFirstColumn="0" w:lastRowLastColumn="0"/>
+            <w:tcW w:w="0" w:type="auto"/>
+            <w:vMerge w:val="restart"/>
+          </w:tcPr>
+          <w:p>
+            <w:pPr>
+              <w:jc w:val="center"/>
+            </w:pPr>
+            <m:oMathPara>
+              <m:oMath>
+                <m:r>
+                  <m:rPr>
+                    <m:sty m:val="bi"/>
+                  </m:rPr>
+                  <w:rPr>
+                    <w:rFonts w:ascii="Cambria Math" w:hAnsi="Cambria Math"/>
+                  </w:rPr>
+                  <m:t>x</m:t>
+                </m:r>
+              </m:oMath>
+            </m:oMathPara>
+          </w:p>
+        </w:tc>
+        <w:tc>
+          <w:tcPr>
+            <w:tcW w:w="0" w:type="auto"/>
+          </w:tcPr>
+          <w:p>
+            <w:pPr>
+              <w:cnfStyle w:val="000000000000" w:firstRow="0" w:lastRow="0" w:firstColumn="0" w:lastColumn="0" w:oddVBand="0" w:evenVBand="0" w:oddHBand="0" w:evenHBand="0" w:firstRowFirstColumn="0" w:firstRowLastColumn="0" w:lastRowFirstColumn="0" w:lastRowLastColumn="0"/>
+            </w:pPr>
+          </w:p>
+        </w:tc>
+        <w:tc>
+          <w:tcPr>
+            <w:tcW w:w="0" w:type="auto"/>
+            <w:vAlign w:val="center"/>
+          </w:tcPr>
+          <w:p>
+            <w:pPr>
+              <w:jc w:val="center"/>
+              <w:cnfStyle w:val="000000000000" w:firstRow="0" w:lastRow="0" w:firstColumn="0" w:lastColumn="0" w:oddVBand="0" w:evenVBand="0" w:oddHBand="0" w:evenHBand="0" w:firstRowFirstColumn="0" w:firstRowLastColumn="0" w:lastRowFirstColumn="0" w:lastRowLastColumn="0"/>
+            </w:pPr>
+            <w:r>
+              <w:t>a</w:t>
+            </w:r>
+          </w:p>
+        </w:tc>
+        <w:tc>
+          <w:tcPr>
+            <w:tcW w:w="0" w:type="auto"/>
+            <w:vAlign w:val="center"/>
+          </w:tcPr>
+          <w:p>
+            <w:pPr>
+              <w:jc w:val="center"/>
+              <w:cnfStyle w:val="000000000000" w:firstRow="0" w:lastRow="0" w:firstColumn="0" w:lastColumn="0" w:oddVBand="0" w:evenVBand="0" w:oddHBand="0" w:evenHBand="0" w:firstRowFirstColumn="0" w:firstRowLastColumn="0" w:lastRowFirstColumn="0" w:lastRowLastColumn="0"/>
+            </w:pPr>
+            <w:r>
+              <w:t>b</w:t>
+            </w:r>
+          </w:p>
+        </w:tc>
+        <w:tc>
+          <w:tcPr>
+            <w:tcW w:w="0" w:type="auto"/>
+            <w:vAlign w:val="center"/>
+          </w:tcPr>
+          <w:p>
+            <w:pPr>
+              <w:jc w:val="center"/>
+              <w:cnfStyle w:val="000000000000" w:firstRow="0" w:lastRow="0" w:firstColumn="0" w:lastColumn="0" w:oddVBand="0" w:evenVBand="0" w:oddHBand="0" w:evenHBand="0" w:firstRowFirstColumn="0" w:firstRowLastColumn="0" w:lastRowFirstColumn="0" w:lastRowLastColumn="0"/>
+            </w:pPr>
+            <w:proofErr w:type="spellStart"/>
+            <w:r>
+              <w:t>a+b</w:t>
+            </w:r>
+            <w:proofErr w:type="spellEnd"/>
+          </w:p>
+        </w:tc>
+      </w:tr>
+      <w:tr>
+        <w:trPr>
+          <w:cnfStyle w:val="000000100000" w:firstRow="0" w:lastRow="0" w:firstColumn="0" w:lastColumn="0" w:oddVBand="0" w:evenVBand="0" w:oddHBand="1" w:evenHBand="0" w:firstRowFirstColumn="0" w:firstRowLastColumn="0" w:lastRowFirstColumn="0" w:lastRowLastColumn="0"/>
+          <w:jc w:val="center"/>
+        </w:trPr>
+        <w:tc>
+          <w:tcPr>
+            <w:cnfStyle w:val="001000000000" w:firstRow="0" w:lastRow="0" w:firstColumn="1" w:lastColumn="0" w:oddVBand="0" w:evenVBand="0" w:oddHBand="0" w:evenHBand="0" w:firstRowFirstColumn="0" w:firstRowLastColumn="0" w:lastRowFirstColumn="0" w:lastRowLastColumn="0"/>
+            <w:tcW w:w="0" w:type="auto"/>
+            <w:vMerge/>
+          </w:tcPr>
+          <w:p>
+            <w:pPr>
+              <w:jc w:val="center"/>
+            </w:pPr>
+          </w:p>
+        </w:tc>
+        <w:tc>
+          <w:tcPr>
+            <w:tcW w:w="0" w:type="auto"/>
+          </w:tcPr>
+          <w:p>
+            <w:pPr>
+              <w:cnfStyle w:val="000000100000" w:firstRow="0" w:lastRow="0" w:firstColumn="0" w:lastColumn="0" w:oddVBand="0" w:evenVBand="0" w:oddHBand="1" w:evenHBand="0" w:firstRowFirstColumn="0" w:firstRowLastColumn="0" w:lastRowFirstColumn="0" w:lastRowLastColumn="0"/>
+            </w:pPr>
+          </w:p>
+        </w:tc>
+        <w:tc>
+          <w:tcPr>
+            <w:tcW w:w="0" w:type="auto"/>
+            <w:vAlign w:val="center"/>
+          </w:tcPr>
+          <w:p>
+            <w:pPr>
+              <w:jc w:val="center"/>
+              <w:cnfStyle w:val="000000100000" w:firstRow="0" w:lastRow="0" w:firstColumn="0" w:lastColumn="0" w:oddVBand="0" w:evenVBand="0" w:oddHBand="1" w:evenHBand="0" w:firstRowFirstColumn="0" w:firstRowLastColumn="0" w:lastRowFirstColumn="0" w:lastRowLastColumn="0"/>
+            </w:pPr>
+            <w:r>
+              <w:t>c</w:t>
+            </w:r>
+          </w:p>
+        </w:tc>
+        <w:tc>
+          <w:tcPr>
+            <w:tcW w:w="0" w:type="auto"/>
+            <w:vAlign w:val="center"/>
+          </w:tcPr>
+          <w:p>
+            <w:pPr>
+              <w:jc w:val="center"/>
+              <w:cnfStyle w:val="000000100000" w:firstRow="0" w:lastRow="0" w:firstColumn="0" w:lastColumn="0" w:oddVBand="0" w:evenVBand="0" w:oddHBand="1" w:evenHBand="0" w:firstRowFirstColumn="0" w:firstRowLastColumn="0" w:lastRowFirstColumn="0" w:lastRowLastColumn="0"/>
+            </w:pPr>
+            <w:r>
+              <w:t>d</w:t>
+            </w:r>
+          </w:p>
+        </w:tc>
+        <w:tc>
+          <w:tcPr>
+            <w:tcW w:w="0" w:type="auto"/>
+            <w:vAlign w:val="center"/>
+          </w:tcPr>
+          <w:p>
+            <w:pPr>
+              <w:jc w:val="center"/>
+              <w:cnfStyle w:val="000000100000" w:firstRow="0" w:lastRow="0" w:firstColumn="0" w:lastColumn="0" w:oddVBand="0" w:evenVBand="0" w:oddHBand="1" w:evenHBand="0" w:firstRowFirstColumn="0" w:firstRowLastColumn="0" w:lastRowFirstColumn="0" w:lastRowLastColumn="0"/>
+            </w:pPr>
+            <w:proofErr w:type="spellStart"/>
+            <w:r>
+              <w:t>c+d</w:t>
+            </w:r>
+            <w:proofErr w:type="spellEnd"/>
+          </w:p>
+        </w:tc>
+      </w:tr>
+      <w:tr>
+        <w:trPr>
+          <w:jc w:val="center"/>
+        </w:trPr>
+        <w:tc>
+          <w:tcPr>
+            <w:cnfStyle w:val="001000000000" w:firstRow="0" w:lastRow="0" w:firstColumn="1" w:lastColumn="0" w:oddVBand="0" w:evenVBand="0" w:oddHBand="0" w:evenHBand="0" w:firstRowFirstColumn="0" w:firstRowLastColumn="0" w:lastRowFirstColumn="0" w:lastRowLastColumn="0"/>
+            <w:tcW w:w="0" w:type="auto"/>
+            <w:gridSpan w:val="2"/>
+            <w:vAlign w:val="center"/>
+          </w:tcPr>
+          <w:p>
+            <w:pPr>
+              <w:jc w:val="right"/>
+            </w:pPr>
+            <w:r>
+              <w:t>Total:</w:t>
+            </w:r>
+          </w:p>
+        </w:tc>
+        <w:tc>
+          <w:tcPr>
+            <w:tcW w:w="0" w:type="auto"/>
+            <w:vAlign w:val="center"/>
+          </w:tcPr>
+          <w:p>
+            <w:pPr>
+              <w:jc w:val="center"/>
+              <w:cnfStyle w:val="000000000000" w:firstRow="0" w:lastRow="0" w:firstColumn="0" w:lastColumn="0" w:oddVBand="0" w:evenVBand="0" w:oddHBand="0" w:evenHBand="0" w:firstRowFirstColumn="0" w:firstRowLastColumn="0" w:lastRowFirstColumn="0" w:lastRowLastColumn="0"/>
+            </w:pPr>
+            <w:proofErr w:type="spellStart"/>
+            <w:r>
+              <w:t>a+c</w:t>
+            </w:r>
+            <w:proofErr w:type="spellEnd"/>
+          </w:p>
+        </w:tc>
+        <w:tc>
+          <w:tcPr>
+            <w:tcW w:w="0" w:type="auto"/>
+            <w:vAlign w:val="center"/>
+          </w:tcPr>
+          <w:p>
+            <w:pPr>
+              <w:jc w:val="center"/>
+              <w:cnfStyle w:val="000000000000" w:firstRow="0" w:lastRow="0" w:firstColumn="0" w:lastColumn="0" w:oddVBand="0" w:evenVBand="0" w:oddHBand="0" w:evenHBand="0" w:firstRowFirstColumn="0" w:firstRowLastColumn="0" w:lastRowFirstColumn="0" w:lastRowLastColumn="0"/>
+            </w:pPr>
+            <w:proofErr w:type="spellStart"/>
+            <w:r>
+              <w:t>b+d</w:t>
+            </w:r>
+            <w:proofErr w:type="spellEnd"/>
+          </w:p>
+        </w:tc>
+        <w:tc>
+          <w:tcPr>
+            <w:tcW w:w="0" w:type="auto"/>
+            <w:vAlign w:val="center"/>
+          </w:tcPr>
+          <w:p>
+            <w:pPr>
+              <w:keepNext/>
+              <w:jc w:val="center"/>
+              <w:cnfStyle w:val="000000000000" w:firstRow="0" w:lastRow="0" w:firstColumn="0" w:lastColumn="0" w:oddVBand="0" w:evenVBand="0" w:oddHBand="0" w:evenHBand="0" w:firstRowFirstColumn="0" w:firstRowLastColumn="0" w:lastRowFirstColumn="0" w:lastRowLastColumn="0"/>
+            </w:pPr>
+            <w:r>
+              <w:t>N</w:t>
+            </w:r>
+          </w:p>
+        </w:tc>
+      </w:tr>
+    </w:tbl>
+    <w:p>
+      <w:pPr>
+        <w:pStyle w:val="Descripcin"/>
+        <w:ind w:left="2977"/>
+      </w:pPr>
+      <w:r>
+        <w:t xml:space="preserve">Tabla </w:t>
+      </w:r>
+      <w:r>
+        <w:fldChar w:fldCharType="begin"/>
+      </w:r>
+      <w:r>
+        <w:instrText xml:space="preserve"> SEQ Tabla \* ARABIC </w:instrText>
+      </w:r>
+      <w:r>
+        <w:fldChar w:fldCharType="separate"/>
+      </w:r>
+      <w:r>
+        <w:rPr>
+          <w:noProof/>
+        </w:rPr>
+        <w:t>2</w:t>
+      </w:r>
+      <w:r>
+        <w:fldChar w:fldCharType="end"/>
+      </w:r>
+      <w:r>
+        <w:t xml:space="preserve">. Tabla de </w:t>
+      </w:r>
+      <w:proofErr w:type="spellStart"/>
+      <w:r>
+        <w:t>contintencia</w:t>
+      </w:r>
+      <w:proofErr w:type="spellEnd"/>
+      <w:r>
+        <w:t xml:space="preserve"> de </w:t>
+      </w:r>
+      <m:oMath>
+        <m:r>
+          <w:rPr>
+            <w:rFonts w:ascii="Cambria Math" w:hAnsi="Cambria Math"/>
+          </w:rPr>
+          <m:t>2×2</m:t>
+        </m:r>
+      </m:oMath>
+      <w:r>
+        <w:t>.</w:t>
+      </w:r>
+    </w:p>
+    <w:p/>
+    <w:p/>
+    <w:p/>
+    <w:p>
       <w:r>
         <w:t>Medida de asociación</w:t>
       </w:r>
@@ -1509,20 +2663,3379 @@
     <w:p/>
     <w:p/>
     <w:p/>
-    <w:p>
-      <w:r>
-        <w:t>Normalidad</w:t>
-      </w:r>
-    </w:p>
-    <w:p/>
-    <w:p/>
-    <w:p/>
-    <w:p/>
-    <w:p>
-      <w:r>
-        <w:t>Continuidad</w:t>
-      </w:r>
-    </w:p>
+    <w:p/>
+    <w:p/>
+    <w:p/>
+    <w:p/>
+    <w:p/>
+    <w:p/>
+    <w:p>
+      <w:r>
+        <w:t xml:space="preserve">Prueba de independencia </w:t>
+      </w:r>
+      <m:oMath>
+        <m:sSup>
+          <m:sSupPr>
+            <m:ctrlPr>
+              <w:rPr>
+                <w:rFonts w:ascii="Cambria Math" w:hAnsi="Cambria Math"/>
+                <w:i/>
+              </w:rPr>
+            </m:ctrlPr>
+          </m:sSupPr>
+          <m:e>
+            <m:r>
+              <w:rPr>
+                <w:rFonts w:ascii="Cambria Math" w:hAnsi="Cambria Math"/>
+              </w:rPr>
+              <m:t>χ</m:t>
+            </m:r>
+          </m:e>
+          <m:sup>
+            <m:r>
+              <w:rPr>
+                <w:rFonts w:ascii="Cambria Math" w:hAnsi="Cambria Math"/>
+              </w:rPr>
+              <m:t>2</m:t>
+            </m:r>
+          </m:sup>
+        </m:sSup>
+      </m:oMath>
+      <w:r>
+        <w:t xml:space="preserve"> de Pearson</w:t>
+      </w:r>
+    </w:p>
+    <w:p/>
+    <w:p/>
+    <w:p>
+      <w:pPr>
+        <w:spacing w:after="160" w:line="259" w:lineRule="auto"/>
+      </w:pPr>
+      <w:r>
+        <w:br w:type="page"/>
+      </w:r>
+    </w:p>
+    <w:p>
+      <w:pPr>
+        <w:rPr>
+          <w:b/>
+        </w:rPr>
+      </w:pPr>
+      <w:r>
+        <w:rPr>
+          <w:b/>
+        </w:rPr>
+        <w:lastRenderedPageBreak/>
+        <w:t xml:space="preserve">Coeficiente de correlación </w:t>
+      </w:r>
+      <w:proofErr w:type="spellStart"/>
+      <w:r>
+        <w:rPr>
+          <w:b/>
+        </w:rPr>
+        <w:t>tetracórico</w:t>
+      </w:r>
+      <w:proofErr w:type="spellEnd"/>
+    </w:p>
+    <w:p/>
+    <w:p>
+      <w:pPr>
+        <w:rPr>
+          <w:b/>
+        </w:rPr>
+      </w:pPr>
+      <w:r>
+        <w:rPr>
+          <w:b/>
+        </w:rPr>
+        <w:t>Idea general</w:t>
+      </w:r>
+    </w:p>
+    <w:p/>
+    <w:p>
+      <w:r>
+        <w:t>L</w:t>
+      </w:r>
+      <w:r>
+        <w:t>a idea fundamental que</w:t>
+      </w:r>
+      <w:r>
+        <w:t xml:space="preserve"> introduce Pearson</w:t>
+      </w:r>
+      <w:r>
+        <w:t xml:space="preserve"> </w:t>
+      </w:r>
+      <w:r>
+        <w:t>parte del</w:t>
+      </w:r>
+      <w:r>
+        <w:t xml:space="preserve"> hecho de que el total de individuos/objetos</w:t>
+      </w:r>
+      <w:r>
+        <w:t xml:space="preserve"> observados, en el caso del ejemplo</w:t>
+      </w:r>
+      <w:r>
+        <w:t xml:space="preserve"> de la viruela</w:t>
+      </w:r>
+      <w:r>
+        <w:t xml:space="preserve"> </w:t>
+      </w:r>
+      <m:oMath>
+        <m:r>
+          <w:rPr>
+            <w:rFonts w:ascii="Cambria Math" w:hAnsi="Cambria Math"/>
+          </w:rPr>
+          <m:t>N=2081</m:t>
+        </m:r>
+      </m:oMath>
+      <w:r>
+        <w:t>,</w:t>
+      </w:r>
+      <w:r>
+        <w:t xml:space="preserve"> sigue la siguiente superficie de frecuencia:</w:t>
+      </w:r>
+    </w:p>
+    <w:p/>
+    <w:p>
+      <w:pPr>
+        <w:jc w:val="right"/>
+      </w:pPr>
+      <m:oMath>
+        <m:r>
+          <w:rPr>
+            <w:rFonts w:ascii="Cambria Math" w:hAnsi="Cambria Math"/>
+          </w:rPr>
+          <m:t>z=</m:t>
+        </m:r>
+        <m:f>
+          <m:fPr>
+            <m:ctrlPr>
+              <w:rPr>
+                <w:rFonts w:ascii="Cambria Math" w:hAnsi="Cambria Math"/>
+                <w:i/>
+              </w:rPr>
+            </m:ctrlPr>
+          </m:fPr>
+          <m:num>
+            <m:r>
+              <w:rPr>
+                <w:rFonts w:ascii="Cambria Math" w:hAnsi="Cambria Math"/>
+              </w:rPr>
+              <m:t>N</m:t>
+            </m:r>
+          </m:num>
+          <m:den>
+            <m:r>
+              <w:rPr>
+                <w:rFonts w:ascii="Cambria Math" w:hAnsi="Cambria Math"/>
+              </w:rPr>
+              <m:t>2π</m:t>
+            </m:r>
+            <m:sSub>
+              <m:sSubPr>
+                <m:ctrlPr>
+                  <w:rPr>
+                    <w:rFonts w:ascii="Cambria Math" w:hAnsi="Cambria Math"/>
+                    <w:i/>
+                  </w:rPr>
+                </m:ctrlPr>
+              </m:sSubPr>
+              <m:e>
+                <m:r>
+                  <w:rPr>
+                    <w:rFonts w:ascii="Cambria Math" w:hAnsi="Cambria Math"/>
+                  </w:rPr>
+                  <m:t>σ</m:t>
+                </m:r>
+              </m:e>
+              <m:sub>
+                <m:r>
+                  <w:rPr>
+                    <w:rFonts w:ascii="Cambria Math" w:hAnsi="Cambria Math"/>
+                  </w:rPr>
+                  <m:t>1</m:t>
+                </m:r>
+              </m:sub>
+            </m:sSub>
+            <m:sSub>
+              <m:sSubPr>
+                <m:ctrlPr>
+                  <w:rPr>
+                    <w:rFonts w:ascii="Cambria Math" w:hAnsi="Cambria Math"/>
+                    <w:i/>
+                  </w:rPr>
+                </m:ctrlPr>
+              </m:sSubPr>
+              <m:e>
+                <m:r>
+                  <w:rPr>
+                    <w:rFonts w:ascii="Cambria Math" w:hAnsi="Cambria Math"/>
+                  </w:rPr>
+                  <m:t>σ</m:t>
+                </m:r>
+              </m:e>
+              <m:sub>
+                <m:r>
+                  <w:rPr>
+                    <w:rFonts w:ascii="Cambria Math" w:hAnsi="Cambria Math"/>
+                  </w:rPr>
+                  <m:t>2</m:t>
+                </m:r>
+              </m:sub>
+            </m:sSub>
+            <m:rad>
+              <m:radPr>
+                <m:degHide m:val="1"/>
+                <m:ctrlPr>
+                  <w:rPr>
+                    <w:rFonts w:ascii="Cambria Math" w:hAnsi="Cambria Math"/>
+                    <w:i/>
+                  </w:rPr>
+                </m:ctrlPr>
+              </m:radPr>
+              <m:deg/>
+              <m:e>
+                <m:r>
+                  <w:rPr>
+                    <w:rFonts w:ascii="Cambria Math" w:hAnsi="Cambria Math"/>
+                  </w:rPr>
+                  <m:t>1-</m:t>
+                </m:r>
+                <m:sSup>
+                  <m:sSupPr>
+                    <m:ctrlPr>
+                      <w:rPr>
+                        <w:rFonts w:ascii="Cambria Math" w:hAnsi="Cambria Math"/>
+                        <w:i/>
+                      </w:rPr>
+                    </m:ctrlPr>
+                  </m:sSupPr>
+                  <m:e>
+                    <m:r>
+                      <w:rPr>
+                        <w:rFonts w:ascii="Cambria Math" w:hAnsi="Cambria Math"/>
+                      </w:rPr>
+                      <m:t>r</m:t>
+                    </m:r>
+                  </m:e>
+                  <m:sup>
+                    <m:r>
+                      <w:rPr>
+                        <w:rFonts w:ascii="Cambria Math" w:hAnsi="Cambria Math"/>
+                      </w:rPr>
+                      <m:t>2</m:t>
+                    </m:r>
+                  </m:sup>
+                </m:sSup>
+              </m:e>
+            </m:rad>
+          </m:den>
+        </m:f>
+        <m:sSup>
+          <m:sSupPr>
+            <m:ctrlPr>
+              <w:rPr>
+                <w:rFonts w:ascii="Cambria Math" w:hAnsi="Cambria Math"/>
+                <w:i/>
+              </w:rPr>
+            </m:ctrlPr>
+          </m:sSupPr>
+          <m:e>
+            <m:r>
+              <w:rPr>
+                <w:rFonts w:ascii="Cambria Math" w:hAnsi="Cambria Math"/>
+              </w:rPr>
+              <m:t>e</m:t>
+            </m:r>
+          </m:e>
+          <m:sup>
+            <m:r>
+              <w:rPr>
+                <w:rFonts w:ascii="Cambria Math" w:hAnsi="Cambria Math"/>
+              </w:rPr>
+              <m:t>-</m:t>
+            </m:r>
+            <m:f>
+              <m:fPr>
+                <m:ctrlPr>
+                  <w:rPr>
+                    <w:rFonts w:ascii="Cambria Math" w:hAnsi="Cambria Math"/>
+                    <w:i/>
+                  </w:rPr>
+                </m:ctrlPr>
+              </m:fPr>
+              <m:num>
+                <m:r>
+                  <w:rPr>
+                    <w:rFonts w:ascii="Cambria Math" w:hAnsi="Cambria Math"/>
+                  </w:rPr>
+                  <m:t>1</m:t>
+                </m:r>
+              </m:num>
+              <m:den>
+                <m:r>
+                  <w:rPr>
+                    <w:rFonts w:ascii="Cambria Math" w:hAnsi="Cambria Math"/>
+                  </w:rPr>
+                  <m:t>2</m:t>
+                </m:r>
+              </m:den>
+            </m:f>
+            <m:r>
+              <w:rPr>
+                <w:rFonts w:ascii="Cambria Math" w:hAnsi="Cambria Math"/>
+              </w:rPr>
+              <m:t>∙</m:t>
+            </m:r>
+            <m:f>
+              <m:fPr>
+                <m:ctrlPr>
+                  <w:rPr>
+                    <w:rFonts w:ascii="Cambria Math" w:hAnsi="Cambria Math"/>
+                    <w:i/>
+                  </w:rPr>
+                </m:ctrlPr>
+              </m:fPr>
+              <m:num>
+                <m:r>
+                  <w:rPr>
+                    <w:rFonts w:ascii="Cambria Math" w:hAnsi="Cambria Math"/>
+                  </w:rPr>
+                  <m:t>1</m:t>
+                </m:r>
+              </m:num>
+              <m:den>
+                <m:r>
+                  <w:rPr>
+                    <w:rFonts w:ascii="Cambria Math" w:hAnsi="Cambria Math"/>
+                  </w:rPr>
+                  <m:t>1-</m:t>
+                </m:r>
+                <m:sSup>
+                  <m:sSupPr>
+                    <m:ctrlPr>
+                      <w:rPr>
+                        <w:rFonts w:ascii="Cambria Math" w:hAnsi="Cambria Math"/>
+                        <w:i/>
+                      </w:rPr>
+                    </m:ctrlPr>
+                  </m:sSupPr>
+                  <m:e>
+                    <m:r>
+                      <w:rPr>
+                        <w:rFonts w:ascii="Cambria Math" w:hAnsi="Cambria Math"/>
+                      </w:rPr>
+                      <m:t>r</m:t>
+                    </m:r>
+                  </m:e>
+                  <m:sup>
+                    <m:r>
+                      <w:rPr>
+                        <w:rFonts w:ascii="Cambria Math" w:hAnsi="Cambria Math"/>
+                      </w:rPr>
+                      <m:t>2</m:t>
+                    </m:r>
+                  </m:sup>
+                </m:sSup>
+              </m:den>
+            </m:f>
+            <m:d>
+              <m:dPr>
+                <m:ctrlPr>
+                  <w:rPr>
+                    <w:rFonts w:ascii="Cambria Math" w:hAnsi="Cambria Math"/>
+                    <w:i/>
+                  </w:rPr>
+                </m:ctrlPr>
+              </m:dPr>
+              <m:e>
+                <m:f>
+                  <m:fPr>
+                    <m:ctrlPr>
+                      <w:rPr>
+                        <w:rFonts w:ascii="Cambria Math" w:hAnsi="Cambria Math"/>
+                        <w:i/>
+                      </w:rPr>
+                    </m:ctrlPr>
+                  </m:fPr>
+                  <m:num>
+                    <m:sSup>
+                      <m:sSupPr>
+                        <m:ctrlPr>
+                          <w:rPr>
+                            <w:rFonts w:ascii="Cambria Math" w:hAnsi="Cambria Math"/>
+                            <w:i/>
+                          </w:rPr>
+                        </m:ctrlPr>
+                      </m:sSupPr>
+                      <m:e>
+                        <m:r>
+                          <w:rPr>
+                            <w:rFonts w:ascii="Cambria Math" w:hAnsi="Cambria Math"/>
+                          </w:rPr>
+                          <m:t>x</m:t>
+                        </m:r>
+                      </m:e>
+                      <m:sup>
+                        <m:r>
+                          <w:rPr>
+                            <w:rFonts w:ascii="Cambria Math" w:hAnsi="Cambria Math"/>
+                          </w:rPr>
+                          <m:t>2</m:t>
+                        </m:r>
+                      </m:sup>
+                    </m:sSup>
+                  </m:num>
+                  <m:den>
+                    <m:sSubSup>
+                      <m:sSubSupPr>
+                        <m:ctrlPr>
+                          <w:rPr>
+                            <w:rFonts w:ascii="Cambria Math" w:hAnsi="Cambria Math"/>
+                            <w:i/>
+                          </w:rPr>
+                        </m:ctrlPr>
+                      </m:sSubSupPr>
+                      <m:e>
+                        <m:r>
+                          <w:rPr>
+                            <w:rFonts w:ascii="Cambria Math" w:hAnsi="Cambria Math"/>
+                          </w:rPr>
+                          <m:t>σ</m:t>
+                        </m:r>
+                      </m:e>
+                      <m:sub>
+                        <m:r>
+                          <w:rPr>
+                            <w:rFonts w:ascii="Cambria Math" w:hAnsi="Cambria Math"/>
+                          </w:rPr>
+                          <m:t>1</m:t>
+                        </m:r>
+                      </m:sub>
+                      <m:sup>
+                        <m:r>
+                          <w:rPr>
+                            <w:rFonts w:ascii="Cambria Math" w:hAnsi="Cambria Math"/>
+                          </w:rPr>
+                          <m:t>2</m:t>
+                        </m:r>
+                      </m:sup>
+                    </m:sSubSup>
+                  </m:den>
+                </m:f>
+                <m:r>
+                  <w:rPr>
+                    <w:rFonts w:ascii="Cambria Math" w:hAnsi="Cambria Math"/>
+                  </w:rPr>
+                  <m:t>+</m:t>
+                </m:r>
+                <m:f>
+                  <m:fPr>
+                    <m:ctrlPr>
+                      <w:rPr>
+                        <w:rFonts w:ascii="Cambria Math" w:hAnsi="Cambria Math"/>
+                        <w:i/>
+                      </w:rPr>
+                    </m:ctrlPr>
+                  </m:fPr>
+                  <m:num>
+                    <m:sSup>
+                      <m:sSupPr>
+                        <m:ctrlPr>
+                          <w:rPr>
+                            <w:rFonts w:ascii="Cambria Math" w:hAnsi="Cambria Math"/>
+                            <w:i/>
+                          </w:rPr>
+                        </m:ctrlPr>
+                      </m:sSupPr>
+                      <m:e>
+                        <m:r>
+                          <w:rPr>
+                            <w:rFonts w:ascii="Cambria Math" w:hAnsi="Cambria Math"/>
+                          </w:rPr>
+                          <m:t>y</m:t>
+                        </m:r>
+                      </m:e>
+                      <m:sup>
+                        <m:r>
+                          <w:rPr>
+                            <w:rFonts w:ascii="Cambria Math" w:hAnsi="Cambria Math"/>
+                          </w:rPr>
+                          <m:t>2</m:t>
+                        </m:r>
+                      </m:sup>
+                    </m:sSup>
+                  </m:num>
+                  <m:den>
+                    <m:sSubSup>
+                      <m:sSubSupPr>
+                        <m:ctrlPr>
+                          <w:rPr>
+                            <w:rFonts w:ascii="Cambria Math" w:hAnsi="Cambria Math"/>
+                            <w:i/>
+                          </w:rPr>
+                        </m:ctrlPr>
+                      </m:sSubSupPr>
+                      <m:e>
+                        <m:r>
+                          <w:rPr>
+                            <w:rFonts w:ascii="Cambria Math" w:hAnsi="Cambria Math"/>
+                          </w:rPr>
+                          <m:t>σ</m:t>
+                        </m:r>
+                      </m:e>
+                      <m:sub>
+                        <m:r>
+                          <w:rPr>
+                            <w:rFonts w:ascii="Cambria Math" w:hAnsi="Cambria Math"/>
+                          </w:rPr>
+                          <m:t>2</m:t>
+                        </m:r>
+                      </m:sub>
+                      <m:sup>
+                        <m:r>
+                          <w:rPr>
+                            <w:rFonts w:ascii="Cambria Math" w:hAnsi="Cambria Math"/>
+                          </w:rPr>
+                          <m:t>2</m:t>
+                        </m:r>
+                      </m:sup>
+                    </m:sSubSup>
+                  </m:den>
+                </m:f>
+                <m:r>
+                  <w:rPr>
+                    <w:rFonts w:ascii="Cambria Math" w:hAnsi="Cambria Math"/>
+                  </w:rPr>
+                  <m:t>-</m:t>
+                </m:r>
+                <m:f>
+                  <m:fPr>
+                    <m:ctrlPr>
+                      <w:rPr>
+                        <w:rFonts w:ascii="Cambria Math" w:hAnsi="Cambria Math"/>
+                        <w:i/>
+                      </w:rPr>
+                    </m:ctrlPr>
+                  </m:fPr>
+                  <m:num>
+                    <m:r>
+                      <w:rPr>
+                        <w:rFonts w:ascii="Cambria Math" w:hAnsi="Cambria Math"/>
+                      </w:rPr>
+                      <m:t>2rxy</m:t>
+                    </m:r>
+                  </m:num>
+                  <m:den>
+                    <m:sSub>
+                      <m:sSubPr>
+                        <m:ctrlPr>
+                          <w:rPr>
+                            <w:rFonts w:ascii="Cambria Math" w:hAnsi="Cambria Math"/>
+                            <w:i/>
+                          </w:rPr>
+                        </m:ctrlPr>
+                      </m:sSubPr>
+                      <m:e>
+                        <m:r>
+                          <w:rPr>
+                            <w:rFonts w:ascii="Cambria Math" w:hAnsi="Cambria Math"/>
+                          </w:rPr>
+                          <m:t>σ</m:t>
+                        </m:r>
+                      </m:e>
+                      <m:sub>
+                        <m:r>
+                          <w:rPr>
+                            <w:rFonts w:ascii="Cambria Math" w:hAnsi="Cambria Math"/>
+                          </w:rPr>
+                          <m:t>1</m:t>
+                        </m:r>
+                      </m:sub>
+                    </m:sSub>
+                    <m:sSub>
+                      <m:sSubPr>
+                        <m:ctrlPr>
+                          <w:rPr>
+                            <w:rFonts w:ascii="Cambria Math" w:hAnsi="Cambria Math"/>
+                            <w:i/>
+                          </w:rPr>
+                        </m:ctrlPr>
+                      </m:sSubPr>
+                      <m:e>
+                        <m:r>
+                          <w:rPr>
+                            <w:rFonts w:ascii="Cambria Math" w:hAnsi="Cambria Math"/>
+                          </w:rPr>
+                          <m:t>σ</m:t>
+                        </m:r>
+                      </m:e>
+                      <m:sub>
+                        <m:r>
+                          <w:rPr>
+                            <w:rFonts w:ascii="Cambria Math" w:hAnsi="Cambria Math"/>
+                          </w:rPr>
+                          <m:t>2</m:t>
+                        </m:r>
+                      </m:sub>
+                    </m:sSub>
+                  </m:den>
+                </m:f>
+              </m:e>
+            </m:d>
+          </m:sup>
+        </m:sSup>
+      </m:oMath>
+      <w:r>
+        <w:tab/>
+      </w:r>
+      <w:r>
+        <w:tab/>
+      </w:r>
+      <w:r>
+        <w:tab/>
+      </w:r>
+      <w:r>
+        <w:tab/>
+      </w:r>
+      <w:proofErr w:type="spellStart"/>
+      <w:r>
+        <w:rPr>
+          <w:b/>
+        </w:rPr>
+        <w:t>ec</w:t>
+      </w:r>
+      <w:proofErr w:type="spellEnd"/>
+      <w:r>
+        <w:rPr>
+          <w:b/>
+        </w:rPr>
+        <w:t>. 1</w:t>
+      </w:r>
+    </w:p>
+    <w:p/>
+    <w:p>
+      <w:r>
+        <w:t>Donde</w:t>
+      </w:r>
+      <w:r>
+        <w:t xml:space="preserve"> </w:t>
+      </w:r>
+      <m:oMath>
+        <m:r>
+          <w:rPr>
+            <w:rFonts w:ascii="Cambria Math" w:hAnsi="Cambria Math"/>
+          </w:rPr>
+          <m:t>x</m:t>
+        </m:r>
+      </m:oMath>
+      <w:r>
+        <w:t xml:space="preserve"> y </w:t>
+      </w:r>
+      <m:oMath>
+        <m:r>
+          <w:rPr>
+            <w:rFonts w:ascii="Cambria Math" w:hAnsi="Cambria Math"/>
+          </w:rPr>
+          <m:t>y</m:t>
+        </m:r>
+      </m:oMath>
+      <w:r>
+        <w:t xml:space="preserve"> son dos variables contínuas con desviación estándar </w:t>
+      </w:r>
+      <m:oMath>
+        <m:sSub>
+          <m:sSubPr>
+            <m:ctrlPr>
+              <w:rPr>
+                <w:rFonts w:ascii="Cambria Math" w:hAnsi="Cambria Math"/>
+                <w:i/>
+              </w:rPr>
+            </m:ctrlPr>
+          </m:sSubPr>
+          <m:e>
+            <m:r>
+              <w:rPr>
+                <w:rFonts w:ascii="Cambria Math" w:hAnsi="Cambria Math"/>
+              </w:rPr>
+              <m:t>σ</m:t>
+            </m:r>
+          </m:e>
+          <m:sub>
+            <m:r>
+              <w:rPr>
+                <w:rFonts w:ascii="Cambria Math" w:hAnsi="Cambria Math"/>
+              </w:rPr>
+              <m:t>1</m:t>
+            </m:r>
+          </m:sub>
+        </m:sSub>
+      </m:oMath>
+      <w:r>
+        <w:t xml:space="preserve"> y </w:t>
+      </w:r>
+      <m:oMath>
+        <m:sSub>
+          <m:sSubPr>
+            <m:ctrlPr>
+              <w:rPr>
+                <w:rFonts w:ascii="Cambria Math" w:hAnsi="Cambria Math"/>
+                <w:i/>
+              </w:rPr>
+            </m:ctrlPr>
+          </m:sSubPr>
+          <m:e>
+            <m:r>
+              <w:rPr>
+                <w:rFonts w:ascii="Cambria Math" w:hAnsi="Cambria Math"/>
+              </w:rPr>
+              <m:t>σ</m:t>
+            </m:r>
+          </m:e>
+          <m:sub>
+            <m:r>
+              <w:rPr>
+                <w:rFonts w:ascii="Cambria Math" w:hAnsi="Cambria Math"/>
+              </w:rPr>
+              <m:t>2</m:t>
+            </m:r>
+          </m:sub>
+        </m:sSub>
+      </m:oMath>
+      <w:r>
+        <w:t xml:space="preserve">, respectivamente, y correlación </w:t>
+      </w:r>
+      <m:oMath>
+        <m:r>
+          <w:rPr>
+            <w:rFonts w:ascii="Cambria Math" w:hAnsi="Cambria Math"/>
+          </w:rPr>
+          <m:t>r</m:t>
+        </m:r>
+      </m:oMath>
+      <w:r>
+        <w:t>. S</w:t>
+      </w:r>
+      <w:r>
+        <w:t xml:space="preserve">i observamos bien, es la función de densidad normal </w:t>
+      </w:r>
+      <w:proofErr w:type="spellStart"/>
+      <w:r>
+        <w:t>bivariada</w:t>
+      </w:r>
+      <w:proofErr w:type="spellEnd"/>
+      <w:r>
+        <w:t xml:space="preserve"> </w:t>
+      </w:r>
+      <w:r>
+        <w:t xml:space="preserve">con medias cero y multiplicada </w:t>
+      </w:r>
+      <w:r>
+        <w:t xml:space="preserve">por </w:t>
+      </w:r>
+      <m:oMath>
+        <m:r>
+          <w:rPr>
+            <w:rFonts w:ascii="Cambria Math" w:hAnsi="Cambria Math"/>
+          </w:rPr>
+          <m:t>N</m:t>
+        </m:r>
+      </m:oMath>
+      <w:r>
+        <w:t xml:space="preserve">, es decir, la campana está centrada en el origen y tiene </w:t>
+      </w:r>
+      <m:oMath>
+        <m:r>
+          <w:rPr>
+            <w:rFonts w:ascii="Cambria Math" w:hAnsi="Cambria Math"/>
+          </w:rPr>
+          <m:t>N</m:t>
+        </m:r>
+      </m:oMath>
+      <w:r>
+        <w:t xml:space="preserve"> de volumen, como se muestra en la siguiente</w:t>
+      </w:r>
+      <w:r>
+        <w:t xml:space="preserve"> gráfica</w:t>
+      </w:r>
+      <w:r>
+        <w:t>:</w:t>
+      </w:r>
+    </w:p>
+    <w:p>
+      <w:r>
+        <w:rPr>
+          <w:noProof/>
+          <w:lang w:val="es-MX" w:eastAsia="es-MX"/>
+        </w:rPr>
+        <mc:AlternateContent>
+          <mc:Choice Requires="wpg">
+            <w:drawing>
+              <wp:anchor distT="0" distB="0" distL="114300" distR="114300" simplePos="0" relativeHeight="251669504" behindDoc="1" locked="0" layoutInCell="1" allowOverlap="1" wp14:anchorId="191081E8" wp14:editId="2954531C">
+                <wp:simplePos x="0" y="0"/>
+                <wp:positionH relativeFrom="margin">
+                  <wp:align>center</wp:align>
+                </wp:positionH>
+                <wp:positionV relativeFrom="paragraph">
+                  <wp:posOffset>8890</wp:posOffset>
+                </wp:positionV>
+                <wp:extent cx="2724150" cy="2049145"/>
+                <wp:effectExtent l="0" t="0" r="0" b="8255"/>
+                <wp:wrapNone/>
+                <wp:docPr id="15" name="Grupo 15"/>
+                <wp:cNvGraphicFramePr/>
+                <a:graphic xmlns:a="http://schemas.openxmlformats.org/drawingml/2006/main">
+                  <a:graphicData uri="http://schemas.microsoft.com/office/word/2010/wordprocessingGroup">
+                    <wpg:wgp>
+                      <wpg:cNvGrpSpPr/>
+                      <wpg:grpSpPr>
+                        <a:xfrm>
+                          <a:off x="0" y="0"/>
+                          <a:ext cx="2724150" cy="2049145"/>
+                          <a:chOff x="0" y="0"/>
+                          <a:chExt cx="2724150" cy="2049145"/>
+                        </a:xfrm>
+                      </wpg:grpSpPr>
+                      <pic:pic xmlns:pic="http://schemas.openxmlformats.org/drawingml/2006/picture">
+                        <pic:nvPicPr>
+                          <pic:cNvPr id="2" name="Imagen 2"/>
+                          <pic:cNvPicPr>
+                            <a:picLocks noChangeAspect="1"/>
+                          </pic:cNvPicPr>
+                        </pic:nvPicPr>
+                        <pic:blipFill>
+                          <a:blip r:embed="rId7" cstate="print">
+                            <a:extLst>
+                              <a:ext uri="{28A0092B-C50C-407E-A947-70E740481C1C}">
+                                <a14:useLocalDpi xmlns:a14="http://schemas.microsoft.com/office/drawing/2010/main" val="0"/>
+                              </a:ext>
+                            </a:extLst>
+                          </a:blip>
+                          <a:srcRect/>
+                          <a:stretch>
+                            <a:fillRect/>
+                          </a:stretch>
+                        </pic:blipFill>
+                        <pic:spPr bwMode="auto">
+                          <a:xfrm>
+                            <a:off x="419100" y="0"/>
+                            <a:ext cx="1879600" cy="1778000"/>
+                          </a:xfrm>
+                          <a:prstGeom prst="rect">
+                            <a:avLst/>
+                          </a:prstGeom>
+                          <a:noFill/>
+                          <a:ln>
+                            <a:noFill/>
+                          </a:ln>
+                        </pic:spPr>
+                      </pic:pic>
+                      <wps:wsp>
+                        <wps:cNvPr id="14" name="Cuadro de texto 14"/>
+                        <wps:cNvSpPr txBox="1"/>
+                        <wps:spPr>
+                          <a:xfrm>
+                            <a:off x="0" y="1790700"/>
+                            <a:ext cx="2724150" cy="258445"/>
+                          </a:xfrm>
+                          <a:prstGeom prst="rect">
+                            <a:avLst/>
+                          </a:prstGeom>
+                          <a:solidFill>
+                            <a:prstClr val="white"/>
+                          </a:solidFill>
+                          <a:ln>
+                            <a:noFill/>
+                          </a:ln>
+                        </wps:spPr>
+                        <wps:txbx>
+                          <w:txbxContent>
+                            <w:p>
+                              <w:pPr>
+                                <w:pStyle w:val="Descripcin"/>
+                                <w:rPr>
+                                  <w:noProof/>
+                                  <w:sz w:val="24"/>
+                                  <w:szCs w:val="24"/>
+                                </w:rPr>
+                              </w:pPr>
+                              <w:r>
+                                <w:rPr>
+                                  <w:noProof/>
+                                </w:rPr>
+                                <w:t xml:space="preserve">Figura </w:t>
+                              </w:r>
+                              <w:r>
+                                <w:rPr>
+                                  <w:noProof/>
+                                </w:rPr>
+                                <w:fldChar w:fldCharType="begin"/>
+                              </w:r>
+                              <w:r>
+                                <w:rPr>
+                                  <w:noProof/>
+                                </w:rPr>
+                                <w:instrText xml:space="preserve"> SEQ Ilustración \* ARABIC </w:instrText>
+                              </w:r>
+                              <w:r>
+                                <w:rPr>
+                                  <w:noProof/>
+                                </w:rPr>
+                                <w:fldChar w:fldCharType="separate"/>
+                              </w:r>
+                              <w:r>
+                                <w:rPr>
+                                  <w:noProof/>
+                                </w:rPr>
+                                <w:t>1</w:t>
+                              </w:r>
+                              <w:r>
+                                <w:rPr>
+                                  <w:noProof/>
+                                </w:rPr>
+                                <w:fldChar w:fldCharType="end"/>
+                              </w:r>
+                              <w:r>
+                                <w:rPr>
+                                  <w:noProof/>
+                                </w:rPr>
+                                <w:t>. Superficie de frecuencia N normal bivariada.</w:t>
+                              </w:r>
+                            </w:p>
+                          </w:txbxContent>
+                        </wps:txbx>
+                        <wps:bodyPr rot="0" spcFirstLastPara="0" vertOverflow="overflow" horzOverflow="overflow" vert="horz" wrap="square" lIns="0" tIns="0" rIns="0" bIns="0" numCol="1" spcCol="0" rtlCol="0" fromWordArt="0" anchor="t" anchorCtr="0" forceAA="0" compatLnSpc="1">
+                          <a:prstTxWarp prst="textNoShape">
+                            <a:avLst/>
+                          </a:prstTxWarp>
+                          <a:spAutoFit/>
+                        </wps:bodyPr>
+                      </wps:wsp>
+                    </wpg:wgp>
+                  </a:graphicData>
+                </a:graphic>
+              </wp:anchor>
+            </w:drawing>
+          </mc:Choice>
+          <mc:Fallback>
+            <w:pict>
+              <v:group w14:anchorId="191081E8" id="Grupo 15" o:spid="_x0000_s1026" style="position:absolute;margin-left:0;margin-top:.7pt;width:214.5pt;height:161.35pt;z-index:-251646976;mso-position-horizontal:center;mso-position-horizontal-relative:margin" coordsize="27241,20491" o:gfxdata="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">
+                <v:shape id="Imagen 2" o:spid="_x0000_s1027" type="#_x0000_t75" style="position:absolute;left:4191;width:18796;height:17780;visibility:visible;mso-wrap-style:square" o:gfxdata="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">
+                  <v:imagedata r:id="rId8" o:title=""/>
+                  <v:path arrowok="t"/>
+                </v:shape>
+                <v:shapetype id="_x0000_t202" coordsize="21600,21600" o:spt="202" path="m,l,21600r21600,l21600,xe">
+                  <v:stroke joinstyle="miter"/>
+                  <v:path gradientshapeok="t" o:connecttype="rect"/>
+                </v:shapetype>
+                <v:shape id="Cuadro de texto 14" o:spid="_x0000_s1028" type="#_x0000_t202" style="position:absolute;top:17907;width:27241;height:2584;visibility:visible;mso-wrap-style:square;v-text-anchor:top" o:gfxdata="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" stroked="f">
+                  <v:textbox style="mso-fit-shape-to-text:t" inset="0,0,0,0">
+                    <w:txbxContent>
+                      <w:p>
+                        <w:pPr>
+                          <w:pStyle w:val="Descripcin"/>
+                          <w:rPr>
+                            <w:noProof/>
+                            <w:sz w:val="24"/>
+                            <w:szCs w:val="24"/>
+                          </w:rPr>
+                        </w:pPr>
+                        <w:r>
+                          <w:rPr>
+                            <w:noProof/>
+                          </w:rPr>
+                          <w:t xml:space="preserve">Figura </w:t>
+                        </w:r>
+                        <w:r>
+                          <w:rPr>
+                            <w:noProof/>
+                          </w:rPr>
+                          <w:fldChar w:fldCharType="begin"/>
+                        </w:r>
+                        <w:r>
+                          <w:rPr>
+                            <w:noProof/>
+                          </w:rPr>
+                          <w:instrText xml:space="preserve"> SEQ Ilustración \* ARABIC </w:instrText>
+                        </w:r>
+                        <w:r>
+                          <w:rPr>
+                            <w:noProof/>
+                          </w:rPr>
+                          <w:fldChar w:fldCharType="separate"/>
+                        </w:r>
+                        <w:r>
+                          <w:rPr>
+                            <w:noProof/>
+                          </w:rPr>
+                          <w:t>1</w:t>
+                        </w:r>
+                        <w:r>
+                          <w:rPr>
+                            <w:noProof/>
+                          </w:rPr>
+                          <w:fldChar w:fldCharType="end"/>
+                        </w:r>
+                        <w:r>
+                          <w:rPr>
+                            <w:noProof/>
+                          </w:rPr>
+                          <w:t>. Superficie de frecuencia N normal bivariada.</w:t>
+                        </w:r>
+                      </w:p>
+                    </w:txbxContent>
+                  </v:textbox>
+                </v:shape>
+                <w10:wrap anchorx="margin"/>
+              </v:group>
+            </w:pict>
+          </mc:Fallback>
+        </mc:AlternateContent>
+      </w:r>
+    </w:p>
+    <w:p/>
+    <w:p/>
+    <w:p/>
+    <w:p/>
+    <w:p/>
+    <w:p/>
+    <w:p/>
+    <w:p/>
+    <w:p/>
+    <w:p/>
+    <w:p/>
+    <w:p>
+      <w:r>
+        <w:t xml:space="preserve">Pearson propone intersectar a la campana con dos planos, </w:t>
+      </w:r>
+      <w:r>
+        <w:t xml:space="preserve">uno </w:t>
+      </w:r>
+      <w:r>
+        <w:t xml:space="preserve">paralelo a </w:t>
+      </w:r>
+      <m:oMath>
+        <m:r>
+          <w:rPr>
+            <w:rFonts w:ascii="Cambria Math" w:hAnsi="Cambria Math"/>
+          </w:rPr>
+          <m:t>xz</m:t>
+        </m:r>
+      </m:oMath>
+      <w:r>
+        <w:t xml:space="preserve"> y</w:t>
+      </w:r>
+      <w:r>
+        <w:t xml:space="preserve"> el otro a</w:t>
+      </w:r>
+      <w:r>
+        <w:t xml:space="preserve"> </w:t>
+      </w:r>
+      <m:oMath>
+        <m:r>
+          <w:rPr>
+            <w:rFonts w:ascii="Cambria Math" w:hAnsi="Cambria Math"/>
+          </w:rPr>
+          <m:t>yz</m:t>
+        </m:r>
+      </m:oMath>
+      <w:r>
+        <w:t>, y perpendiculares entre sí de tal forma que la campana quede cortada en cuatro secciones donde el volumen de cada una representa las frecuencias observadas en la tabla de contingencia</w:t>
+      </w:r>
+      <w:r>
+        <w:t xml:space="preserve">. Dicho de otro modo, la función </w:t>
+      </w:r>
+      <m:oMath>
+        <m:r>
+          <w:rPr>
+            <w:rFonts w:ascii="Cambria Math" w:hAnsi="Cambria Math"/>
+          </w:rPr>
+          <m:t>z</m:t>
+        </m:r>
+      </m:oMath>
+      <w:r>
+        <w:t xml:space="preserve"> (ec 1) gráficamente representa una campana de Gauss de volumen </w:t>
+      </w:r>
+      <m:oMath>
+        <m:r>
+          <w:rPr>
+            <w:rFonts w:ascii="Cambria Math" w:hAnsi="Cambria Math"/>
+          </w:rPr>
+          <m:t>N</m:t>
+        </m:r>
+      </m:oMath>
+      <w:r>
+        <w:t xml:space="preserve">, obsérvese que </w:t>
+      </w:r>
+      <m:oMath>
+        <m:r>
+          <w:rPr>
+            <w:rFonts w:ascii="Cambria Math" w:hAnsi="Cambria Math"/>
+          </w:rPr>
+          <m:t>z&gt;0, ∀ x,y</m:t>
+        </m:r>
+        <m:r>
+          <m:rPr>
+            <m:scr m:val="double-struck"/>
+          </m:rPr>
+          <w:rPr>
+            <w:rFonts w:ascii="Cambria Math" w:hAnsi="Cambria Math"/>
+          </w:rPr>
+          <m:t>∈R</m:t>
+        </m:r>
+      </m:oMath>
+      <w:r>
+        <w:t xml:space="preserve">, por lo que está por encima del plano </w:t>
+      </w:r>
+      <m:oMath>
+        <m:r>
+          <w:rPr>
+            <w:rFonts w:ascii="Cambria Math" w:hAnsi="Cambria Math"/>
+          </w:rPr>
+          <m:t>xy</m:t>
+        </m:r>
+      </m:oMath>
+      <w:r>
+        <w:t xml:space="preserve">, digamos el “piso”, ahora bien, si este “piso” tiene un punto de corte </w:t>
+      </w:r>
+      <m:oMath>
+        <m:d>
+          <m:dPr>
+            <m:ctrlPr>
+              <w:rPr>
+                <w:rFonts w:ascii="Cambria Math" w:hAnsi="Cambria Math"/>
+                <w:i/>
+              </w:rPr>
+            </m:ctrlPr>
+          </m:dPr>
+          <m:e>
+            <m:r>
+              <w:rPr>
+                <w:rFonts w:ascii="Cambria Math" w:hAnsi="Cambria Math"/>
+              </w:rPr>
+              <m:t>h</m:t>
+            </m:r>
+            <m:r>
+              <w:rPr>
+                <w:rFonts w:ascii="Cambria Math" w:hAnsi="Cambria Math"/>
+              </w:rPr>
+              <m:t>'</m:t>
+            </m:r>
+            <m:r>
+              <w:rPr>
+                <w:rFonts w:ascii="Cambria Math" w:hAnsi="Cambria Math"/>
+              </w:rPr>
+              <m:t>,k</m:t>
+            </m:r>
+            <m:r>
+              <w:rPr>
+                <w:rFonts w:ascii="Cambria Math" w:hAnsi="Cambria Math"/>
+              </w:rPr>
+              <m:t>'</m:t>
+            </m:r>
+          </m:e>
+        </m:d>
+      </m:oMath>
+      <w:r>
+        <w:t xml:space="preserve"> que lo divide en cuatro cuadrantes, el área bajo la curva de cada una de estas regiones representan las frecuencias observadas. </w:t>
+      </w:r>
+      <w:r>
+        <w:t>En resumen:</w:t>
+      </w:r>
+    </w:p>
+    <w:p>
+      <w:r>
+        <w:rPr>
+          <w:noProof/>
+          <w:lang w:val="es-MX" w:eastAsia="es-MX"/>
+        </w:rPr>
+        <w:drawing>
+          <wp:anchor distT="0" distB="0" distL="114300" distR="114300" simplePos="0" relativeHeight="251661312" behindDoc="1" locked="0" layoutInCell="1" allowOverlap="1" wp14:anchorId="7B609050" wp14:editId="428D4B51">
+            <wp:simplePos x="0" y="0"/>
+            <wp:positionH relativeFrom="margin">
+              <wp:posOffset>711200</wp:posOffset>
+            </wp:positionH>
+            <wp:positionV relativeFrom="paragraph">
+              <wp:posOffset>8890</wp:posOffset>
+            </wp:positionV>
+            <wp:extent cx="1758950" cy="1263301"/>
+            <wp:effectExtent l="0" t="0" r="0" b="0"/>
+            <wp:wrapNone/>
+            <wp:docPr id="1" name="Imagen 1"/>
+            <wp:cNvGraphicFramePr>
+              <a:graphicFrameLocks xmlns:a="http://schemas.openxmlformats.org/drawingml/2006/main" noChangeAspect="1"/>
+            </wp:cNvGraphicFramePr>
+            <a:graphic xmlns:a="http://schemas.openxmlformats.org/drawingml/2006/main">
+              <a:graphicData uri="http://schemas.openxmlformats.org/drawingml/2006/picture">
+                <pic:pic xmlns:pic="http://schemas.openxmlformats.org/drawingml/2006/picture">
+                  <pic:nvPicPr>
+                    <pic:cNvPr id="1" name=""/>
+                    <pic:cNvPicPr/>
+                  </pic:nvPicPr>
+                  <pic:blipFill>
+                    <a:blip r:embed="rId9">
+                      <a:extLst>
+                        <a:ext uri="{28A0092B-C50C-407E-A947-70E740481C1C}">
+                          <a14:useLocalDpi xmlns:a14="http://schemas.microsoft.com/office/drawing/2010/main" val="0"/>
+                        </a:ext>
+                      </a:extLst>
+                    </a:blip>
+                    <a:stretch>
+                      <a:fillRect/>
+                    </a:stretch>
+                  </pic:blipFill>
+                  <pic:spPr>
+                    <a:xfrm>
+                      <a:off x="0" y="0"/>
+                      <a:ext cx="1758950" cy="1263301"/>
+                    </a:xfrm>
+                    <a:prstGeom prst="rect">
+                      <a:avLst/>
+                    </a:prstGeom>
+                  </pic:spPr>
+                </pic:pic>
+              </a:graphicData>
+            </a:graphic>
+            <wp14:sizeRelH relativeFrom="margin">
+              <wp14:pctWidth>0</wp14:pctWidth>
+            </wp14:sizeRelH>
+            <wp14:sizeRelV relativeFrom="margin">
+              <wp14:pctHeight>0</wp14:pctHeight>
+            </wp14:sizeRelV>
+          </wp:anchor>
+        </w:drawing>
+      </w:r>
+    </w:p>
+    <w:tbl>
+      <w:tblPr>
+        <w:tblStyle w:val="Tablanormal2"/>
+        <w:tblW w:w="0" w:type="auto"/>
+        <w:tblInd w:w="4629" w:type="dxa"/>
+        <w:tblLook w:val="04A0" w:firstRow="1" w:lastRow="0" w:firstColumn="1" w:lastColumn="0" w:noHBand="0" w:noVBand="1"/>
+      </w:tblPr>
+      <w:tblGrid>
+        <w:gridCol w:w="355"/>
+        <w:gridCol w:w="860"/>
+        <w:gridCol w:w="856"/>
+        <w:gridCol w:w="862"/>
+        <w:gridCol w:w="843"/>
+      </w:tblGrid>
+      <w:tr>
+        <w:trPr>
+          <w:cnfStyle w:val="100000000000" w:firstRow="1" w:lastRow="0" w:firstColumn="0" w:lastColumn="0" w:oddVBand="0" w:evenVBand="0" w:oddHBand="0" w:evenHBand="0" w:firstRowFirstColumn="0" w:firstRowLastColumn="0" w:lastRowFirstColumn="0" w:lastRowLastColumn="0"/>
+        </w:trPr>
+        <w:tc>
+          <w:tcPr>
+            <w:cnfStyle w:val="001000000000" w:firstRow="0" w:lastRow="0" w:firstColumn="1" w:lastColumn="0" w:oddVBand="0" w:evenVBand="0" w:oddHBand="0" w:evenHBand="0" w:firstRowFirstColumn="0" w:firstRowLastColumn="0" w:lastRowFirstColumn="0" w:lastRowLastColumn="0"/>
+            <w:tcW w:w="0" w:type="auto"/>
+          </w:tcPr>
+          <w:p/>
+        </w:tc>
+        <w:tc>
+          <w:tcPr>
+            <w:tcW w:w="0" w:type="auto"/>
+          </w:tcPr>
+          <w:p>
+            <w:pPr>
+              <w:cnfStyle w:val="100000000000" w:firstRow="1" w:lastRow="0" w:firstColumn="0" w:lastColumn="0" w:oddVBand="0" w:evenVBand="0" w:oddHBand="0" w:evenHBand="0" w:firstRowFirstColumn="0" w:firstRowLastColumn="0" w:lastRowFirstColumn="0" w:lastRowLastColumn="0"/>
+            </w:pPr>
+          </w:p>
+        </w:tc>
+        <w:tc>
+          <w:tcPr>
+            <w:tcW w:w="0" w:type="auto"/>
+            <w:gridSpan w:val="2"/>
+          </w:tcPr>
+          <w:p>
+            <w:pPr>
+              <w:jc w:val="center"/>
+              <w:cnfStyle w:val="100000000000" w:firstRow="1" w:lastRow="0" w:firstColumn="0" w:lastColumn="0" w:oddVBand="0" w:evenVBand="0" w:oddHBand="0" w:evenHBand="0" w:firstRowFirstColumn="0" w:firstRowLastColumn="0" w:lastRowFirstColumn="0" w:lastRowLastColumn="0"/>
+            </w:pPr>
+            <m:oMathPara>
+              <m:oMath>
+                <m:r>
+                  <m:rPr>
+                    <m:sty m:val="bi"/>
+                  </m:rPr>
+                  <w:rPr>
+                    <w:rFonts w:ascii="Cambria Math" w:hAnsi="Cambria Math"/>
+                  </w:rPr>
+                  <m:t>y</m:t>
+                </m:r>
+              </m:oMath>
+            </m:oMathPara>
+          </w:p>
+        </w:tc>
+        <w:tc>
+          <w:tcPr>
+            <w:tcW w:w="0" w:type="auto"/>
+          </w:tcPr>
+          <w:p>
+            <w:pPr>
+              <w:jc w:val="center"/>
+              <w:cnfStyle w:val="100000000000" w:firstRow="1" w:lastRow="0" w:firstColumn="0" w:lastColumn="0" w:oddVBand="0" w:evenVBand="0" w:oddHBand="0" w:evenHBand="0" w:firstRowFirstColumn="0" w:firstRowLastColumn="0" w:lastRowFirstColumn="0" w:lastRowLastColumn="0"/>
+            </w:pPr>
+          </w:p>
+        </w:tc>
+      </w:tr>
+      <w:tr>
+        <w:trPr>
+          <w:cnfStyle w:val="000000100000" w:firstRow="0" w:lastRow="0" w:firstColumn="0" w:lastColumn="0" w:oddVBand="0" w:evenVBand="0" w:oddHBand="1" w:evenHBand="0" w:firstRowFirstColumn="0" w:firstRowLastColumn="0" w:lastRowFirstColumn="0" w:lastRowLastColumn="0"/>
+        </w:trPr>
+        <w:tc>
+          <w:tcPr>
+            <w:cnfStyle w:val="001000000000" w:firstRow="0" w:lastRow="0" w:firstColumn="1" w:lastColumn="0" w:oddVBand="0" w:evenVBand="0" w:oddHBand="0" w:evenHBand="0" w:firstRowFirstColumn="0" w:firstRowLastColumn="0" w:lastRowFirstColumn="0" w:lastRowLastColumn="0"/>
+            <w:tcW w:w="0" w:type="auto"/>
+          </w:tcPr>
+          <w:p>
+            <w:pPr>
+              <w:jc w:val="center"/>
+            </w:pPr>
+          </w:p>
+        </w:tc>
+        <w:tc>
+          <w:tcPr>
+            <w:tcW w:w="0" w:type="auto"/>
+          </w:tcPr>
+          <w:p>
+            <w:pPr>
+              <w:cnfStyle w:val="000000100000" w:firstRow="0" w:lastRow="0" w:firstColumn="0" w:lastColumn="0" w:oddVBand="0" w:evenVBand="0" w:oddHBand="1" w:evenHBand="0" w:firstRowFirstColumn="0" w:firstRowLastColumn="0" w:lastRowFirstColumn="0" w:lastRowLastColumn="0"/>
+            </w:pPr>
+          </w:p>
+        </w:tc>
+        <w:tc>
+          <w:tcPr>
+            <w:tcW w:w="0" w:type="auto"/>
+          </w:tcPr>
+          <w:p>
+            <w:pPr>
+              <w:cnfStyle w:val="000000100000" w:firstRow="0" w:lastRow="0" w:firstColumn="0" w:lastColumn="0" w:oddVBand="0" w:evenVBand="0" w:oddHBand="1" w:evenHBand="0" w:firstRowFirstColumn="0" w:firstRowLastColumn="0" w:lastRowFirstColumn="0" w:lastRowLastColumn="0"/>
+            </w:pPr>
+            <m:oMathPara>
+              <m:oMath>
+                <m:r>
+                  <w:rPr>
+                    <w:rFonts w:ascii="Cambria Math" w:hAnsi="Cambria Math"/>
+                  </w:rPr>
+                  <m:t>y</m:t>
+                </m:r>
+                <m:r>
+                  <m:rPr>
+                    <m:sty m:val="p"/>
+                  </m:rPr>
+                  <w:rPr>
+                    <w:rFonts w:ascii="Cambria Math" w:hAnsi="Cambria Math"/>
+                  </w:rPr>
+                  <m:t>≤k</m:t>
+                </m:r>
+                <m:r>
+                  <m:rPr>
+                    <m:sty m:val="p"/>
+                  </m:rPr>
+                  <w:rPr>
+                    <w:rFonts w:ascii="Cambria Math" w:hAnsi="Cambria Math"/>
+                  </w:rPr>
+                  <m:t>'</m:t>
+                </m:r>
+              </m:oMath>
+            </m:oMathPara>
+          </w:p>
+        </w:tc>
+        <w:tc>
+          <w:tcPr>
+            <w:tcW w:w="0" w:type="auto"/>
+          </w:tcPr>
+          <w:p>
+            <w:pPr>
+              <w:cnfStyle w:val="000000100000" w:firstRow="0" w:lastRow="0" w:firstColumn="0" w:lastColumn="0" w:oddVBand="0" w:evenVBand="0" w:oddHBand="1" w:evenHBand="0" w:firstRowFirstColumn="0" w:firstRowLastColumn="0" w:lastRowFirstColumn="0" w:lastRowLastColumn="0"/>
+            </w:pPr>
+            <m:oMathPara>
+              <m:oMath>
+                <m:r>
+                  <w:rPr>
+                    <w:rFonts w:ascii="Cambria Math" w:hAnsi="Cambria Math"/>
+                  </w:rPr>
+                  <m:t>y&gt;k</m:t>
+                </m:r>
+                <m:r>
+                  <w:rPr>
+                    <w:rFonts w:ascii="Cambria Math" w:hAnsi="Cambria Math"/>
+                  </w:rPr>
+                  <m:t>'</m:t>
+                </m:r>
+              </m:oMath>
+            </m:oMathPara>
+          </w:p>
+        </w:tc>
+        <w:tc>
+          <w:tcPr>
+            <w:tcW w:w="0" w:type="auto"/>
+            <w:vAlign w:val="center"/>
+          </w:tcPr>
+          <w:p>
+            <w:pPr>
+              <w:jc w:val="center"/>
+              <w:cnfStyle w:val="000000100000" w:firstRow="0" w:lastRow="0" w:firstColumn="0" w:lastColumn="0" w:oddVBand="0" w:evenVBand="0" w:oddHBand="1" w:evenHBand="0" w:firstRowFirstColumn="0" w:firstRowLastColumn="0" w:lastRowFirstColumn="0" w:lastRowLastColumn="0"/>
+              <w:rPr>
+                <w:b/>
+              </w:rPr>
+            </w:pPr>
+            <w:r>
+              <w:rPr>
+                <w:b/>
+              </w:rPr>
+              <w:t>Total:</w:t>
+            </w:r>
+          </w:p>
+        </w:tc>
+      </w:tr>
+      <w:tr>
+        <w:tc>
+          <w:tcPr>
+            <w:cnfStyle w:val="001000000000" w:firstRow="0" w:lastRow="0" w:firstColumn="1" w:lastColumn="0" w:oddVBand="0" w:evenVBand="0" w:oddHBand="0" w:evenHBand="0" w:firstRowFirstColumn="0" w:firstRowLastColumn="0" w:lastRowFirstColumn="0" w:lastRowLastColumn="0"/>
+            <w:tcW w:w="0" w:type="auto"/>
+            <w:vMerge w:val="restart"/>
+          </w:tcPr>
+          <w:p>
+            <w:pPr>
+              <w:jc w:val="center"/>
+            </w:pPr>
+            <m:oMathPara>
+              <m:oMath>
+                <m:r>
+                  <m:rPr>
+                    <m:sty m:val="bi"/>
+                  </m:rPr>
+                  <w:rPr>
+                    <w:rFonts w:ascii="Cambria Math" w:hAnsi="Cambria Math"/>
+                  </w:rPr>
+                  <m:t>x</m:t>
+                </m:r>
+              </m:oMath>
+            </m:oMathPara>
+          </w:p>
+        </w:tc>
+        <w:tc>
+          <w:tcPr>
+            <w:tcW w:w="0" w:type="auto"/>
+          </w:tcPr>
+          <w:p>
+            <w:pPr>
+              <w:cnfStyle w:val="000000000000" w:firstRow="0" w:lastRow="0" w:firstColumn="0" w:lastColumn="0" w:oddVBand="0" w:evenVBand="0" w:oddHBand="0" w:evenHBand="0" w:firstRowFirstColumn="0" w:firstRowLastColumn="0" w:lastRowFirstColumn="0" w:lastRowLastColumn="0"/>
+            </w:pPr>
+            <m:oMathPara>
+              <m:oMath>
+                <m:r>
+                  <w:rPr>
+                    <w:rFonts w:ascii="Cambria Math" w:hAnsi="Cambria Math"/>
+                  </w:rPr>
+                  <m:t>x≤h</m:t>
+                </m:r>
+                <m:r>
+                  <w:rPr>
+                    <w:rFonts w:ascii="Cambria Math" w:hAnsi="Cambria Math"/>
+                  </w:rPr>
+                  <m:t>'</m:t>
+                </m:r>
+              </m:oMath>
+            </m:oMathPara>
+          </w:p>
+        </w:tc>
+        <w:tc>
+          <w:tcPr>
+            <w:tcW w:w="0" w:type="auto"/>
+            <w:vAlign w:val="center"/>
+          </w:tcPr>
+          <w:p>
+            <w:pPr>
+              <w:jc w:val="center"/>
+              <w:cnfStyle w:val="000000000000" w:firstRow="0" w:lastRow="0" w:firstColumn="0" w:lastColumn="0" w:oddVBand="0" w:evenVBand="0" w:oddHBand="0" w:evenHBand="0" w:firstRowFirstColumn="0" w:firstRowLastColumn="0" w:lastRowFirstColumn="0" w:lastRowLastColumn="0"/>
+            </w:pPr>
+            <w:r>
+              <w:t>a</w:t>
+            </w:r>
+          </w:p>
+        </w:tc>
+        <w:tc>
+          <w:tcPr>
+            <w:tcW w:w="0" w:type="auto"/>
+            <w:vAlign w:val="center"/>
+          </w:tcPr>
+          <w:p>
+            <w:pPr>
+              <w:jc w:val="center"/>
+              <w:cnfStyle w:val="000000000000" w:firstRow="0" w:lastRow="0" w:firstColumn="0" w:lastColumn="0" w:oddVBand="0" w:evenVBand="0" w:oddHBand="0" w:evenHBand="0" w:firstRowFirstColumn="0" w:firstRowLastColumn="0" w:lastRowFirstColumn="0" w:lastRowLastColumn="0"/>
+            </w:pPr>
+            <w:r>
+              <w:t>b</w:t>
+            </w:r>
+          </w:p>
+        </w:tc>
+        <w:tc>
+          <w:tcPr>
+            <w:tcW w:w="0" w:type="auto"/>
+            <w:vAlign w:val="center"/>
+          </w:tcPr>
+          <w:p>
+            <w:pPr>
+              <w:jc w:val="center"/>
+              <w:cnfStyle w:val="000000000000" w:firstRow="0" w:lastRow="0" w:firstColumn="0" w:lastColumn="0" w:oddVBand="0" w:evenVBand="0" w:oddHBand="0" w:evenHBand="0" w:firstRowFirstColumn="0" w:firstRowLastColumn="0" w:lastRowFirstColumn="0" w:lastRowLastColumn="0"/>
+            </w:pPr>
+            <w:proofErr w:type="spellStart"/>
+            <w:r>
+              <w:t>a+b</w:t>
+            </w:r>
+            <w:proofErr w:type="spellEnd"/>
+          </w:p>
+        </w:tc>
+      </w:tr>
+      <w:tr>
+        <w:trPr>
+          <w:cnfStyle w:val="000000100000" w:firstRow="0" w:lastRow="0" w:firstColumn="0" w:lastColumn="0" w:oddVBand="0" w:evenVBand="0" w:oddHBand="1" w:evenHBand="0" w:firstRowFirstColumn="0" w:firstRowLastColumn="0" w:lastRowFirstColumn="0" w:lastRowLastColumn="0"/>
+        </w:trPr>
+        <w:tc>
+          <w:tcPr>
+            <w:cnfStyle w:val="001000000000" w:firstRow="0" w:lastRow="0" w:firstColumn="1" w:lastColumn="0" w:oddVBand="0" w:evenVBand="0" w:oddHBand="0" w:evenHBand="0" w:firstRowFirstColumn="0" w:firstRowLastColumn="0" w:lastRowFirstColumn="0" w:lastRowLastColumn="0"/>
+            <w:tcW w:w="0" w:type="auto"/>
+            <w:vMerge/>
+          </w:tcPr>
+          <w:p>
+            <w:pPr>
+              <w:jc w:val="center"/>
+            </w:pPr>
+          </w:p>
+        </w:tc>
+        <w:tc>
+          <w:tcPr>
+            <w:tcW w:w="0" w:type="auto"/>
+          </w:tcPr>
+          <w:p>
+            <w:pPr>
+              <w:cnfStyle w:val="000000100000" w:firstRow="0" w:lastRow="0" w:firstColumn="0" w:lastColumn="0" w:oddVBand="0" w:evenVBand="0" w:oddHBand="1" w:evenHBand="0" w:firstRowFirstColumn="0" w:firstRowLastColumn="0" w:lastRowFirstColumn="0" w:lastRowLastColumn="0"/>
+            </w:pPr>
+            <m:oMathPara>
+              <m:oMath>
+                <m:r>
+                  <w:rPr>
+                    <w:rFonts w:ascii="Cambria Math" w:hAnsi="Cambria Math"/>
+                  </w:rPr>
+                  <m:t>x&gt;h</m:t>
+                </m:r>
+                <m:r>
+                  <w:rPr>
+                    <w:rFonts w:ascii="Cambria Math" w:hAnsi="Cambria Math"/>
+                  </w:rPr>
+                  <m:t>'</m:t>
+                </m:r>
+              </m:oMath>
+            </m:oMathPara>
+          </w:p>
+        </w:tc>
+        <w:tc>
+          <w:tcPr>
+            <w:tcW w:w="0" w:type="auto"/>
+            <w:vAlign w:val="center"/>
+          </w:tcPr>
+          <w:p>
+            <w:pPr>
+              <w:jc w:val="center"/>
+              <w:cnfStyle w:val="000000100000" w:firstRow="0" w:lastRow="0" w:firstColumn="0" w:lastColumn="0" w:oddVBand="0" w:evenVBand="0" w:oddHBand="1" w:evenHBand="0" w:firstRowFirstColumn="0" w:firstRowLastColumn="0" w:lastRowFirstColumn="0" w:lastRowLastColumn="0"/>
+            </w:pPr>
+            <w:r>
+              <w:t>c</w:t>
+            </w:r>
+          </w:p>
+        </w:tc>
+        <w:tc>
+          <w:tcPr>
+            <w:tcW w:w="0" w:type="auto"/>
+            <w:vAlign w:val="center"/>
+          </w:tcPr>
+          <w:p>
+            <w:pPr>
+              <w:jc w:val="center"/>
+              <w:cnfStyle w:val="000000100000" w:firstRow="0" w:lastRow="0" w:firstColumn="0" w:lastColumn="0" w:oddVBand="0" w:evenVBand="0" w:oddHBand="1" w:evenHBand="0" w:firstRowFirstColumn="0" w:firstRowLastColumn="0" w:lastRowFirstColumn="0" w:lastRowLastColumn="0"/>
+            </w:pPr>
+            <w:r>
+              <w:t>d</w:t>
+            </w:r>
+          </w:p>
+        </w:tc>
+        <w:tc>
+          <w:tcPr>
+            <w:tcW w:w="0" w:type="auto"/>
+            <w:vAlign w:val="center"/>
+          </w:tcPr>
+          <w:p>
+            <w:pPr>
+              <w:jc w:val="center"/>
+              <w:cnfStyle w:val="000000100000" w:firstRow="0" w:lastRow="0" w:firstColumn="0" w:lastColumn="0" w:oddVBand="0" w:evenVBand="0" w:oddHBand="1" w:evenHBand="0" w:firstRowFirstColumn="0" w:firstRowLastColumn="0" w:lastRowFirstColumn="0" w:lastRowLastColumn="0"/>
+            </w:pPr>
+            <w:proofErr w:type="spellStart"/>
+            <w:r>
+              <w:t>c+d</w:t>
+            </w:r>
+            <w:proofErr w:type="spellEnd"/>
+          </w:p>
+        </w:tc>
+      </w:tr>
+      <w:tr>
+        <w:tc>
+          <w:tcPr>
+            <w:cnfStyle w:val="001000000000" w:firstRow="0" w:lastRow="0" w:firstColumn="1" w:lastColumn="0" w:oddVBand="0" w:evenVBand="0" w:oddHBand="0" w:evenHBand="0" w:firstRowFirstColumn="0" w:firstRowLastColumn="0" w:lastRowFirstColumn="0" w:lastRowLastColumn="0"/>
+            <w:tcW w:w="0" w:type="auto"/>
+            <w:gridSpan w:val="2"/>
+            <w:vAlign w:val="center"/>
+          </w:tcPr>
+          <w:p>
+            <w:pPr>
+              <w:jc w:val="right"/>
+            </w:pPr>
+            <w:r>
+              <w:t>Total:</w:t>
+            </w:r>
+          </w:p>
+        </w:tc>
+        <w:tc>
+          <w:tcPr>
+            <w:tcW w:w="0" w:type="auto"/>
+            <w:vAlign w:val="center"/>
+          </w:tcPr>
+          <w:p>
+            <w:pPr>
+              <w:jc w:val="center"/>
+              <w:cnfStyle w:val="000000000000" w:firstRow="0" w:lastRow="0" w:firstColumn="0" w:lastColumn="0" w:oddVBand="0" w:evenVBand="0" w:oddHBand="0" w:evenHBand="0" w:firstRowFirstColumn="0" w:firstRowLastColumn="0" w:lastRowFirstColumn="0" w:lastRowLastColumn="0"/>
+            </w:pPr>
+            <w:proofErr w:type="spellStart"/>
+            <w:r>
+              <w:t>a+c</w:t>
+            </w:r>
+            <w:proofErr w:type="spellEnd"/>
+          </w:p>
+        </w:tc>
+        <w:tc>
+          <w:tcPr>
+            <w:tcW w:w="0" w:type="auto"/>
+            <w:vAlign w:val="center"/>
+          </w:tcPr>
+          <w:p>
+            <w:pPr>
+              <w:jc w:val="center"/>
+              <w:cnfStyle w:val="000000000000" w:firstRow="0" w:lastRow="0" w:firstColumn="0" w:lastColumn="0" w:oddVBand="0" w:evenVBand="0" w:oddHBand="0" w:evenHBand="0" w:firstRowFirstColumn="0" w:firstRowLastColumn="0" w:lastRowFirstColumn="0" w:lastRowLastColumn="0"/>
+            </w:pPr>
+            <w:proofErr w:type="spellStart"/>
+            <w:r>
+              <w:t>b+d</w:t>
+            </w:r>
+            <w:proofErr w:type="spellEnd"/>
+          </w:p>
+        </w:tc>
+        <w:tc>
+          <w:tcPr>
+            <w:tcW w:w="0" w:type="auto"/>
+            <w:vAlign w:val="center"/>
+          </w:tcPr>
+          <w:p>
+            <w:pPr>
+              <w:keepNext/>
+              <w:jc w:val="center"/>
+              <w:cnfStyle w:val="000000000000" w:firstRow="0" w:lastRow="0" w:firstColumn="0" w:lastColumn="0" w:oddVBand="0" w:evenVBand="0" w:oddHBand="0" w:evenHBand="0" w:firstRowFirstColumn="0" w:firstRowLastColumn="0" w:lastRowFirstColumn="0" w:lastRowLastColumn="0"/>
+            </w:pPr>
+            <w:r>
+              <w:t>N</w:t>
+            </w:r>
+          </w:p>
+        </w:tc>
+      </w:tr>
+    </w:tbl>
+    <w:p/>
+    <w:p/>
+    <w:p>
+      <w:r>
+        <w:t xml:space="preserve">La idea es sencilla, si se conocen las frecuencias observadas, es decir, </w:t>
+      </w:r>
+      <m:oMath>
+        <m:r>
+          <w:rPr>
+            <w:rFonts w:ascii="Cambria Math" w:hAnsi="Cambria Math"/>
+          </w:rPr>
+          <m:t>a, b, c</m:t>
+        </m:r>
+      </m:oMath>
+      <w:r>
+        <w:t xml:space="preserve"> y </w:t>
+      </w:r>
+      <m:oMath>
+        <m:r>
+          <w:rPr>
+            <w:rFonts w:ascii="Cambria Math" w:hAnsi="Cambria Math"/>
+          </w:rPr>
+          <m:t>d</m:t>
+        </m:r>
+      </m:oMath>
+      <w:r>
+        <w:t xml:space="preserve"> entonces se puede conocer el punto </w:t>
+      </w:r>
+      <m:oMath>
+        <m:d>
+          <m:dPr>
+            <m:ctrlPr>
+              <w:rPr>
+                <w:rFonts w:ascii="Cambria Math" w:hAnsi="Cambria Math"/>
+                <w:i/>
+              </w:rPr>
+            </m:ctrlPr>
+          </m:dPr>
+          <m:e>
+            <m:sSup>
+              <m:sSupPr>
+                <m:ctrlPr>
+                  <w:rPr>
+                    <w:rFonts w:ascii="Cambria Math" w:hAnsi="Cambria Math"/>
+                    <w:i/>
+                  </w:rPr>
+                </m:ctrlPr>
+              </m:sSupPr>
+              <m:e>
+                <m:r>
+                  <w:rPr>
+                    <w:rFonts w:ascii="Cambria Math" w:hAnsi="Cambria Math"/>
+                  </w:rPr>
+                  <m:t>h</m:t>
+                </m:r>
+              </m:e>
+              <m:sup>
+                <m:r>
+                  <w:rPr>
+                    <w:rFonts w:ascii="Cambria Math" w:hAnsi="Cambria Math"/>
+                  </w:rPr>
+                  <m:t>'</m:t>
+                </m:r>
+              </m:sup>
+            </m:sSup>
+            <m:r>
+              <w:rPr>
+                <w:rFonts w:ascii="Cambria Math" w:hAnsi="Cambria Math"/>
+              </w:rPr>
+              <m:t>,</m:t>
+            </m:r>
+            <m:sSup>
+              <m:sSupPr>
+                <m:ctrlPr>
+                  <w:rPr>
+                    <w:rFonts w:ascii="Cambria Math" w:hAnsi="Cambria Math"/>
+                    <w:i/>
+                  </w:rPr>
+                </m:ctrlPr>
+              </m:sSupPr>
+              <m:e>
+                <m:r>
+                  <w:rPr>
+                    <w:rFonts w:ascii="Cambria Math" w:hAnsi="Cambria Math"/>
+                  </w:rPr>
+                  <m:t>k</m:t>
+                </m:r>
+              </m:e>
+              <m:sup>
+                <m:r>
+                  <w:rPr>
+                    <w:rFonts w:ascii="Cambria Math" w:hAnsi="Cambria Math"/>
+                  </w:rPr>
+                  <m:t>'</m:t>
+                </m:r>
+              </m:sup>
+            </m:sSup>
+          </m:e>
+        </m:d>
+      </m:oMath>
+      <w:r>
+        <w:t xml:space="preserve"> que “</w:t>
+      </w:r>
+      <w:proofErr w:type="spellStart"/>
+      <w:r>
+        <w:t>dicotomizó</w:t>
+      </w:r>
+      <w:proofErr w:type="spellEnd"/>
+      <w:r>
+        <w:t xml:space="preserve">” a las variables y, en consecuencia, se puede conocer </w:t>
+      </w:r>
+      <m:oMath>
+        <m:r>
+          <w:rPr>
+            <w:rFonts w:ascii="Cambria Math" w:hAnsi="Cambria Math"/>
+          </w:rPr>
+          <m:t>r</m:t>
+        </m:r>
+      </m:oMath>
+      <w:r>
+        <w:t xml:space="preserve"> en ec. 1.</w:t>
+      </w:r>
+    </w:p>
+    <w:p>
+      <w:pPr>
+        <w:rPr>
+          <w:b/>
+        </w:rPr>
+      </w:pPr>
+      <w:r>
+        <w:rPr>
+          <w:b/>
+        </w:rPr>
+        <w:lastRenderedPageBreak/>
+        <w:t xml:space="preserve">Cálculo de </w:t>
+      </w:r>
+      <m:oMath>
+        <m:r>
+          <m:rPr>
+            <m:sty m:val="bi"/>
+          </m:rPr>
+          <w:rPr>
+            <w:rFonts w:ascii="Cambria Math" w:hAnsi="Cambria Math"/>
+          </w:rPr>
+          <m:t>r</m:t>
+        </m:r>
+      </m:oMath>
+    </w:p>
+    <w:p/>
+    <w:p>
+      <w:r>
+        <w:t xml:space="preserve">El análisis comienza para poder encontrar el punto </w:t>
+      </w:r>
+      <m:oMath>
+        <m:d>
+          <m:dPr>
+            <m:ctrlPr>
+              <w:rPr>
+                <w:rFonts w:ascii="Cambria Math" w:hAnsi="Cambria Math"/>
+                <w:i/>
+              </w:rPr>
+            </m:ctrlPr>
+          </m:dPr>
+          <m:e>
+            <m:sSup>
+              <m:sSupPr>
+                <m:ctrlPr>
+                  <w:rPr>
+                    <w:rFonts w:ascii="Cambria Math" w:hAnsi="Cambria Math"/>
+                    <w:i/>
+                  </w:rPr>
+                </m:ctrlPr>
+              </m:sSupPr>
+              <m:e>
+                <m:r>
+                  <w:rPr>
+                    <w:rFonts w:ascii="Cambria Math" w:hAnsi="Cambria Math"/>
+                  </w:rPr>
+                  <m:t>h</m:t>
+                </m:r>
+              </m:e>
+              <m:sup>
+                <m:r>
+                  <w:rPr>
+                    <w:rFonts w:ascii="Cambria Math" w:hAnsi="Cambria Math"/>
+                  </w:rPr>
+                  <m:t>'</m:t>
+                </m:r>
+              </m:sup>
+            </m:sSup>
+            <m:r>
+              <w:rPr>
+                <w:rFonts w:ascii="Cambria Math" w:hAnsi="Cambria Math"/>
+              </w:rPr>
+              <m:t>,</m:t>
+            </m:r>
+            <m:sSup>
+              <m:sSupPr>
+                <m:ctrlPr>
+                  <w:rPr>
+                    <w:rFonts w:ascii="Cambria Math" w:hAnsi="Cambria Math"/>
+                    <w:i/>
+                  </w:rPr>
+                </m:ctrlPr>
+              </m:sSupPr>
+              <m:e>
+                <m:r>
+                  <w:rPr>
+                    <w:rFonts w:ascii="Cambria Math" w:hAnsi="Cambria Math"/>
+                  </w:rPr>
+                  <m:t>k</m:t>
+                </m:r>
+              </m:e>
+              <m:sup>
+                <m:r>
+                  <w:rPr>
+                    <w:rFonts w:ascii="Cambria Math" w:hAnsi="Cambria Math"/>
+                  </w:rPr>
+                  <m:t>'</m:t>
+                </m:r>
+              </m:sup>
+            </m:sSup>
+          </m:e>
+        </m:d>
+      </m:oMath>
+      <w:r>
+        <w:t>,</w:t>
+      </w:r>
+      <w:r>
+        <w:t xml:space="preserve"> claramente:</w:t>
+      </w:r>
+    </w:p>
+    <w:p>
+      <m:oMathPara>
+        <m:oMath>
+          <m:r>
+            <w:rPr>
+              <w:rFonts w:ascii="Cambria Math" w:hAnsi="Cambria Math"/>
+            </w:rPr>
+            <m:t xml:space="preserve">d= </m:t>
+          </m:r>
+          <m:f>
+            <m:fPr>
+              <m:ctrlPr>
+                <w:rPr>
+                  <w:rFonts w:ascii="Cambria Math" w:hAnsi="Cambria Math"/>
+                  <w:i/>
+                </w:rPr>
+              </m:ctrlPr>
+            </m:fPr>
+            <m:num>
+              <m:r>
+                <w:rPr>
+                  <w:rFonts w:ascii="Cambria Math" w:hAnsi="Cambria Math"/>
+                </w:rPr>
+                <m:t>N</m:t>
+              </m:r>
+            </m:num>
+            <m:den>
+              <m:r>
+                <w:rPr>
+                  <w:rFonts w:ascii="Cambria Math" w:hAnsi="Cambria Math"/>
+                </w:rPr>
+                <m:t>2π</m:t>
+              </m:r>
+              <m:sSub>
+                <m:sSubPr>
+                  <m:ctrlPr>
+                    <w:rPr>
+                      <w:rFonts w:ascii="Cambria Math" w:hAnsi="Cambria Math"/>
+                      <w:i/>
+                    </w:rPr>
+                  </m:ctrlPr>
+                </m:sSubPr>
+                <m:e>
+                  <m:r>
+                    <w:rPr>
+                      <w:rFonts w:ascii="Cambria Math" w:hAnsi="Cambria Math"/>
+                    </w:rPr>
+                    <m:t>σ</m:t>
+                  </m:r>
+                </m:e>
+                <m:sub>
+                  <m:r>
+                    <w:rPr>
+                      <w:rFonts w:ascii="Cambria Math" w:hAnsi="Cambria Math"/>
+                    </w:rPr>
+                    <m:t>1</m:t>
+                  </m:r>
+                </m:sub>
+              </m:sSub>
+              <m:sSub>
+                <m:sSubPr>
+                  <m:ctrlPr>
+                    <w:rPr>
+                      <w:rFonts w:ascii="Cambria Math" w:hAnsi="Cambria Math"/>
+                      <w:i/>
+                    </w:rPr>
+                  </m:ctrlPr>
+                </m:sSubPr>
+                <m:e>
+                  <m:r>
+                    <w:rPr>
+                      <w:rFonts w:ascii="Cambria Math" w:hAnsi="Cambria Math"/>
+                    </w:rPr>
+                    <m:t>σ</m:t>
+                  </m:r>
+                </m:e>
+                <m:sub>
+                  <m:r>
+                    <w:rPr>
+                      <w:rFonts w:ascii="Cambria Math" w:hAnsi="Cambria Math"/>
+                    </w:rPr>
+                    <m:t>2</m:t>
+                  </m:r>
+                </m:sub>
+              </m:sSub>
+              <m:rad>
+                <m:radPr>
+                  <m:degHide m:val="1"/>
+                  <m:ctrlPr>
+                    <w:rPr>
+                      <w:rFonts w:ascii="Cambria Math" w:hAnsi="Cambria Math"/>
+                      <w:i/>
+                    </w:rPr>
+                  </m:ctrlPr>
+                </m:radPr>
+                <m:deg/>
+                <m:e>
+                  <m:r>
+                    <w:rPr>
+                      <w:rFonts w:ascii="Cambria Math" w:hAnsi="Cambria Math"/>
+                    </w:rPr>
+                    <m:t>1-</m:t>
+                  </m:r>
+                  <m:sSup>
+                    <m:sSupPr>
+                      <m:ctrlPr>
+                        <w:rPr>
+                          <w:rFonts w:ascii="Cambria Math" w:hAnsi="Cambria Math"/>
+                          <w:i/>
+                        </w:rPr>
+                      </m:ctrlPr>
+                    </m:sSupPr>
+                    <m:e>
+                      <m:r>
+                        <w:rPr>
+                          <w:rFonts w:ascii="Cambria Math" w:hAnsi="Cambria Math"/>
+                        </w:rPr>
+                        <m:t>r</m:t>
+                      </m:r>
+                    </m:e>
+                    <m:sup>
+                      <m:r>
+                        <w:rPr>
+                          <w:rFonts w:ascii="Cambria Math" w:hAnsi="Cambria Math"/>
+                        </w:rPr>
+                        <m:t>2</m:t>
+                      </m:r>
+                    </m:sup>
+                  </m:sSup>
+                </m:e>
+              </m:rad>
+            </m:den>
+          </m:f>
+          <m:nary>
+            <m:naryPr>
+              <m:limLoc m:val="subSup"/>
+              <m:ctrlPr>
+                <w:rPr>
+                  <w:rFonts w:ascii="Cambria Math" w:hAnsi="Cambria Math"/>
+                  <w:i/>
+                </w:rPr>
+              </m:ctrlPr>
+            </m:naryPr>
+            <m:sub>
+              <m:r>
+                <w:rPr>
+                  <w:rFonts w:ascii="Cambria Math" w:hAnsi="Cambria Math"/>
+                </w:rPr>
+                <m:t>h'</m:t>
+              </m:r>
+            </m:sub>
+            <m:sup>
+              <m:r>
+                <w:rPr>
+                  <w:rFonts w:ascii="Cambria Math" w:hAnsi="Cambria Math"/>
+                </w:rPr>
+                <m:t>∞</m:t>
+              </m:r>
+            </m:sup>
+            <m:e>
+              <m:nary>
+                <m:naryPr>
+                  <m:limLoc m:val="subSup"/>
+                  <m:ctrlPr>
+                    <w:rPr>
+                      <w:rFonts w:ascii="Cambria Math" w:hAnsi="Cambria Math"/>
+                      <w:i/>
+                    </w:rPr>
+                  </m:ctrlPr>
+                </m:naryPr>
+                <m:sub>
+                  <m:r>
+                    <w:rPr>
+                      <w:rFonts w:ascii="Cambria Math" w:hAnsi="Cambria Math"/>
+                    </w:rPr>
+                    <m:t>k'</m:t>
+                  </m:r>
+                </m:sub>
+                <m:sup>
+                  <m:r>
+                    <w:rPr>
+                      <w:rFonts w:ascii="Cambria Math" w:hAnsi="Cambria Math"/>
+                    </w:rPr>
+                    <m:t>∞</m:t>
+                  </m:r>
+                </m:sup>
+                <m:e>
+                  <m:sSup>
+                    <m:sSupPr>
+                      <m:ctrlPr>
+                        <w:rPr>
+                          <w:rFonts w:ascii="Cambria Math" w:hAnsi="Cambria Math"/>
+                          <w:i/>
+                        </w:rPr>
+                      </m:ctrlPr>
+                    </m:sSupPr>
+                    <m:e>
+                      <m:r>
+                        <w:rPr>
+                          <w:rFonts w:ascii="Cambria Math" w:hAnsi="Cambria Math"/>
+                        </w:rPr>
+                        <m:t>e</m:t>
+                      </m:r>
+                    </m:e>
+                    <m:sup>
+                      <m:r>
+                        <w:rPr>
+                          <w:rFonts w:ascii="Cambria Math" w:hAnsi="Cambria Math"/>
+                        </w:rPr>
+                        <m:t>-</m:t>
+                      </m:r>
+                      <m:f>
+                        <m:fPr>
+                          <m:ctrlPr>
+                            <w:rPr>
+                              <w:rFonts w:ascii="Cambria Math" w:hAnsi="Cambria Math"/>
+                              <w:i/>
+                            </w:rPr>
+                          </m:ctrlPr>
+                        </m:fPr>
+                        <m:num>
+                          <m:r>
+                            <w:rPr>
+                              <w:rFonts w:ascii="Cambria Math" w:hAnsi="Cambria Math"/>
+                            </w:rPr>
+                            <m:t>1</m:t>
+                          </m:r>
+                        </m:num>
+                        <m:den>
+                          <m:r>
+                            <w:rPr>
+                              <w:rFonts w:ascii="Cambria Math" w:hAnsi="Cambria Math"/>
+                            </w:rPr>
+                            <m:t>2</m:t>
+                          </m:r>
+                        </m:den>
+                      </m:f>
+                      <m:r>
+                        <w:rPr>
+                          <w:rFonts w:ascii="Cambria Math" w:hAnsi="Cambria Math"/>
+                        </w:rPr>
+                        <m:t>∙</m:t>
+                      </m:r>
+                      <m:f>
+                        <m:fPr>
+                          <m:ctrlPr>
+                            <w:rPr>
+                              <w:rFonts w:ascii="Cambria Math" w:hAnsi="Cambria Math"/>
+                              <w:i/>
+                            </w:rPr>
+                          </m:ctrlPr>
+                        </m:fPr>
+                        <m:num>
+                          <m:r>
+                            <w:rPr>
+                              <w:rFonts w:ascii="Cambria Math" w:hAnsi="Cambria Math"/>
+                            </w:rPr>
+                            <m:t>1</m:t>
+                          </m:r>
+                        </m:num>
+                        <m:den>
+                          <m:r>
+                            <w:rPr>
+                              <w:rFonts w:ascii="Cambria Math" w:hAnsi="Cambria Math"/>
+                            </w:rPr>
+                            <m:t>1-</m:t>
+                          </m:r>
+                          <m:sSup>
+                            <m:sSupPr>
+                              <m:ctrlPr>
+                                <w:rPr>
+                                  <w:rFonts w:ascii="Cambria Math" w:hAnsi="Cambria Math"/>
+                                  <w:i/>
+                                </w:rPr>
+                              </m:ctrlPr>
+                            </m:sSupPr>
+                            <m:e>
+                              <m:r>
+                                <w:rPr>
+                                  <w:rFonts w:ascii="Cambria Math" w:hAnsi="Cambria Math"/>
+                                </w:rPr>
+                                <m:t>r</m:t>
+                              </m:r>
+                            </m:e>
+                            <m:sup>
+                              <m:r>
+                                <w:rPr>
+                                  <w:rFonts w:ascii="Cambria Math" w:hAnsi="Cambria Math"/>
+                                </w:rPr>
+                                <m:t>2</m:t>
+                              </m:r>
+                            </m:sup>
+                          </m:sSup>
+                        </m:den>
+                      </m:f>
+                      <m:d>
+                        <m:dPr>
+                          <m:ctrlPr>
+                            <w:rPr>
+                              <w:rFonts w:ascii="Cambria Math" w:hAnsi="Cambria Math"/>
+                              <w:i/>
+                            </w:rPr>
+                          </m:ctrlPr>
+                        </m:dPr>
+                        <m:e>
+                          <m:f>
+                            <m:fPr>
+                              <m:ctrlPr>
+                                <w:rPr>
+                                  <w:rFonts w:ascii="Cambria Math" w:hAnsi="Cambria Math"/>
+                                  <w:i/>
+                                </w:rPr>
+                              </m:ctrlPr>
+                            </m:fPr>
+                            <m:num>
+                              <m:sSup>
+                                <m:sSupPr>
+                                  <m:ctrlPr>
+                                    <w:rPr>
+                                      <w:rFonts w:ascii="Cambria Math" w:hAnsi="Cambria Math"/>
+                                      <w:i/>
+                                    </w:rPr>
+                                  </m:ctrlPr>
+                                </m:sSupPr>
+                                <m:e>
+                                  <m:r>
+                                    <w:rPr>
+                                      <w:rFonts w:ascii="Cambria Math" w:hAnsi="Cambria Math"/>
+                                    </w:rPr>
+                                    <m:t>x</m:t>
+                                  </m:r>
+                                </m:e>
+                                <m:sup>
+                                  <m:r>
+                                    <w:rPr>
+                                      <w:rFonts w:ascii="Cambria Math" w:hAnsi="Cambria Math"/>
+                                    </w:rPr>
+                                    <m:t>2</m:t>
+                                  </m:r>
+                                </m:sup>
+                              </m:sSup>
+                            </m:num>
+                            <m:den>
+                              <m:sSubSup>
+                                <m:sSubSupPr>
+                                  <m:ctrlPr>
+                                    <w:rPr>
+                                      <w:rFonts w:ascii="Cambria Math" w:hAnsi="Cambria Math"/>
+                                      <w:i/>
+                                    </w:rPr>
+                                  </m:ctrlPr>
+                                </m:sSubSupPr>
+                                <m:e>
+                                  <m:r>
+                                    <w:rPr>
+                                      <w:rFonts w:ascii="Cambria Math" w:hAnsi="Cambria Math"/>
+                                    </w:rPr>
+                                    <m:t>σ</m:t>
+                                  </m:r>
+                                </m:e>
+                                <m:sub>
+                                  <m:r>
+                                    <w:rPr>
+                                      <w:rFonts w:ascii="Cambria Math" w:hAnsi="Cambria Math"/>
+                                    </w:rPr>
+                                    <m:t>1</m:t>
+                                  </m:r>
+                                </m:sub>
+                                <m:sup>
+                                  <m:r>
+                                    <w:rPr>
+                                      <w:rFonts w:ascii="Cambria Math" w:hAnsi="Cambria Math"/>
+                                    </w:rPr>
+                                    <m:t>2</m:t>
+                                  </m:r>
+                                </m:sup>
+                              </m:sSubSup>
+                            </m:den>
+                          </m:f>
+                          <m:r>
+                            <w:rPr>
+                              <w:rFonts w:ascii="Cambria Math" w:hAnsi="Cambria Math"/>
+                            </w:rPr>
+                            <m:t>+</m:t>
+                          </m:r>
+                          <m:f>
+                            <m:fPr>
+                              <m:ctrlPr>
+                                <w:rPr>
+                                  <w:rFonts w:ascii="Cambria Math" w:hAnsi="Cambria Math"/>
+                                  <w:i/>
+                                </w:rPr>
+                              </m:ctrlPr>
+                            </m:fPr>
+                            <m:num>
+                              <m:sSup>
+                                <m:sSupPr>
+                                  <m:ctrlPr>
+                                    <w:rPr>
+                                      <w:rFonts w:ascii="Cambria Math" w:hAnsi="Cambria Math"/>
+                                      <w:i/>
+                                    </w:rPr>
+                                  </m:ctrlPr>
+                                </m:sSupPr>
+                                <m:e>
+                                  <m:r>
+                                    <w:rPr>
+                                      <w:rFonts w:ascii="Cambria Math" w:hAnsi="Cambria Math"/>
+                                    </w:rPr>
+                                    <m:t>y</m:t>
+                                  </m:r>
+                                </m:e>
+                                <m:sup>
+                                  <m:r>
+                                    <w:rPr>
+                                      <w:rFonts w:ascii="Cambria Math" w:hAnsi="Cambria Math"/>
+                                    </w:rPr>
+                                    <m:t>2</m:t>
+                                  </m:r>
+                                </m:sup>
+                              </m:sSup>
+                            </m:num>
+                            <m:den>
+                              <m:sSubSup>
+                                <m:sSubSupPr>
+                                  <m:ctrlPr>
+                                    <w:rPr>
+                                      <w:rFonts w:ascii="Cambria Math" w:hAnsi="Cambria Math"/>
+                                      <w:i/>
+                                    </w:rPr>
+                                  </m:ctrlPr>
+                                </m:sSubSupPr>
+                                <m:e>
+                                  <m:r>
+                                    <w:rPr>
+                                      <w:rFonts w:ascii="Cambria Math" w:hAnsi="Cambria Math"/>
+                                    </w:rPr>
+                                    <m:t>σ</m:t>
+                                  </m:r>
+                                </m:e>
+                                <m:sub>
+                                  <m:r>
+                                    <w:rPr>
+                                      <w:rFonts w:ascii="Cambria Math" w:hAnsi="Cambria Math"/>
+                                    </w:rPr>
+                                    <m:t>2</m:t>
+                                  </m:r>
+                                </m:sub>
+                                <m:sup>
+                                  <m:r>
+                                    <w:rPr>
+                                      <w:rFonts w:ascii="Cambria Math" w:hAnsi="Cambria Math"/>
+                                    </w:rPr>
+                                    <m:t>2</m:t>
+                                  </m:r>
+                                </m:sup>
+                              </m:sSubSup>
+                            </m:den>
+                          </m:f>
+                          <m:r>
+                            <w:rPr>
+                              <w:rFonts w:ascii="Cambria Math" w:hAnsi="Cambria Math"/>
+                            </w:rPr>
+                            <m:t>-</m:t>
+                          </m:r>
+                          <m:f>
+                            <m:fPr>
+                              <m:ctrlPr>
+                                <w:rPr>
+                                  <w:rFonts w:ascii="Cambria Math" w:hAnsi="Cambria Math"/>
+                                  <w:i/>
+                                </w:rPr>
+                              </m:ctrlPr>
+                            </m:fPr>
+                            <m:num>
+                              <m:r>
+                                <w:rPr>
+                                  <w:rFonts w:ascii="Cambria Math" w:hAnsi="Cambria Math"/>
+                                </w:rPr>
+                                <m:t>2rxy</m:t>
+                              </m:r>
+                            </m:num>
+                            <m:den>
+                              <m:sSub>
+                                <m:sSubPr>
+                                  <m:ctrlPr>
+                                    <w:rPr>
+                                      <w:rFonts w:ascii="Cambria Math" w:hAnsi="Cambria Math"/>
+                                      <w:i/>
+                                    </w:rPr>
+                                  </m:ctrlPr>
+                                </m:sSubPr>
+                                <m:e>
+                                  <m:r>
+                                    <w:rPr>
+                                      <w:rFonts w:ascii="Cambria Math" w:hAnsi="Cambria Math"/>
+                                    </w:rPr>
+                                    <m:t>σ</m:t>
+                                  </m:r>
+                                </m:e>
+                                <m:sub>
+                                  <m:r>
+                                    <w:rPr>
+                                      <w:rFonts w:ascii="Cambria Math" w:hAnsi="Cambria Math"/>
+                                    </w:rPr>
+                                    <m:t>1</m:t>
+                                  </m:r>
+                                </m:sub>
+                              </m:sSub>
+                              <m:sSub>
+                                <m:sSubPr>
+                                  <m:ctrlPr>
+                                    <w:rPr>
+                                      <w:rFonts w:ascii="Cambria Math" w:hAnsi="Cambria Math"/>
+                                      <w:i/>
+                                    </w:rPr>
+                                  </m:ctrlPr>
+                                </m:sSubPr>
+                                <m:e>
+                                  <m:r>
+                                    <w:rPr>
+                                      <w:rFonts w:ascii="Cambria Math" w:hAnsi="Cambria Math"/>
+                                    </w:rPr>
+                                    <m:t>σ</m:t>
+                                  </m:r>
+                                </m:e>
+                                <m:sub>
+                                  <m:r>
+                                    <w:rPr>
+                                      <w:rFonts w:ascii="Cambria Math" w:hAnsi="Cambria Math"/>
+                                    </w:rPr>
+                                    <m:t>2</m:t>
+                                  </m:r>
+                                </m:sub>
+                              </m:sSub>
+                            </m:den>
+                          </m:f>
+                        </m:e>
+                      </m:d>
+                    </m:sup>
+                  </m:sSup>
+                  <m:r>
+                    <w:rPr>
+                      <w:rFonts w:ascii="Cambria Math" w:hAnsi="Cambria Math"/>
+                    </w:rPr>
+                    <m:t>dydx</m:t>
+                  </m:r>
+                </m:e>
+              </m:nary>
+            </m:e>
+          </m:nary>
+          <m:r>
+            <w:rPr>
+              <w:rFonts w:ascii="Cambria Math" w:hAnsi="Cambria Math"/>
+            </w:rPr>
+            <m:t xml:space="preserve">= </m:t>
+          </m:r>
+          <m:f>
+            <m:fPr>
+              <m:ctrlPr>
+                <w:rPr>
+                  <w:rFonts w:ascii="Cambria Math" w:hAnsi="Cambria Math"/>
+                  <w:i/>
+                </w:rPr>
+              </m:ctrlPr>
+            </m:fPr>
+            <m:num>
+              <m:r>
+                <w:rPr>
+                  <w:rFonts w:ascii="Cambria Math" w:hAnsi="Cambria Math"/>
+                </w:rPr>
+                <m:t>N</m:t>
+              </m:r>
+            </m:num>
+            <m:den>
+              <m:r>
+                <w:rPr>
+                  <w:rFonts w:ascii="Cambria Math" w:hAnsi="Cambria Math"/>
+                </w:rPr>
+                <m:t>2π</m:t>
+              </m:r>
+              <m:rad>
+                <m:radPr>
+                  <m:degHide m:val="1"/>
+                  <m:ctrlPr>
+                    <w:rPr>
+                      <w:rFonts w:ascii="Cambria Math" w:hAnsi="Cambria Math"/>
+                      <w:i/>
+                    </w:rPr>
+                  </m:ctrlPr>
+                </m:radPr>
+                <m:deg/>
+                <m:e>
+                  <m:r>
+                    <w:rPr>
+                      <w:rFonts w:ascii="Cambria Math" w:hAnsi="Cambria Math"/>
+                    </w:rPr>
+                    <m:t>1-</m:t>
+                  </m:r>
+                  <m:sSup>
+                    <m:sSupPr>
+                      <m:ctrlPr>
+                        <w:rPr>
+                          <w:rFonts w:ascii="Cambria Math" w:hAnsi="Cambria Math"/>
+                          <w:i/>
+                        </w:rPr>
+                      </m:ctrlPr>
+                    </m:sSupPr>
+                    <m:e>
+                      <m:r>
+                        <w:rPr>
+                          <w:rFonts w:ascii="Cambria Math" w:hAnsi="Cambria Math"/>
+                        </w:rPr>
+                        <m:t>r</m:t>
+                      </m:r>
+                    </m:e>
+                    <m:sup>
+                      <m:r>
+                        <w:rPr>
+                          <w:rFonts w:ascii="Cambria Math" w:hAnsi="Cambria Math"/>
+                        </w:rPr>
+                        <m:t>2</m:t>
+                      </m:r>
+                    </m:sup>
+                  </m:sSup>
+                </m:e>
+              </m:rad>
+            </m:den>
+          </m:f>
+          <m:nary>
+            <m:naryPr>
+              <m:limLoc m:val="subSup"/>
+              <m:ctrlPr>
+                <w:rPr>
+                  <w:rFonts w:ascii="Cambria Math" w:hAnsi="Cambria Math"/>
+                  <w:i/>
+                </w:rPr>
+              </m:ctrlPr>
+            </m:naryPr>
+            <m:sub>
+              <m:r>
+                <w:rPr>
+                  <w:rFonts w:ascii="Cambria Math" w:hAnsi="Cambria Math"/>
+                </w:rPr>
+                <m:t>h</m:t>
+              </m:r>
+            </m:sub>
+            <m:sup>
+              <m:r>
+                <w:rPr>
+                  <w:rFonts w:ascii="Cambria Math" w:hAnsi="Cambria Math"/>
+                </w:rPr>
+                <m:t>∞</m:t>
+              </m:r>
+            </m:sup>
+            <m:e>
+              <m:nary>
+                <m:naryPr>
+                  <m:limLoc m:val="subSup"/>
+                  <m:ctrlPr>
+                    <w:rPr>
+                      <w:rFonts w:ascii="Cambria Math" w:hAnsi="Cambria Math"/>
+                      <w:i/>
+                    </w:rPr>
+                  </m:ctrlPr>
+                </m:naryPr>
+                <m:sub>
+                  <m:r>
+                    <w:rPr>
+                      <w:rFonts w:ascii="Cambria Math" w:hAnsi="Cambria Math"/>
+                    </w:rPr>
+                    <m:t>k</m:t>
+                  </m:r>
+                </m:sub>
+                <m:sup>
+                  <m:r>
+                    <w:rPr>
+                      <w:rFonts w:ascii="Cambria Math" w:hAnsi="Cambria Math"/>
+                    </w:rPr>
+                    <m:t>∞</m:t>
+                  </m:r>
+                </m:sup>
+                <m:e>
+                  <m:sSup>
+                    <m:sSupPr>
+                      <m:ctrlPr>
+                        <w:rPr>
+                          <w:rFonts w:ascii="Cambria Math" w:hAnsi="Cambria Math"/>
+                          <w:i/>
+                        </w:rPr>
+                      </m:ctrlPr>
+                    </m:sSupPr>
+                    <m:e>
+                      <m:r>
+                        <w:rPr>
+                          <w:rFonts w:ascii="Cambria Math" w:hAnsi="Cambria Math"/>
+                        </w:rPr>
+                        <m:t>e</m:t>
+                      </m:r>
+                    </m:e>
+                    <m:sup>
+                      <m:r>
+                        <w:rPr>
+                          <w:rFonts w:ascii="Cambria Math" w:hAnsi="Cambria Math"/>
+                        </w:rPr>
+                        <m:t>-</m:t>
+                      </m:r>
+                      <m:f>
+                        <m:fPr>
+                          <m:ctrlPr>
+                            <w:rPr>
+                              <w:rFonts w:ascii="Cambria Math" w:hAnsi="Cambria Math"/>
+                              <w:i/>
+                            </w:rPr>
+                          </m:ctrlPr>
+                        </m:fPr>
+                        <m:num>
+                          <m:r>
+                            <w:rPr>
+                              <w:rFonts w:ascii="Cambria Math" w:hAnsi="Cambria Math"/>
+                            </w:rPr>
+                            <m:t>1</m:t>
+                          </m:r>
+                        </m:num>
+                        <m:den>
+                          <m:r>
+                            <w:rPr>
+                              <w:rFonts w:ascii="Cambria Math" w:hAnsi="Cambria Math"/>
+                            </w:rPr>
+                            <m:t>2</m:t>
+                          </m:r>
+                        </m:den>
+                      </m:f>
+                      <m:r>
+                        <w:rPr>
+                          <w:rFonts w:ascii="Cambria Math" w:hAnsi="Cambria Math"/>
+                        </w:rPr>
+                        <m:t>∙</m:t>
+                      </m:r>
+                      <m:f>
+                        <m:fPr>
+                          <m:ctrlPr>
+                            <w:rPr>
+                              <w:rFonts w:ascii="Cambria Math" w:hAnsi="Cambria Math"/>
+                              <w:i/>
+                            </w:rPr>
+                          </m:ctrlPr>
+                        </m:fPr>
+                        <m:num>
+                          <m:r>
+                            <w:rPr>
+                              <w:rFonts w:ascii="Cambria Math" w:hAnsi="Cambria Math"/>
+                            </w:rPr>
+                            <m:t>1</m:t>
+                          </m:r>
+                        </m:num>
+                        <m:den>
+                          <m:r>
+                            <w:rPr>
+                              <w:rFonts w:ascii="Cambria Math" w:hAnsi="Cambria Math"/>
+                            </w:rPr>
+                            <m:t>1-</m:t>
+                          </m:r>
+                          <m:sSup>
+                            <m:sSupPr>
+                              <m:ctrlPr>
+                                <w:rPr>
+                                  <w:rFonts w:ascii="Cambria Math" w:hAnsi="Cambria Math"/>
+                                  <w:i/>
+                                </w:rPr>
+                              </m:ctrlPr>
+                            </m:sSupPr>
+                            <m:e>
+                              <m:r>
+                                <w:rPr>
+                                  <w:rFonts w:ascii="Cambria Math" w:hAnsi="Cambria Math"/>
+                                </w:rPr>
+                                <m:t>r</m:t>
+                              </m:r>
+                            </m:e>
+                            <m:sup>
+                              <m:r>
+                                <w:rPr>
+                                  <w:rFonts w:ascii="Cambria Math" w:hAnsi="Cambria Math"/>
+                                </w:rPr>
+                                <m:t>2</m:t>
+                              </m:r>
+                            </m:sup>
+                          </m:sSup>
+                        </m:den>
+                      </m:f>
+                      <m:d>
+                        <m:dPr>
+                          <m:ctrlPr>
+                            <w:rPr>
+                              <w:rFonts w:ascii="Cambria Math" w:hAnsi="Cambria Math"/>
+                              <w:i/>
+                            </w:rPr>
+                          </m:ctrlPr>
+                        </m:dPr>
+                        <m:e>
+                          <m:sSup>
+                            <m:sSupPr>
+                              <m:ctrlPr>
+                                <w:rPr>
+                                  <w:rFonts w:ascii="Cambria Math" w:hAnsi="Cambria Math"/>
+                                  <w:i/>
+                                </w:rPr>
+                              </m:ctrlPr>
+                            </m:sSupPr>
+                            <m:e>
+                              <m:r>
+                                <w:rPr>
+                                  <w:rFonts w:ascii="Cambria Math" w:hAnsi="Cambria Math"/>
+                                </w:rPr>
+                                <m:t>x</m:t>
+                              </m:r>
+                            </m:e>
+                            <m:sup>
+                              <m:r>
+                                <w:rPr>
+                                  <w:rFonts w:ascii="Cambria Math" w:hAnsi="Cambria Math"/>
+                                </w:rPr>
+                                <m:t>2</m:t>
+                              </m:r>
+                            </m:sup>
+                          </m:sSup>
+                          <m:r>
+                            <w:rPr>
+                              <w:rFonts w:ascii="Cambria Math" w:hAnsi="Cambria Math"/>
+                            </w:rPr>
+                            <m:t>+</m:t>
+                          </m:r>
+                          <m:sSup>
+                            <m:sSupPr>
+                              <m:ctrlPr>
+                                <w:rPr>
+                                  <w:rFonts w:ascii="Cambria Math" w:hAnsi="Cambria Math"/>
+                                  <w:i/>
+                                </w:rPr>
+                              </m:ctrlPr>
+                            </m:sSupPr>
+                            <m:e>
+                              <m:r>
+                                <w:rPr>
+                                  <w:rFonts w:ascii="Cambria Math" w:hAnsi="Cambria Math"/>
+                                </w:rPr>
+                                <m:t>y</m:t>
+                              </m:r>
+                            </m:e>
+                            <m:sup>
+                              <m:r>
+                                <w:rPr>
+                                  <w:rFonts w:ascii="Cambria Math" w:hAnsi="Cambria Math"/>
+                                </w:rPr>
+                                <m:t>2</m:t>
+                              </m:r>
+                            </m:sup>
+                          </m:sSup>
+                          <m:r>
+                            <w:rPr>
+                              <w:rFonts w:ascii="Cambria Math" w:hAnsi="Cambria Math"/>
+                            </w:rPr>
+                            <m:t>-2rxy</m:t>
+                          </m:r>
+                        </m:e>
+                      </m:d>
+                    </m:sup>
+                  </m:sSup>
+                  <m:r>
+                    <w:rPr>
+                      <w:rFonts w:ascii="Cambria Math" w:hAnsi="Cambria Math"/>
+                    </w:rPr>
+                    <m:t>dydx</m:t>
+                  </m:r>
+                </m:e>
+              </m:nary>
+            </m:e>
+          </m:nary>
+        </m:oMath>
+      </m:oMathPara>
+    </w:p>
+    <w:p>
+      <w:r>
+        <w:t>Si</w:t>
+      </w:r>
+      <w:r>
+        <w:t xml:space="preserve"> </w:t>
+      </w:r>
+      <m:oMath>
+        <m:r>
+          <w:rPr>
+            <w:rFonts w:ascii="Cambria Math" w:hAnsi="Cambria Math"/>
+          </w:rPr>
+          <m:t xml:space="preserve">h= </m:t>
+        </m:r>
+        <m:f>
+          <m:fPr>
+            <m:type m:val="lin"/>
+            <m:ctrlPr>
+              <w:rPr>
+                <w:rFonts w:ascii="Cambria Math" w:hAnsi="Cambria Math"/>
+                <w:i/>
+              </w:rPr>
+            </m:ctrlPr>
+          </m:fPr>
+          <m:num>
+            <m:r>
+              <w:rPr>
+                <w:rFonts w:ascii="Cambria Math" w:hAnsi="Cambria Math"/>
+              </w:rPr>
+              <m:t>h'</m:t>
+            </m:r>
+          </m:num>
+          <m:den>
+            <m:sSub>
+              <m:sSubPr>
+                <m:ctrlPr>
+                  <w:rPr>
+                    <w:rFonts w:ascii="Cambria Math" w:hAnsi="Cambria Math"/>
+                    <w:i/>
+                  </w:rPr>
+                </m:ctrlPr>
+              </m:sSubPr>
+              <m:e>
+                <m:r>
+                  <w:rPr>
+                    <w:rFonts w:ascii="Cambria Math" w:hAnsi="Cambria Math"/>
+                  </w:rPr>
+                  <m:t>σ</m:t>
+                </m:r>
+              </m:e>
+              <m:sub>
+                <m:r>
+                  <w:rPr>
+                    <w:rFonts w:ascii="Cambria Math" w:hAnsi="Cambria Math"/>
+                  </w:rPr>
+                  <m:t>1</m:t>
+                </m:r>
+              </m:sub>
+            </m:sSub>
+          </m:den>
+        </m:f>
+      </m:oMath>
+      <w:r>
+        <w:t xml:space="preserve"> y </w:t>
+      </w:r>
+      <m:oMath>
+        <m:r>
+          <w:rPr>
+            <w:rFonts w:ascii="Cambria Math" w:hAnsi="Cambria Math"/>
+          </w:rPr>
+          <m:t xml:space="preserve">k= </m:t>
+        </m:r>
+        <m:f>
+          <m:fPr>
+            <m:type m:val="lin"/>
+            <m:ctrlPr>
+              <w:rPr>
+                <w:rFonts w:ascii="Cambria Math" w:hAnsi="Cambria Math"/>
+                <w:i/>
+              </w:rPr>
+            </m:ctrlPr>
+          </m:fPr>
+          <m:num>
+            <m:r>
+              <w:rPr>
+                <w:rFonts w:ascii="Cambria Math" w:hAnsi="Cambria Math"/>
+              </w:rPr>
+              <m:t>k'</m:t>
+            </m:r>
+          </m:num>
+          <m:den>
+            <m:sSub>
+              <m:sSubPr>
+                <m:ctrlPr>
+                  <w:rPr>
+                    <w:rFonts w:ascii="Cambria Math" w:hAnsi="Cambria Math"/>
+                    <w:i/>
+                  </w:rPr>
+                </m:ctrlPr>
+              </m:sSubPr>
+              <m:e>
+                <m:r>
+                  <w:rPr>
+                    <w:rFonts w:ascii="Cambria Math" w:hAnsi="Cambria Math"/>
+                  </w:rPr>
+                  <m:t>σ</m:t>
+                </m:r>
+              </m:e>
+              <m:sub>
+                <m:r>
+                  <w:rPr>
+                    <w:rFonts w:ascii="Cambria Math" w:hAnsi="Cambria Math"/>
+                  </w:rPr>
+                  <m:t>1</m:t>
+                </m:r>
+              </m:sub>
+            </m:sSub>
+          </m:den>
+        </m:f>
+      </m:oMath>
+      <w:r>
+        <w:t>.</w:t>
+      </w:r>
+    </w:p>
+    <w:p/>
+    <w:p>
+      <w:r>
+        <w:t>Y también es claro que:</w:t>
+      </w:r>
+    </w:p>
+    <w:p>
+      <m:oMathPara>
+        <m:oMath>
+          <m:r>
+            <w:rPr>
+              <w:rFonts w:ascii="Cambria Math" w:hAnsi="Cambria Math"/>
+            </w:rPr>
+            <m:t>b+d=</m:t>
+          </m:r>
+          <m:f>
+            <m:fPr>
+              <m:ctrlPr>
+                <w:rPr>
+                  <w:rFonts w:ascii="Cambria Math" w:hAnsi="Cambria Math"/>
+                  <w:i/>
+                </w:rPr>
+              </m:ctrlPr>
+            </m:fPr>
+            <m:num>
+              <m:r>
+                <w:rPr>
+                  <w:rFonts w:ascii="Cambria Math" w:hAnsi="Cambria Math"/>
+                </w:rPr>
+                <m:t>N</m:t>
+              </m:r>
+            </m:num>
+            <m:den>
+              <m:rad>
+                <m:radPr>
+                  <m:degHide m:val="1"/>
+                  <m:ctrlPr>
+                    <w:rPr>
+                      <w:rFonts w:ascii="Cambria Math" w:hAnsi="Cambria Math"/>
+                      <w:i/>
+                    </w:rPr>
+                  </m:ctrlPr>
+                </m:radPr>
+                <m:deg/>
+                <m:e>
+                  <m:r>
+                    <w:rPr>
+                      <w:rFonts w:ascii="Cambria Math" w:hAnsi="Cambria Math"/>
+                    </w:rPr>
+                    <m:t>2π</m:t>
+                  </m:r>
+                </m:e>
+              </m:rad>
+              <m:sSub>
+                <m:sSubPr>
+                  <m:ctrlPr>
+                    <w:rPr>
+                      <w:rFonts w:ascii="Cambria Math" w:hAnsi="Cambria Math"/>
+                      <w:i/>
+                    </w:rPr>
+                  </m:ctrlPr>
+                </m:sSubPr>
+                <m:e>
+                  <m:r>
+                    <w:rPr>
+                      <w:rFonts w:ascii="Cambria Math" w:hAnsi="Cambria Math"/>
+                    </w:rPr>
+                    <m:t>σ</m:t>
+                  </m:r>
+                </m:e>
+                <m:sub>
+                  <m:r>
+                    <w:rPr>
+                      <w:rFonts w:ascii="Cambria Math" w:hAnsi="Cambria Math"/>
+                    </w:rPr>
+                    <m:t>1</m:t>
+                  </m:r>
+                </m:sub>
+              </m:sSub>
+            </m:den>
+          </m:f>
+          <m:nary>
+            <m:naryPr>
+              <m:limLoc m:val="subSup"/>
+              <m:ctrlPr>
+                <w:rPr>
+                  <w:rFonts w:ascii="Cambria Math" w:hAnsi="Cambria Math"/>
+                  <w:i/>
+                </w:rPr>
+              </m:ctrlPr>
+            </m:naryPr>
+            <m:sub>
+              <m:r>
+                <w:rPr>
+                  <w:rFonts w:ascii="Cambria Math" w:hAnsi="Cambria Math"/>
+                </w:rPr>
+                <m:t>h'</m:t>
+              </m:r>
+            </m:sub>
+            <m:sup>
+              <m:r>
+                <w:rPr>
+                  <w:rFonts w:ascii="Cambria Math" w:hAnsi="Cambria Math"/>
+                </w:rPr>
+                <m:t>∞</m:t>
+              </m:r>
+            </m:sup>
+            <m:e>
+              <m:sSup>
+                <m:sSupPr>
+                  <m:ctrlPr>
+                    <w:rPr>
+                      <w:rFonts w:ascii="Cambria Math" w:hAnsi="Cambria Math"/>
+                      <w:i/>
+                    </w:rPr>
+                  </m:ctrlPr>
+                </m:sSupPr>
+                <m:e>
+                  <m:r>
+                    <w:rPr>
+                      <w:rFonts w:ascii="Cambria Math" w:hAnsi="Cambria Math"/>
+                    </w:rPr>
+                    <m:t>e</m:t>
+                  </m:r>
+                </m:e>
+                <m:sup>
+                  <m:r>
+                    <w:rPr>
+                      <w:rFonts w:ascii="Cambria Math" w:hAnsi="Cambria Math"/>
+                    </w:rPr>
+                    <m:t>-</m:t>
+                  </m:r>
+                  <m:f>
+                    <m:fPr>
+                      <m:ctrlPr>
+                        <w:rPr>
+                          <w:rFonts w:ascii="Cambria Math" w:hAnsi="Cambria Math"/>
+                          <w:i/>
+                        </w:rPr>
+                      </m:ctrlPr>
+                    </m:fPr>
+                    <m:num>
+                      <m:r>
+                        <w:rPr>
+                          <w:rFonts w:ascii="Cambria Math" w:hAnsi="Cambria Math"/>
+                        </w:rPr>
+                        <m:t>1</m:t>
+                      </m:r>
+                    </m:num>
+                    <m:den>
+                      <m:r>
+                        <w:rPr>
+                          <w:rFonts w:ascii="Cambria Math" w:hAnsi="Cambria Math"/>
+                        </w:rPr>
+                        <m:t>2</m:t>
+                      </m:r>
+                    </m:den>
+                  </m:f>
+                  <m:r>
+                    <w:rPr>
+                      <w:rFonts w:ascii="Cambria Math" w:hAnsi="Cambria Math"/>
+                    </w:rPr>
+                    <m:t>∙</m:t>
+                  </m:r>
+                  <m:f>
+                    <m:fPr>
+                      <m:ctrlPr>
+                        <w:rPr>
+                          <w:rFonts w:ascii="Cambria Math" w:hAnsi="Cambria Math"/>
+                          <w:i/>
+                        </w:rPr>
+                      </m:ctrlPr>
+                    </m:fPr>
+                    <m:num>
+                      <m:sSup>
+                        <m:sSupPr>
+                          <m:ctrlPr>
+                            <w:rPr>
+                              <w:rFonts w:ascii="Cambria Math" w:hAnsi="Cambria Math"/>
+                              <w:i/>
+                            </w:rPr>
+                          </m:ctrlPr>
+                        </m:sSupPr>
+                        <m:e>
+                          <m:r>
+                            <w:rPr>
+                              <w:rFonts w:ascii="Cambria Math" w:hAnsi="Cambria Math"/>
+                            </w:rPr>
+                            <m:t>x</m:t>
+                          </m:r>
+                        </m:e>
+                        <m:sup>
+                          <m:r>
+                            <w:rPr>
+                              <w:rFonts w:ascii="Cambria Math" w:hAnsi="Cambria Math"/>
+                            </w:rPr>
+                            <m:t>2</m:t>
+                          </m:r>
+                        </m:sup>
+                      </m:sSup>
+                    </m:num>
+                    <m:den>
+                      <m:sSub>
+                        <m:sSubPr>
+                          <m:ctrlPr>
+                            <w:rPr>
+                              <w:rFonts w:ascii="Cambria Math" w:hAnsi="Cambria Math"/>
+                              <w:i/>
+                            </w:rPr>
+                          </m:ctrlPr>
+                        </m:sSubPr>
+                        <m:e>
+                          <m:r>
+                            <w:rPr>
+                              <w:rFonts w:ascii="Cambria Math" w:hAnsi="Cambria Math"/>
+                            </w:rPr>
+                            <m:t>σ</m:t>
+                          </m:r>
+                        </m:e>
+                        <m:sub>
+                          <m:r>
+                            <w:rPr>
+                              <w:rFonts w:ascii="Cambria Math" w:hAnsi="Cambria Math"/>
+                            </w:rPr>
+                            <m:t>1</m:t>
+                          </m:r>
+                        </m:sub>
+                      </m:sSub>
+                    </m:den>
+                  </m:f>
+                </m:sup>
+              </m:sSup>
+              <m:r>
+                <w:rPr>
+                  <w:rFonts w:ascii="Cambria Math" w:hAnsi="Cambria Math"/>
+                </w:rPr>
+                <m:t>dx</m:t>
+              </m:r>
+            </m:e>
+          </m:nary>
+          <m:r>
+            <w:rPr>
+              <w:rFonts w:ascii="Cambria Math" w:hAnsi="Cambria Math"/>
+            </w:rPr>
+            <m:t>=</m:t>
+          </m:r>
+          <m:f>
+            <m:fPr>
+              <m:ctrlPr>
+                <w:rPr>
+                  <w:rFonts w:ascii="Cambria Math" w:hAnsi="Cambria Math"/>
+                  <w:i/>
+                </w:rPr>
+              </m:ctrlPr>
+            </m:fPr>
+            <m:num>
+              <m:r>
+                <w:rPr>
+                  <w:rFonts w:ascii="Cambria Math" w:hAnsi="Cambria Math"/>
+                </w:rPr>
+                <m:t>N</m:t>
+              </m:r>
+            </m:num>
+            <m:den>
+              <m:rad>
+                <m:radPr>
+                  <m:degHide m:val="1"/>
+                  <m:ctrlPr>
+                    <w:rPr>
+                      <w:rFonts w:ascii="Cambria Math" w:hAnsi="Cambria Math"/>
+                      <w:i/>
+                    </w:rPr>
+                  </m:ctrlPr>
+                </m:radPr>
+                <m:deg/>
+                <m:e>
+                  <m:r>
+                    <w:rPr>
+                      <w:rFonts w:ascii="Cambria Math" w:hAnsi="Cambria Math"/>
+                    </w:rPr>
+                    <m:t>2π</m:t>
+                  </m:r>
+                </m:e>
+              </m:rad>
+            </m:den>
+          </m:f>
+          <m:nary>
+            <m:naryPr>
+              <m:limLoc m:val="subSup"/>
+              <m:ctrlPr>
+                <w:rPr>
+                  <w:rFonts w:ascii="Cambria Math" w:hAnsi="Cambria Math"/>
+                  <w:i/>
+                </w:rPr>
+              </m:ctrlPr>
+            </m:naryPr>
+            <m:sub>
+              <m:r>
+                <w:rPr>
+                  <w:rFonts w:ascii="Cambria Math" w:hAnsi="Cambria Math"/>
+                </w:rPr>
+                <m:t>h</m:t>
+              </m:r>
+            </m:sub>
+            <m:sup>
+              <m:r>
+                <w:rPr>
+                  <w:rFonts w:ascii="Cambria Math" w:hAnsi="Cambria Math"/>
+                </w:rPr>
+                <m:t>∞</m:t>
+              </m:r>
+            </m:sup>
+            <m:e>
+              <m:sSup>
+                <m:sSupPr>
+                  <m:ctrlPr>
+                    <w:rPr>
+                      <w:rFonts w:ascii="Cambria Math" w:hAnsi="Cambria Math"/>
+                      <w:i/>
+                    </w:rPr>
+                  </m:ctrlPr>
+                </m:sSupPr>
+                <m:e>
+                  <m:r>
+                    <w:rPr>
+                      <w:rFonts w:ascii="Cambria Math" w:hAnsi="Cambria Math"/>
+                    </w:rPr>
+                    <m:t>e</m:t>
+                  </m:r>
+                </m:e>
+                <m:sup>
+                  <m:r>
+                    <w:rPr>
+                      <w:rFonts w:ascii="Cambria Math" w:hAnsi="Cambria Math"/>
+                    </w:rPr>
+                    <m:t>-</m:t>
+                  </m:r>
+                  <m:f>
+                    <m:fPr>
+                      <m:ctrlPr>
+                        <w:rPr>
+                          <w:rFonts w:ascii="Cambria Math" w:hAnsi="Cambria Math"/>
+                          <w:i/>
+                        </w:rPr>
+                      </m:ctrlPr>
+                    </m:fPr>
+                    <m:num>
+                      <m:r>
+                        <w:rPr>
+                          <w:rFonts w:ascii="Cambria Math" w:hAnsi="Cambria Math"/>
+                        </w:rPr>
+                        <m:t>1</m:t>
+                      </m:r>
+                    </m:num>
+                    <m:den>
+                      <m:r>
+                        <w:rPr>
+                          <w:rFonts w:ascii="Cambria Math" w:hAnsi="Cambria Math"/>
+                        </w:rPr>
+                        <m:t>2</m:t>
+                      </m:r>
+                    </m:den>
+                  </m:f>
+                  <m:r>
+                    <w:rPr>
+                      <w:rFonts w:ascii="Cambria Math" w:hAnsi="Cambria Math"/>
+                    </w:rPr>
+                    <m:t>∙</m:t>
+                  </m:r>
+                  <m:sSup>
+                    <m:sSupPr>
+                      <m:ctrlPr>
+                        <w:rPr>
+                          <w:rFonts w:ascii="Cambria Math" w:hAnsi="Cambria Math"/>
+                          <w:i/>
+                        </w:rPr>
+                      </m:ctrlPr>
+                    </m:sSupPr>
+                    <m:e>
+                      <m:r>
+                        <w:rPr>
+                          <w:rFonts w:ascii="Cambria Math" w:hAnsi="Cambria Math"/>
+                        </w:rPr>
+                        <m:t>x</m:t>
+                      </m:r>
+                    </m:e>
+                    <m:sup>
+                      <m:r>
+                        <w:rPr>
+                          <w:rFonts w:ascii="Cambria Math" w:hAnsi="Cambria Math"/>
+                        </w:rPr>
+                        <m:t>2</m:t>
+                      </m:r>
+                    </m:sup>
+                  </m:sSup>
+                </m:sup>
+              </m:sSup>
+              <m:r>
+                <w:rPr>
+                  <w:rFonts w:ascii="Cambria Math" w:hAnsi="Cambria Math"/>
+                </w:rPr>
+                <m:t>dx</m:t>
+              </m:r>
+            </m:e>
+          </m:nary>
+        </m:oMath>
+      </m:oMathPara>
+    </w:p>
+    <w:p>
+      <w:r>
+        <w:t>Del mismo modo:</w:t>
+      </w:r>
+    </w:p>
+    <w:p/>
+    <w:p/>
+    <w:p/>
+    <w:p/>
+    <w:p/>
+    <w:p>
+      <w:pPr>
+        <w:rPr>
+          <w:b/>
+          <w:lang w:val="es-MX"/>
+        </w:rPr>
+      </w:pPr>
+      <w:r>
+        <w:rPr>
+          <w:b/>
+        </w:rPr>
+        <w:t>E</w:t>
+      </w:r>
+      <w:r>
+        <w:rPr>
+          <w:b/>
+        </w:rPr>
+        <w:t>rror probable del coeficiente de correlación</w:t>
+      </w:r>
+    </w:p>
+    <w:p/>
+    <w:p/>
+    <w:p/>
+    <w:p>
+      <w:pPr>
+        <w:spacing w:after="160" w:line="259" w:lineRule="auto"/>
+      </w:pPr>
+      <w:r>
+        <w:br w:type="page"/>
+      </w:r>
+    </w:p>
+    <w:p/>
     <w:p/>
     <w:p/>
     <w:p/>
@@ -2173,6 +6686,124 @@
       <w:color w:val="808080"/>
     </w:rPr>
   </w:style>
+  <w:style w:type="table" w:styleId="Tablaconcuadrcula">
+    <w:name w:val="Table Grid"/>
+    <w:basedOn w:val="Tablanormal"/>
+    <w:uiPriority w:val="39"/>
+    <w:rsid w:val="00ED700A"/>
+    <w:pPr>
+      <w:spacing w:after="0" w:line="240" w:lineRule="auto"/>
+    </w:pPr>
+    <w:tblPr>
+      <w:tblBorders>
+        <w:top w:val="single" w:sz="4" w:space="0" w:color="auto"/>
+        <w:left w:val="single" w:sz="4" w:space="0" w:color="auto"/>
+        <w:bottom w:val="single" w:sz="4" w:space="0" w:color="auto"/>
+        <w:right w:val="single" w:sz="4" w:space="0" w:color="auto"/>
+        <w:insideH w:val="single" w:sz="4" w:space="0" w:color="auto"/>
+        <w:insideV w:val="single" w:sz="4" w:space="0" w:color="auto"/>
+      </w:tblBorders>
+    </w:tblPr>
+  </w:style>
+  <w:style w:type="table" w:styleId="Tablanormal2">
+    <w:name w:val="Plain Table 2"/>
+    <w:basedOn w:val="Tablanormal"/>
+    <w:uiPriority w:val="42"/>
+    <w:rsid w:val="00ED700A"/>
+    <w:pPr>
+      <w:spacing w:after="0" w:line="240" w:lineRule="auto"/>
+    </w:pPr>
+    <w:tblPr>
+      <w:tblStyleRowBandSize w:val="1"/>
+      <w:tblStyleColBandSize w:val="1"/>
+      <w:tblBorders>
+        <w:top w:val="single" w:sz="4" w:space="0" w:color="7F7F7F" w:themeColor="text1" w:themeTint="80"/>
+        <w:bottom w:val="single" w:sz="4" w:space="0" w:color="7F7F7F" w:themeColor="text1" w:themeTint="80"/>
+      </w:tblBorders>
+    </w:tblPr>
+    <w:tblStylePr w:type="firstRow">
+      <w:rPr>
+        <w:b/>
+        <w:bCs/>
+      </w:rPr>
+      <w:tblPr/>
+      <w:tcPr>
+        <w:tcBorders>
+          <w:bottom w:val="single" w:sz="4" w:space="0" w:color="7F7F7F" w:themeColor="text1" w:themeTint="80"/>
+        </w:tcBorders>
+      </w:tcPr>
+    </w:tblStylePr>
+    <w:tblStylePr w:type="lastRow">
+      <w:rPr>
+        <w:b/>
+        <w:bCs/>
+      </w:rPr>
+      <w:tblPr/>
+      <w:tcPr>
+        <w:tcBorders>
+          <w:top w:val="single" w:sz="4" w:space="0" w:color="7F7F7F" w:themeColor="text1" w:themeTint="80"/>
+        </w:tcBorders>
+      </w:tcPr>
+    </w:tblStylePr>
+    <w:tblStylePr w:type="firstCol">
+      <w:rPr>
+        <w:b/>
+        <w:bCs/>
+      </w:rPr>
+    </w:tblStylePr>
+    <w:tblStylePr w:type="lastCol">
+      <w:rPr>
+        <w:b/>
+        <w:bCs/>
+      </w:rPr>
+    </w:tblStylePr>
+    <w:tblStylePr w:type="band1Vert">
+      <w:tblPr/>
+      <w:tcPr>
+        <w:tcBorders>
+          <w:left w:val="single" w:sz="4" w:space="0" w:color="7F7F7F" w:themeColor="text1" w:themeTint="80"/>
+          <w:right w:val="single" w:sz="4" w:space="0" w:color="7F7F7F" w:themeColor="text1" w:themeTint="80"/>
+        </w:tcBorders>
+      </w:tcPr>
+    </w:tblStylePr>
+    <w:tblStylePr w:type="band2Vert">
+      <w:tblPr/>
+      <w:tcPr>
+        <w:tcBorders>
+          <w:left w:val="single" w:sz="4" w:space="0" w:color="7F7F7F" w:themeColor="text1" w:themeTint="80"/>
+          <w:right w:val="single" w:sz="4" w:space="0" w:color="7F7F7F" w:themeColor="text1" w:themeTint="80"/>
+        </w:tcBorders>
+      </w:tcPr>
+    </w:tblStylePr>
+    <w:tblStylePr w:type="band1Horz">
+      <w:tblPr/>
+      <w:tcPr>
+        <w:tcBorders>
+          <w:top w:val="single" w:sz="4" w:space="0" w:color="7F7F7F" w:themeColor="text1" w:themeTint="80"/>
+          <w:bottom w:val="single" w:sz="4" w:space="0" w:color="7F7F7F" w:themeColor="text1" w:themeTint="80"/>
+        </w:tcBorders>
+      </w:tcPr>
+    </w:tblStylePr>
+  </w:style>
+  <w:style w:type="paragraph" w:styleId="Descripcin">
+    <w:name w:val="caption"/>
+    <w:basedOn w:val="Normal"/>
+    <w:next w:val="Normal"/>
+    <w:uiPriority w:val="35"/>
+    <w:unhideWhenUsed/>
+    <w:qFormat/>
+    <w:rsid w:val="00A924C8"/>
+    <w:pPr>
+      <w:spacing w:after="200"/>
+    </w:pPr>
+    <w:rPr>
+      <w:i/>
+      <w:iCs/>
+      <w:color w:val="44546A" w:themeColor="text2"/>
+      <w:sz w:val="18"/>
+      <w:szCs w:val="18"/>
+    </w:rPr>
+  </w:style>
 </w:styles>
 </file>
 

</xml_diff>

<commit_message>
se trabajo el codigo de R
</commit_message>
<xml_diff>
--- a/Monografía coeficiente de correlación tetracórico.docx
+++ b/Monografía coeficiente de correlación tetracórico.docx
@@ -2878,10 +2878,7 @@
     <w:p/>
     <w:p/>
     <w:p/>
-    <w:p>
-      <w:bookmarkStart w:id="2" w:name="_GoBack"/>
-      <w:bookmarkEnd w:id="2"/>
-    </w:p>
+    <w:p/>
     <w:p/>
     <w:p/>
     <w:p>
@@ -2902,7 +2899,7 @@
           <w:szCs w:val="56"/>
         </w:rPr>
       </w:pPr>
-      <w:bookmarkStart w:id="3" w:name="_Toc68283333"/>
+      <w:bookmarkStart w:id="2" w:name="_Toc68283333"/>
       <w:r>
         <w:rPr>
           <w:b/>
@@ -2913,7 +2910,7 @@
         <w:lastRenderedPageBreak/>
         <w:t>Introducción</w:t>
       </w:r>
-      <w:bookmarkEnd w:id="3"/>
+      <w:bookmarkEnd w:id="2"/>
     </w:p>
     <w:p/>
     <w:p>
@@ -2992,8 +2989,13 @@
         <w:t xml:space="preserve"> coeficiente</w:t>
       </w:r>
       <w:r>
-        <w:t xml:space="preserve"> de correlación tetracórico</w:t>
-      </w:r>
+        <w:t xml:space="preserve"> de correlación </w:t>
+      </w:r>
+      <w:proofErr w:type="spellStart"/>
+      <w:r>
+        <w:t>tetracórico</w:t>
+      </w:r>
+      <w:proofErr w:type="spellEnd"/>
       <w:r>
         <w:t xml:space="preserve"> para determinar la correlación entre dos variables dicotómicas.</w:t>
       </w:r>
@@ -3148,12 +3150,70 @@
       <w:r>
         <w:t xml:space="preserve"> en 1990 a través de su sétimo artículo de la serie </w:t>
       </w:r>
+      <w:proofErr w:type="spellStart"/>
       <w:r>
         <w:rPr>
           <w:i/>
         </w:rPr>
-        <w:t>Mathematical contributions to the theory of evolution</w:t>
-      </w:r>
+        <w:t>Mathematical</w:t>
+      </w:r>
+      <w:proofErr w:type="spellEnd"/>
+      <w:r>
+        <w:rPr>
+          <w:i/>
+        </w:rPr>
+        <w:t xml:space="preserve"> </w:t>
+      </w:r>
+      <w:proofErr w:type="spellStart"/>
+      <w:r>
+        <w:rPr>
+          <w:i/>
+        </w:rPr>
+        <w:t>contributions</w:t>
+      </w:r>
+      <w:proofErr w:type="spellEnd"/>
+      <w:r>
+        <w:rPr>
+          <w:i/>
+        </w:rPr>
+        <w:t xml:space="preserve"> to </w:t>
+      </w:r>
+      <w:proofErr w:type="spellStart"/>
+      <w:r>
+        <w:rPr>
+          <w:i/>
+        </w:rPr>
+        <w:t>the</w:t>
+      </w:r>
+      <w:proofErr w:type="spellEnd"/>
+      <w:r>
+        <w:rPr>
+          <w:i/>
+        </w:rPr>
+        <w:t xml:space="preserve"> </w:t>
+      </w:r>
+      <w:proofErr w:type="spellStart"/>
+      <w:r>
+        <w:rPr>
+          <w:i/>
+        </w:rPr>
+        <w:t>theory</w:t>
+      </w:r>
+      <w:proofErr w:type="spellEnd"/>
+      <w:r>
+        <w:rPr>
+          <w:i/>
+        </w:rPr>
+        <w:t xml:space="preserve"> of </w:t>
+      </w:r>
+      <w:proofErr w:type="spellStart"/>
+      <w:r>
+        <w:rPr>
+          <w:i/>
+        </w:rPr>
+        <w:t>evolution</w:t>
+      </w:r>
+      <w:proofErr w:type="spellEnd"/>
       <w:r>
         <w:rPr>
           <w:i/>
@@ -3161,8 +3221,13 @@
         <w:t>,</w:t>
       </w:r>
       <w:r>
-        <w:t xml:space="preserve"> presentó lo que hoy se conoce como el coeficiente de correlación tetracórico</w:t>
-      </w:r>
+        <w:t xml:space="preserve"> presentó lo que hoy se conoce como el coeficiente de correlación </w:t>
+      </w:r>
+      <w:proofErr w:type="spellStart"/>
+      <w:r>
+        <w:t>tetracórico</w:t>
+      </w:r>
+      <w:proofErr w:type="spellEnd"/>
       <w:r>
         <w:t>, aunque es interesante el hecho de que adoptó ese nombre tiempo después, pues Pearson solo se refiere a él como “el método que se presenta en est</w:t>
       </w:r>
@@ -3222,7 +3287,7 @@
           <w:szCs w:val="56"/>
         </w:rPr>
       </w:pPr>
-      <w:bookmarkStart w:id="4" w:name="_Toc68283334"/>
+      <w:bookmarkStart w:id="3" w:name="_Toc68283334"/>
       <w:r>
         <w:rPr>
           <w:b/>
@@ -3233,7 +3298,7 @@
         <w:lastRenderedPageBreak/>
         <w:t>Conocimientos preliminares</w:t>
       </w:r>
-      <w:bookmarkEnd w:id="4"/>
+      <w:bookmarkEnd w:id="3"/>
     </w:p>
     <w:p/>
     <w:p>
@@ -3246,7 +3311,7 @@
           <w:szCs w:val="32"/>
         </w:rPr>
       </w:pPr>
-      <w:bookmarkStart w:id="5" w:name="_Toc68283335"/>
+      <w:bookmarkStart w:id="4" w:name="_Toc68283335"/>
       <w:r>
         <w:rPr>
           <w:b/>
@@ -3256,7 +3321,7 @@
         </w:rPr>
         <w:t>Tabla de contingencia</w:t>
       </w:r>
-      <w:bookmarkEnd w:id="5"/>
+      <w:bookmarkEnd w:id="4"/>
     </w:p>
     <w:p/>
     <w:p>
@@ -3667,7 +3732,7 @@
         <w:ind w:left="2127"/>
         <w:jc w:val="both"/>
       </w:pPr>
-      <w:bookmarkStart w:id="6" w:name="_Ref68252921"/>
+      <w:bookmarkStart w:id="5" w:name="_Ref68252921"/>
       <w:r>
         <w:t xml:space="preserve">Tabla </w:t>
       </w:r>
@@ -3689,7 +3754,7 @@
       <w:r>
         <w:fldChar w:fldCharType="end"/>
       </w:r>
-      <w:bookmarkEnd w:id="6"/>
+      <w:bookmarkEnd w:id="5"/>
       <w:r>
         <w:t>. Datos de la viruela recuperados por Karl Pearson (1900)</w:t>
       </w:r>
@@ -3738,19 +3803,7 @@
           <w:rPr>
             <w:rFonts w:ascii="Cambria Math" w:hAnsi="Cambria Math"/>
           </w:rPr>
-          <m:t>1</m:t>
-        </m:r>
-        <m:r>
-          <w:rPr>
-            <w:rFonts w:ascii="Cambria Math" w:hAnsi="Cambria Math"/>
-          </w:rPr>
-          <m:t>,</m:t>
-        </m:r>
-        <m:r>
-          <w:rPr>
-            <w:rFonts w:ascii="Cambria Math" w:hAnsi="Cambria Math"/>
-          </w:rPr>
-          <m:t>562</m:t>
+          <m:t>1,562</m:t>
         </m:r>
       </m:oMath>
       <w:r>
@@ -3772,7 +3825,7 @@
           <w:szCs w:val="32"/>
         </w:rPr>
       </w:pPr>
-      <w:bookmarkStart w:id="7" w:name="_Toc68283336"/>
+      <w:bookmarkStart w:id="6" w:name="_Toc68283336"/>
       <w:r>
         <w:rPr>
           <w:b/>
@@ -3791,7 +3844,7 @@
         </w:rPr>
         <w:t>asociación</w:t>
       </w:r>
-      <w:bookmarkEnd w:id="7"/>
+      <w:bookmarkEnd w:id="6"/>
     </w:p>
     <w:p/>
     <w:p>
@@ -3827,8 +3880,13 @@
       <w:pPr>
         <w:jc w:val="both"/>
       </w:pPr>
-      <w:r>
-        <w:t xml:space="preserve">Ekström (2009) enlista las propiedades que satisface una medida de asociación </w:t>
+      <w:proofErr w:type="spellStart"/>
+      <w:r>
+        <w:t>Ekström</w:t>
+      </w:r>
+      <w:proofErr w:type="spellEnd"/>
+      <w:r>
+        <w:t xml:space="preserve"> (2009) enlista las propiedades que satisface una medida de asociación </w:t>
       </w:r>
       <m:oMath>
         <m:r>
@@ -5058,7 +5116,7 @@
           <w:szCs w:val="32"/>
         </w:rPr>
       </w:pPr>
-      <w:bookmarkStart w:id="8" w:name="_Toc68283337"/>
+      <w:bookmarkStart w:id="7" w:name="_Toc68283337"/>
       <w:r>
         <w:rPr>
           <w:b/>
@@ -5068,7 +5126,7 @@
         </w:rPr>
         <w:t>Asociación no implica causalidad</w:t>
       </w:r>
-      <w:bookmarkEnd w:id="8"/>
+      <w:bookmarkEnd w:id="7"/>
     </w:p>
     <w:p>
       <w:pPr>
@@ -5438,7 +5496,15 @@
         <w:t xml:space="preserve">” más bien </w:t>
       </w:r>
       <w:r>
-        <w:t xml:space="preserve">se debe modular el léxico y ocupar expresiones tipo “si </w:t>
+        <w:t>se debe modular el léxico y ocupar expresiones tipo “</w:t>
+      </w:r>
+      <w:proofErr w:type="spellStart"/>
+      <w:r>
+        <w:t>si</w:t>
+      </w:r>
+      <w:proofErr w:type="spellEnd"/>
+      <w:r>
+        <w:t xml:space="preserve"> </w:t>
       </w:r>
       <m:oMath>
         <m:r>
@@ -5517,7 +5583,7 @@
           <w:szCs w:val="32"/>
         </w:rPr>
       </w:pPr>
-      <w:bookmarkStart w:id="9" w:name="_Toc68283338"/>
+      <w:bookmarkStart w:id="8" w:name="_Toc68283338"/>
       <w:r>
         <w:rPr>
           <w:b/>
@@ -5580,7 +5646,7 @@
         </w:rPr>
         <w:t xml:space="preserve"> de Pearson</w:t>
       </w:r>
-      <w:bookmarkEnd w:id="9"/>
+      <w:bookmarkEnd w:id="8"/>
     </w:p>
     <w:p>
       <w:pPr>
@@ -5622,7 +5688,15 @@
         <w:t xml:space="preserve">para </w:t>
       </w:r>
       <w:r>
-        <w:t xml:space="preserve">el coeficiente de correlación tetracórico como </w:t>
+        <w:t xml:space="preserve">el coeficiente de correlación </w:t>
+      </w:r>
+      <w:proofErr w:type="spellStart"/>
+      <w:r>
+        <w:t>tetracórico</w:t>
+      </w:r>
+      <w:proofErr w:type="spellEnd"/>
+      <w:r>
+        <w:t xml:space="preserve"> como </w:t>
       </w:r>
       <w:r>
         <w:t>para el</w:t>
@@ -6164,7 +6238,7 @@
         <w:ind w:left="2977"/>
         <w:jc w:val="both"/>
       </w:pPr>
-      <w:bookmarkStart w:id="10" w:name="_Ref68254296"/>
+      <w:bookmarkStart w:id="9" w:name="_Ref68254296"/>
       <w:r>
         <w:t xml:space="preserve">Tabla </w:t>
       </w:r>
@@ -6186,9 +6260,17 @@
       <w:r>
         <w:fldChar w:fldCharType="end"/>
       </w:r>
-      <w:bookmarkEnd w:id="10"/>
-      <w:r>
-        <w:t xml:space="preserve">. Tabla de contintencia de </w:t>
+      <w:bookmarkEnd w:id="9"/>
+      <w:r>
+        <w:t xml:space="preserve">. Tabla de </w:t>
+      </w:r>
+      <w:proofErr w:type="spellStart"/>
+      <w:r>
+        <w:t>contintencia</w:t>
+      </w:r>
+      <w:proofErr w:type="spellEnd"/>
+      <w:r>
+        <w:t xml:space="preserve"> de </w:t>
       </w:r>
       <m:oMath>
         <m:r>
@@ -6314,13 +6396,18 @@
       </w:r>
       <w:r>
         <w:lastRenderedPageBreak/>
-        <w:t>segunda categoría, respectivamente</w:t>
-      </w:r>
-      <w:r>
-        <w:t xml:space="preserve"> </w:t>
-      </w:r>
-      <w:r>
-        <w:t xml:space="preserve">(de forma general suele usarse </w:t>
+        <w:t>segunda categ</w:t>
+      </w:r>
+      <w:proofErr w:type="spellStart"/>
+      <w:r>
+        <w:t>oría</w:t>
+      </w:r>
+      <w:proofErr w:type="spellEnd"/>
+      <w:r>
+        <w:t>, respectivamente</w:t>
+      </w:r>
+      <w:r>
+        <w:t xml:space="preserve"> (de forma general suele usarse </w:t>
       </w:r>
       <m:oMath>
         <m:sSub>
@@ -6345,13 +6432,7 @@
               <w:rPr>
                 <w:rFonts w:ascii="Cambria Math" w:hAnsi="Cambria Math"/>
               </w:rPr>
-              <m:t>1</m:t>
-            </m:r>
-            <m:r>
-              <w:rPr>
-                <w:rFonts w:ascii="Cambria Math" w:hAnsi="Cambria Math"/>
-              </w:rPr>
-              <m:t>2</m:t>
+              <m:t>12</m:t>
             </m:r>
           </m:sub>
         </m:sSub>
@@ -6360,10 +6441,7 @@
         <w:t>),</w:t>
       </w:r>
       <w:r>
-        <w:t>.</w:t>
-      </w:r>
-      <w:r>
-        <w:t xml:space="preserve"> Y análogamente los valores </w:t>
+        <w:t xml:space="preserve">. Y análogamente los valores </w:t>
       </w:r>
       <m:oMath>
         <m:r>
@@ -6385,10 +6463,7 @@
         </m:r>
       </m:oMath>
       <w:r>
-        <w:t xml:space="preserve"> </w:t>
-      </w:r>
-      <w:r>
-        <w:t>(</w:t>
+        <w:t xml:space="preserve"> (</w:t>
       </w:r>
       <m:oMath>
         <m:sSub>
@@ -6413,13 +6488,7 @@
               <w:rPr>
                 <w:rFonts w:ascii="Cambria Math" w:hAnsi="Cambria Math"/>
               </w:rPr>
-              <m:t>2</m:t>
-            </m:r>
-            <m:r>
-              <w:rPr>
-                <w:rFonts w:ascii="Cambria Math" w:hAnsi="Cambria Math"/>
-              </w:rPr>
-              <m:t>1</m:t>
+              <m:t>21</m:t>
             </m:r>
           </m:sub>
         </m:sSub>
@@ -6460,10 +6529,7 @@
         <w:t>),</w:t>
       </w:r>
       <w:r>
-        <w:t>.</w:t>
-      </w:r>
-      <w:r>
-        <w:t xml:space="preserve"> A estos cuatro valores se les llama frecuencias observadas.</w:t>
+        <w:t>. A estos cuatro valores se les llama frecuencias observadas.</w:t>
       </w:r>
     </w:p>
     <w:p>
@@ -7412,19 +7478,7 @@
             <w:rPr>
               <w:rFonts w:ascii="Cambria Math" w:hAnsi="Cambria Math"/>
             </w:rPr>
-            <m:t>,         ∀</m:t>
-          </m:r>
-          <m:r>
-            <w:rPr>
-              <w:rFonts w:ascii="Cambria Math" w:hAnsi="Cambria Math"/>
-            </w:rPr>
-            <m:t xml:space="preserve"> i y j</m:t>
-          </m:r>
-          <m:r>
-            <w:rPr>
-              <w:rFonts w:ascii="Cambria Math" w:hAnsi="Cambria Math"/>
-            </w:rPr>
-            <m:t xml:space="preserve"> </m:t>
+            <m:t xml:space="preserve">,         ∀ i y j </m:t>
           </m:r>
         </m:oMath>
       </m:oMathPara>
@@ -7465,7 +7519,15 @@
         </m:sSub>
       </m:oMath>
       <w:r>
-        <w:t xml:space="preserve"> se define </w:t>
+        <w:t xml:space="preserve"> s</w:t>
+      </w:r>
+      <w:proofErr w:type="spellStart"/>
+      <w:r>
+        <w:t>e</w:t>
+      </w:r>
+      <w:proofErr w:type="spellEnd"/>
+      <w:r>
+        <w:t xml:space="preserve"> define </w:t>
       </w:r>
       <m:oMath>
         <m:sSub>
@@ -7711,7 +7773,15 @@
         </m:sSub>
       </m:oMath>
       <w:r>
-        <w:t xml:space="preserve"> son desconocidas, para estimar las frecuencias esperadas, las </w:t>
+        <w:t xml:space="preserve"> son desconocidas, pa</w:t>
+      </w:r>
+      <w:proofErr w:type="spellStart"/>
+      <w:r>
+        <w:t>ra</w:t>
+      </w:r>
+      <w:proofErr w:type="spellEnd"/>
+      <w:r>
+        <w:t xml:space="preserve"> estimar las frecuencias esperadas, las </w:t>
       </w:r>
       <w:r>
         <w:t>probabilidades</w:t>
@@ -7720,8 +7790,13 @@
         <w:t xml:space="preserve"> marginales se sustituye p</w:t>
       </w:r>
       <w:r>
-        <w:t>or las proporciones muestrales</w:t>
-      </w:r>
+        <w:t xml:space="preserve">or las proporciones </w:t>
+      </w:r>
+      <w:proofErr w:type="spellStart"/>
+      <w:r>
+        <w:t>muestrales</w:t>
+      </w:r>
+      <w:proofErr w:type="spellEnd"/>
       <w:r>
         <w:t>:</w:t>
       </w:r>
@@ -8593,9 +8668,17 @@
         <w:pStyle w:val="Descripcin"/>
         <w:jc w:val="right"/>
       </w:pPr>
-      <w:bookmarkStart w:id="11" w:name="_Ref68260494"/>
-      <w:r>
-        <w:t xml:space="preserve">(ec. </w:t>
+      <w:bookmarkStart w:id="10" w:name="_Ref68260494"/>
+      <w:r>
+        <w:t>(</w:t>
+      </w:r>
+      <w:proofErr w:type="spellStart"/>
+      <w:r>
+        <w:t>ec</w:t>
+      </w:r>
+      <w:proofErr w:type="spellEnd"/>
+      <w:r>
+        <w:t xml:space="preserve">. </w:t>
       </w:r>
       <w:r>
         <w:fldChar w:fldCharType="begin"/>
@@ -8615,7 +8698,7 @@
       <w:r>
         <w:fldChar w:fldCharType="end"/>
       </w:r>
-      <w:bookmarkEnd w:id="11"/>
+      <w:bookmarkEnd w:id="10"/>
       <w:r>
         <w:t>)</w:t>
       </w:r>
@@ -8878,9 +8961,17 @@
         <w:pStyle w:val="Descripcin"/>
         <w:jc w:val="right"/>
       </w:pPr>
-      <w:bookmarkStart w:id="12" w:name="_Ref68259787"/>
-      <w:r>
-        <w:t xml:space="preserve">(ec. </w:t>
+      <w:bookmarkStart w:id="11" w:name="_Ref68259787"/>
+      <w:r>
+        <w:t>(</w:t>
+      </w:r>
+      <w:proofErr w:type="spellStart"/>
+      <w:r>
+        <w:t>ec</w:t>
+      </w:r>
+      <w:proofErr w:type="spellEnd"/>
+      <w:r>
+        <w:t xml:space="preserve">. </w:t>
       </w:r>
       <w:r>
         <w:fldChar w:fldCharType="begin"/>
@@ -8900,7 +8991,7 @@
       <w:r>
         <w:fldChar w:fldCharType="end"/>
       </w:r>
-      <w:bookmarkEnd w:id="12"/>
+      <w:bookmarkEnd w:id="11"/>
       <w:r>
         <w:t>)</w:t>
       </w:r>
@@ -9127,7 +9218,15 @@
         <w:fldChar w:fldCharType="separate"/>
       </w:r>
       <w:r>
-        <w:t xml:space="preserve">(ec. </w:t>
+        <w:t>(</w:t>
+      </w:r>
+      <w:proofErr w:type="spellStart"/>
+      <w:r>
+        <w:t>ec</w:t>
+      </w:r>
+      <w:proofErr w:type="spellEnd"/>
+      <w:r>
+        <w:t xml:space="preserve">. </w:t>
       </w:r>
       <w:r>
         <w:rPr>
@@ -9151,7 +9250,15 @@
         <w:fldChar w:fldCharType="separate"/>
       </w:r>
       <w:r>
-        <w:t xml:space="preserve">(ec. </w:t>
+        <w:t>(</w:t>
+      </w:r>
+      <w:proofErr w:type="spellStart"/>
+      <w:r>
+        <w:t>ec</w:t>
+      </w:r>
+      <w:proofErr w:type="spellEnd"/>
+      <w:r>
+        <w:t xml:space="preserve">. </w:t>
       </w:r>
       <w:r>
         <w:rPr>
@@ -9778,19 +9885,7 @@
                 <w:rPr>
                   <w:rFonts w:ascii="Cambria Math" w:hAnsi="Cambria Math"/>
                 </w:rPr>
-                <m:t>(</m:t>
-              </m:r>
-              <m:r>
-                <w:rPr>
-                  <w:rFonts w:ascii="Cambria Math" w:hAnsi="Cambria Math"/>
-                </w:rPr>
-                <m:t>1</m:t>
-              </m:r>
-              <m:r>
-                <w:rPr>
-                  <w:rFonts w:ascii="Cambria Math" w:hAnsi="Cambria Math"/>
-                </w:rPr>
-                <m:t>)</m:t>
+                <m:t>(1)</m:t>
               </m:r>
             </m:sub>
             <m:sup>
@@ -9811,7 +9906,15 @@
         <w:jc w:val="right"/>
       </w:pPr>
       <w:r>
-        <w:t xml:space="preserve">(ec. </w:t>
+        <w:t>(</w:t>
+      </w:r>
+      <w:proofErr w:type="spellStart"/>
+      <w:r>
+        <w:t>ec</w:t>
+      </w:r>
+      <w:proofErr w:type="spellEnd"/>
+      <w:r>
+        <w:t xml:space="preserve">. </w:t>
       </w:r>
       <w:r>
         <w:fldChar w:fldCharType="begin"/>
@@ -9883,7 +9986,15 @@
         <w:fldChar w:fldCharType="separate"/>
       </w:r>
       <w:r>
-        <w:t xml:space="preserve">(ec. </w:t>
+        <w:t>(</w:t>
+      </w:r>
+      <w:proofErr w:type="spellStart"/>
+      <w:r>
+        <w:t>ec</w:t>
+      </w:r>
+      <w:proofErr w:type="spellEnd"/>
+      <w:r>
+        <w:t xml:space="preserve">. </w:t>
       </w:r>
       <w:r>
         <w:rPr>
@@ -9895,7 +10006,31 @@
         <w:fldChar w:fldCharType="end"/>
       </w:r>
       <w:r>
-        <w:t>) se distribuye chi-cuadrada se puede consultar en cualquier libro de texto y parte del supuesto de que las variables se distribuyen mulinomiales, como estamos bajo el estudio de variables dicotónicas el supuesto es que las frecuencias observadas siguen una distribución binomial, sin embargo, se sabe que asintóticamente esta distribución se aproxima a la normal. E</w:t>
+        <w:t xml:space="preserve">) se distribuye </w:t>
+      </w:r>
+      <w:proofErr w:type="spellStart"/>
+      <w:r>
+        <w:t>chi</w:t>
+      </w:r>
+      <w:proofErr w:type="spellEnd"/>
+      <w:r>
+        <w:t xml:space="preserve">-cuadrada se puede consultar en cualquier libro de texto y parte del supuesto de que las variables se distribuyen </w:t>
+      </w:r>
+      <w:proofErr w:type="spellStart"/>
+      <w:r>
+        <w:t>mulinomiales</w:t>
+      </w:r>
+      <w:proofErr w:type="spellEnd"/>
+      <w:r>
+        <w:t xml:space="preserve">, como estamos bajo el estudio de variables </w:t>
+      </w:r>
+      <w:proofErr w:type="spellStart"/>
+      <w:r>
+        <w:t>dicotónicas</w:t>
+      </w:r>
+      <w:proofErr w:type="spellEnd"/>
+      <w:r>
+        <w:t xml:space="preserve"> el supuesto es que las frecuencias observadas siguen una distribución binomial, sin embargo, se sabe que asintóticamente esta distribución se aproxima a la normal. E</w:t>
       </w:r>
       <w:r>
         <w:t>sto es importante ya que para el</w:t>
@@ -9910,8 +10045,13 @@
         <w:t xml:space="preserve"> coeficie</w:t>
       </w:r>
       <w:r>
-        <w:t>nte de correlación tetracórico</w:t>
-      </w:r>
+        <w:t xml:space="preserve">nte de correlación </w:t>
+      </w:r>
+      <w:proofErr w:type="spellStart"/>
+      <w:r>
+        <w:t>tetracórico</w:t>
+      </w:r>
+      <w:proofErr w:type="spellEnd"/>
       <w:r>
         <w:t xml:space="preserve"> </w:t>
       </w:r>
@@ -9922,7 +10062,15 @@
         <w:t>supone que la tabla de contingencia sigue una</w:t>
       </w:r>
       <w:r>
-        <w:t xml:space="preserve"> distribución normal bivariada.</w:t>
+        <w:t xml:space="preserve"> distribución normal </w:t>
+      </w:r>
+      <w:proofErr w:type="spellStart"/>
+      <w:r>
+        <w:t>bivariada</w:t>
+      </w:r>
+      <w:proofErr w:type="spellEnd"/>
+      <w:r>
+        <w:t>.</w:t>
       </w:r>
     </w:p>
     <w:p>
@@ -10011,7 +10159,7 @@
           <w:szCs w:val="56"/>
         </w:rPr>
       </w:pPr>
-      <w:bookmarkStart w:id="13" w:name="_Toc68283339"/>
+      <w:bookmarkStart w:id="12" w:name="_Toc68283339"/>
       <w:r>
         <w:rPr>
           <w:b/>
@@ -10020,9 +10168,20 @@
           <w:szCs w:val="56"/>
         </w:rPr>
         <w:lastRenderedPageBreak/>
-        <w:t>Coeficiente de correlación tetracórico</w:t>
-      </w:r>
-      <w:bookmarkEnd w:id="13"/>
+        <w:t xml:space="preserve">Coeficiente de correlación </w:t>
+      </w:r>
+      <w:proofErr w:type="spellStart"/>
+      <w:r>
+        <w:rPr>
+          <w:b/>
+          <w:color w:val="auto"/>
+          <w:sz w:val="56"/>
+          <w:szCs w:val="56"/>
+        </w:rPr>
+        <w:t>tetracórico</w:t>
+      </w:r>
+      <w:bookmarkEnd w:id="12"/>
+      <w:proofErr w:type="spellEnd"/>
     </w:p>
     <w:p/>
     <w:p>
@@ -10035,7 +10194,7 @@
           <w:szCs w:val="32"/>
         </w:rPr>
       </w:pPr>
-      <w:bookmarkStart w:id="14" w:name="_Toc68283340"/>
+      <w:bookmarkStart w:id="13" w:name="_Toc68283340"/>
       <w:r>
         <w:rPr>
           <w:b/>
@@ -10045,7 +10204,7 @@
         </w:rPr>
         <w:t>Idea general</w:t>
       </w:r>
-      <w:bookmarkEnd w:id="14"/>
+      <w:bookmarkEnd w:id="13"/>
     </w:p>
     <w:p>
       <w:pPr>
@@ -10622,9 +10781,17 @@
         <w:pStyle w:val="Descripcin"/>
         <w:jc w:val="right"/>
       </w:pPr>
-      <w:bookmarkStart w:id="15" w:name="_Ref66987271"/>
-      <w:r>
-        <w:t xml:space="preserve">(ec. </w:t>
+      <w:bookmarkStart w:id="14" w:name="_Ref66987271"/>
+      <w:r>
+        <w:t>(</w:t>
+      </w:r>
+      <w:proofErr w:type="spellStart"/>
+      <w:r>
+        <w:t>ec</w:t>
+      </w:r>
+      <w:proofErr w:type="spellEnd"/>
+      <w:r>
+        <w:t xml:space="preserve">. </w:t>
       </w:r>
       <w:r>
         <w:fldChar w:fldCharType="begin"/>
@@ -10647,7 +10814,7 @@
       <w:r>
         <w:t>)</w:t>
       </w:r>
-      <w:bookmarkEnd w:id="15"/>
+      <w:bookmarkEnd w:id="14"/>
     </w:p>
     <w:p>
       <w:pPr>
@@ -10679,7 +10846,15 @@
         </m:r>
       </m:oMath>
       <w:r>
-        <w:t xml:space="preserve"> son dos variables contínuas con desviación estándar </w:t>
+        <w:t xml:space="preserve"> son dos variables </w:t>
+      </w:r>
+      <w:proofErr w:type="spellStart"/>
+      <w:r>
+        <w:t>contínuas</w:t>
+      </w:r>
+      <w:proofErr w:type="spellEnd"/>
+      <w:r>
+        <w:t xml:space="preserve"> con desviación estándar </w:t>
       </w:r>
       <m:oMath>
         <m:sSub>
@@ -10755,7 +10930,15 @@
         <w:t>. S</w:t>
       </w:r>
       <w:r>
-        <w:t xml:space="preserve">i observamos bien, es la función de densidad normal bivariada </w:t>
+        <w:t xml:space="preserve">i observamos bien, es la función de densidad normal </w:t>
+      </w:r>
+      <w:proofErr w:type="spellStart"/>
+      <w:r>
+        <w:t>bivariada</w:t>
+      </w:r>
+      <w:proofErr w:type="spellEnd"/>
+      <w:r>
+        <w:t xml:space="preserve"> </w:t>
       </w:r>
       <w:r>
         <w:t xml:space="preserve">con medias cero y multiplicada </w:t>
@@ -10892,7 +11075,7 @@
                                   <w:szCs w:val="24"/>
                                 </w:rPr>
                               </w:pPr>
-                              <w:bookmarkStart w:id="16" w:name="_Ref66995885"/>
+                              <w:bookmarkStart w:id="15" w:name="_Ref66995885"/>
                               <w:r>
                                 <w:rPr>
                                   <w:noProof/>
@@ -10929,7 +11112,7 @@
                                 </w:rPr>
                                 <w:fldChar w:fldCharType="end"/>
                               </w:r>
-                              <w:bookmarkEnd w:id="16"/>
+                              <w:bookmarkEnd w:id="15"/>
                               <w:r>
                                 <w:rPr>
                                   <w:noProof/>
@@ -10994,7 +11177,7 @@
                             <w:szCs w:val="24"/>
                           </w:rPr>
                         </w:pPr>
-                        <w:bookmarkStart w:id="17" w:name="_Ref66995885"/>
+                        <w:bookmarkStart w:id="16" w:name="_Ref66995885"/>
                         <w:r>
                           <w:rPr>
                             <w:noProof/>
@@ -11031,7 +11214,7 @@
                           </w:rPr>
                           <w:fldChar w:fldCharType="end"/>
                         </w:r>
-                        <w:bookmarkEnd w:id="17"/>
+                        <w:bookmarkEnd w:id="16"/>
                         <w:r>
                           <w:rPr>
                             <w:noProof/>
@@ -11278,7 +11461,15 @@
         <w:fldChar w:fldCharType="separate"/>
       </w:r>
       <w:r>
-        <w:t xml:space="preserve">(ec. </w:t>
+        <w:t>(</w:t>
+      </w:r>
+      <w:proofErr w:type="spellStart"/>
+      <w:r>
+        <w:t>ec</w:t>
+      </w:r>
+      <w:proofErr w:type="spellEnd"/>
+      <w:r>
+        <w:t xml:space="preserve">. </w:t>
       </w:r>
       <w:r>
         <w:rPr>
@@ -11501,7 +11692,7 @@
                                   <w:szCs w:val="24"/>
                                 </w:rPr>
                               </w:pPr>
-                              <w:bookmarkStart w:id="18" w:name="_Ref67058193"/>
+                              <w:bookmarkStart w:id="17" w:name="_Ref67058193"/>
                               <w:r>
                                 <w:rPr>
                                   <w:noProof/>
@@ -11538,7 +11729,7 @@
                                 </w:rPr>
                                 <w:fldChar w:fldCharType="end"/>
                               </w:r>
-                              <w:bookmarkEnd w:id="18"/>
+                              <w:bookmarkEnd w:id="17"/>
                               <w:r>
                                 <w:rPr>
                                   <w:noProof/>
@@ -11586,7 +11777,7 @@
                             <w:szCs w:val="24"/>
                           </w:rPr>
                         </w:pPr>
-                        <w:bookmarkStart w:id="19" w:name="_Ref67058193"/>
+                        <w:bookmarkStart w:id="18" w:name="_Ref67058193"/>
                         <w:r>
                           <w:rPr>
                             <w:noProof/>
@@ -11623,7 +11814,7 @@
                           </w:rPr>
                           <w:fldChar w:fldCharType="end"/>
                         </w:r>
-                        <w:bookmarkEnd w:id="19"/>
+                        <w:bookmarkEnd w:id="18"/>
                         <w:r>
                           <w:rPr>
                             <w:noProof/>
@@ -11746,7 +11937,15 @@
         <w:jc w:val="both"/>
       </w:pPr>
       <w:r>
-        <w:t>Esta es una forma de “dicotomizar”</w:t>
+        <w:t>Esta es una forma de “</w:t>
+      </w:r>
+      <w:proofErr w:type="spellStart"/>
+      <w:r>
+        <w:t>dicotomizar</w:t>
+      </w:r>
+      <w:proofErr w:type="spellEnd"/>
+      <w:r>
+        <w:t>”</w:t>
       </w:r>
       <w:r>
         <w:t xml:space="preserve"> a las variables. Ahora, si </w:t>
@@ -11771,28 +11970,6 @@
           <w:noProof/>
         </w:rPr>
         <w:t>Figura 2</w:t>
-      </w:r>
-      <w:r>
-        <w:fldChar w:fldCharType="end"/>
-      </w:r>
-      <w:r>
-        <w:fldChar w:fldCharType="begin"/>
-      </w:r>
-      <w:r>
-        <w:instrText xml:space="preserve"> REF _Ref66987477 \h </w:instrText>
-      </w:r>
-      <w:r>
-        <w:instrText xml:space="preserve"> \* MERGEFORMAT </w:instrText>
-      </w:r>
-      <w:r>
-        <w:fldChar w:fldCharType="separate"/>
-      </w:r>
-      <w:r>
-        <w:rPr>
-          <w:b/>
-          <w:bCs/>
-        </w:rPr>
-        <w:t>¡Error! No se encuentra el origen de la referencia.</w:t>
       </w:r>
       <w:r>
         <w:fldChar w:fldCharType="end"/>
@@ -12202,7 +12379,7 @@
                                   <w:szCs w:val="24"/>
                                 </w:rPr>
                               </w:pPr>
-                              <w:bookmarkStart w:id="20" w:name="_Ref67560429"/>
+                              <w:bookmarkStart w:id="19" w:name="_Ref67560429"/>
                               <w:r>
                                 <w:rPr>
                                   <w:noProof/>
@@ -12239,7 +12416,7 @@
                                 </w:rPr>
                                 <w:fldChar w:fldCharType="end"/>
                               </w:r>
-                              <w:bookmarkEnd w:id="20"/>
+                              <w:bookmarkEnd w:id="19"/>
                               <w:r>
                                 <w:rPr>
                                   <w:noProof/>
@@ -12482,7 +12659,7 @@
                             <w:szCs w:val="24"/>
                           </w:rPr>
                         </w:pPr>
-                        <w:bookmarkStart w:id="21" w:name="_Ref67560429"/>
+                        <w:bookmarkStart w:id="20" w:name="_Ref67560429"/>
                         <w:r>
                           <w:rPr>
                             <w:noProof/>
@@ -12519,7 +12696,7 @@
                           </w:rPr>
                           <w:fldChar w:fldCharType="end"/>
                         </w:r>
-                        <w:bookmarkEnd w:id="21"/>
+                        <w:bookmarkEnd w:id="20"/>
                         <w:r>
                           <w:rPr>
                             <w:noProof/>
@@ -12685,7 +12862,6 @@
         <w:jc w:val="both"/>
       </w:pPr>
       <w:r>
-        <w:lastRenderedPageBreak/>
         <w:t xml:space="preserve">Donde, </w:t>
       </w:r>
       <m:oMath>
@@ -12716,8 +12892,13 @@
         <w:t>para conocer el coeficiente de correlación</w:t>
       </w:r>
       <w:r>
-        <w:t xml:space="preserve"> tetracórico</w:t>
-      </w:r>
+        <w:t xml:space="preserve"> </w:t>
+      </w:r>
+      <w:proofErr w:type="spellStart"/>
+      <w:r>
+        <w:t>tetracórico</w:t>
+      </w:r>
+      <w:proofErr w:type="spellEnd"/>
       <w:r>
         <w:t xml:space="preserve"> es:</w:t>
       </w:r>
@@ -12912,7 +13093,15 @@
         <w:fldChar w:fldCharType="separate"/>
       </w:r>
       <w:r>
-        <w:t xml:space="preserve">(ec. </w:t>
+        <w:t>(</w:t>
+      </w:r>
+      <w:proofErr w:type="spellStart"/>
+      <w:r>
+        <w:t>ec</w:t>
+      </w:r>
+      <w:proofErr w:type="spellEnd"/>
+      <w:r>
+        <w:t xml:space="preserve">. </w:t>
       </w:r>
       <w:r>
         <w:rPr>
@@ -12948,7 +13137,7 @@
           <w:szCs w:val="32"/>
         </w:rPr>
       </w:pPr>
-      <w:bookmarkStart w:id="22" w:name="_Toc68283341"/>
+      <w:bookmarkStart w:id="21" w:name="_Toc68283341"/>
       <w:r>
         <w:rPr>
           <w:b/>
@@ -12972,7 +13161,7 @@
           <m:t>r</m:t>
         </m:r>
       </m:oMath>
-      <w:bookmarkEnd w:id="22"/>
+      <w:bookmarkEnd w:id="21"/>
     </w:p>
     <w:p>
       <w:pPr>
@@ -13137,8 +13326,13 @@
       <w:r>
         <w:t>. C</w:t>
       </w:r>
-      <w:r>
-        <w:t>laramente:</w:t>
+      <w:proofErr w:type="spellStart"/>
+      <w:r>
+        <w:t>laramente</w:t>
+      </w:r>
+      <w:proofErr w:type="spellEnd"/>
+      <w:r>
+        <w:t>:</w:t>
       </w:r>
     </w:p>
     <w:p>
@@ -14102,10 +14296,18 @@
         <w:pStyle w:val="Descripcin"/>
         <w:jc w:val="right"/>
       </w:pPr>
-      <w:bookmarkStart w:id="23" w:name="_Ref67507029"/>
-      <w:bookmarkStart w:id="24" w:name="_Ref67060523"/>
-      <w:r>
-        <w:t xml:space="preserve">(ec. </w:t>
+      <w:bookmarkStart w:id="22" w:name="_Ref67507029"/>
+      <w:bookmarkStart w:id="23" w:name="_Ref67060523"/>
+      <w:r>
+        <w:t>(</w:t>
+      </w:r>
+      <w:proofErr w:type="spellStart"/>
+      <w:r>
+        <w:t>ec</w:t>
+      </w:r>
+      <w:proofErr w:type="spellEnd"/>
+      <w:r>
+        <w:t xml:space="preserve">. </w:t>
       </w:r>
       <w:r>
         <w:fldChar w:fldCharType="begin"/>
@@ -14125,11 +14327,11 @@
       <w:r>
         <w:fldChar w:fldCharType="end"/>
       </w:r>
+      <w:bookmarkEnd w:id="22"/>
+      <w:r>
+        <w:t>)</w:t>
+      </w:r>
       <w:bookmarkEnd w:id="23"/>
-      <w:r>
-        <w:t>)</w:t>
-      </w:r>
-      <w:bookmarkEnd w:id="24"/>
     </w:p>
     <w:p>
       <w:pPr>
@@ -16883,9 +17085,17 @@
         <w:pStyle w:val="Descripcin"/>
         <w:jc w:val="right"/>
       </w:pPr>
-      <w:bookmarkStart w:id="25" w:name="_Ref67507001"/>
-      <w:r>
-        <w:t xml:space="preserve">(ec. </w:t>
+      <w:bookmarkStart w:id="24" w:name="_Ref67507001"/>
+      <w:r>
+        <w:t>(</w:t>
+      </w:r>
+      <w:proofErr w:type="spellStart"/>
+      <w:r>
+        <w:t>ec</w:t>
+      </w:r>
+      <w:proofErr w:type="spellEnd"/>
+      <w:r>
+        <w:t xml:space="preserve">. </w:t>
       </w:r>
       <w:r>
         <w:fldChar w:fldCharType="begin"/>
@@ -16905,7 +17115,7 @@
       <w:r>
         <w:fldChar w:fldCharType="end"/>
       </w:r>
-      <w:bookmarkEnd w:id="25"/>
+      <w:bookmarkEnd w:id="24"/>
       <w:r>
         <w:t>)</w:t>
       </w:r>
@@ -17105,9 +17315,17 @@
         <w:pStyle w:val="Descripcin"/>
         <w:jc w:val="right"/>
       </w:pPr>
-      <w:bookmarkStart w:id="26" w:name="_Ref66997203"/>
-      <w:r>
-        <w:t xml:space="preserve">(ec. </w:t>
+      <w:bookmarkStart w:id="25" w:name="_Ref66997203"/>
+      <w:r>
+        <w:t>(</w:t>
+      </w:r>
+      <w:proofErr w:type="spellStart"/>
+      <w:r>
+        <w:t>ec</w:t>
+      </w:r>
+      <w:proofErr w:type="spellEnd"/>
+      <w:r>
+        <w:t xml:space="preserve">. </w:t>
       </w:r>
       <w:r>
         <w:fldChar w:fldCharType="begin"/>
@@ -17130,7 +17348,7 @@
       <w:r>
         <w:t>)</w:t>
       </w:r>
-      <w:bookmarkEnd w:id="26"/>
+      <w:bookmarkEnd w:id="25"/>
     </w:p>
     <w:p>
       <w:pPr>
@@ -17318,9 +17536,17 @@
         <w:pStyle w:val="Descripcin"/>
         <w:jc w:val="right"/>
       </w:pPr>
-      <w:bookmarkStart w:id="27" w:name="_Ref67047983"/>
-      <w:r>
-        <w:t xml:space="preserve">(ec. </w:t>
+      <w:bookmarkStart w:id="26" w:name="_Ref67047983"/>
+      <w:r>
+        <w:t>(</w:t>
+      </w:r>
+      <w:proofErr w:type="spellStart"/>
+      <w:r>
+        <w:t>ec</w:t>
+      </w:r>
+      <w:proofErr w:type="spellEnd"/>
+      <w:r>
+        <w:t xml:space="preserve">. </w:t>
       </w:r>
       <w:r>
         <w:fldChar w:fldCharType="begin"/>
@@ -17343,7 +17569,7 @@
       <w:r>
         <w:t>)</w:t>
       </w:r>
-      <w:bookmarkEnd w:id="27"/>
+      <w:bookmarkEnd w:id="26"/>
     </w:p>
     <w:p>
       <w:pPr>
@@ -17531,9 +17757,17 @@
         <w:pStyle w:val="Descripcin"/>
         <w:jc w:val="right"/>
       </w:pPr>
-      <w:bookmarkStart w:id="28" w:name="_Ref66997232"/>
-      <w:r>
-        <w:t xml:space="preserve">(ec. </w:t>
+      <w:bookmarkStart w:id="27" w:name="_Ref66997232"/>
+      <w:r>
+        <w:t>(</w:t>
+      </w:r>
+      <w:proofErr w:type="spellStart"/>
+      <w:r>
+        <w:t>ec</w:t>
+      </w:r>
+      <w:proofErr w:type="spellEnd"/>
+      <w:r>
+        <w:t xml:space="preserve">. </w:t>
       </w:r>
       <w:r>
         <w:fldChar w:fldCharType="begin"/>
@@ -17556,7 +17790,7 @@
       <w:r>
         <w:t>)</w:t>
       </w:r>
-      <w:bookmarkEnd w:id="28"/>
+      <w:bookmarkEnd w:id="27"/>
     </w:p>
     <w:p>
       <w:pPr>
@@ -17584,7 +17818,15 @@
         <w:fldChar w:fldCharType="separate"/>
       </w:r>
       <w:r>
-        <w:t xml:space="preserve">(ec. </w:t>
+        <w:t>(</w:t>
+      </w:r>
+      <w:proofErr w:type="spellStart"/>
+      <w:r>
+        <w:t>ec</w:t>
+      </w:r>
+      <w:proofErr w:type="spellEnd"/>
+      <w:r>
+        <w:t xml:space="preserve">. </w:t>
       </w:r>
       <w:r>
         <w:rPr>
@@ -17611,7 +17853,15 @@
         <w:fldChar w:fldCharType="separate"/>
       </w:r>
       <w:r>
-        <w:t xml:space="preserve">(ec. </w:t>
+        <w:t>(</w:t>
+      </w:r>
+      <w:proofErr w:type="spellStart"/>
+      <w:r>
+        <w:t>ec</w:t>
+      </w:r>
+      <w:proofErr w:type="spellEnd"/>
+      <w:r>
+        <w:t xml:space="preserve">. </w:t>
       </w:r>
       <w:r>
         <w:rPr>
@@ -18258,9 +18508,17 @@
         <w:pStyle w:val="Descripcin"/>
         <w:jc w:val="right"/>
       </w:pPr>
-      <w:bookmarkStart w:id="29" w:name="_Ref67051278"/>
-      <w:r>
-        <w:t xml:space="preserve">(ec. </w:t>
+      <w:bookmarkStart w:id="28" w:name="_Ref67051278"/>
+      <w:r>
+        <w:t>(</w:t>
+      </w:r>
+      <w:proofErr w:type="spellStart"/>
+      <w:r>
+        <w:t>ec</w:t>
+      </w:r>
+      <w:proofErr w:type="spellEnd"/>
+      <w:r>
+        <w:t xml:space="preserve">. </w:t>
       </w:r>
       <w:r>
         <w:fldChar w:fldCharType="begin"/>
@@ -18283,7 +18541,7 @@
       <w:r>
         <w:t>)</w:t>
       </w:r>
-      <w:bookmarkEnd w:id="29"/>
+      <w:bookmarkEnd w:id="28"/>
     </w:p>
     <w:p>
       <w:pPr>
@@ -18492,9 +18750,17 @@
         <w:pStyle w:val="Descripcin"/>
         <w:jc w:val="right"/>
       </w:pPr>
-      <w:bookmarkStart w:id="30" w:name="_Ref67051283"/>
-      <w:r>
-        <w:t xml:space="preserve">(ec. </w:t>
+      <w:bookmarkStart w:id="29" w:name="_Ref67051283"/>
+      <w:r>
+        <w:t>(</w:t>
+      </w:r>
+      <w:proofErr w:type="spellStart"/>
+      <w:r>
+        <w:t>ec</w:t>
+      </w:r>
+      <w:proofErr w:type="spellEnd"/>
+      <w:r>
+        <w:t xml:space="preserve">. </w:t>
       </w:r>
       <w:r>
         <w:fldChar w:fldCharType="begin"/>
@@ -18517,7 +18783,7 @@
       <w:r>
         <w:t>)</w:t>
       </w:r>
-      <w:bookmarkEnd w:id="30"/>
+      <w:bookmarkEnd w:id="29"/>
     </w:p>
     <w:p>
       <w:pPr>
@@ -18596,7 +18862,15 @@
         <w:fldChar w:fldCharType="separate"/>
       </w:r>
       <w:r>
-        <w:t xml:space="preserve">(ec. </w:t>
+        <w:t>(</w:t>
+      </w:r>
+      <w:proofErr w:type="spellStart"/>
+      <w:r>
+        <w:t>ec</w:t>
+      </w:r>
+      <w:proofErr w:type="spellEnd"/>
+      <w:r>
+        <w:t xml:space="preserve">. </w:t>
       </w:r>
       <w:r>
         <w:rPr>
@@ -18906,9 +19180,17 @@
         <w:pStyle w:val="Descripcin"/>
         <w:jc w:val="right"/>
       </w:pPr>
-      <w:bookmarkStart w:id="31" w:name="_Ref67051305"/>
-      <w:r>
-        <w:t xml:space="preserve">(ec. </w:t>
+      <w:bookmarkStart w:id="30" w:name="_Ref67051305"/>
+      <w:r>
+        <w:t>(</w:t>
+      </w:r>
+      <w:proofErr w:type="spellStart"/>
+      <w:r>
+        <w:t>ec</w:t>
+      </w:r>
+      <w:proofErr w:type="spellEnd"/>
+      <w:r>
+        <w:t xml:space="preserve">. </w:t>
       </w:r>
       <w:r>
         <w:fldChar w:fldCharType="begin"/>
@@ -18931,7 +19213,7 @@
       <w:r>
         <w:t>)</w:t>
       </w:r>
-      <w:bookmarkEnd w:id="31"/>
+      <w:bookmarkEnd w:id="30"/>
     </w:p>
     <w:p>
       <w:pPr>
@@ -20303,9 +20585,17 @@
         <w:pStyle w:val="Descripcin"/>
         <w:jc w:val="right"/>
       </w:pPr>
-      <w:bookmarkStart w:id="32" w:name="_Ref67050523"/>
-      <w:r>
-        <w:t xml:space="preserve">(ec. </w:t>
+      <w:bookmarkStart w:id="31" w:name="_Ref67050523"/>
+      <w:r>
+        <w:t>(</w:t>
+      </w:r>
+      <w:proofErr w:type="spellStart"/>
+      <w:r>
+        <w:t>ec</w:t>
+      </w:r>
+      <w:proofErr w:type="spellEnd"/>
+      <w:r>
+        <w:t xml:space="preserve">. </w:t>
       </w:r>
       <w:r>
         <w:fldChar w:fldCharType="begin"/>
@@ -20328,14 +20618,22 @@
       <w:r>
         <w:t>)</w:t>
       </w:r>
-      <w:bookmarkEnd w:id="32"/>
+      <w:bookmarkEnd w:id="31"/>
     </w:p>
     <w:p>
       <w:pPr>
         <w:jc w:val="both"/>
       </w:pPr>
       <w:r>
-        <w:t xml:space="preserve">Y resolviendo esta ecuación se conoce el coeficiente de correlación tetracórico. Es importante mencionar que la serie de la </w:t>
+        <w:t xml:space="preserve">Y resolviendo esta ecuación se conoce el coeficiente de correlación </w:t>
+      </w:r>
+      <w:proofErr w:type="spellStart"/>
+      <w:r>
+        <w:t>tetracórico</w:t>
+      </w:r>
+      <w:proofErr w:type="spellEnd"/>
+      <w:r>
+        <w:t xml:space="preserve">. Es importante mencionar que la serie de la </w:t>
       </w:r>
       <w:r>
         <w:fldChar w:fldCharType="begin"/>
@@ -20347,7 +20645,15 @@
         <w:fldChar w:fldCharType="separate"/>
       </w:r>
       <w:r>
-        <w:t xml:space="preserve">(ec. </w:t>
+        <w:t>(</w:t>
+      </w:r>
+      <w:proofErr w:type="spellStart"/>
+      <w:r>
+        <w:t>ec</w:t>
+      </w:r>
+      <w:proofErr w:type="spellEnd"/>
+      <w:r>
+        <w:t xml:space="preserve">. </w:t>
       </w:r>
       <w:r>
         <w:rPr>
@@ -20495,7 +20801,15 @@
         <w:fldChar w:fldCharType="separate"/>
       </w:r>
       <w:r>
-        <w:t xml:space="preserve">(ec. </w:t>
+        <w:t>(</w:t>
+      </w:r>
+      <w:proofErr w:type="spellStart"/>
+      <w:r>
+        <w:t>ec</w:t>
+      </w:r>
+      <w:proofErr w:type="spellEnd"/>
+      <w:r>
+        <w:t xml:space="preserve">. </w:t>
       </w:r>
       <w:r>
         <w:rPr>
@@ -20522,7 +20836,15 @@
         <w:fldChar w:fldCharType="separate"/>
       </w:r>
       <w:r>
-        <w:t xml:space="preserve">(ec. </w:t>
+        <w:t>(</w:t>
+      </w:r>
+      <w:proofErr w:type="spellStart"/>
+      <w:r>
+        <w:t>ec</w:t>
+      </w:r>
+      <w:proofErr w:type="spellEnd"/>
+      <w:r>
+        <w:t xml:space="preserve">. </w:t>
       </w:r>
       <w:r>
         <w:rPr>
@@ -20555,7 +20877,15 @@
         <w:fldChar w:fldCharType="separate"/>
       </w:r>
       <w:r>
-        <w:t xml:space="preserve">(ec. </w:t>
+        <w:t>(</w:t>
+      </w:r>
+      <w:proofErr w:type="spellStart"/>
+      <w:r>
+        <w:t>ec</w:t>
+      </w:r>
+      <w:proofErr w:type="spellEnd"/>
+      <w:r>
+        <w:t xml:space="preserve">. </w:t>
       </w:r>
       <w:r>
         <w:rPr>
@@ -20604,7 +20934,15 @@
         <w:fldChar w:fldCharType="separate"/>
       </w:r>
       <w:r>
-        <w:t xml:space="preserve">(ec. </w:t>
+        <w:t>(</w:t>
+      </w:r>
+      <w:proofErr w:type="spellStart"/>
+      <w:r>
+        <w:t>ec</w:t>
+      </w:r>
+      <w:proofErr w:type="spellEnd"/>
+      <w:r>
+        <w:t xml:space="preserve">. </w:t>
       </w:r>
       <w:r>
         <w:rPr>
@@ -20619,7 +20957,15 @@
         <w:fldChar w:fldCharType="end"/>
       </w:r>
       <w:r>
-        <w:t xml:space="preserve"> y se resuelve para conocer el valor del coeficiente de correlación tetracórico.</w:t>
+        <w:t xml:space="preserve"> y se resuelve para conocer el valor del coeficiente de correlación </w:t>
+      </w:r>
+      <w:proofErr w:type="spellStart"/>
+      <w:r>
+        <w:t>tetracórico</w:t>
+      </w:r>
+      <w:proofErr w:type="spellEnd"/>
+      <w:r>
+        <w:t>.</w:t>
       </w:r>
     </w:p>
     <w:p>
@@ -20650,8 +20996,8 @@
           <w:szCs w:val="32"/>
         </w:rPr>
       </w:pPr>
-      <w:bookmarkStart w:id="33" w:name="_Ref67518669"/>
-      <w:bookmarkStart w:id="34" w:name="_Toc68283342"/>
+      <w:bookmarkStart w:id="32" w:name="_Ref67518669"/>
+      <w:bookmarkStart w:id="33" w:name="_Toc68283342"/>
       <w:r>
         <w:rPr>
           <w:b/>
@@ -20661,8 +21007,8 @@
         </w:rPr>
         <w:t>Comentarios sobre el cálculo de r</w:t>
       </w:r>
+      <w:bookmarkEnd w:id="32"/>
       <w:bookmarkEnd w:id="33"/>
-      <w:bookmarkEnd w:id="34"/>
     </w:p>
     <w:p>
       <w:pPr>
@@ -20686,7 +21032,15 @@
         <w:fldChar w:fldCharType="separate"/>
       </w:r>
       <w:r>
-        <w:t xml:space="preserve">(ec. </w:t>
+        <w:t>(</w:t>
+      </w:r>
+      <w:proofErr w:type="spellStart"/>
+      <w:r>
+        <w:t>ec</w:t>
+      </w:r>
+      <w:proofErr w:type="spellEnd"/>
+      <w:r>
+        <w:t xml:space="preserve">. </w:t>
       </w:r>
       <w:r>
         <w:rPr>
@@ -20727,10 +21081,30 @@
         <w:t>su</w:t>
       </w:r>
       <w:r>
-        <w:t xml:space="preserve"> mismo artículo obtiene otras dos expresiones diferentes para estimarlo. </w:t>
-      </w:r>
-      <w:r>
-        <w:t xml:space="preserve">Castellan (1966) </w:t>
+        <w:t xml:space="preserve"> mismo artículo obtiene otras dos expresi</w:t>
+      </w:r>
+      <w:r>
+        <w:t>ones diferentes para estimarlo:</w:t>
+      </w:r>
+    </w:p>
+    <w:p>
+      <w:pPr>
+        <w:jc w:val="both"/>
+      </w:pPr>
+      <w:bookmarkStart w:id="34" w:name="_GoBack"/>
+      <w:bookmarkEnd w:id="34"/>
+    </w:p>
+    <w:p>
+      <w:pPr>
+        <w:jc w:val="both"/>
+      </w:pPr>
+      <w:proofErr w:type="spellStart"/>
+      <w:r>
+        <w:t>Castellan</w:t>
+      </w:r>
+      <w:proofErr w:type="spellEnd"/>
+      <w:r>
+        <w:t xml:space="preserve"> (1966) </w:t>
       </w:r>
       <w:r>
         <w:t>explica</w:t>
@@ -20883,7 +21257,15 @@
         <w:jc w:val="right"/>
       </w:pPr>
       <w:r>
-        <w:t xml:space="preserve">(ec. </w:t>
+        <w:t>(</w:t>
+      </w:r>
+      <w:proofErr w:type="spellStart"/>
+      <w:r>
+        <w:t>ec</w:t>
+      </w:r>
+      <w:proofErr w:type="spellEnd"/>
+      <w:r>
+        <w:t xml:space="preserve">. </w:t>
       </w:r>
       <w:r>
         <w:fldChar w:fldCharType="begin"/>
@@ -21548,8 +21930,21 @@
       <w:pPr>
         <w:jc w:val="both"/>
       </w:pPr>
-      <w:r>
-        <w:t>Hashash y El-Absy (2018) comparan en su artículo</w:t>
+      <w:proofErr w:type="spellStart"/>
+      <w:r>
+        <w:t>Hashash</w:t>
+      </w:r>
+      <w:proofErr w:type="spellEnd"/>
+      <w:r>
+        <w:t xml:space="preserve"> y El-</w:t>
+      </w:r>
+      <w:proofErr w:type="spellStart"/>
+      <w:r>
+        <w:t>Absy</w:t>
+      </w:r>
+      <w:proofErr w:type="spellEnd"/>
+      <w:r>
+        <w:t xml:space="preserve"> (2018) comparan en su artículo</w:t>
       </w:r>
       <w:r>
         <w:t xml:space="preserve"> otras</w:t>
@@ -21699,7 +22094,15 @@
         <w:jc w:val="right"/>
       </w:pPr>
       <w:r>
-        <w:t xml:space="preserve">(ec. </w:t>
+        <w:t>(</w:t>
+      </w:r>
+      <w:proofErr w:type="spellStart"/>
+      <w:r>
+        <w:t>ec</w:t>
+      </w:r>
+      <w:proofErr w:type="spellEnd"/>
+      <w:r>
+        <w:t xml:space="preserve">. </w:t>
       </w:r>
       <w:r>
         <w:fldChar w:fldCharType="begin"/>
@@ -21957,7 +22360,15 @@
         <w:jc w:val="right"/>
       </w:pPr>
       <w:r>
-        <w:t xml:space="preserve">(ec. </w:t>
+        <w:t>(</w:t>
+      </w:r>
+      <w:proofErr w:type="spellStart"/>
+      <w:r>
+        <w:t>ec</w:t>
+      </w:r>
+      <w:proofErr w:type="spellEnd"/>
+      <w:r>
+        <w:t xml:space="preserve">. </w:t>
       </w:r>
       <w:r>
         <w:fldChar w:fldCharType="begin"/>
@@ -21986,7 +22397,15 @@
         <w:jc w:val="both"/>
       </w:pPr>
       <w:r>
-        <w:t xml:space="preserve">Ante tantas expresiones para estimar el coeficiente de correlación tetracórico surgen </w:t>
+        <w:t xml:space="preserve">Ante tantas expresiones para estimar el coeficiente de correlación </w:t>
+      </w:r>
+      <w:proofErr w:type="spellStart"/>
+      <w:r>
+        <w:t>tetracórico</w:t>
+      </w:r>
+      <w:proofErr w:type="spellEnd"/>
+      <w:r>
+        <w:t xml:space="preserve"> surgen </w:t>
       </w:r>
       <w:r>
         <w:t>dos</w:t>
@@ -22041,7 +22460,15 @@
         <w:jc w:val="both"/>
       </w:pPr>
       <w:r>
-        <w:t xml:space="preserve">Cabe mencionar que el objeto de esta monografía no es el de comparar las diferentes expresiones que aproximan el valor del coeficiente de correlación tetracórico y seleccionar aquella que sea más </w:t>
+        <w:t xml:space="preserve">Cabe mencionar que el objeto de esta monografía no es el de comparar las diferentes expresiones que aproximan el valor del coeficiente de correlación </w:t>
+      </w:r>
+      <w:proofErr w:type="spellStart"/>
+      <w:r>
+        <w:t>tetracórico</w:t>
+      </w:r>
+      <w:proofErr w:type="spellEnd"/>
+      <w:r>
+        <w:t xml:space="preserve"> y seleccionar aquella que sea más </w:t>
       </w:r>
       <w:r>
         <w:t>exacta</w:t>
@@ -22059,7 +22486,15 @@
         <w:fldChar w:fldCharType="separate"/>
       </w:r>
       <w:r>
-        <w:t xml:space="preserve">(ec. </w:t>
+        <w:t>(</w:t>
+      </w:r>
+      <w:proofErr w:type="spellStart"/>
+      <w:r>
+        <w:t>ec</w:t>
+      </w:r>
+      <w:proofErr w:type="spellEnd"/>
+      <w:r>
+        <w:t xml:space="preserve">. </w:t>
       </w:r>
       <w:r>
         <w:rPr>
@@ -22089,8 +22524,13 @@
       <w:pPr>
         <w:jc w:val="both"/>
       </w:pPr>
-      <w:r>
-        <w:t xml:space="preserve">Ekström (2009) menciona que actualmente se pueden ocupar métodos numéricos de optimización que ayuden a resolver la ecuación integral </w:t>
+      <w:proofErr w:type="spellStart"/>
+      <w:r>
+        <w:t>Ekström</w:t>
+      </w:r>
+      <w:proofErr w:type="spellEnd"/>
+      <w:r>
+        <w:t xml:space="preserve"> (2009) menciona que actualmente se pueden ocupar métodos numéricos de optimización que ayuden a resolver la ecuación integral </w:t>
       </w:r>
       <w:r>
         <w:fldChar w:fldCharType="begin"/>
@@ -22102,7 +22542,15 @@
         <w:fldChar w:fldCharType="separate"/>
       </w:r>
       <w:r>
-        <w:t xml:space="preserve">(ec. </w:t>
+        <w:t>(</w:t>
+      </w:r>
+      <w:proofErr w:type="spellStart"/>
+      <w:r>
+        <w:t>ec</w:t>
+      </w:r>
+      <w:proofErr w:type="spellEnd"/>
+      <w:r>
+        <w:t xml:space="preserve">. </w:t>
       </w:r>
       <w:r>
         <w:rPr>
@@ -22139,7 +22587,15 @@
         <w:t>PSYCH</w:t>
       </w:r>
       <w:r>
-        <w:t xml:space="preserve"> ocupa el algoritmo propuesto por Kirk (1973) para aproximar numéricamente el coeficiente de correlación tetracórico.</w:t>
+        <w:t xml:space="preserve"> ocupa el algoritmo propuesto por Kirk (1973) para aproximar numéricamente el coeficiente de correlación </w:t>
+      </w:r>
+      <w:proofErr w:type="spellStart"/>
+      <w:r>
+        <w:t>tetracórico</w:t>
+      </w:r>
+      <w:proofErr w:type="spellEnd"/>
+      <w:r>
+        <w:t>.</w:t>
       </w:r>
     </w:p>
     <w:p/>
@@ -22193,7 +22649,15 @@
         <w:t>En estadística, el error probable define el</w:t>
       </w:r>
       <w:r>
-        <w:t xml:space="preserve"> intervalo alrededor de un punto central de la distribución, de modo que la mitad de los valores de la distribución estarán dentro del intervalo y la otra mitad fuera. Por lo tanto, para una distribución simétrica es equivalente a la mitad del rango intercuartílico, o la desviación absoluta a la mediana.</w:t>
+        <w:t xml:space="preserve"> intervalo alrededor de un punto central de la distribución, de modo que la mitad de los valores de la distribución estarán dentro del intervalo y la otra mitad fuera. Por lo tanto, para una distribución simétrica es equivalente a la mitad del rango </w:t>
+      </w:r>
+      <w:proofErr w:type="spellStart"/>
+      <w:r>
+        <w:t>intercuartílico</w:t>
+      </w:r>
+      <w:proofErr w:type="spellEnd"/>
+      <w:r>
+        <w:t>, o la desviación absoluta a la mediana.</w:t>
       </w:r>
     </w:p>
     <w:p>
@@ -22206,7 +22670,15 @@
         <w:jc w:val="both"/>
       </w:pPr>
       <w:r>
-        <w:t>El error probable del coeficiente de correlación tetracórico (</w:t>
+        <w:t xml:space="preserve">El error probable del coeficiente de correlación </w:t>
+      </w:r>
+      <w:proofErr w:type="spellStart"/>
+      <w:r>
+        <w:t>tetracórico</w:t>
+      </w:r>
+      <w:proofErr w:type="spellEnd"/>
+      <w:r>
+        <w:t xml:space="preserve"> (</w:t>
       </w:r>
       <m:oMath>
         <m:r>
@@ -22243,7 +22715,10 @@
         </m:sSub>
       </m:oMath>
       <w:r>
-        <w:t>) se define como:</w:t>
+        <w:t xml:space="preserve">) </w:t>
+      </w:r>
+      <w:r>
+        <w:t>se define como:</w:t>
       </w:r>
     </w:p>
     <w:p>
@@ -22332,7 +22807,15 @@
         <w:jc w:val="right"/>
       </w:pPr>
       <w:r>
-        <w:t xml:space="preserve">(ec. </w:t>
+        <w:t>(</w:t>
+      </w:r>
+      <w:proofErr w:type="spellStart"/>
+      <w:r>
+        <w:t>ec</w:t>
+      </w:r>
+      <w:proofErr w:type="spellEnd"/>
+      <w:r>
+        <w:t xml:space="preserve">. </w:t>
       </w:r>
       <w:r>
         <w:fldChar w:fldCharType="begin"/>
@@ -22483,7 +22966,15 @@
         <w:t xml:space="preserve">Pearson (1900) </w:t>
       </w:r>
       <w:r>
-        <w:t>determinó la expresión para calcular el error probable del coeficiente de correlación tetracórico (</w:t>
+        <w:t xml:space="preserve">determinó la expresión para calcular el error probable del coeficiente de correlación </w:t>
+      </w:r>
+      <w:proofErr w:type="spellStart"/>
+      <w:r>
+        <w:t>tetracórico</w:t>
+      </w:r>
+      <w:proofErr w:type="spellEnd"/>
+      <w:r>
+        <w:t xml:space="preserve"> (</w:t>
       </w:r>
       <m:oMath>
         <m:r>
@@ -23411,7 +23902,15 @@
       <w:bookmarkStart w:id="36" w:name="_Ref67508220"/>
       <w:bookmarkStart w:id="37" w:name="_Ref67519300"/>
       <w:r>
-        <w:t xml:space="preserve">(ec. </w:t>
+        <w:t>(</w:t>
+      </w:r>
+      <w:proofErr w:type="spellStart"/>
+      <w:r>
+        <w:t>ec</w:t>
+      </w:r>
+      <w:proofErr w:type="spellEnd"/>
+      <w:r>
+        <w:t xml:space="preserve">. </w:t>
       </w:r>
       <w:r>
         <w:fldChar w:fldCharType="begin"/>
@@ -24540,6 +25039,564 @@
         <w:jc w:val="both"/>
       </w:pPr>
       <w:r>
+        <w:t xml:space="preserve">Para poder concluir la </w:t>
+      </w:r>
+      <w:r>
+        <w:fldChar w:fldCharType="begin"/>
+      </w:r>
+      <w:r>
+        <w:instrText xml:space="preserve"> REF _Ref67508220 \h </w:instrText>
+      </w:r>
+      <w:r>
+        <w:fldChar w:fldCharType="separate"/>
+      </w:r>
+      <w:r>
+        <w:t>(</w:t>
+      </w:r>
+      <w:proofErr w:type="spellStart"/>
+      <w:r>
+        <w:t>ec</w:t>
+      </w:r>
+      <w:proofErr w:type="spellEnd"/>
+      <w:r>
+        <w:t xml:space="preserve">. </w:t>
+      </w:r>
+      <w:r>
+        <w:rPr>
+          <w:noProof/>
+        </w:rPr>
+        <w:t>18</w:t>
+      </w:r>
+      <w:r>
+        <w:fldChar w:fldCharType="end"/>
+      </w:r>
+      <w:r>
+        <w:t xml:space="preserve">) obtuvo primero los errores probables de </w:t>
+      </w:r>
+      <m:oMath>
+        <m:r>
+          <w:rPr>
+            <w:rFonts w:ascii="Cambria Math" w:hAnsi="Cambria Math"/>
+          </w:rPr>
+          <m:t>h</m:t>
+        </m:r>
+      </m:oMath>
+      <w:r>
+        <w:t xml:space="preserve"> (</w:t>
+      </w:r>
+      <m:oMath>
+        <m:r>
+          <w:rPr>
+            <w:rFonts w:ascii="Cambria Math" w:hAnsi="Cambria Math"/>
+          </w:rPr>
+          <m:t>E.P</m:t>
+        </m:r>
+        <m:sSub>
+          <m:sSubPr>
+            <m:ctrlPr>
+              <w:rPr>
+                <w:rFonts w:ascii="Cambria Math" w:hAnsi="Cambria Math"/>
+                <w:i/>
+              </w:rPr>
+            </m:ctrlPr>
+          </m:sSubPr>
+          <m:e>
+            <m:r>
+              <w:rPr>
+                <w:rFonts w:ascii="Cambria Math" w:hAnsi="Cambria Math"/>
+              </w:rPr>
+              <m:t>.</m:t>
+            </m:r>
+          </m:e>
+          <m:sub>
+            <m:r>
+              <w:rPr>
+                <w:rFonts w:ascii="Cambria Math" w:hAnsi="Cambria Math"/>
+              </w:rPr>
+              <m:t>h</m:t>
+            </m:r>
+          </m:sub>
+        </m:sSub>
+      </m:oMath>
+      <w:r>
+        <w:t xml:space="preserve">) y de </w:t>
+      </w:r>
+      <m:oMath>
+        <m:r>
+          <w:rPr>
+            <w:rFonts w:ascii="Cambria Math" w:hAnsi="Cambria Math"/>
+          </w:rPr>
+          <m:t>k</m:t>
+        </m:r>
+      </m:oMath>
+      <w:r>
+        <w:t xml:space="preserve"> (</w:t>
+      </w:r>
+      <m:oMath>
+        <m:r>
+          <w:rPr>
+            <w:rFonts w:ascii="Cambria Math" w:hAnsi="Cambria Math"/>
+          </w:rPr>
+          <m:t>E.P</m:t>
+        </m:r>
+        <m:sSub>
+          <m:sSubPr>
+            <m:ctrlPr>
+              <w:rPr>
+                <w:rFonts w:ascii="Cambria Math" w:hAnsi="Cambria Math"/>
+                <w:i/>
+              </w:rPr>
+            </m:ctrlPr>
+          </m:sSubPr>
+          <m:e>
+            <m:r>
+              <w:rPr>
+                <w:rFonts w:ascii="Cambria Math" w:hAnsi="Cambria Math"/>
+              </w:rPr>
+              <m:t>.</m:t>
+            </m:r>
+          </m:e>
+          <m:sub>
+            <m:r>
+              <w:rPr>
+                <w:rFonts w:ascii="Cambria Math" w:hAnsi="Cambria Math"/>
+              </w:rPr>
+              <m:t>k</m:t>
+            </m:r>
+          </m:sub>
+        </m:sSub>
+      </m:oMath>
+      <w:r>
+        <w:t>):</w:t>
+      </w:r>
+    </w:p>
+    <w:p>
+      <w:pPr>
+        <w:keepNext/>
+        <w:jc w:val="both"/>
+      </w:pPr>
+      <m:oMathPara>
+        <m:oMath>
+          <m:m>
+            <m:mPr>
+              <m:mcs>
+                <m:mc>
+                  <m:mcPr>
+                    <m:count m:val="1"/>
+                    <m:mcJc m:val="center"/>
+                  </m:mcPr>
+                </m:mc>
+              </m:mcs>
+              <m:ctrlPr>
+                <w:rPr>
+                  <w:rFonts w:ascii="Cambria Math" w:hAnsi="Cambria Math"/>
+                  <w:i/>
+                </w:rPr>
+              </m:ctrlPr>
+            </m:mPr>
+            <m:mr>
+              <m:e>
+                <m:r>
+                  <w:rPr>
+                    <w:rFonts w:ascii="Cambria Math" w:hAnsi="Cambria Math"/>
+                  </w:rPr>
+                  <m:t>E.P</m:t>
+                </m:r>
+                <m:sSub>
+                  <m:sSubPr>
+                    <m:ctrlPr>
+                      <w:rPr>
+                        <w:rFonts w:ascii="Cambria Math" w:hAnsi="Cambria Math"/>
+                        <w:i/>
+                      </w:rPr>
+                    </m:ctrlPr>
+                  </m:sSubPr>
+                  <m:e>
+                    <m:r>
+                      <w:rPr>
+                        <w:rFonts w:ascii="Cambria Math" w:hAnsi="Cambria Math"/>
+                      </w:rPr>
+                      <m:t>.</m:t>
+                    </m:r>
+                  </m:e>
+                  <m:sub>
+                    <m:r>
+                      <w:rPr>
+                        <w:rFonts w:ascii="Cambria Math" w:hAnsi="Cambria Math"/>
+                      </w:rPr>
+                      <m:t>h</m:t>
+                    </m:r>
+                  </m:sub>
+                </m:sSub>
+                <m:r>
+                  <w:rPr>
+                    <w:rFonts w:ascii="Cambria Math" w:hAnsi="Cambria Math"/>
+                  </w:rPr>
+                  <m:t>=</m:t>
+                </m:r>
+                <m:f>
+                  <m:fPr>
+                    <m:ctrlPr>
+                      <w:rPr>
+                        <w:rFonts w:ascii="Cambria Math" w:hAnsi="Cambria Math"/>
+                        <w:i/>
+                      </w:rPr>
+                    </m:ctrlPr>
+                  </m:fPr>
+                  <m:num>
+                    <m:r>
+                      <w:rPr>
+                        <w:rFonts w:ascii="Cambria Math" w:hAnsi="Cambria Math"/>
+                      </w:rPr>
+                      <m:t>0.67449</m:t>
+                    </m:r>
+                  </m:num>
+                  <m:den>
+                    <m:r>
+                      <w:rPr>
+                        <w:rFonts w:ascii="Cambria Math" w:hAnsi="Cambria Math"/>
+                      </w:rPr>
+                      <m:t>H</m:t>
+                    </m:r>
+                    <m:rad>
+                      <m:radPr>
+                        <m:degHide m:val="1"/>
+                        <m:ctrlPr>
+                          <w:rPr>
+                            <w:rFonts w:ascii="Cambria Math" w:hAnsi="Cambria Math"/>
+                            <w:i/>
+                          </w:rPr>
+                        </m:ctrlPr>
+                      </m:radPr>
+                      <m:deg/>
+                      <m:e>
+                        <m:r>
+                          <w:rPr>
+                            <w:rFonts w:ascii="Cambria Math" w:hAnsi="Cambria Math"/>
+                          </w:rPr>
+                          <m:t>N</m:t>
+                        </m:r>
+                      </m:e>
+                    </m:rad>
+                  </m:den>
+                </m:f>
+                <m:rad>
+                  <m:radPr>
+                    <m:degHide m:val="1"/>
+                    <m:ctrlPr>
+                      <w:rPr>
+                        <w:rFonts w:ascii="Cambria Math" w:hAnsi="Cambria Math"/>
+                        <w:i/>
+                      </w:rPr>
+                    </m:ctrlPr>
+                  </m:radPr>
+                  <m:deg/>
+                  <m:e>
+                    <m:f>
+                      <m:fPr>
+                        <m:ctrlPr>
+                          <w:rPr>
+                            <w:rFonts w:ascii="Cambria Math" w:hAnsi="Cambria Math"/>
+                            <w:i/>
+                          </w:rPr>
+                        </m:ctrlPr>
+                      </m:fPr>
+                      <m:num>
+                        <m:d>
+                          <m:dPr>
+                            <m:ctrlPr>
+                              <w:rPr>
+                                <w:rFonts w:ascii="Cambria Math" w:hAnsi="Cambria Math"/>
+                                <w:i/>
+                              </w:rPr>
+                            </m:ctrlPr>
+                          </m:dPr>
+                          <m:e>
+                            <m:r>
+                              <w:rPr>
+                                <w:rFonts w:ascii="Cambria Math" w:hAnsi="Cambria Math"/>
+                              </w:rPr>
+                              <m:t>b+d</m:t>
+                            </m:r>
+                          </m:e>
+                        </m:d>
+                        <m:d>
+                          <m:dPr>
+                            <m:ctrlPr>
+                              <w:rPr>
+                                <w:rFonts w:ascii="Cambria Math" w:hAnsi="Cambria Math"/>
+                                <w:i/>
+                              </w:rPr>
+                            </m:ctrlPr>
+                          </m:dPr>
+                          <m:e>
+                            <m:r>
+                              <w:rPr>
+                                <w:rFonts w:ascii="Cambria Math" w:hAnsi="Cambria Math"/>
+                              </w:rPr>
+                              <m:t>a+c</m:t>
+                            </m:r>
+                          </m:e>
+                        </m:d>
+                      </m:num>
+                      <m:den>
+                        <m:sSup>
+                          <m:sSupPr>
+                            <m:ctrlPr>
+                              <w:rPr>
+                                <w:rFonts w:ascii="Cambria Math" w:hAnsi="Cambria Math"/>
+                                <w:i/>
+                              </w:rPr>
+                            </m:ctrlPr>
+                          </m:sSupPr>
+                          <m:e>
+                            <m:r>
+                              <w:rPr>
+                                <w:rFonts w:ascii="Cambria Math" w:hAnsi="Cambria Math"/>
+                              </w:rPr>
+                              <m:t>N</m:t>
+                            </m:r>
+                          </m:e>
+                          <m:sup>
+                            <m:r>
+                              <w:rPr>
+                                <w:rFonts w:ascii="Cambria Math" w:hAnsi="Cambria Math"/>
+                              </w:rPr>
+                              <m:t>2</m:t>
+                            </m:r>
+                          </m:sup>
+                        </m:sSup>
+                      </m:den>
+                    </m:f>
+                  </m:e>
+                </m:rad>
+              </m:e>
+            </m:mr>
+            <m:mr>
+              <m:e>
+                <m:r>
+                  <w:rPr>
+                    <w:rFonts w:ascii="Cambria Math" w:hAnsi="Cambria Math"/>
+                  </w:rPr>
+                  <m:t>E.P</m:t>
+                </m:r>
+                <m:sSub>
+                  <m:sSubPr>
+                    <m:ctrlPr>
+                      <w:rPr>
+                        <w:rFonts w:ascii="Cambria Math" w:hAnsi="Cambria Math"/>
+                        <w:i/>
+                      </w:rPr>
+                    </m:ctrlPr>
+                  </m:sSubPr>
+                  <m:e>
+                    <m:r>
+                      <w:rPr>
+                        <w:rFonts w:ascii="Cambria Math" w:hAnsi="Cambria Math"/>
+                      </w:rPr>
+                      <m:t>.</m:t>
+                    </m:r>
+                  </m:e>
+                  <m:sub>
+                    <m:r>
+                      <w:rPr>
+                        <w:rFonts w:ascii="Cambria Math" w:hAnsi="Cambria Math"/>
+                      </w:rPr>
+                      <m:t>k</m:t>
+                    </m:r>
+                  </m:sub>
+                </m:sSub>
+                <m:r>
+                  <w:rPr>
+                    <w:rFonts w:ascii="Cambria Math" w:hAnsi="Cambria Math"/>
+                  </w:rPr>
+                  <m:t>=</m:t>
+                </m:r>
+                <m:f>
+                  <m:fPr>
+                    <m:ctrlPr>
+                      <w:rPr>
+                        <w:rFonts w:ascii="Cambria Math" w:hAnsi="Cambria Math"/>
+                        <w:i/>
+                      </w:rPr>
+                    </m:ctrlPr>
+                  </m:fPr>
+                  <m:num>
+                    <m:r>
+                      <w:rPr>
+                        <w:rFonts w:ascii="Cambria Math" w:hAnsi="Cambria Math"/>
+                      </w:rPr>
+                      <m:t>0.67449</m:t>
+                    </m:r>
+                  </m:num>
+                  <m:den>
+                    <m:r>
+                      <w:rPr>
+                        <w:rFonts w:ascii="Cambria Math" w:hAnsi="Cambria Math"/>
+                      </w:rPr>
+                      <m:t>K</m:t>
+                    </m:r>
+                    <m:rad>
+                      <m:radPr>
+                        <m:degHide m:val="1"/>
+                        <m:ctrlPr>
+                          <w:rPr>
+                            <w:rFonts w:ascii="Cambria Math" w:hAnsi="Cambria Math"/>
+                            <w:i/>
+                          </w:rPr>
+                        </m:ctrlPr>
+                      </m:radPr>
+                      <m:deg/>
+                      <m:e>
+                        <m:r>
+                          <w:rPr>
+                            <w:rFonts w:ascii="Cambria Math" w:hAnsi="Cambria Math"/>
+                          </w:rPr>
+                          <m:t>N</m:t>
+                        </m:r>
+                      </m:e>
+                    </m:rad>
+                  </m:den>
+                </m:f>
+                <m:rad>
+                  <m:radPr>
+                    <m:degHide m:val="1"/>
+                    <m:ctrlPr>
+                      <w:rPr>
+                        <w:rFonts w:ascii="Cambria Math" w:hAnsi="Cambria Math"/>
+                        <w:i/>
+                      </w:rPr>
+                    </m:ctrlPr>
+                  </m:radPr>
+                  <m:deg/>
+                  <m:e>
+                    <m:f>
+                      <m:fPr>
+                        <m:ctrlPr>
+                          <w:rPr>
+                            <w:rFonts w:ascii="Cambria Math" w:hAnsi="Cambria Math"/>
+                            <w:i/>
+                          </w:rPr>
+                        </m:ctrlPr>
+                      </m:fPr>
+                      <m:num>
+                        <m:d>
+                          <m:dPr>
+                            <m:ctrlPr>
+                              <w:rPr>
+                                <w:rFonts w:ascii="Cambria Math" w:hAnsi="Cambria Math"/>
+                                <w:i/>
+                              </w:rPr>
+                            </m:ctrlPr>
+                          </m:dPr>
+                          <m:e>
+                            <m:r>
+                              <w:rPr>
+                                <w:rFonts w:ascii="Cambria Math" w:hAnsi="Cambria Math"/>
+                              </w:rPr>
+                              <m:t>c+d</m:t>
+                            </m:r>
+                          </m:e>
+                        </m:d>
+                        <m:d>
+                          <m:dPr>
+                            <m:ctrlPr>
+                              <w:rPr>
+                                <w:rFonts w:ascii="Cambria Math" w:hAnsi="Cambria Math"/>
+                                <w:i/>
+                              </w:rPr>
+                            </m:ctrlPr>
+                          </m:dPr>
+                          <m:e>
+                            <m:r>
+                              <w:rPr>
+                                <w:rFonts w:ascii="Cambria Math" w:hAnsi="Cambria Math"/>
+                              </w:rPr>
+                              <m:t>a+b</m:t>
+                            </m:r>
+                          </m:e>
+                        </m:d>
+                      </m:num>
+                      <m:den>
+                        <m:sSup>
+                          <m:sSupPr>
+                            <m:ctrlPr>
+                              <w:rPr>
+                                <w:rFonts w:ascii="Cambria Math" w:hAnsi="Cambria Math"/>
+                                <w:i/>
+                              </w:rPr>
+                            </m:ctrlPr>
+                          </m:sSupPr>
+                          <m:e>
+                            <m:r>
+                              <w:rPr>
+                                <w:rFonts w:ascii="Cambria Math" w:hAnsi="Cambria Math"/>
+                              </w:rPr>
+                              <m:t>N</m:t>
+                            </m:r>
+                          </m:e>
+                          <m:sup>
+                            <m:r>
+                              <w:rPr>
+                                <w:rFonts w:ascii="Cambria Math" w:hAnsi="Cambria Math"/>
+                              </w:rPr>
+                              <m:t>2</m:t>
+                            </m:r>
+                          </m:sup>
+                        </m:sSup>
+                      </m:den>
+                    </m:f>
+                  </m:e>
+                </m:rad>
+              </m:e>
+            </m:mr>
+          </m:m>
+        </m:oMath>
+      </m:oMathPara>
+    </w:p>
+    <w:p>
+      <w:pPr>
+        <w:pStyle w:val="Descripcin"/>
+        <w:jc w:val="right"/>
+      </w:pPr>
+      <w:r>
+        <w:t>(</w:t>
+      </w:r>
+      <w:proofErr w:type="spellStart"/>
+      <w:r>
+        <w:t>ec</w:t>
+      </w:r>
+      <w:proofErr w:type="spellEnd"/>
+      <w:r>
+        <w:t xml:space="preserve">. </w:t>
+      </w:r>
+      <w:r>
+        <w:fldChar w:fldCharType="begin"/>
+      </w:r>
+      <w:r>
+        <w:instrText xml:space="preserve"> SEQ (ec. \* ARABIC </w:instrText>
+      </w:r>
+      <w:r>
+        <w:fldChar w:fldCharType="separate"/>
+      </w:r>
+      <w:r>
+        <w:rPr>
+          <w:noProof/>
+        </w:rPr>
+        <w:t>19</w:t>
+      </w:r>
+      <w:r>
+        <w:fldChar w:fldCharType="end"/>
+      </w:r>
+      <w:r>
+        <w:t>)</w:t>
+      </w:r>
+    </w:p>
+    <w:p>
+      <w:pPr>
+        <w:jc w:val="both"/>
+      </w:pPr>
+      <w:r>
         <w:t>Ahora bien, no debe confundirse la interpretación de un intervalo de probabilidad con el de un intervalo de confia</w:t>
       </w:r>
       <w:r>
@@ -24703,7 +25760,15 @@
         <w:fldChar w:fldCharType="separate"/>
       </w:r>
       <w:r>
-        <w:t xml:space="preserve">(ec. </w:t>
+        <w:t>(</w:t>
+      </w:r>
+      <w:proofErr w:type="spellStart"/>
+      <w:r>
+        <w:t>ec</w:t>
+      </w:r>
+      <w:proofErr w:type="spellEnd"/>
+      <w:r>
+        <w:t xml:space="preserve">. </w:t>
       </w:r>
       <w:r>
         <w:rPr>
@@ -24801,6 +25866,7 @@
           <w:sz w:val="32"/>
           <w:szCs w:val="32"/>
         </w:rPr>
+        <w:lastRenderedPageBreak/>
         <w:t>Diferentes usos del error probable</w:t>
       </w:r>
       <w:bookmarkEnd w:id="39"/>
@@ -25090,7 +26156,21 @@
         <w:rPr>
           <w:lang w:val="es-MX"/>
         </w:rPr>
-        <w:t>Ilustración VI de Pearson(1900)</w:t>
+        <w:t xml:space="preserve">Ilustración VI de </w:t>
+      </w:r>
+      <w:proofErr w:type="gramStart"/>
+      <w:r>
+        <w:rPr>
+          <w:lang w:val="es-MX"/>
+        </w:rPr>
+        <w:t>Pearson(</w:t>
+      </w:r>
+      <w:proofErr w:type="gramEnd"/>
+      <w:r>
+        <w:rPr>
+          <w:lang w:val="es-MX"/>
+        </w:rPr>
+        <w:t>1900)</w:t>
       </w:r>
     </w:p>
   </w:footnote>
@@ -25722,6 +26802,7 @@
   <w:style w:type="character" w:default="1" w:styleId="Fuentedeprrafopredeter">
     <w:name w:val="Default Paragraph Font"/>
     <w:uiPriority w:val="1"/>
+    <w:semiHidden/>
     <w:unhideWhenUsed/>
   </w:style>
   <w:style w:type="table" w:default="1" w:styleId="Tablanormal">
@@ -26226,21 +27307,21 @@
     <w:charset w:val="00"/>
     <w:family w:val="swiss"/>
     <w:pitch w:val="variable"/>
-    <w:sig w:usb0="E0002AFF" w:usb1="4000ACFF" w:usb2="00000001" w:usb3="00000000" w:csb0="000001FF" w:csb1="00000000"/>
+    <w:sig w:usb0="E4002EFF" w:usb1="C000247B" w:usb2="00000009" w:usb3="00000000" w:csb0="000001FF" w:csb1="00000000"/>
   </w:font>
   <w:font w:name="Times New Roman">
     <w:panose1 w:val="02020603050405020304"/>
     <w:charset w:val="00"/>
     <w:family w:val="roman"/>
     <w:pitch w:val="variable"/>
-    <w:sig w:usb0="E0002AFF" w:usb1="C0007843" w:usb2="00000009" w:usb3="00000000" w:csb0="000001FF" w:csb1="00000000"/>
+    <w:sig w:usb0="E0002EFF" w:usb1="C000785B" w:usb2="00000009" w:usb3="00000000" w:csb0="000001FF" w:csb1="00000000"/>
   </w:font>
   <w:font w:name="Calibri Light">
     <w:panose1 w:val="020F0302020204030204"/>
     <w:charset w:val="00"/>
     <w:family w:val="swiss"/>
     <w:pitch w:val="variable"/>
-    <w:sig w:usb0="A0002AEF" w:usb1="4000207B" w:usb2="00000000" w:usb3="00000000" w:csb0="000001FF" w:csb1="00000000"/>
+    <w:sig w:usb0="E4002EFF" w:usb1="C000247B" w:usb2="00000009" w:usb3="00000000" w:csb0="000001FF" w:csb1="00000000"/>
   </w:font>
   <w:font w:name="Segoe UI">
     <w:panose1 w:val="020B0502040204020203"/>
@@ -26278,6 +27359,7 @@
     <w:rsid w:val="002C50F6"/>
     <w:rsid w:val="004C5C1F"/>
     <w:rsid w:val="006E6F06"/>
+    <w:rsid w:val="0086354E"/>
     <w:rsid w:val="0086358F"/>
     <w:rsid w:val="00B44C0A"/>
     <w:rsid w:val="00E910EF"/>
@@ -26729,7 +27811,7 @@
     <w:basedOn w:val="Fuentedeprrafopredeter"/>
     <w:uiPriority w:val="99"/>
     <w:semiHidden/>
-    <w:rsid w:val="00B44C0A"/>
+    <w:rsid w:val="0086354E"/>
     <w:rPr>
       <w:color w:val="808080"/>
     </w:rPr>
@@ -27029,7 +28111,7 @@
 </file>
 
 <file path=customXml/itemProps2.xml><?xml version="1.0" encoding="utf-8"?>
-<ds:datastoreItem xmlns:ds="http://schemas.openxmlformats.org/officeDocument/2006/customXml" ds:itemID="{01B033C3-FE6D-4429-A4D1-465A3A390BF1}">
+<ds:datastoreItem xmlns:ds="http://schemas.openxmlformats.org/officeDocument/2006/customXml" ds:itemID="{ACC9FB3E-A73B-46A3-9909-A8C9B963944C}">
   <ds:schemaRefs>
     <ds:schemaRef ds:uri="http://schemas.openxmlformats.org/officeDocument/2006/bibliography"/>
   </ds:schemaRefs>

</xml_diff>

<commit_message>
Se mejoro la funcion en R y se empezaron a trabajar tablas de contingencia especiales
</commit_message>
<xml_diff>
--- a/Monografía coeficiente de correlación tetracórico.docx
+++ b/Monografía coeficiente de correlación tetracórico.docx
@@ -1217,7 +1217,7 @@
           <w:szCs w:val="56"/>
         </w:rPr>
       </w:pPr>
-      <w:bookmarkStart w:id="0" w:name="_Toc68540574"/>
+      <w:bookmarkStart w:id="0" w:name="_Toc68595305"/>
       <w:r>
         <w:rPr>
           <w:b/>
@@ -1252,7 +1252,7 @@
           <w:szCs w:val="56"/>
         </w:rPr>
       </w:pPr>
-      <w:bookmarkStart w:id="1" w:name="_Toc68540575"/>
+      <w:bookmarkStart w:id="1" w:name="_Toc68595307"/>
       <w:r>
         <w:rPr>
           <w:b/>
@@ -1346,7 +1346,7 @@
           <w:r>
             <w:fldChar w:fldCharType="separate"/>
           </w:r>
-          <w:hyperlink w:anchor="_Toc68540574" w:history="1">
+          <w:hyperlink w:anchor="_Toc68595305" w:history="1">
             <w:r>
               <w:rPr>
                 <w:rStyle w:val="Hipervnculo"/>
@@ -1374,7 +1374,7 @@
                 <w:noProof/>
                 <w:webHidden/>
               </w:rPr>
-              <w:instrText xml:space="preserve"> PAGEREF _Toc68540574 \h </w:instrText>
+              <w:instrText xml:space="preserve"> PAGEREF _Toc68595305 \h </w:instrText>
             </w:r>
             <w:r>
               <w:rPr>
@@ -1419,7 +1419,7 @@
               <w:lang w:val="es-MX" w:eastAsia="es-MX"/>
             </w:rPr>
           </w:pPr>
-          <w:hyperlink w:anchor="_Toc68540575" w:history="1">
+          <w:hyperlink w:anchor="_Toc68595307" w:history="1">
             <w:r>
               <w:rPr>
                 <w:rStyle w:val="Hipervnculo"/>
@@ -1447,7 +1447,7 @@
                 <w:noProof/>
                 <w:webHidden/>
               </w:rPr>
-              <w:instrText xml:space="preserve"> PAGEREF _Toc68540575 \h </w:instrText>
+              <w:instrText xml:space="preserve"> PAGEREF _Toc68595307 \h </w:instrText>
             </w:r>
             <w:r>
               <w:rPr>
@@ -1492,7 +1492,7 @@
               <w:lang w:val="es-MX" w:eastAsia="es-MX"/>
             </w:rPr>
           </w:pPr>
-          <w:hyperlink w:anchor="_Toc68540576" w:history="1">
+          <w:hyperlink w:anchor="_Toc68595308" w:history="1">
             <w:r>
               <w:rPr>
                 <w:rStyle w:val="Hipervnculo"/>
@@ -1520,7 +1520,7 @@
                 <w:noProof/>
                 <w:webHidden/>
               </w:rPr>
-              <w:instrText xml:space="preserve"> PAGEREF _Toc68540576 \h </w:instrText>
+              <w:instrText xml:space="preserve"> PAGEREF _Toc68595308 \h </w:instrText>
             </w:r>
             <w:r>
               <w:rPr>
@@ -1565,7 +1565,7 @@
               <w:lang w:val="es-MX" w:eastAsia="es-MX"/>
             </w:rPr>
           </w:pPr>
-          <w:hyperlink w:anchor="_Toc68540577" w:history="1">
+          <w:hyperlink w:anchor="_Toc68595309" w:history="1">
             <w:r>
               <w:rPr>
                 <w:rStyle w:val="Hipervnculo"/>
@@ -1593,7 +1593,7 @@
                 <w:noProof/>
                 <w:webHidden/>
               </w:rPr>
-              <w:instrText xml:space="preserve"> PAGEREF _Toc68540577 \h </w:instrText>
+              <w:instrText xml:space="preserve"> PAGEREF _Toc68595309 \h </w:instrText>
             </w:r>
             <w:r>
               <w:rPr>
@@ -1638,7 +1638,7 @@
               <w:lang w:val="es-MX" w:eastAsia="es-MX"/>
             </w:rPr>
           </w:pPr>
-          <w:hyperlink w:anchor="_Toc68540578" w:history="1">
+          <w:hyperlink w:anchor="_Toc68595310" w:history="1">
             <w:r>
               <w:rPr>
                 <w:rStyle w:val="Hipervnculo"/>
@@ -1666,7 +1666,7 @@
                 <w:noProof/>
                 <w:webHidden/>
               </w:rPr>
-              <w:instrText xml:space="preserve"> PAGEREF _Toc68540578 \h </w:instrText>
+              <w:instrText xml:space="preserve"> PAGEREF _Toc68595310 \h </w:instrText>
             </w:r>
             <w:r>
               <w:rPr>
@@ -1711,7 +1711,7 @@
               <w:lang w:val="es-MX" w:eastAsia="es-MX"/>
             </w:rPr>
           </w:pPr>
-          <w:hyperlink w:anchor="_Toc68540579" w:history="1">
+          <w:hyperlink w:anchor="_Toc68595311" w:history="1">
             <w:r>
               <w:rPr>
                 <w:rStyle w:val="Hipervnculo"/>
@@ -1739,7 +1739,7 @@
                 <w:noProof/>
                 <w:webHidden/>
               </w:rPr>
-              <w:instrText xml:space="preserve"> PAGEREF _Toc68540579 \h </w:instrText>
+              <w:instrText xml:space="preserve"> PAGEREF _Toc68595311 \h </w:instrText>
             </w:r>
             <w:r>
               <w:rPr>
@@ -1784,7 +1784,7 @@
               <w:lang w:val="es-MX" w:eastAsia="es-MX"/>
             </w:rPr>
           </w:pPr>
-          <w:hyperlink w:anchor="_Toc68540580" w:history="1">
+          <w:hyperlink w:anchor="_Toc68595312" w:history="1">
             <w:r>
               <w:rPr>
                 <w:rStyle w:val="Hipervnculo"/>
@@ -1812,7 +1812,7 @@
                 <w:noProof/>
                 <w:webHidden/>
               </w:rPr>
-              <w:instrText xml:space="preserve"> PAGEREF _Toc68540580 \h </w:instrText>
+              <w:instrText xml:space="preserve"> PAGEREF _Toc68595312 \h </w:instrText>
             </w:r>
             <w:r>
               <w:rPr>
@@ -1857,7 +1857,7 @@
               <w:lang w:val="es-MX" w:eastAsia="es-MX"/>
             </w:rPr>
           </w:pPr>
-          <w:hyperlink w:anchor="_Toc68540581" w:history="1">
+          <w:hyperlink w:anchor="_Toc68595313" w:history="1">
             <w:r>
               <w:rPr>
                 <w:rStyle w:val="Hipervnculo"/>
@@ -1917,7 +1917,7 @@
                 <w:noProof/>
                 <w:webHidden/>
               </w:rPr>
-              <w:instrText xml:space="preserve"> PAGEREF _Toc68540581 \h </w:instrText>
+              <w:instrText xml:space="preserve"> PAGEREF _Toc68595313 \h </w:instrText>
             </w:r>
             <w:r>
               <w:rPr>
@@ -1962,7 +1962,7 @@
               <w:lang w:val="es-MX" w:eastAsia="es-MX"/>
             </w:rPr>
           </w:pPr>
-          <w:hyperlink w:anchor="_Toc68540582" w:history="1">
+          <w:hyperlink w:anchor="_Toc68595314" w:history="1">
             <w:r>
               <w:rPr>
                 <w:rStyle w:val="Hipervnculo"/>
@@ -1990,7 +1990,7 @@
                 <w:noProof/>
                 <w:webHidden/>
               </w:rPr>
-              <w:instrText xml:space="preserve"> PAGEREF _Toc68540582 \h </w:instrText>
+              <w:instrText xml:space="preserve"> PAGEREF _Toc68595314 \h </w:instrText>
             </w:r>
             <w:r>
               <w:rPr>
@@ -2035,7 +2035,7 @@
               <w:lang w:val="es-MX" w:eastAsia="es-MX"/>
             </w:rPr>
           </w:pPr>
-          <w:hyperlink w:anchor="_Toc68540583" w:history="1">
+          <w:hyperlink w:anchor="_Toc68595315" w:history="1">
             <w:r>
               <w:rPr>
                 <w:rStyle w:val="Hipervnculo"/>
@@ -2063,7 +2063,7 @@
                 <w:noProof/>
                 <w:webHidden/>
               </w:rPr>
-              <w:instrText xml:space="preserve"> PAGEREF _Toc68540583 \h </w:instrText>
+              <w:instrText xml:space="preserve"> PAGEREF _Toc68595315 \h </w:instrText>
             </w:r>
             <w:r>
               <w:rPr>
@@ -2108,7 +2108,7 @@
               <w:lang w:val="es-MX" w:eastAsia="es-MX"/>
             </w:rPr>
           </w:pPr>
-          <w:hyperlink w:anchor="_Toc68540584" w:history="1">
+          <w:hyperlink w:anchor="_Toc68595316" w:history="1">
             <w:r>
               <w:rPr>
                 <w:rStyle w:val="Hipervnculo"/>
@@ -2149,7 +2149,7 @@
                 <w:noProof/>
                 <w:webHidden/>
               </w:rPr>
-              <w:instrText xml:space="preserve"> PAGEREF _Toc68540584 \h </w:instrText>
+              <w:instrText xml:space="preserve"> PAGEREF _Toc68595316 \h </w:instrText>
             </w:r>
             <w:r>
               <w:rPr>
@@ -2194,7 +2194,7 @@
               <w:lang w:val="es-MX" w:eastAsia="es-MX"/>
             </w:rPr>
           </w:pPr>
-          <w:hyperlink w:anchor="_Toc68540585" w:history="1">
+          <w:hyperlink w:anchor="_Toc68595317" w:history="1">
             <w:r>
               <w:rPr>
                 <w:rStyle w:val="Hipervnculo"/>
@@ -2222,7 +2222,7 @@
                 <w:noProof/>
                 <w:webHidden/>
               </w:rPr>
-              <w:instrText xml:space="preserve"> PAGEREF _Toc68540585 \h </w:instrText>
+              <w:instrText xml:space="preserve"> PAGEREF _Toc68595317 \h </w:instrText>
             </w:r>
             <w:r>
               <w:rPr>
@@ -2267,7 +2267,7 @@
               <w:lang w:val="es-MX" w:eastAsia="es-MX"/>
             </w:rPr>
           </w:pPr>
-          <w:hyperlink w:anchor="_Toc68540586" w:history="1">
+          <w:hyperlink w:anchor="_Toc68595318" w:history="1">
             <w:r>
               <w:rPr>
                 <w:rStyle w:val="Hipervnculo"/>
@@ -2308,7 +2308,7 @@
                 <w:noProof/>
                 <w:webHidden/>
               </w:rPr>
-              <w:instrText xml:space="preserve"> PAGEREF _Toc68540586 \h </w:instrText>
+              <w:instrText xml:space="preserve"> PAGEREF _Toc68595318 \h </w:instrText>
             </w:r>
             <w:r>
               <w:rPr>
@@ -2353,7 +2353,7 @@
               <w:lang w:val="es-MX" w:eastAsia="es-MX"/>
             </w:rPr>
           </w:pPr>
-          <w:hyperlink w:anchor="_Toc68540587" w:history="1">
+          <w:hyperlink w:anchor="_Toc68595319" w:history="1">
             <w:r>
               <w:rPr>
                 <w:rStyle w:val="Hipervnculo"/>
@@ -2394,7 +2394,7 @@
                 <w:noProof/>
                 <w:webHidden/>
               </w:rPr>
-              <w:instrText xml:space="preserve"> PAGEREF _Toc68540587 \h </w:instrText>
+              <w:instrText xml:space="preserve"> PAGEREF _Toc68595319 \h </w:instrText>
             </w:r>
             <w:r>
               <w:rPr>
@@ -2439,7 +2439,7 @@
               <w:lang w:val="es-MX" w:eastAsia="es-MX"/>
             </w:rPr>
           </w:pPr>
-          <w:hyperlink w:anchor="_Toc68540588" w:history="1">
+          <w:hyperlink w:anchor="_Toc68595320" w:history="1">
             <w:r>
               <w:rPr>
                 <w:rStyle w:val="Hipervnculo"/>
@@ -2467,7 +2467,7 @@
                 <w:noProof/>
                 <w:webHidden/>
               </w:rPr>
-              <w:instrText xml:space="preserve"> PAGEREF _Toc68540588 \h </w:instrText>
+              <w:instrText xml:space="preserve"> PAGEREF _Toc68595320 \h </w:instrText>
             </w:r>
             <w:r>
               <w:rPr>
@@ -2488,6 +2488,152 @@
                 <w:webHidden/>
               </w:rPr>
               <w:t>18</w:t>
+            </w:r>
+            <w:r>
+              <w:rPr>
+                <w:noProof/>
+                <w:webHidden/>
+              </w:rPr>
+              <w:fldChar w:fldCharType="end"/>
+            </w:r>
+          </w:hyperlink>
+        </w:p>
+        <w:p>
+          <w:pPr>
+            <w:pStyle w:val="TDC2"/>
+            <w:tabs>
+              <w:tab w:val="right" w:leader="dot" w:pos="9204"/>
+            </w:tabs>
+            <w:rPr>
+              <w:rFonts w:asciiTheme="minorHAnsi" w:eastAsiaTheme="minorEastAsia" w:hAnsiTheme="minorHAnsi" w:cstheme="minorBidi"/>
+              <w:noProof/>
+              <w:sz w:val="22"/>
+              <w:szCs w:val="22"/>
+              <w:lang w:val="es-MX" w:eastAsia="es-MX"/>
+            </w:rPr>
+          </w:pPr>
+          <w:hyperlink w:anchor="_Toc68595321" w:history="1">
+            <w:r>
+              <w:rPr>
+                <w:rStyle w:val="Hipervnculo"/>
+                <w:b/>
+                <w:noProof/>
+              </w:rPr>
+              <w:t>Programación de r y su error probable</w:t>
+            </w:r>
+            <w:r>
+              <w:rPr>
+                <w:noProof/>
+                <w:webHidden/>
+              </w:rPr>
+              <w:tab/>
+            </w:r>
+            <w:r>
+              <w:rPr>
+                <w:noProof/>
+                <w:webHidden/>
+              </w:rPr>
+              <w:fldChar w:fldCharType="begin"/>
+            </w:r>
+            <w:r>
+              <w:rPr>
+                <w:noProof/>
+                <w:webHidden/>
+              </w:rPr>
+              <w:instrText xml:space="preserve"> PAGEREF _Toc68595321 \h </w:instrText>
+            </w:r>
+            <w:r>
+              <w:rPr>
+                <w:noProof/>
+                <w:webHidden/>
+              </w:rPr>
+            </w:r>
+            <w:r>
+              <w:rPr>
+                <w:noProof/>
+                <w:webHidden/>
+              </w:rPr>
+              <w:fldChar w:fldCharType="separate"/>
+            </w:r>
+            <w:r>
+              <w:rPr>
+                <w:noProof/>
+                <w:webHidden/>
+              </w:rPr>
+              <w:t>19</w:t>
+            </w:r>
+            <w:r>
+              <w:rPr>
+                <w:noProof/>
+                <w:webHidden/>
+              </w:rPr>
+              <w:fldChar w:fldCharType="end"/>
+            </w:r>
+          </w:hyperlink>
+        </w:p>
+        <w:p>
+          <w:pPr>
+            <w:pStyle w:val="TDC2"/>
+            <w:tabs>
+              <w:tab w:val="right" w:leader="dot" w:pos="9204"/>
+            </w:tabs>
+            <w:rPr>
+              <w:rFonts w:asciiTheme="minorHAnsi" w:eastAsiaTheme="minorEastAsia" w:hAnsiTheme="minorHAnsi" w:cstheme="minorBidi"/>
+              <w:noProof/>
+              <w:sz w:val="22"/>
+              <w:szCs w:val="22"/>
+              <w:lang w:val="es-MX" w:eastAsia="es-MX"/>
+            </w:rPr>
+          </w:pPr>
+          <w:hyperlink w:anchor="_Toc68595322" w:history="1">
+            <w:r>
+              <w:rPr>
+                <w:rStyle w:val="Hipervnculo"/>
+                <w:b/>
+                <w:noProof/>
+              </w:rPr>
+              <w:t>Casos especiales de tablas de contingencia para el cálculo de r</w:t>
+            </w:r>
+            <w:r>
+              <w:rPr>
+                <w:noProof/>
+                <w:webHidden/>
+              </w:rPr>
+              <w:tab/>
+            </w:r>
+            <w:r>
+              <w:rPr>
+                <w:noProof/>
+                <w:webHidden/>
+              </w:rPr>
+              <w:fldChar w:fldCharType="begin"/>
+            </w:r>
+            <w:r>
+              <w:rPr>
+                <w:noProof/>
+                <w:webHidden/>
+              </w:rPr>
+              <w:instrText xml:space="preserve"> PAGEREF _Toc68595322 \h </w:instrText>
+            </w:r>
+            <w:r>
+              <w:rPr>
+                <w:noProof/>
+                <w:webHidden/>
+              </w:rPr>
+            </w:r>
+            <w:r>
+              <w:rPr>
+                <w:noProof/>
+                <w:webHidden/>
+              </w:rPr>
+              <w:fldChar w:fldCharType="separate"/>
+            </w:r>
+            <w:r>
+              <w:rPr>
+                <w:noProof/>
+                <w:webHidden/>
+              </w:rPr>
+              <w:t>21</w:t>
             </w:r>
             <w:r>
               <w:rPr>
@@ -2512,14 +2658,14 @@
               <w:lang w:val="es-MX" w:eastAsia="es-MX"/>
             </w:rPr>
           </w:pPr>
-          <w:hyperlink w:anchor="_Toc68540589" w:history="1">
+          <w:hyperlink w:anchor="_Toc68595323" w:history="1">
             <w:r>
               <w:rPr>
                 <w:rStyle w:val="Hipervnculo"/>
                 <w:b/>
                 <w:noProof/>
               </w:rPr>
-              <w:t>Programación de r y su error probable</w:t>
+              <w:t>Descripción de la metodología</w:t>
             </w:r>
             <w:r>
               <w:rPr>
@@ -2540,7 +2686,7 @@
                 <w:noProof/>
                 <w:webHidden/>
               </w:rPr>
-              <w:instrText xml:space="preserve"> PAGEREF _Toc68540589 \h </w:instrText>
+              <w:instrText xml:space="preserve"> PAGEREF _Toc68595323 \h </w:instrText>
             </w:r>
             <w:r>
               <w:rPr>
@@ -2560,7 +2706,80 @@
                 <w:noProof/>
                 <w:webHidden/>
               </w:rPr>
-              <w:t>19</w:t>
+              <w:t>24</w:t>
+            </w:r>
+            <w:r>
+              <w:rPr>
+                <w:noProof/>
+                <w:webHidden/>
+              </w:rPr>
+              <w:fldChar w:fldCharType="end"/>
+            </w:r>
+          </w:hyperlink>
+        </w:p>
+        <w:p>
+          <w:pPr>
+            <w:pStyle w:val="TDC2"/>
+            <w:tabs>
+              <w:tab w:val="right" w:leader="dot" w:pos="9204"/>
+            </w:tabs>
+            <w:rPr>
+              <w:rFonts w:asciiTheme="minorHAnsi" w:eastAsiaTheme="minorEastAsia" w:hAnsiTheme="minorHAnsi" w:cstheme="minorBidi"/>
+              <w:noProof/>
+              <w:sz w:val="22"/>
+              <w:szCs w:val="22"/>
+              <w:lang w:val="es-MX" w:eastAsia="es-MX"/>
+            </w:rPr>
+          </w:pPr>
+          <w:hyperlink w:anchor="_Toc68595324" w:history="1">
+            <w:r>
+              <w:rPr>
+                <w:rStyle w:val="Hipervnculo"/>
+                <w:b/>
+                <w:noProof/>
+              </w:rPr>
+              <w:t>Ejemplos</w:t>
+            </w:r>
+            <w:r>
+              <w:rPr>
+                <w:noProof/>
+                <w:webHidden/>
+              </w:rPr>
+              <w:tab/>
+            </w:r>
+            <w:r>
+              <w:rPr>
+                <w:noProof/>
+                <w:webHidden/>
+              </w:rPr>
+              <w:fldChar w:fldCharType="begin"/>
+            </w:r>
+            <w:r>
+              <w:rPr>
+                <w:noProof/>
+                <w:webHidden/>
+              </w:rPr>
+              <w:instrText xml:space="preserve"> PAGEREF _Toc68595324 \h </w:instrText>
+            </w:r>
+            <w:r>
+              <w:rPr>
+                <w:noProof/>
+                <w:webHidden/>
+              </w:rPr>
+            </w:r>
+            <w:r>
+              <w:rPr>
+                <w:noProof/>
+                <w:webHidden/>
+              </w:rPr>
+              <w:fldChar w:fldCharType="separate"/>
+            </w:r>
+            <w:r>
+              <w:rPr>
+                <w:noProof/>
+                <w:webHidden/>
+              </w:rPr>
+              <w:t>24</w:t>
             </w:r>
             <w:r>
               <w:rPr>
@@ -2585,14 +2804,14 @@
               <w:lang w:val="es-MX" w:eastAsia="es-MX"/>
             </w:rPr>
           </w:pPr>
-          <w:hyperlink w:anchor="_Toc68540590" w:history="1">
+          <w:hyperlink w:anchor="_Toc68595325" w:history="1">
             <w:r>
               <w:rPr>
                 <w:rStyle w:val="Hipervnculo"/>
                 <w:b/>
                 <w:noProof/>
               </w:rPr>
-              <w:t>Descripción de la metodología</w:t>
+              <w:t>Comparación/relación con otras técnicas similares</w:t>
             </w:r>
             <w:r>
               <w:rPr>
@@ -2613,7 +2832,7 @@
                 <w:noProof/>
                 <w:webHidden/>
               </w:rPr>
-              <w:instrText xml:space="preserve"> PAGEREF _Toc68540590 \h </w:instrText>
+              <w:instrText xml:space="preserve"> PAGEREF _Toc68595325 \h </w:instrText>
             </w:r>
             <w:r>
               <w:rPr>
@@ -2633,7 +2852,7 @@
                 <w:noProof/>
                 <w:webHidden/>
               </w:rPr>
-              <w:t>22</w:t>
+              <w:t>25</w:t>
             </w:r>
             <w:r>
               <w:rPr>
@@ -2658,14 +2877,14 @@
               <w:lang w:val="es-MX" w:eastAsia="es-MX"/>
             </w:rPr>
           </w:pPr>
-          <w:hyperlink w:anchor="_Toc68540591" w:history="1">
+          <w:hyperlink w:anchor="_Toc68595326" w:history="1">
             <w:r>
               <w:rPr>
                 <w:rStyle w:val="Hipervnculo"/>
                 <w:b/>
                 <w:noProof/>
               </w:rPr>
-              <w:t>Comparación/relación con otras técnicas similares</w:t>
+              <w:t>Conclusión</w:t>
             </w:r>
             <w:r>
               <w:rPr>
@@ -2686,7 +2905,7 @@
                 <w:noProof/>
                 <w:webHidden/>
               </w:rPr>
-              <w:instrText xml:space="preserve"> PAGEREF _Toc68540591 \h </w:instrText>
+              <w:instrText xml:space="preserve"> PAGEREF _Toc68595326 \h </w:instrText>
             </w:r>
             <w:r>
               <w:rPr>
@@ -2706,7 +2925,7 @@
                 <w:noProof/>
                 <w:webHidden/>
               </w:rPr>
-              <w:t>23</w:t>
+              <w:t>26</w:t>
             </w:r>
             <w:r>
               <w:rPr>
@@ -2731,14 +2950,14 @@
               <w:lang w:val="es-MX" w:eastAsia="es-MX"/>
             </w:rPr>
           </w:pPr>
-          <w:hyperlink w:anchor="_Toc68540592" w:history="1">
+          <w:hyperlink w:anchor="_Toc68595327" w:history="1">
             <w:r>
               <w:rPr>
                 <w:rStyle w:val="Hipervnculo"/>
                 <w:b/>
                 <w:noProof/>
               </w:rPr>
-              <w:t>Conclusión</w:t>
+              <w:t>Apéndice</w:t>
             </w:r>
             <w:r>
               <w:rPr>
@@ -2759,7 +2978,7 @@
                 <w:noProof/>
                 <w:webHidden/>
               </w:rPr>
-              <w:instrText xml:space="preserve"> PAGEREF _Toc68540592 \h </w:instrText>
+              <w:instrText xml:space="preserve"> PAGEREF _Toc68595327 \h </w:instrText>
             </w:r>
             <w:r>
               <w:rPr>
@@ -2779,7 +2998,7 @@
                 <w:noProof/>
                 <w:webHidden/>
               </w:rPr>
-              <w:t>24</w:t>
+              <w:t>27</w:t>
             </w:r>
             <w:r>
               <w:rPr>
@@ -2804,14 +3023,14 @@
               <w:lang w:val="es-MX" w:eastAsia="es-MX"/>
             </w:rPr>
           </w:pPr>
-          <w:hyperlink w:anchor="_Toc68540593" w:history="1">
+          <w:hyperlink w:anchor="_Toc68595328" w:history="1">
             <w:r>
               <w:rPr>
                 <w:rStyle w:val="Hipervnculo"/>
                 <w:b/>
                 <w:noProof/>
               </w:rPr>
-              <w:t>Apéndice</w:t>
+              <w:t>Referencias</w:t>
             </w:r>
             <w:r>
               <w:rPr>
@@ -2832,7 +3051,7 @@
                 <w:noProof/>
                 <w:webHidden/>
               </w:rPr>
-              <w:instrText xml:space="preserve"> PAGEREF _Toc68540593 \h </w:instrText>
+              <w:instrText xml:space="preserve"> PAGEREF _Toc68595328 \h </w:instrText>
             </w:r>
             <w:r>
               <w:rPr>
@@ -2852,80 +3071,7 @@
                 <w:noProof/>
                 <w:webHidden/>
               </w:rPr>
-              <w:t>25</w:t>
-            </w:r>
-            <w:r>
-              <w:rPr>
-                <w:noProof/>
-                <w:webHidden/>
-              </w:rPr>
-              <w:fldChar w:fldCharType="end"/>
-            </w:r>
-          </w:hyperlink>
-        </w:p>
-        <w:p>
-          <w:pPr>
-            <w:pStyle w:val="TDC1"/>
-            <w:tabs>
-              <w:tab w:val="right" w:leader="dot" w:pos="9204"/>
-            </w:tabs>
-            <w:rPr>
-              <w:rFonts w:asciiTheme="minorHAnsi" w:eastAsiaTheme="minorEastAsia" w:hAnsiTheme="minorHAnsi" w:cstheme="minorBidi"/>
-              <w:noProof/>
-              <w:sz w:val="22"/>
-              <w:szCs w:val="22"/>
-              <w:lang w:val="es-MX" w:eastAsia="es-MX"/>
-            </w:rPr>
-          </w:pPr>
-          <w:hyperlink w:anchor="_Toc68540594" w:history="1">
-            <w:r>
-              <w:rPr>
-                <w:rStyle w:val="Hipervnculo"/>
-                <w:b/>
-                <w:noProof/>
-              </w:rPr>
-              <w:t>Referencias</w:t>
-            </w:r>
-            <w:r>
-              <w:rPr>
-                <w:noProof/>
-                <w:webHidden/>
-              </w:rPr>
-              <w:tab/>
-            </w:r>
-            <w:r>
-              <w:rPr>
-                <w:noProof/>
-                <w:webHidden/>
-              </w:rPr>
-              <w:fldChar w:fldCharType="begin"/>
-            </w:r>
-            <w:r>
-              <w:rPr>
-                <w:noProof/>
-                <w:webHidden/>
-              </w:rPr>
-              <w:instrText xml:space="preserve"> PAGEREF _Toc68540594 \h </w:instrText>
-            </w:r>
-            <w:r>
-              <w:rPr>
-                <w:noProof/>
-                <w:webHidden/>
-              </w:rPr>
-            </w:r>
-            <w:r>
-              <w:rPr>
-                <w:noProof/>
-                <w:webHidden/>
-              </w:rPr>
-              <w:fldChar w:fldCharType="separate"/>
-            </w:r>
-            <w:r>
-              <w:rPr>
-                <w:noProof/>
-                <w:webHidden/>
-              </w:rPr>
-              <w:t>26</w:t>
+              <w:t>28</w:t>
             </w:r>
             <w:r>
               <w:rPr>
@@ -2972,7 +3118,7 @@
           <w:szCs w:val="56"/>
         </w:rPr>
       </w:pPr>
-      <w:bookmarkStart w:id="2" w:name="_Toc68540576"/>
+      <w:bookmarkStart w:id="2" w:name="_Toc68595308"/>
       <w:r>
         <w:rPr>
           <w:b/>
@@ -3307,7 +3453,7 @@
           <w:szCs w:val="56"/>
         </w:rPr>
       </w:pPr>
-      <w:bookmarkStart w:id="3" w:name="_Toc68540577"/>
+      <w:bookmarkStart w:id="3" w:name="_Toc68595309"/>
       <w:r>
         <w:rPr>
           <w:b/>
@@ -3331,7 +3477,7 @@
           <w:szCs w:val="32"/>
         </w:rPr>
       </w:pPr>
-      <w:bookmarkStart w:id="4" w:name="_Toc68540578"/>
+      <w:bookmarkStart w:id="4" w:name="_Toc68595310"/>
       <w:r>
         <w:rPr>
           <w:b/>
@@ -3845,7 +3991,7 @@
           <w:szCs w:val="32"/>
         </w:rPr>
       </w:pPr>
-      <w:bookmarkStart w:id="6" w:name="_Toc68540579"/>
+      <w:bookmarkStart w:id="6" w:name="_Toc68595311"/>
       <w:r>
         <w:rPr>
           <w:b/>
@@ -5132,7 +5278,7 @@
         </w:rPr>
       </w:pPr>
       <w:bookmarkStart w:id="7" w:name="_Ref68537744"/>
-      <w:bookmarkStart w:id="8" w:name="_Toc68540580"/>
+      <w:bookmarkStart w:id="8" w:name="_Toc68595312"/>
       <w:r>
         <w:rPr>
           <w:b/>
@@ -5592,7 +5738,7 @@
           <w:szCs w:val="32"/>
         </w:rPr>
       </w:pPr>
-      <w:bookmarkStart w:id="9" w:name="_Toc68540581"/>
+      <w:bookmarkStart w:id="9" w:name="_Toc68595313"/>
       <w:r>
         <w:rPr>
           <w:b/>
@@ -10038,7 +10184,7 @@
           <w:szCs w:val="56"/>
         </w:rPr>
       </w:pPr>
-      <w:bookmarkStart w:id="14" w:name="_Toc68540582"/>
+      <w:bookmarkStart w:id="14" w:name="_Toc68595314"/>
       <w:r>
         <w:rPr>
           <w:b/>
@@ -10062,7 +10208,7 @@
           <w:szCs w:val="32"/>
         </w:rPr>
       </w:pPr>
-      <w:bookmarkStart w:id="15" w:name="_Toc68540583"/>
+      <w:bookmarkStart w:id="15" w:name="_Toc68595315"/>
       <w:r>
         <w:rPr>
           <w:b/>
@@ -10836,7 +10982,7 @@
         <mc:AlternateContent>
           <mc:Choice Requires="wpg">
             <w:drawing>
-              <wp:anchor distT="0" distB="0" distL="114300" distR="114300" simplePos="0" relativeHeight="251662336" behindDoc="1" locked="0" layoutInCell="1" allowOverlap="1" wp14:anchorId="3D141AEB" wp14:editId="47598EC0">
+              <wp:anchor distT="0" distB="0" distL="114300" distR="114300" simplePos="0" relativeHeight="251662336" behindDoc="1" locked="0" layoutInCell="1" allowOverlap="1" wp14:anchorId="05F9C028" wp14:editId="594D83FD">
                 <wp:simplePos x="0" y="0"/>
                 <wp:positionH relativeFrom="column">
                   <wp:posOffset>1348740</wp:posOffset>
@@ -10981,7 +11127,7 @@
           </mc:Choice>
           <mc:Fallback>
             <w:pict>
-              <v:group w14:anchorId="3D141AEB" id="Grupo 20" o:spid="_x0000_s1026" style="position:absolute;left:0;text-align:left;margin-left:106.2pt;margin-top:.95pt;width:229.5pt;height:276.1pt;z-index:-251654144" coordsize="29146,35064" o:gfxdata="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">
+              <v:group w14:anchorId="05F9C028" id="Grupo 20" o:spid="_x0000_s1026" style="position:absolute;left:0;text-align:left;margin-left:106.2pt;margin-top:.95pt;width:229.5pt;height:276.1pt;z-index:-251654144" coordsize="29146,35064" o:gfxdata="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">
                 <v:shapetype id="_x0000_t75" coordsize="21600,21600" o:spt="75" o:preferrelative="t" path="m@4@5l@4@11@9@11@9@5xe" filled="f" stroked="f">
                   <v:stroke joinstyle="miter"/>
                   <v:formulas>
@@ -11400,7 +11546,7 @@
         <mc:AlternateContent>
           <mc:Choice Requires="wpg">
             <w:drawing>
-              <wp:anchor distT="0" distB="0" distL="114300" distR="114300" simplePos="0" relativeHeight="251684864" behindDoc="1" locked="0" layoutInCell="1" allowOverlap="1" wp14:anchorId="51C62C5F" wp14:editId="3AA1236F">
+              <wp:anchor distT="0" distB="0" distL="114300" distR="114300" simplePos="0" relativeHeight="251684864" behindDoc="1" locked="0" layoutInCell="1" allowOverlap="1" wp14:anchorId="0DCD695D" wp14:editId="1C4FD035">
                 <wp:simplePos x="0" y="0"/>
                 <wp:positionH relativeFrom="margin">
                   <wp:align>center</wp:align>
@@ -11586,7 +11732,7 @@
           </mc:Choice>
           <mc:Fallback>
             <w:pict>
-              <v:group w14:anchorId="51C62C5F" id="Grupo 15" o:spid="_x0000_s1029" style="position:absolute;left:0;text-align:left;margin-left:0;margin-top:.4pt;width:395.25pt;height:261.7pt;z-index:-251631616;mso-position-horizontal:center;mso-position-horizontal-relative:margin" coordsize="50196,33235" o:gfxdata="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">
+              <v:group w14:anchorId="0DCD695D" id="Grupo 15" o:spid="_x0000_s1029" style="position:absolute;left:0;text-align:left;margin-left:0;margin-top:.4pt;width:395.25pt;height:261.7pt;z-index:-251631616;mso-position-horizontal:center;mso-position-horizontal-relative:margin" coordsize="50196,33235" o:gfxdata="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">
                 <v:group id="Grupo 13" o:spid="_x0000_s1030" style="position:absolute;width:50196;height:28765" coordsize="50196,28765" o:gfxdata="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">
                   <v:shape id="Imagen 2" o:spid="_x0000_s1031" type="#_x0000_t75" style="position:absolute;width:24479;height:28765;visibility:visible;mso-wrap-style:square" o:gfxdata="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">
                     <v:imagedata r:id="rId15" o:title=""/>
@@ -11842,7 +11988,7 @@
         <mc:AlternateContent>
           <mc:Choice Requires="wpg">
             <w:drawing>
-              <wp:anchor distT="0" distB="0" distL="114300" distR="114300" simplePos="0" relativeHeight="251678720" behindDoc="0" locked="0" layoutInCell="1" allowOverlap="1" wp14:anchorId="52D93AE1" wp14:editId="72B4B69B">
+              <wp:anchor distT="0" distB="0" distL="114300" distR="114300" simplePos="0" relativeHeight="251678720" behindDoc="0" locked="0" layoutInCell="1" allowOverlap="1" wp14:anchorId="3CF3364E" wp14:editId="597718E3">
                 <wp:simplePos x="0" y="0"/>
                 <wp:positionH relativeFrom="margin">
                   <wp:posOffset>1205865</wp:posOffset>
@@ -12310,7 +12456,7 @@
           </mc:Choice>
           <mc:Fallback>
             <w:pict>
-              <v:group w14:anchorId="52D93AE1" id="Grupo 30" o:spid="_x0000_s1034" style="position:absolute;left:0;text-align:left;margin-left:94.95pt;margin-top:6.3pt;width:252pt;height:265.8pt;z-index:251678720;mso-position-horizontal-relative:margin" coordsize="32004,33756" o:gfxdata="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">
+              <v:group w14:anchorId="3CF3364E" id="Grupo 30" o:spid="_x0000_s1034" style="position:absolute;left:0;text-align:left;margin-left:94.95pt;margin-top:6.3pt;width:252pt;height:265.8pt;z-index:251678720;mso-position-horizontal-relative:margin" coordsize="32004,33756" o:gfxdata="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">
                 <v:group id="Grupo 28" o:spid="_x0000_s1035" style="position:absolute;width:32004;height:30575" coordsize="32004,30575" o:gfxdata="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">
                   <v:shape id="Imagen 1" o:spid="_x0000_s1036" type="#_x0000_t75" style="position:absolute;width:31432;height:30575;visibility:visible;mso-wrap-style:square" o:gfxdata="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">
                     <v:imagedata r:id="rId18" o:title="" croptop="9039f" cropbottom="695f" cropleft="1911f" cropright="573f"/>
@@ -13574,7 +13720,7 @@
           <w:szCs w:val="32"/>
         </w:rPr>
       </w:pPr>
-      <w:bookmarkStart w:id="24" w:name="_Toc68540584"/>
+      <w:bookmarkStart w:id="24" w:name="_Toc68595316"/>
       <w:r>
         <w:rPr>
           <w:b/>
@@ -21287,7 +21433,7 @@
         </w:rPr>
       </w:pPr>
       <w:bookmarkStart w:id="35" w:name="_Ref67518669"/>
-      <w:bookmarkStart w:id="36" w:name="_Toc68540585"/>
+      <w:bookmarkStart w:id="36" w:name="_Toc68595317"/>
       <w:r>
         <w:rPr>
           <w:b/>
@@ -23476,7 +23622,7 @@
           <w:lang w:val="es-MX"/>
         </w:rPr>
       </w:pPr>
-      <w:bookmarkStart w:id="41" w:name="_Toc68540586"/>
+      <w:bookmarkStart w:id="41" w:name="_Toc68595318"/>
       <w:r>
         <w:rPr>
           <w:b/>
@@ -26430,7 +26576,7 @@
           <w:szCs w:val="32"/>
         </w:rPr>
       </w:pPr>
-      <w:bookmarkStart w:id="45" w:name="_Toc68540587"/>
+      <w:bookmarkStart w:id="45" w:name="_Toc68595319"/>
       <w:r>
         <w:rPr>
           <w:b/>
@@ -26666,7 +26812,7 @@
           <w:szCs w:val="32"/>
         </w:rPr>
       </w:pPr>
-      <w:bookmarkStart w:id="46" w:name="_Toc68540588"/>
+      <w:bookmarkStart w:id="46" w:name="_Toc68595320"/>
       <w:r>
         <w:rPr>
           <w:b/>
@@ -26715,7 +26861,7 @@
         </w:rPr>
       </w:pPr>
       <w:bookmarkStart w:id="47" w:name="_Ref68539844"/>
-      <w:bookmarkStart w:id="48" w:name="_Toc68540589"/>
+      <w:bookmarkStart w:id="48" w:name="_Toc68595321"/>
       <w:r>
         <w:rPr>
           <w:b/>
@@ -26888,19 +27034,7 @@
         <w:t xml:space="preserve">en el código y como “Coef. Corr. 1” </w:t>
       </w:r>
       <w:r>
-        <w:t>y</w:t>
-      </w:r>
-      <w:r>
-        <w:t xml:space="preserve"> “Coef. Corr. </w:t>
-      </w:r>
-      <w:r>
-        <w:t>2</w:t>
-      </w:r>
-      <w:r>
-        <w:t>” en la salida</w:t>
-      </w:r>
-      <w:r>
-        <w:t>, respectivamente;</w:t>
+        <w:t>y “Coef. Corr. 2” en la salida, respectivamente;</w:t>
       </w:r>
       <w:r>
         <w:t xml:space="preserve"> devuelve también las estimaciones de </w:t>
@@ -26990,13 +27124,7 @@
         <w:fldChar w:fldCharType="separate"/>
       </w:r>
       <w:r>
-        <w:t>Ta</w:t>
-      </w:r>
-      <w:r>
-        <w:t>b</w:t>
-      </w:r>
-      <w:r>
-        <w:t xml:space="preserve">la </w:t>
+        <w:t xml:space="preserve">Tabla </w:t>
       </w:r>
       <w:r>
         <w:rPr>
@@ -34788,10 +34916,7 @@
         </w:rPr>
       </w:pPr>
       <w:r>
-        <w:t xml:space="preserve">Además, se programó una función que permita simular tablas de contingencia. </w:t>
-      </w:r>
-      <w:r>
-        <w:t xml:space="preserve">Cada tabla de contingencia ocupa la </w:t>
+        <w:t xml:space="preserve">Además, se programó una función que permita simular tablas de contingencia. Cada tabla de contingencia ocupa la </w:t>
       </w:r>
       <w:r>
         <w:fldChar w:fldCharType="begin"/>
@@ -35112,22 +35237,13 @@
         </m:r>
       </m:oMath>
       <w:r>
-        <w:t>.</w:t>
-      </w:r>
-      <w:r>
-        <w:t xml:space="preserve"> </w:t>
+        <w:t xml:space="preserve">. </w:t>
       </w:r>
       <w:r>
         <w:rPr>
           <w:lang w:val="es-MX"/>
         </w:rPr>
-        <w:t>La ventaja de trabajar con tablas simuladas es que se conoce de antemano el parámetro que se está estimando</w:t>
-      </w:r>
-      <w:r>
-        <w:rPr>
-          <w:lang w:val="es-MX"/>
-        </w:rPr>
-        <w:t xml:space="preserve"> (</w:t>
+        <w:t>La ventaja de trabajar con tablas simuladas es que se conoce de antemano el parámetro que se está estimando (</w:t>
       </w:r>
       <m:oMath>
         <m:r>
@@ -36428,6 +36544,7 @@
           <w:szCs w:val="32"/>
         </w:rPr>
       </w:pPr>
+      <w:bookmarkStart w:id="49" w:name="_Toc68595322"/>
       <w:r>
         <w:rPr>
           <w:b/>
@@ -36437,6 +36554,7 @@
         </w:rPr>
         <w:t>Casos especiales de tablas de contingencia para el cálculo de r</w:t>
       </w:r>
+      <w:bookmarkEnd w:id="49"/>
     </w:p>
     <w:p>
       <w:pPr>
@@ -36598,13 +36716,16 @@
       <w:pPr>
         <w:spacing w:after="160" w:line="259" w:lineRule="auto"/>
         <w:jc w:val="both"/>
+        <w:rPr>
+          <w:lang w:val="en-US"/>
+        </w:rPr>
       </w:pPr>
       <w:r>
         <w:rPr>
           <w:rStyle w:val="FunctionTok"/>
           <w:sz w:val="20"/>
           <w:szCs w:val="20"/>
-          <w:lang w:val="es-MX"/>
+          <w:lang w:val="en-US"/>
         </w:rPr>
         <w:t>library</w:t>
       </w:r>
@@ -36613,7 +36734,7 @@
           <w:rStyle w:val="NormalTok"/>
           <w:sz w:val="20"/>
           <w:szCs w:val="20"/>
-          <w:lang w:val="es-MX"/>
+          <w:lang w:val="en-US"/>
         </w:rPr>
         <w:t>(psych)</w:t>
       </w:r>
@@ -36621,7 +36742,7 @@
         <w:rPr>
           <w:sz w:val="20"/>
           <w:szCs w:val="20"/>
-          <w:lang w:val="es-MX"/>
+          <w:lang w:val="en-US"/>
         </w:rPr>
         <w:br/>
       </w:r>
@@ -36630,7 +36751,7 @@
           <w:rStyle w:val="FunctionTok"/>
           <w:sz w:val="20"/>
           <w:szCs w:val="20"/>
-          <w:lang w:val="es-MX"/>
+          <w:lang w:val="en-US"/>
         </w:rPr>
         <w:t>library</w:t>
       </w:r>
@@ -36639,7 +36760,7 @@
           <w:rStyle w:val="NormalTok"/>
           <w:sz w:val="20"/>
           <w:szCs w:val="20"/>
-          <w:lang w:val="es-MX"/>
+          <w:lang w:val="en-US"/>
         </w:rPr>
         <w:t>(pbivnorm)</w:t>
       </w:r>
@@ -36647,7 +36768,7 @@
         <w:rPr>
           <w:sz w:val="20"/>
           <w:szCs w:val="20"/>
-          <w:lang w:val="es-MX"/>
+          <w:lang w:val="en-US"/>
         </w:rPr>
         <w:br/>
       </w:r>
@@ -36656,7 +36777,7 @@
           <w:rStyle w:val="FunctionTok"/>
           <w:sz w:val="20"/>
           <w:szCs w:val="20"/>
-          <w:lang w:val="es-MX"/>
+          <w:lang w:val="en-US"/>
         </w:rPr>
         <w:t>library</w:t>
       </w:r>
@@ -36665,7 +36786,7 @@
           <w:rStyle w:val="NormalTok"/>
           <w:sz w:val="20"/>
           <w:szCs w:val="20"/>
-          <w:lang w:val="es-MX"/>
+          <w:lang w:val="en-US"/>
         </w:rPr>
         <w:t>(rootSolve)</w:t>
       </w:r>
@@ -36673,7 +36794,7 @@
         <w:rPr>
           <w:sz w:val="20"/>
           <w:szCs w:val="20"/>
-          <w:lang w:val="es-MX"/>
+          <w:lang w:val="en-US"/>
         </w:rPr>
         <w:br/>
       </w:r>
@@ -36691,16 +36812,7 @@
         <w:t>TABLA 1. P</w:t>
       </w:r>
       <w:r>
-        <w:t xml:space="preserve">rimeramente, se muestra una simulación </w:t>
-      </w:r>
-      <w:r>
-        <w:t>que,</w:t>
-      </w:r>
-      <w:r>
-        <w:t xml:space="preserve"> aunque no presenta ning</w:t>
-      </w:r>
-      <w:r>
-        <w:t xml:space="preserve">ún problema para el cálculo de </w:t>
+        <w:t xml:space="preserve">rimeramente, se muestra una simulación que, aunque no presenta ningún problema para el cálculo de </w:t>
       </w:r>
       <m:oMath>
         <m:r>
@@ -36711,10 +36823,7 @@
         </m:r>
       </m:oMath>
       <w:r>
-        <w:t xml:space="preserve">, </w:t>
-      </w:r>
-      <w:r>
-        <w:t>servirá para familiarizar al lector con las funciones ya mencionadas</w:t>
+        <w:t>, servirá para familiarizar al lector con las funciones ya mencionadas</w:t>
       </w:r>
       <w:r>
         <w:t xml:space="preserve">. Los parámetros que se simularon fueron </w:t>
@@ -37426,6 +37535,7 @@
         <w:rPr>
           <w:sz w:val="20"/>
           <w:szCs w:val="20"/>
+          <w:lang w:val="en-US"/>
         </w:rPr>
       </w:pPr>
       <w:r>
@@ -37433,16 +37543,9 @@
           <w:rStyle w:val="NormalTok"/>
           <w:sz w:val="20"/>
           <w:szCs w:val="20"/>
-        </w:rPr>
-        <w:t>## [1] 504</w:t>
-      </w:r>
-      <w:r>
-        <w:rPr>
-          <w:rStyle w:val="NormalTok"/>
-          <w:sz w:val="20"/>
-          <w:szCs w:val="20"/>
-        </w:rPr>
-        <w:t xml:space="preserve"> 75 284 136</w:t>
+          <w:lang w:val="en-US"/>
+        </w:rPr>
+        <w:t>## [1] 504 75 284 136</w:t>
       </w:r>
     </w:p>
     <w:p>
@@ -37451,6 +37554,7 @@
         <w:rPr>
           <w:sz w:val="20"/>
           <w:szCs w:val="20"/>
+          <w:lang w:val="en-US"/>
         </w:rPr>
       </w:pPr>
       <w:r>
@@ -37458,6 +37562,7 @@
           <w:rStyle w:val="FunctionTok"/>
           <w:sz w:val="20"/>
           <w:szCs w:val="20"/>
+          <w:lang w:val="en-US"/>
         </w:rPr>
         <w:t>sum</w:t>
       </w:r>
@@ -37466,6 +37571,7 @@
           <w:rStyle w:val="NormalTok"/>
           <w:sz w:val="20"/>
           <w:szCs w:val="20"/>
+          <w:lang w:val="en-US"/>
         </w:rPr>
         <w:t>(ns)</w:t>
       </w:r>
@@ -38011,10 +38117,7 @@
         <w:fldChar w:fldCharType="end"/>
       </w:r>
       <w:r>
-        <w:t xml:space="preserve">. </w:t>
-      </w:r>
-      <w:r>
-        <w:t xml:space="preserve">Tabla de contingencia de </w:t>
+        <w:t xml:space="preserve">. Tabla de contingencia de </w:t>
       </w:r>
       <m:oMath>
         <m:r>
@@ -38170,9 +38273,6 @@
                     </m:sSubPr>
                     <m:e>
                       <m:r>
-                        <m:rPr>
-                          <m:sty m:val="p"/>
-                        </m:rPr>
                         <w:rPr>
                           <w:rFonts w:ascii="Cambria Math" w:hAnsi="Cambria Math"/>
                         </w:rPr>
@@ -38181,9 +38281,6 @@
                     </m:e>
                     <m:sub>
                       <m:r>
-                        <m:rPr>
-                          <m:sty m:val="p"/>
-                        </m:rPr>
                         <w:rPr>
                           <w:rFonts w:ascii="Cambria Math" w:hAnsi="Cambria Math"/>
                         </w:rPr>
@@ -38206,9 +38303,6 @@
                     </m:sSubPr>
                     <m:e>
                       <m:r>
-                        <m:rPr>
-                          <m:sty m:val="p"/>
-                        </m:rPr>
                         <w:rPr>
                           <w:rFonts w:ascii="Cambria Math" w:hAnsi="Cambria Math"/>
                         </w:rPr>
@@ -38217,9 +38311,6 @@
                     </m:e>
                     <m:sub>
                       <m:r>
-                        <m:rPr>
-                          <m:sty m:val="p"/>
-                        </m:rPr>
                         <w:rPr>
                           <w:rFonts w:ascii="Cambria Math" w:hAnsi="Cambria Math"/>
                         </w:rPr>
@@ -38233,9 +38324,6 @@
           </m:e>
         </m:d>
         <m:r>
-          <m:rPr>
-            <m:sty m:val="p"/>
-          </m:rPr>
           <w:rPr>
             <w:rFonts w:ascii="Cambria Math" w:hAnsi="Cambria Math"/>
           </w:rPr>
@@ -38274,9 +38362,6 @@
               <m:mr>
                 <m:e>
                   <m:r>
-                    <m:rPr>
-                      <m:sty m:val="p"/>
-                    </m:rPr>
                     <w:rPr>
                       <w:rFonts w:ascii="Cambria Math" w:hAnsi="Cambria Math"/>
                     </w:rPr>
@@ -38287,9 +38372,6 @@
               <m:mr>
                 <m:e>
                   <m:r>
-                    <m:rPr>
-                      <m:sty m:val="p"/>
-                    </m:rPr>
                     <w:rPr>
                       <w:rFonts w:ascii="Cambria Math" w:hAnsi="Cambria Math"/>
                     </w:rPr>
@@ -38306,9 +38388,6 @@
       </w:r>
       <m:oMath>
         <m:r>
-          <m:rPr>
-            <m:sty m:val="p"/>
-          </m:rPr>
           <w:rPr>
             <w:rFonts w:ascii="Cambria Math" w:hAnsi="Cambria Math"/>
           </w:rPr>
@@ -38340,9 +38419,6 @@
               </m:sSupPr>
               <m:e>
                 <m:r>
-                  <m:rPr>
-                    <m:sty m:val="p"/>
-                  </m:rPr>
                   <w:rPr>
                     <w:rFonts w:ascii="Cambria Math" w:hAnsi="Cambria Math"/>
                   </w:rPr>
@@ -38351,9 +38427,6 @@
               </m:e>
               <m:sup>
                 <m:r>
-                  <m:rPr>
-                    <m:sty m:val="p"/>
-                  </m:rPr>
                   <w:rPr>
                     <w:rFonts w:ascii="Cambria Math" w:hAnsi="Cambria Math"/>
                   </w:rPr>
@@ -38362,9 +38435,6 @@
               </m:sup>
             </m:sSup>
             <m:r>
-              <m:rPr>
-                <m:sty m:val="p"/>
-              </m:rPr>
               <w:rPr>
                 <w:rFonts w:ascii="Cambria Math" w:hAnsi="Cambria Math"/>
               </w:rPr>
@@ -38381,9 +38451,6 @@
               </m:sSupPr>
               <m:e>
                 <m:r>
-                  <m:rPr>
-                    <m:sty m:val="p"/>
-                  </m:rPr>
                   <w:rPr>
                     <w:rFonts w:ascii="Cambria Math" w:hAnsi="Cambria Math"/>
                   </w:rPr>
@@ -38392,9 +38459,6 @@
               </m:e>
               <m:sup>
                 <m:r>
-                  <m:rPr>
-                    <m:sty m:val="p"/>
-                  </m:rPr>
                   <w:rPr>
                     <w:rFonts w:ascii="Cambria Math" w:hAnsi="Cambria Math"/>
                   </w:rPr>
@@ -38405,9 +38469,6 @@
           </m:e>
         </m:d>
         <m:r>
-          <m:rPr>
-            <m:sty m:val="p"/>
-          </m:rPr>
           <w:rPr>
             <w:rFonts w:ascii="Cambria Math" w:hAnsi="Cambria Math"/>
           </w:rPr>
@@ -38424,9 +38485,6 @@
           </m:dPr>
           <m:e>
             <m:r>
-              <m:rPr>
-                <m:sty m:val="p"/>
-              </m:rPr>
               <w:rPr>
                 <w:rFonts w:ascii="Cambria Math" w:hAnsi="Cambria Math"/>
               </w:rPr>
@@ -39395,8 +39453,6 @@
         </w:rPr>
         <w:t xml:space="preserve"> de contingencia</w:t>
       </w:r>
-      <w:bookmarkStart w:id="49" w:name="_GoBack"/>
-      <w:bookmarkEnd w:id="49"/>
       <w:r>
         <w:rPr>
           <w:lang w:val="es-MX"/>
@@ -39467,6 +39523,396 @@
         <w:rPr>
           <w:lang w:val="es-MX"/>
         </w:rPr>
+        <w:t>A=0</w:t>
+      </w:r>
+    </w:p>
+    <w:p>
+      <w:pPr>
+        <w:spacing w:after="160" w:line="259" w:lineRule="auto"/>
+        <w:jc w:val="both"/>
+        <w:rPr>
+          <w:lang w:val="es-MX"/>
+        </w:rPr>
+      </w:pPr>
+      <w:r>
+        <w:rPr>
+          <w:noProof/>
+          <w:lang w:val="es-MX" w:eastAsia="es-MX"/>
+        </w:rPr>
+        <w:drawing>
+          <wp:inline distT="0" distB="0" distL="0" distR="0" wp14:anchorId="5ECC7133" wp14:editId="2AADD5C0">
+            <wp:extent cx="2838450" cy="3352800"/>
+            <wp:effectExtent l="0" t="0" r="0" b="0"/>
+            <wp:docPr id="17" name="Imagen 17"/>
+            <wp:cNvGraphicFramePr>
+              <a:graphicFrameLocks xmlns:a="http://schemas.openxmlformats.org/drawingml/2006/main" noChangeAspect="1"/>
+            </wp:cNvGraphicFramePr>
+            <a:graphic xmlns:a="http://schemas.openxmlformats.org/drawingml/2006/main">
+              <a:graphicData uri="http://schemas.openxmlformats.org/drawingml/2006/picture">
+                <pic:pic xmlns:pic="http://schemas.openxmlformats.org/drawingml/2006/picture">
+                  <pic:nvPicPr>
+                    <pic:cNvPr id="1" name=""/>
+                    <pic:cNvPicPr/>
+                  </pic:nvPicPr>
+                  <pic:blipFill>
+                    <a:blip r:embed="rId19"/>
+                    <a:stretch>
+                      <a:fillRect/>
+                    </a:stretch>
+                  </pic:blipFill>
+                  <pic:spPr>
+                    <a:xfrm>
+                      <a:off x="0" y="0"/>
+                      <a:ext cx="2838450" cy="3352800"/>
+                    </a:xfrm>
+                    <a:prstGeom prst="rect">
+                      <a:avLst/>
+                    </a:prstGeom>
+                  </pic:spPr>
+                </pic:pic>
+              </a:graphicData>
+            </a:graphic>
+          </wp:inline>
+        </w:drawing>
+      </w:r>
+    </w:p>
+    <w:p>
+      <w:pPr>
+        <w:spacing w:after="160" w:line="259" w:lineRule="auto"/>
+        <w:jc w:val="both"/>
+        <w:rPr>
+          <w:lang w:val="es-MX"/>
+        </w:rPr>
+      </w:pPr>
+    </w:p>
+    <w:p>
+      <w:pPr>
+        <w:spacing w:after="160" w:line="259" w:lineRule="auto"/>
+        <w:jc w:val="both"/>
+        <w:rPr>
+          <w:lang w:val="es-MX"/>
+        </w:rPr>
+      </w:pPr>
+      <w:r>
+        <w:rPr>
+          <w:lang w:val="es-MX"/>
+        </w:rPr>
+        <w:t>B=0</w:t>
+      </w:r>
+    </w:p>
+    <w:p>
+      <w:pPr>
+        <w:spacing w:after="160" w:line="259" w:lineRule="auto"/>
+        <w:jc w:val="both"/>
+        <w:rPr>
+          <w:lang w:val="es-MX"/>
+        </w:rPr>
+      </w:pPr>
+      <w:r>
+        <w:rPr>
+          <w:noProof/>
+          <w:lang w:val="es-MX" w:eastAsia="es-MX"/>
+        </w:rPr>
+        <w:lastRenderedPageBreak/>
+        <w:drawing>
+          <wp:inline distT="0" distB="0" distL="0" distR="0" wp14:anchorId="258782AE" wp14:editId="3D9DC7F8">
+            <wp:extent cx="2838450" cy="3352800"/>
+            <wp:effectExtent l="0" t="0" r="0" b="0"/>
+            <wp:docPr id="18" name="Imagen 18"/>
+            <wp:cNvGraphicFramePr>
+              <a:graphicFrameLocks xmlns:a="http://schemas.openxmlformats.org/drawingml/2006/main" noChangeAspect="1"/>
+            </wp:cNvGraphicFramePr>
+            <a:graphic xmlns:a="http://schemas.openxmlformats.org/drawingml/2006/main">
+              <a:graphicData uri="http://schemas.openxmlformats.org/drawingml/2006/picture">
+                <pic:pic xmlns:pic="http://schemas.openxmlformats.org/drawingml/2006/picture">
+                  <pic:nvPicPr>
+                    <pic:cNvPr id="1" name=""/>
+                    <pic:cNvPicPr/>
+                  </pic:nvPicPr>
+                  <pic:blipFill>
+                    <a:blip r:embed="rId20"/>
+                    <a:stretch>
+                      <a:fillRect/>
+                    </a:stretch>
+                  </pic:blipFill>
+                  <pic:spPr>
+                    <a:xfrm>
+                      <a:off x="0" y="0"/>
+                      <a:ext cx="2838450" cy="3352800"/>
+                    </a:xfrm>
+                    <a:prstGeom prst="rect">
+                      <a:avLst/>
+                    </a:prstGeom>
+                  </pic:spPr>
+                </pic:pic>
+              </a:graphicData>
+            </a:graphic>
+          </wp:inline>
+        </w:drawing>
+      </w:r>
+    </w:p>
+    <w:p>
+      <w:pPr>
+        <w:spacing w:after="160" w:line="259" w:lineRule="auto"/>
+        <w:jc w:val="both"/>
+        <w:rPr>
+          <w:lang w:val="es-MX"/>
+        </w:rPr>
+      </w:pPr>
+    </w:p>
+    <w:p>
+      <w:pPr>
+        <w:spacing w:after="160" w:line="259" w:lineRule="auto"/>
+        <w:jc w:val="both"/>
+        <w:rPr>
+          <w:lang w:val="es-MX"/>
+        </w:rPr>
+      </w:pPr>
+      <w:r>
+        <w:rPr>
+          <w:lang w:val="es-MX"/>
+        </w:rPr>
+        <w:t>C=0</w:t>
+      </w:r>
+    </w:p>
+    <w:p>
+      <w:pPr>
+        <w:spacing w:after="160" w:line="259" w:lineRule="auto"/>
+        <w:jc w:val="both"/>
+        <w:rPr>
+          <w:lang w:val="es-MX"/>
+        </w:rPr>
+      </w:pPr>
+      <w:r>
+        <w:rPr>
+          <w:noProof/>
+          <w:lang w:val="es-MX" w:eastAsia="es-MX"/>
+        </w:rPr>
+        <w:drawing>
+          <wp:inline distT="0" distB="0" distL="0" distR="0" wp14:anchorId="1446FFD2" wp14:editId="1F0F0D16">
+            <wp:extent cx="2838450" cy="3352800"/>
+            <wp:effectExtent l="0" t="0" r="0" b="0"/>
+            <wp:docPr id="21" name="Imagen 21"/>
+            <wp:cNvGraphicFramePr>
+              <a:graphicFrameLocks xmlns:a="http://schemas.openxmlformats.org/drawingml/2006/main" noChangeAspect="1"/>
+            </wp:cNvGraphicFramePr>
+            <a:graphic xmlns:a="http://schemas.openxmlformats.org/drawingml/2006/main">
+              <a:graphicData uri="http://schemas.openxmlformats.org/drawingml/2006/picture">
+                <pic:pic xmlns:pic="http://schemas.openxmlformats.org/drawingml/2006/picture">
+                  <pic:nvPicPr>
+                    <pic:cNvPr id="1" name=""/>
+                    <pic:cNvPicPr/>
+                  </pic:nvPicPr>
+                  <pic:blipFill>
+                    <a:blip r:embed="rId21"/>
+                    <a:stretch>
+                      <a:fillRect/>
+                    </a:stretch>
+                  </pic:blipFill>
+                  <pic:spPr>
+                    <a:xfrm>
+                      <a:off x="0" y="0"/>
+                      <a:ext cx="2838450" cy="3352800"/>
+                    </a:xfrm>
+                    <a:prstGeom prst="rect">
+                      <a:avLst/>
+                    </a:prstGeom>
+                  </pic:spPr>
+                </pic:pic>
+              </a:graphicData>
+            </a:graphic>
+          </wp:inline>
+        </w:drawing>
+      </w:r>
+    </w:p>
+    <w:p>
+      <w:pPr>
+        <w:spacing w:after="160" w:line="259" w:lineRule="auto"/>
+        <w:jc w:val="both"/>
+        <w:rPr>
+          <w:lang w:val="es-MX"/>
+        </w:rPr>
+      </w:pPr>
+    </w:p>
+    <w:p>
+      <w:pPr>
+        <w:spacing w:after="160" w:line="259" w:lineRule="auto"/>
+        <w:jc w:val="both"/>
+        <w:rPr>
+          <w:lang w:val="es-MX"/>
+        </w:rPr>
+      </w:pPr>
+    </w:p>
+    <w:p>
+      <w:pPr>
+        <w:spacing w:after="160" w:line="259" w:lineRule="auto"/>
+        <w:jc w:val="both"/>
+        <w:rPr>
+          <w:lang w:val="es-MX"/>
+        </w:rPr>
+      </w:pPr>
+      <w:r>
+        <w:rPr>
+          <w:lang w:val="es-MX"/>
+        </w:rPr>
+        <w:lastRenderedPageBreak/>
+        <w:t>D=0</w:t>
+      </w:r>
+    </w:p>
+    <w:p>
+      <w:pPr>
+        <w:spacing w:after="160" w:line="259" w:lineRule="auto"/>
+        <w:jc w:val="both"/>
+        <w:rPr>
+          <w:lang w:val="es-MX"/>
+        </w:rPr>
+      </w:pPr>
+      <w:r>
+        <w:rPr>
+          <w:noProof/>
+          <w:lang w:val="es-MX" w:eastAsia="es-MX"/>
+        </w:rPr>
+        <w:drawing>
+          <wp:inline distT="0" distB="0" distL="0" distR="0" wp14:anchorId="48FFC162" wp14:editId="2E43F1C1">
+            <wp:extent cx="2838450" cy="3352800"/>
+            <wp:effectExtent l="0" t="0" r="0" b="0"/>
+            <wp:docPr id="22" name="Imagen 22"/>
+            <wp:cNvGraphicFramePr>
+              <a:graphicFrameLocks xmlns:a="http://schemas.openxmlformats.org/drawingml/2006/main" noChangeAspect="1"/>
+            </wp:cNvGraphicFramePr>
+            <a:graphic xmlns:a="http://schemas.openxmlformats.org/drawingml/2006/main">
+              <a:graphicData uri="http://schemas.openxmlformats.org/drawingml/2006/picture">
+                <pic:pic xmlns:pic="http://schemas.openxmlformats.org/drawingml/2006/picture">
+                  <pic:nvPicPr>
+                    <pic:cNvPr id="1" name=""/>
+                    <pic:cNvPicPr/>
+                  </pic:nvPicPr>
+                  <pic:blipFill>
+                    <a:blip r:embed="rId22"/>
+                    <a:stretch>
+                      <a:fillRect/>
+                    </a:stretch>
+                  </pic:blipFill>
+                  <pic:spPr>
+                    <a:xfrm>
+                      <a:off x="0" y="0"/>
+                      <a:ext cx="2838450" cy="3352800"/>
+                    </a:xfrm>
+                    <a:prstGeom prst="rect">
+                      <a:avLst/>
+                    </a:prstGeom>
+                  </pic:spPr>
+                </pic:pic>
+              </a:graphicData>
+            </a:graphic>
+          </wp:inline>
+        </w:drawing>
+      </w:r>
+      <w:bookmarkStart w:id="50" w:name="_GoBack"/>
+      <w:bookmarkEnd w:id="50"/>
+    </w:p>
+    <w:p>
+      <w:pPr>
+        <w:spacing w:after="160" w:line="259" w:lineRule="auto"/>
+        <w:jc w:val="both"/>
+        <w:rPr>
+          <w:lang w:val="es-MX"/>
+        </w:rPr>
+      </w:pPr>
+    </w:p>
+    <w:p>
+      <w:pPr>
+        <w:spacing w:after="160" w:line="259" w:lineRule="auto"/>
+        <w:jc w:val="both"/>
+        <w:rPr>
+          <w:lang w:val="es-MX"/>
+        </w:rPr>
+      </w:pPr>
+    </w:p>
+    <w:p>
+      <w:pPr>
+        <w:spacing w:after="160" w:line="259" w:lineRule="auto"/>
+        <w:jc w:val="both"/>
+        <w:rPr>
+          <w:lang w:val="es-MX"/>
+        </w:rPr>
+      </w:pPr>
+    </w:p>
+    <w:p>
+      <w:pPr>
+        <w:spacing w:after="160" w:line="259" w:lineRule="auto"/>
+        <w:jc w:val="both"/>
+        <w:rPr>
+          <w:lang w:val="es-MX"/>
+        </w:rPr>
+      </w:pPr>
+    </w:p>
+    <w:p>
+      <w:pPr>
+        <w:spacing w:after="160" w:line="259" w:lineRule="auto"/>
+        <w:jc w:val="both"/>
+        <w:rPr>
+          <w:lang w:val="es-MX"/>
+        </w:rPr>
+      </w:pPr>
+    </w:p>
+    <w:p>
+      <w:pPr>
+        <w:spacing w:after="160" w:line="259" w:lineRule="auto"/>
+        <w:jc w:val="both"/>
+        <w:rPr>
+          <w:lang w:val="es-MX"/>
+        </w:rPr>
+      </w:pPr>
+    </w:p>
+    <w:p>
+      <w:pPr>
+        <w:spacing w:after="160" w:line="259" w:lineRule="auto"/>
+        <w:jc w:val="both"/>
+        <w:rPr>
+          <w:lang w:val="es-MX"/>
+        </w:rPr>
+      </w:pPr>
+    </w:p>
+    <w:p>
+      <w:pPr>
+        <w:spacing w:after="160" w:line="259" w:lineRule="auto"/>
+        <w:jc w:val="both"/>
+        <w:rPr>
+          <w:lang w:val="es-MX"/>
+        </w:rPr>
+      </w:pPr>
+    </w:p>
+    <w:p>
+      <w:pPr>
+        <w:spacing w:after="160" w:line="259" w:lineRule="auto"/>
+        <w:jc w:val="both"/>
+        <w:rPr>
+          <w:lang w:val="es-MX"/>
+        </w:rPr>
+      </w:pPr>
+    </w:p>
+    <w:p>
+      <w:pPr>
+        <w:spacing w:after="160" w:line="259" w:lineRule="auto"/>
+        <w:jc w:val="both"/>
+        <w:rPr>
+          <w:lang w:val="es-MX"/>
+        </w:rPr>
+      </w:pPr>
+    </w:p>
+    <w:p>
+      <w:pPr>
+        <w:spacing w:after="160" w:line="259" w:lineRule="auto"/>
+        <w:jc w:val="both"/>
+        <w:rPr>
+          <w:lang w:val="es-MX"/>
+        </w:rPr>
+      </w:pPr>
+      <w:r>
+        <w:rPr>
+          <w:lang w:val="es-MX"/>
+        </w:rPr>
         <w:br w:type="page"/>
       </w:r>
     </w:p>
@@ -39480,8 +39926,8 @@
           <w:szCs w:val="56"/>
         </w:rPr>
       </w:pPr>
-      <w:bookmarkStart w:id="50" w:name="_Ref68536714"/>
-      <w:bookmarkStart w:id="51" w:name="_Toc68540590"/>
+      <w:bookmarkStart w:id="51" w:name="_Ref68536714"/>
+      <w:bookmarkStart w:id="52" w:name="_Toc68595323"/>
       <w:r>
         <w:rPr>
           <w:b/>
@@ -39492,8 +39938,8 @@
         <w:lastRenderedPageBreak/>
         <w:t>Descripción de la metodología</w:t>
       </w:r>
-      <w:bookmarkEnd w:id="50"/>
       <w:bookmarkEnd w:id="51"/>
+      <w:bookmarkEnd w:id="52"/>
     </w:p>
     <w:p>
       <w:pPr>
@@ -40124,6 +40570,7 @@
           <w:szCs w:val="32"/>
         </w:rPr>
       </w:pPr>
+      <w:bookmarkStart w:id="53" w:name="_Toc68595324"/>
       <w:r>
         <w:rPr>
           <w:b/>
@@ -40133,6 +40580,7 @@
         </w:rPr>
         <w:t>Ejemplos</w:t>
       </w:r>
+      <w:bookmarkEnd w:id="53"/>
     </w:p>
     <w:p>
       <w:pPr>
@@ -40743,7 +41191,7 @@
           <w:szCs w:val="56"/>
         </w:rPr>
       </w:pPr>
-      <w:bookmarkStart w:id="52" w:name="_Toc68540591"/>
+      <w:bookmarkStart w:id="54" w:name="_Toc68595325"/>
       <w:r>
         <w:rPr>
           <w:b/>
@@ -40754,7 +41202,7 @@
         <w:lastRenderedPageBreak/>
         <w:t>Comparación/relación con otras técnicas similares</w:t>
       </w:r>
-      <w:bookmarkEnd w:id="52"/>
+      <w:bookmarkEnd w:id="54"/>
     </w:p>
     <w:p/>
     <w:p/>
@@ -40779,7 +41227,7 @@
           <w:szCs w:val="56"/>
         </w:rPr>
       </w:pPr>
-      <w:bookmarkStart w:id="53" w:name="_Toc68540592"/>
+      <w:bookmarkStart w:id="55" w:name="_Toc68595326"/>
       <w:r>
         <w:rPr>
           <w:b/>
@@ -40790,7 +41238,7 @@
         <w:lastRenderedPageBreak/>
         <w:t>Conclusión</w:t>
       </w:r>
-      <w:bookmarkEnd w:id="53"/>
+      <w:bookmarkEnd w:id="55"/>
     </w:p>
     <w:p/>
     <w:p/>
@@ -40819,7 +41267,7 @@
           <w:szCs w:val="56"/>
         </w:rPr>
       </w:pPr>
-      <w:bookmarkStart w:id="54" w:name="_Toc68540593"/>
+      <w:bookmarkStart w:id="56" w:name="_Toc68595327"/>
       <w:r>
         <w:rPr>
           <w:b/>
@@ -40830,7 +41278,7 @@
         <w:lastRenderedPageBreak/>
         <w:t>Apéndice</w:t>
       </w:r>
-      <w:bookmarkEnd w:id="54"/>
+      <w:bookmarkEnd w:id="56"/>
     </w:p>
     <w:p/>
     <w:p/>
@@ -40855,7 +41303,7 @@
           <w:szCs w:val="56"/>
         </w:rPr>
       </w:pPr>
-      <w:bookmarkStart w:id="55" w:name="_Toc68540594"/>
+      <w:bookmarkStart w:id="57" w:name="_Toc68595328"/>
       <w:r>
         <w:rPr>
           <w:b/>
@@ -40866,7 +41314,7 @@
         <w:lastRenderedPageBreak/>
         <w:t>Referencias</w:t>
       </w:r>
-      <w:bookmarkEnd w:id="55"/>
+      <w:bookmarkEnd w:id="57"/>
     </w:p>
     <w:p/>
     <w:p/>
@@ -41068,13 +41516,7 @@
         <w:footnoteRef/>
       </w:r>
       <w:r>
-        <w:t xml:space="preserve"> P</w:t>
-      </w:r>
-      <w:r>
-        <w:t>ropuesta en esta monografía y cuyo código se muestra en la sección anterior</w:t>
-      </w:r>
-      <w:r>
-        <w:t>.</w:t>
+        <w:t xml:space="preserve"> Propuesta en esta monografía y cuyo código se muestra en la sección anterior.</w:t>
       </w:r>
     </w:p>
   </w:footnote>
@@ -41090,10 +41532,7 @@
         <w:footnoteRef/>
       </w:r>
       <w:r>
-        <w:t xml:space="preserve"> </w:t>
-      </w:r>
-      <w:r>
-        <w:t>Propuesta en esta monografía y cuyo código se muestra en la sección anterior.</w:t>
+        <w:t xml:space="preserve"> Propuesta en esta monografía y cuyo código se muestra en la sección anterior.</w:t>
       </w:r>
     </w:p>
   </w:footnote>
@@ -42766,566 +43205,6 @@
 </w:styles>
 </file>
 
-<file path=word/glossary/document.xml><?xml version="1.0" encoding="utf-8"?>
-<w:glossaryDocument xmlns:wpc="http://schemas.microsoft.com/office/word/2010/wordprocessingCanvas" xmlns:cx="http://schemas.microsoft.com/office/drawing/2014/chartex" xmlns:mc="http://schemas.openxmlformats.org/markup-compatibility/2006" xmlns:o="urn:schemas-microsoft-com:office:office" xmlns:r="http://schemas.openxmlformats.org/officeDocument/2006/relationships" xmlns:m="http://schemas.openxmlformats.org/officeDocument/2006/math" xmlns:v="urn:schemas-microsoft-com:vml" xmlns:wp14="http://schemas.microsoft.com/office/word/2010/wordprocessingDrawing" xmlns:wp="http://schemas.openxmlformats.org/drawingml/2006/wordprocessingDrawing" xmlns:w10="urn:schemas-microsoft-com:office:word" xmlns:w="http://schemas.openxmlformats.org/wordprocessingml/2006/main" xmlns:w14="http://schemas.microsoft.com/office/word/2010/wordml" xmlns:w15="http://schemas.microsoft.com/office/word/2012/wordml" xmlns:w16se="http://schemas.microsoft.com/office/word/2015/wordml/symex" xmlns:wpg="http://schemas.microsoft.com/office/word/2010/wordprocessingGroup" xmlns:wpi="http://schemas.microsoft.com/office/word/2010/wordprocessingInk" xmlns:wne="http://schemas.microsoft.com/office/word/2006/wordml" xmlns:wps="http://schemas.microsoft.com/office/word/2010/wordprocessingShape" mc:Ignorable="w14 w15 w16se wp14"/>
-</file>
-
-<file path=word/glossary/fontTable.xml><?xml version="1.0" encoding="utf-8"?>
-<w:fonts xmlns:mc="http://schemas.openxmlformats.org/markup-compatibility/2006" xmlns:r="http://schemas.openxmlformats.org/officeDocument/2006/relationships" xmlns:w="http://schemas.openxmlformats.org/wordprocessingml/2006/main" xmlns:w14="http://schemas.microsoft.com/office/word/2010/wordml" xmlns:w15="http://schemas.microsoft.com/office/word/2012/wordml" xmlns:w16se="http://schemas.microsoft.com/office/word/2015/wordml/symex" mc:Ignorable="w14 w15 w16se">
-  <w:font w:name="Symbol">
-    <w:panose1 w:val="05050102010706020507"/>
-    <w:charset w:val="02"/>
-    <w:family w:val="roman"/>
-    <w:pitch w:val="variable"/>
-    <w:sig w:usb0="00000000" w:usb1="10000000" w:usb2="00000000" w:usb3="00000000" w:csb0="80000000" w:csb1="00000000"/>
-  </w:font>
-  <w:font w:name="Times New Roman">
-    <w:panose1 w:val="02020603050405020304"/>
-    <w:charset w:val="00"/>
-    <w:family w:val="roman"/>
-    <w:pitch w:val="variable"/>
-    <w:sig w:usb0="E0002EFF" w:usb1="C000785B" w:usb2="00000009" w:usb3="00000000" w:csb0="000001FF" w:csb1="00000000"/>
-  </w:font>
-  <w:font w:name="Courier New">
-    <w:panose1 w:val="02070309020205020404"/>
-    <w:charset w:val="00"/>
-    <w:family w:val="modern"/>
-    <w:pitch w:val="fixed"/>
-    <w:sig w:usb0="E0002EFF" w:usb1="C0007843" w:usb2="00000009" w:usb3="00000000" w:csb0="000001FF" w:csb1="00000000"/>
-  </w:font>
-  <w:font w:name="Wingdings">
-    <w:panose1 w:val="05000000000000000000"/>
-    <w:charset w:val="02"/>
-    <w:family w:val="auto"/>
-    <w:pitch w:val="variable"/>
-    <w:sig w:usb0="00000000" w:usb1="10000000" w:usb2="00000000" w:usb3="00000000" w:csb0="80000000" w:csb1="00000000"/>
-  </w:font>
-  <w:font w:name="Calibri">
-    <w:panose1 w:val="020F0502020204030204"/>
-    <w:charset w:val="00"/>
-    <w:family w:val="swiss"/>
-    <w:pitch w:val="variable"/>
-    <w:sig w:usb0="E4002EFF" w:usb1="C000247B" w:usb2="00000009" w:usb3="00000000" w:csb0="000001FF" w:csb1="00000000"/>
-  </w:font>
-  <w:font w:name="Calibri Light">
-    <w:panose1 w:val="020F0302020204030204"/>
-    <w:charset w:val="00"/>
-    <w:family w:val="swiss"/>
-    <w:pitch w:val="variable"/>
-    <w:sig w:usb0="E4002EFF" w:usb1="C000247B" w:usb2="00000009" w:usb3="00000000" w:csb0="000001FF" w:csb1="00000000"/>
-  </w:font>
-  <w:font w:name="Segoe UI">
-    <w:panose1 w:val="020B0502040204020203"/>
-    <w:charset w:val="00"/>
-    <w:family w:val="swiss"/>
-    <w:pitch w:val="variable"/>
-    <w:sig w:usb0="E4002EFF" w:usb1="C000E47F" w:usb2="00000009" w:usb3="00000000" w:csb0="000001FF" w:csb1="00000000"/>
-  </w:font>
-  <w:font w:name="Consolas">
-    <w:panose1 w:val="020B0609020204030204"/>
-    <w:charset w:val="00"/>
-    <w:family w:val="modern"/>
-    <w:pitch w:val="fixed"/>
-    <w:sig w:usb0="E00006FF" w:usb1="0000FCFF" w:usb2="00000001" w:usb3="00000000" w:csb0="0000019F" w:csb1="00000000"/>
-  </w:font>
-  <w:font w:name="Cambria Math">
-    <w:panose1 w:val="02040503050406030204"/>
-    <w:charset w:val="00"/>
-    <w:family w:val="roman"/>
-    <w:pitch w:val="variable"/>
-    <w:sig w:usb0="E00006FF" w:usb1="420024FF" w:usb2="02000000" w:usb3="00000000" w:csb0="0000019F" w:csb1="00000000"/>
-  </w:font>
-</w:fonts>
-</file>
-
-<file path=word/glossary/settings.xml><?xml version="1.0" encoding="utf-8"?>
-<w:settings xmlns:mc="http://schemas.openxmlformats.org/markup-compatibility/2006" xmlns:o="urn:schemas-microsoft-com:office:office" xmlns:r="http://schemas.openxmlformats.org/officeDocument/2006/relationships" xmlns:m="http://schemas.openxmlformats.org/officeDocument/2006/math" xmlns:v="urn:schemas-microsoft-com:vml" xmlns:w10="urn:schemas-microsoft-com:office:word" xmlns:w="http://schemas.openxmlformats.org/wordprocessingml/2006/main" xmlns:w14="http://schemas.microsoft.com/office/word/2010/wordml" xmlns:w15="http://schemas.microsoft.com/office/word/2012/wordml" xmlns:w16se="http://schemas.microsoft.com/office/word/2015/wordml/symex" xmlns:sl="http://schemas.openxmlformats.org/schemaLibrary/2006/main" mc:Ignorable="w14 w15 w16se">
-  <w:view w:val="normal"/>
-  <w:defaultTabStop w:val="708"/>
-  <w:hyphenationZone w:val="425"/>
-  <w:characterSpacingControl w:val="doNotCompress"/>
-  <w:compat>
-    <w:useFELayout/>
-    <w:compatSetting w:name="compatibilityMode" w:uri="http://schemas.microsoft.com/office/word" w:val="15"/>
-    <w:compatSetting w:name="overrideTableStyleFontSizeAndJustification" w:uri="http://schemas.microsoft.com/office/word" w:val="1"/>
-    <w:compatSetting w:name="enableOpenTypeFeatures" w:uri="http://schemas.microsoft.com/office/word" w:val="1"/>
-    <w:compatSetting w:name="doNotFlipMirrorIndents" w:uri="http://schemas.microsoft.com/office/word" w:val="1"/>
-    <w:compatSetting w:name="differentiateMultirowTableHeaders" w:uri="http://schemas.microsoft.com/office/word" w:val="1"/>
-  </w:compat>
-  <w:rsids>
-    <w:rsidRoot w:val="0086358F"/>
-    <w:rsid w:val="00003C64"/>
-    <w:rsid w:val="002C50F6"/>
-    <w:rsid w:val="004C5C1F"/>
-    <w:rsid w:val="006E6F06"/>
-    <w:rsid w:val="0086354E"/>
-    <w:rsid w:val="0086358F"/>
-    <w:rsid w:val="0089504F"/>
-    <w:rsid w:val="00B44C0A"/>
-    <w:rsid w:val="00E910EF"/>
-  </w:rsids>
-  <m:mathPr>
-    <m:mathFont m:val="Cambria Math"/>
-    <m:brkBin m:val="before"/>
-    <m:brkBinSub m:val="--"/>
-    <m:smallFrac m:val="0"/>
-    <m:dispDef/>
-    <m:lMargin m:val="0"/>
-    <m:rMargin m:val="0"/>
-    <m:defJc m:val="centerGroup"/>
-    <m:wrapIndent m:val="1440"/>
-    <m:intLim m:val="subSup"/>
-    <m:naryLim m:val="undOvr"/>
-  </m:mathPr>
-  <w:themeFontLang w:val="es-MX"/>
-  <w:clrSchemeMapping w:bg1="light1" w:t1="dark1" w:bg2="light2" w:t2="dark2" w:accent1="accent1" w:accent2="accent2" w:accent3="accent3" w:accent4="accent4" w:accent5="accent5" w:accent6="accent6" w:hyperlink="hyperlink" w:followedHyperlink="followedHyperlink"/>
-  <w:decimalSymbol w:val="."/>
-  <w:listSeparator w:val=","/>
-  <w15:chartTrackingRefBased/>
-</w:settings>
-</file>
-
-<file path=word/glossary/styles.xml><?xml version="1.0" encoding="utf-8"?>
-<w:styles xmlns:mc="http://schemas.openxmlformats.org/markup-compatibility/2006" xmlns:r="http://schemas.openxmlformats.org/officeDocument/2006/relationships" xmlns:w="http://schemas.openxmlformats.org/wordprocessingml/2006/main" xmlns:w14="http://schemas.microsoft.com/office/word/2010/wordml" xmlns:w15="http://schemas.microsoft.com/office/word/2012/wordml" xmlns:w16se="http://schemas.microsoft.com/office/word/2015/wordml/symex" mc:Ignorable="w14 w15 w16se">
-  <w:docDefaults>
-    <w:rPrDefault>
-      <w:rPr>
-        <w:rFonts w:asciiTheme="minorHAnsi" w:eastAsiaTheme="minorEastAsia" w:hAnsiTheme="minorHAnsi" w:cstheme="minorBidi"/>
-        <w:sz w:val="22"/>
-        <w:szCs w:val="22"/>
-        <w:lang w:val="es-MX" w:eastAsia="es-MX" w:bidi="ar-SA"/>
-      </w:rPr>
-    </w:rPrDefault>
-    <w:pPrDefault>
-      <w:pPr>
-        <w:spacing w:after="160" w:line="259" w:lineRule="auto"/>
-      </w:pPr>
-    </w:pPrDefault>
-  </w:docDefaults>
-  <w:latentStyles w:defLockedState="0" w:defUIPriority="99" w:defSemiHidden="0" w:defUnhideWhenUsed="0" w:defQFormat="0" w:count="371">
-    <w:lsdException w:name="Normal" w:uiPriority="0" w:qFormat="1"/>
-    <w:lsdException w:name="heading 1" w:uiPriority="9" w:qFormat="1"/>
-    <w:lsdException w:name="heading 2" w:semiHidden="1" w:uiPriority="9" w:unhideWhenUsed="1" w:qFormat="1"/>
-    <w:lsdException w:name="heading 3" w:semiHidden="1" w:uiPriority="9" w:unhideWhenUsed="1" w:qFormat="1"/>
-    <w:lsdException w:name="heading 4" w:semiHidden="1" w:uiPriority="9" w:unhideWhenUsed="1" w:qFormat="1"/>
-    <w:lsdException w:name="heading 5" w:semiHidden="1" w:uiPriority="9" w:unhideWhenUsed="1" w:qFormat="1"/>
-    <w:lsdException w:name="heading 6" w:semiHidden="1" w:uiPriority="9" w:unhideWhenUsed="1" w:qFormat="1"/>
-    <w:lsdException w:name="heading 7" w:semiHidden="1" w:uiPriority="9" w:unhideWhenUsed="1" w:qFormat="1"/>
-    <w:lsdException w:name="heading 8" w:semiHidden="1" w:uiPriority="9" w:unhideWhenUsed="1" w:qFormat="1"/>
-    <w:lsdException w:name="heading 9" w:semiHidden="1" w:uiPriority="9" w:unhideWhenUsed="1" w:qFormat="1"/>
-    <w:lsdException w:name="index 1" w:semiHidden="1" w:unhideWhenUsed="1"/>
-    <w:lsdException w:name="index 2" w:semiHidden="1" w:unhideWhenUsed="1"/>
-    <w:lsdException w:name="index 3" w:semiHidden="1" w:unhideWhenUsed="1"/>
-    <w:lsdException w:name="index 4" w:semiHidden="1" w:unhideWhenUsed="1"/>
-    <w:lsdException w:name="index 5" w:semiHidden="1" w:unhideWhenUsed="1"/>
-    <w:lsdException w:name="index 6" w:semiHidden="1" w:unhideWhenUsed="1"/>
-    <w:lsdException w:name="index 7" w:semiHidden="1" w:unhideWhenUsed="1"/>
-    <w:lsdException w:name="index 8" w:semiHidden="1" w:unhideWhenUsed="1"/>
-    <w:lsdException w:name="index 9" w:semiHidden="1" w:unhideWhenUsed="1"/>
-    <w:lsdException w:name="toc 1" w:semiHidden="1" w:uiPriority="39" w:unhideWhenUsed="1"/>
-    <w:lsdException w:name="toc 2" w:semiHidden="1" w:uiPriority="39" w:unhideWhenUsed="1"/>
-    <w:lsdException w:name="toc 3" w:semiHidden="1" w:uiPriority="39" w:unhideWhenUsed="1"/>
-    <w:lsdException w:name="toc 4" w:semiHidden="1" w:uiPriority="39" w:unhideWhenUsed="1"/>
-    <w:lsdException w:name="toc 5" w:semiHidden="1" w:uiPriority="39" w:unhideWhenUsed="1"/>
-    <w:lsdException w:name="toc 6" w:semiHidden="1" w:uiPriority="39" w:unhideWhenUsed="1"/>
-    <w:lsdException w:name="toc 7" w:semiHidden="1" w:uiPriority="39" w:unhideWhenUsed="1"/>
-    <w:lsdException w:name="toc 8" w:semiHidden="1" w:uiPriority="39" w:unhideWhenUsed="1"/>
-    <w:lsdException w:name="toc 9" w:semiHidden="1" w:uiPriority="39" w:unhideWhenUsed="1"/>
-    <w:lsdException w:name="Normal Indent" w:semiHidden="1" w:unhideWhenUsed="1"/>
-    <w:lsdException w:name="footnote text" w:semiHidden="1" w:unhideWhenUsed="1"/>
-    <w:lsdException w:name="annotation text" w:semiHidden="1" w:unhideWhenUsed="1"/>
-    <w:lsdException w:name="header" w:semiHidden="1" w:unhideWhenUsed="1"/>
-    <w:lsdException w:name="footer" w:semiHidden="1" w:unhideWhenUsed="1"/>
-    <w:lsdException w:name="index heading" w:semiHidden="1" w:unhideWhenUsed="1"/>
-    <w:lsdException w:name="caption" w:semiHidden="1" w:uiPriority="35" w:unhideWhenUsed="1" w:qFormat="1"/>
-    <w:lsdException w:name="table of figures" w:semiHidden="1" w:unhideWhenUsed="1"/>
-    <w:lsdException w:name="envelope address" w:semiHidden="1" w:unhideWhenUsed="1"/>
-    <w:lsdException w:name="envelope return" w:semiHidden="1" w:unhideWhenUsed="1"/>
-    <w:lsdException w:name="footnote reference" w:semiHidden="1" w:unhideWhenUsed="1"/>
-    <w:lsdException w:name="annotation reference" w:semiHidden="1" w:unhideWhenUsed="1"/>
-    <w:lsdException w:name="line number" w:semiHidden="1" w:unhideWhenUsed="1"/>
-    <w:lsdException w:name="page number" w:semiHidden="1" w:unhideWhenUsed="1"/>
-    <w:lsdException w:name="endnote reference" w:semiHidden="1" w:unhideWhenUsed="1"/>
-    <w:lsdException w:name="endnote text" w:semiHidden="1" w:unhideWhenUsed="1"/>
-    <w:lsdException w:name="table of authorities" w:semiHidden="1" w:unhideWhenUsed="1"/>
-    <w:lsdException w:name="macro" w:semiHidden="1" w:unhideWhenUsed="1"/>
-    <w:lsdException w:name="toa heading" w:semiHidden="1" w:unhideWhenUsed="1"/>
-    <w:lsdException w:name="List" w:semiHidden="1" w:unhideWhenUsed="1"/>
-    <w:lsdException w:name="List Bullet" w:semiHidden="1" w:unhideWhenUsed="1"/>
-    <w:lsdException w:name="List Number" w:semiHidden="1" w:unhideWhenUsed="1"/>
-    <w:lsdException w:name="List 2" w:semiHidden="1" w:unhideWhenUsed="1"/>
-    <w:lsdException w:name="List 3" w:semiHidden="1" w:unhideWhenUsed="1"/>
-    <w:lsdException w:name="List 4" w:semiHidden="1" w:unhideWhenUsed="1"/>
-    <w:lsdException w:name="List 5" w:semiHidden="1" w:unhideWhenUsed="1"/>
-    <w:lsdException w:name="List Bullet 2" w:semiHidden="1" w:unhideWhenUsed="1"/>
-    <w:lsdException w:name="List Bullet 3" w:semiHidden="1" w:unhideWhenUsed="1"/>
-    <w:lsdException w:name="List Bullet 4" w:semiHidden="1" w:unhideWhenUsed="1"/>
-    <w:lsdException w:name="List Bullet 5" w:semiHidden="1" w:unhideWhenUsed="1"/>
-    <w:lsdException w:name="List Number 2" w:semiHidden="1" w:unhideWhenUsed="1"/>
-    <w:lsdException w:name="List Number 3" w:semiHidden="1" w:unhideWhenUsed="1"/>
-    <w:lsdException w:name="List Number 4" w:semiHidden="1" w:unhideWhenUsed="1"/>
-    <w:lsdException w:name="List Number 5" w:semiHidden="1" w:unhideWhenUsed="1"/>
-    <w:lsdException w:name="Title" w:uiPriority="10" w:qFormat="1"/>
-    <w:lsdException w:name="Closing" w:semiHidden="1" w:unhideWhenUsed="1"/>
-    <w:lsdException w:name="Signature" w:semiHidden="1" w:unhideWhenUsed="1"/>
-    <w:lsdException w:name="Default Paragraph Font" w:semiHidden="1" w:uiPriority="1" w:unhideWhenUsed="1"/>
-    <w:lsdException w:name="Body Text" w:semiHidden="1" w:unhideWhenUsed="1"/>
-    <w:lsdException w:name="Body Text Indent" w:semiHidden="1" w:unhideWhenUsed="1"/>
-    <w:lsdException w:name="List Continue" w:semiHidden="1" w:unhideWhenUsed="1"/>
-    <w:lsdException w:name="List Continue 2" w:semiHidden="1" w:unhideWhenUsed="1"/>
-    <w:lsdException w:name="List Continue 3" w:semiHidden="1" w:unhideWhenUsed="1"/>
-    <w:lsdException w:name="List Continue 4" w:semiHidden="1" w:unhideWhenUsed="1"/>
-    <w:lsdException w:name="List Continue 5" w:semiHidden="1" w:unhideWhenUsed="1"/>
-    <w:lsdException w:name="Message Header" w:semiHidden="1" w:unhideWhenUsed="1"/>
-    <w:lsdException w:name="Subtitle" w:uiPriority="11" w:qFormat="1"/>
-    <w:lsdException w:name="Salutation" w:semiHidden="1" w:unhideWhenUsed="1"/>
-    <w:lsdException w:name="Date" w:semiHidden="1" w:unhideWhenUsed="1"/>
-    <w:lsdException w:name="Body Text First Indent" w:semiHidden="1" w:unhideWhenUsed="1"/>
-    <w:lsdException w:name="Body Text First Indent 2" w:semiHidden="1" w:unhideWhenUsed="1"/>
-    <w:lsdException w:name="Note Heading" w:semiHidden="1" w:unhideWhenUsed="1"/>
-    <w:lsdException w:name="Body Text 2" w:semiHidden="1" w:unhideWhenUsed="1"/>
-    <w:lsdException w:name="Body Text 3" w:semiHidden="1" w:unhideWhenUsed="1"/>
-    <w:lsdException w:name="Body Text Indent 2" w:semiHidden="1" w:unhideWhenUsed="1"/>
-    <w:lsdException w:name="Body Text Indent 3" w:semiHidden="1" w:unhideWhenUsed="1"/>
-    <w:lsdException w:name="Block Text" w:semiHidden="1" w:unhideWhenUsed="1"/>
-    <w:lsdException w:name="Hyperlink" w:semiHidden="1" w:unhideWhenUsed="1"/>
-    <w:lsdException w:name="FollowedHyperlink" w:semiHidden="1" w:unhideWhenUsed="1"/>
-    <w:lsdException w:name="Strong" w:uiPriority="22" w:qFormat="1"/>
-    <w:lsdException w:name="Emphasis" w:uiPriority="20" w:qFormat="1"/>
-    <w:lsdException w:name="Document Map" w:semiHidden="1" w:unhideWhenUsed="1"/>
-    <w:lsdException w:name="Plain Text" w:semiHidden="1" w:unhideWhenUsed="1"/>
-    <w:lsdException w:name="E-mail Signature" w:semiHidden="1" w:unhideWhenUsed="1"/>
-    <w:lsdException w:name="HTML Top of Form" w:semiHidden="1" w:unhideWhenUsed="1"/>
-    <w:lsdException w:name="HTML Bottom of Form" w:semiHidden="1" w:unhideWhenUsed="1"/>
-    <w:lsdException w:name="Normal (Web)" w:semiHidden="1" w:unhideWhenUsed="1"/>
-    <w:lsdException w:name="HTML Acronym" w:semiHidden="1" w:unhideWhenUsed="1"/>
-    <w:lsdException w:name="HTML Address" w:semiHidden="1" w:unhideWhenUsed="1"/>
-    <w:lsdException w:name="HTML Cite" w:semiHidden="1" w:unhideWhenUsed="1"/>
-    <w:lsdException w:name="HTML Code" w:semiHidden="1" w:unhideWhenUsed="1"/>
-    <w:lsdException w:name="HTML Definition" w:semiHidden="1" w:unhideWhenUsed="1"/>
-    <w:lsdException w:name="HTML Keyboard" w:semiHidden="1" w:unhideWhenUsed="1"/>
-    <w:lsdException w:name="HTML Preformatted" w:semiHidden="1" w:unhideWhenUsed="1"/>
-    <w:lsdException w:name="HTML Sample" w:semiHidden="1" w:unhideWhenUsed="1"/>
-    <w:lsdException w:name="HTML Typewriter" w:semiHidden="1" w:unhideWhenUsed="1"/>
-    <w:lsdException w:name="HTML Variable" w:semiHidden="1" w:unhideWhenUsed="1"/>
-    <w:lsdException w:name="Normal Table" w:semiHidden="1" w:unhideWhenUsed="1"/>
-    <w:lsdException w:name="annotation subject" w:semiHidden="1" w:unhideWhenUsed="1"/>
-    <w:lsdException w:name="No List" w:semiHidden="1" w:unhideWhenUsed="1"/>
-    <w:lsdException w:name="Outline List 1" w:semiHidden="1" w:unhideWhenUsed="1"/>
-    <w:lsdException w:name="Outline List 2" w:semiHidden="1" w:unhideWhenUsed="1"/>
-    <w:lsdException w:name="Outline List 3" w:semiHidden="1" w:unhideWhenUsed="1"/>
-    <w:lsdException w:name="Table Simple 1" w:semiHidden="1" w:unhideWhenUsed="1"/>
-    <w:lsdException w:name="Table Simple 2" w:semiHidden="1" w:unhideWhenUsed="1"/>
-    <w:lsdException w:name="Table Simple 3" w:semiHidden="1" w:unhideWhenUsed="1"/>
-    <w:lsdException w:name="Table Classic 1" w:semiHidden="1" w:unhideWhenUsed="1"/>
-    <w:lsdException w:name="Table Classic 2" w:semiHidden="1" w:unhideWhenUsed="1"/>
-    <w:lsdException w:name="Table Classic 3" w:semiHidden="1" w:unhideWhenUsed="1"/>
-    <w:lsdException w:name="Table Classic 4" w:semiHidden="1" w:unhideWhenUsed="1"/>
-    <w:lsdException w:name="Table Colorful 1" w:semiHidden="1" w:unhideWhenUsed="1"/>
-    <w:lsdException w:name="Table Colorful 2" w:semiHidden="1" w:unhideWhenUsed="1"/>
-    <w:lsdException w:name="Table Colorful 3" w:semiHidden="1" w:unhideWhenUsed="1"/>
-    <w:lsdException w:name="Table Columns 1" w:semiHidden="1" w:unhideWhenUsed="1"/>
-    <w:lsdException w:name="Table Columns 2" w:semiHidden="1" w:unhideWhenUsed="1"/>
-    <w:lsdException w:name="Table Columns 3" w:semiHidden="1" w:unhideWhenUsed="1"/>
-    <w:lsdException w:name="Table Columns 4" w:semiHidden="1" w:unhideWhenUsed="1"/>
-    <w:lsdException w:name="Table Columns 5" w:semiHidden="1" w:unhideWhenUsed="1"/>
-    <w:lsdException w:name="Table Grid 1" w:semiHidden="1" w:unhideWhenUsed="1"/>
-    <w:lsdException w:name="Table Grid 2" w:semiHidden="1" w:unhideWhenUsed="1"/>
-    <w:lsdException w:name="Table Grid 3" w:semiHidden="1" w:unhideWhenUsed="1"/>
-    <w:lsdException w:name="Table Grid 4" w:semiHidden="1" w:unhideWhenUsed="1"/>
-    <w:lsdException w:name="Table Grid 5" w:semiHidden="1" w:unhideWhenUsed="1"/>
-    <w:lsdException w:name="Table Grid 6" w:semiHidden="1" w:unhideWhenUsed="1"/>
-    <w:lsdException w:name="Table Grid 7" w:semiHidden="1" w:unhideWhenUsed="1"/>
-    <w:lsdException w:name="Table Grid 8" w:semiHidden="1" w:unhideWhenUsed="1"/>
-    <w:lsdException w:name="Table List 1" w:semiHidden="1" w:unhideWhenUsed="1"/>
-    <w:lsdException w:name="Table List 2" w:semiHidden="1" w:unhideWhenUsed="1"/>
-    <w:lsdException w:name="Table List 3" w:semiHidden="1" w:unhideWhenUsed="1"/>
-    <w:lsdException w:name="Table List 4" w:semiHidden="1" w:unhideWhenUsed="1"/>
-    <w:lsdException w:name="Table List 5" w:semiHidden="1" w:unhideWhenUsed="1"/>
-    <w:lsdException w:name="Table List 6" w:semiHidden="1" w:unhideWhenUsed="1"/>
-    <w:lsdException w:name="Table List 7" w:semiHidden="1" w:unhideWhenUsed="1"/>
-    <w:lsdException w:name="Table List 8" w:semiHidden="1" w:unhideWhenUsed="1"/>
-    <w:lsdException w:name="Table 3D effects 1" w:semiHidden="1" w:unhideWhenUsed="1"/>
-    <w:lsdException w:name="Table 3D effects 2" w:semiHidden="1" w:unhideWhenUsed="1"/>
-    <w:lsdException w:name="Table 3D effects 3" w:semiHidden="1" w:unhideWhenUsed="1"/>
-    <w:lsdException w:name="Table Contemporary" w:semiHidden="1" w:unhideWhenUsed="1"/>
-    <w:lsdException w:name="Table Elegant" w:semiHidden="1" w:unhideWhenUsed="1"/>
-    <w:lsdException w:name="Table Professional" w:semiHidden="1" w:unhideWhenUsed="1"/>
-    <w:lsdException w:name="Table Subtle 1" w:semiHidden="1" w:unhideWhenUsed="1"/>
-    <w:lsdException w:name="Table Subtle 2" w:semiHidden="1" w:unhideWhenUsed="1"/>
-    <w:lsdException w:name="Table Web 1" w:semiHidden="1" w:unhideWhenUsed="1"/>
-    <w:lsdException w:name="Table Web 2" w:semiHidden="1" w:unhideWhenUsed="1"/>
-    <w:lsdException w:name="Table Web 3" w:semiHidden="1" w:unhideWhenUsed="1"/>
-    <w:lsdException w:name="Balloon Text" w:semiHidden="1" w:unhideWhenUsed="1"/>
-    <w:lsdException w:name="Table Grid" w:uiPriority="39"/>
-    <w:lsdException w:name="Table Theme" w:semiHidden="1" w:unhideWhenUsed="1"/>
-    <w:lsdException w:name="Placeholder Text" w:semiHidden="1"/>
-    <w:lsdException w:name="No Spacing" w:uiPriority="1" w:qFormat="1"/>
-    <w:lsdException w:name="Light Shading" w:uiPriority="60"/>
-    <w:lsdException w:name="Light List" w:uiPriority="61"/>
-    <w:lsdException w:name="Light Grid" w:uiPriority="62"/>
-    <w:lsdException w:name="Medium Shading 1" w:uiPriority="63"/>
-    <w:lsdException w:name="Medium Shading 2" w:uiPriority="64"/>
-    <w:lsdException w:name="Medium List 1" w:uiPriority="65"/>
-    <w:lsdException w:name="Medium List 2" w:uiPriority="66"/>
-    <w:lsdException w:name="Medium Grid 1" w:uiPriority="67"/>
-    <w:lsdException w:name="Medium Grid 2" w:uiPriority="68"/>
-    <w:lsdException w:name="Medium Grid 3" w:uiPriority="69"/>
-    <w:lsdException w:name="Dark List" w:uiPriority="70"/>
-    <w:lsdException w:name="Colorful Shading" w:uiPriority="71"/>
-    <w:lsdException w:name="Colorful List" w:uiPriority="72"/>
-    <w:lsdException w:name="Colorful Grid" w:uiPriority="73"/>
-    <w:lsdException w:name="Light Shading Accent 1" w:uiPriority="60"/>
-    <w:lsdException w:name="Light List Accent 1" w:uiPriority="61"/>
-    <w:lsdException w:name="Light Grid Accent 1" w:uiPriority="62"/>
-    <w:lsdException w:name="Medium Shading 1 Accent 1" w:uiPriority="63"/>
-    <w:lsdException w:name="Medium Shading 2 Accent 1" w:uiPriority="64"/>
-    <w:lsdException w:name="Medium List 1 Accent 1" w:uiPriority="65"/>
-    <w:lsdException w:name="Revision" w:semiHidden="1"/>
-    <w:lsdException w:name="List Paragraph" w:uiPriority="34" w:qFormat="1"/>
-    <w:lsdException w:name="Quote" w:uiPriority="29" w:qFormat="1"/>
-    <w:lsdException w:name="Intense Quote" w:uiPriority="30" w:qFormat="1"/>
-    <w:lsdException w:name="Medium List 2 Accent 1" w:uiPriority="66"/>
-    <w:lsdException w:name="Medium Grid 1 Accent 1" w:uiPriority="67"/>
-    <w:lsdException w:name="Medium Grid 2 Accent 1" w:uiPriority="68"/>
-    <w:lsdException w:name="Medium Grid 3 Accent 1" w:uiPriority="69"/>
-    <w:lsdException w:name="Dark List Accent 1" w:uiPriority="70"/>
-    <w:lsdException w:name="Colorful Shading Accent 1" w:uiPriority="71"/>
-    <w:lsdException w:name="Colorful List Accent 1" w:uiPriority="72"/>
-    <w:lsdException w:name="Colorful Grid Accent 1" w:uiPriority="73"/>
-    <w:lsdException w:name="Light Shading Accent 2" w:uiPriority="60"/>
-    <w:lsdException w:name="Light List Accent 2" w:uiPriority="61"/>
-    <w:lsdException w:name="Light Grid Accent 2" w:uiPriority="62"/>
-    <w:lsdException w:name="Medium Shading 1 Accent 2" w:uiPriority="63"/>
-    <w:lsdException w:name="Medium Shading 2 Accent 2" w:uiPriority="64"/>
-    <w:lsdException w:name="Medium List 1 Accent 2" w:uiPriority="65"/>
-    <w:lsdException w:name="Medium List 2 Accent 2" w:uiPriority="66"/>
-    <w:lsdException w:name="Medium Grid 1 Accent 2" w:uiPriority="67"/>
-    <w:lsdException w:name="Medium Grid 2 Accent 2" w:uiPriority="68"/>
-    <w:lsdException w:name="Medium Grid 3 Accent 2" w:uiPriority="69"/>
-    <w:lsdException w:name="Dark List Accent 2" w:uiPriority="70"/>
-    <w:lsdException w:name="Colorful Shading Accent 2" w:uiPriority="71"/>
-    <w:lsdException w:name="Colorful List Accent 2" w:uiPriority="72"/>
-    <w:lsdException w:name="Colorful Grid Accent 2" w:uiPriority="73"/>
-    <w:lsdException w:name="Light Shading Accent 3" w:uiPriority="60"/>
-    <w:lsdException w:name="Light List Accent 3" w:uiPriority="61"/>
-    <w:lsdException w:name="Light Grid Accent 3" w:uiPriority="62"/>
-    <w:lsdException w:name="Medium Shading 1 Accent 3" w:uiPriority="63"/>
-    <w:lsdException w:name="Medium Shading 2 Accent 3" w:uiPriority="64"/>
-    <w:lsdException w:name="Medium List 1 Accent 3" w:uiPriority="65"/>
-    <w:lsdException w:name="Medium List 2 Accent 3" w:uiPriority="66"/>
-    <w:lsdException w:name="Medium Grid 1 Accent 3" w:uiPriority="67"/>
-    <w:lsdException w:name="Medium Grid 2 Accent 3" w:uiPriority="68"/>
-    <w:lsdException w:name="Medium Grid 3 Accent 3" w:uiPriority="69"/>
-    <w:lsdException w:name="Dark List Accent 3" w:uiPriority="70"/>
-    <w:lsdException w:name="Colorful Shading Accent 3" w:uiPriority="71"/>
-    <w:lsdException w:name="Colorful List Accent 3" w:uiPriority="72"/>
-    <w:lsdException w:name="Colorful Grid Accent 3" w:uiPriority="73"/>
-    <w:lsdException w:name="Light Shading Accent 4" w:uiPriority="60"/>
-    <w:lsdException w:name="Light List Accent 4" w:uiPriority="61"/>
-    <w:lsdException w:name="Light Grid Accent 4" w:uiPriority="62"/>
-    <w:lsdException w:name="Medium Shading 1 Accent 4" w:uiPriority="63"/>
-    <w:lsdException w:name="Medium Shading 2 Accent 4" w:uiPriority="64"/>
-    <w:lsdException w:name="Medium List 1 Accent 4" w:uiPriority="65"/>
-    <w:lsdException w:name="Medium List 2 Accent 4" w:uiPriority="66"/>
-    <w:lsdException w:name="Medium Grid 1 Accent 4" w:uiPriority="67"/>
-    <w:lsdException w:name="Medium Grid 2 Accent 4" w:uiPriority="68"/>
-    <w:lsdException w:name="Medium Grid 3 Accent 4" w:uiPriority="69"/>
-    <w:lsdException w:name="Dark List Accent 4" w:uiPriority="70"/>
-    <w:lsdException w:name="Colorful Shading Accent 4" w:uiPriority="71"/>
-    <w:lsdException w:name="Colorful List Accent 4" w:uiPriority="72"/>
-    <w:lsdException w:name="Colorful Grid Accent 4" w:uiPriority="73"/>
-    <w:lsdException w:name="Light Shading Accent 5" w:uiPriority="60"/>
-    <w:lsdException w:name="Light List Accent 5" w:uiPriority="61"/>
-    <w:lsdException w:name="Light Grid Accent 5" w:uiPriority="62"/>
-    <w:lsdException w:name="Medium Shading 1 Accent 5" w:uiPriority="63"/>
-    <w:lsdException w:name="Medium Shading 2 Accent 5" w:uiPriority="64"/>
-    <w:lsdException w:name="Medium List 1 Accent 5" w:uiPriority="65"/>
-    <w:lsdException w:name="Medium List 2 Accent 5" w:uiPriority="66"/>
-    <w:lsdException w:name="Medium Grid 1 Accent 5" w:uiPriority="67"/>
-    <w:lsdException w:name="Medium Grid 2 Accent 5" w:uiPriority="68"/>
-    <w:lsdException w:name="Medium Grid 3 Accent 5" w:uiPriority="69"/>
-    <w:lsdException w:name="Dark List Accent 5" w:uiPriority="70"/>
-    <w:lsdException w:name="Colorful Shading Accent 5" w:uiPriority="71"/>
-    <w:lsdException w:name="Colorful List Accent 5" w:uiPriority="72"/>
-    <w:lsdException w:name="Colorful Grid Accent 5" w:uiPriority="73"/>
-    <w:lsdException w:name="Light Shading Accent 6" w:uiPriority="60"/>
-    <w:lsdException w:name="Light List Accent 6" w:uiPriority="61"/>
-    <w:lsdException w:name="Light Grid Accent 6" w:uiPriority="62"/>
-    <w:lsdException w:name="Medium Shading 1 Accent 6" w:uiPriority="63"/>
-    <w:lsdException w:name="Medium Shading 2 Accent 6" w:uiPriority="64"/>
-    <w:lsdException w:name="Medium List 1 Accent 6" w:uiPriority="65"/>
-    <w:lsdException w:name="Medium List 2 Accent 6" w:uiPriority="66"/>
-    <w:lsdException w:name="Medium Grid 1 Accent 6" w:uiPriority="67"/>
-    <w:lsdException w:name="Medium Grid 2 Accent 6" w:uiPriority="68"/>
-    <w:lsdException w:name="Medium Grid 3 Accent 6" w:uiPriority="69"/>
-    <w:lsdException w:name="Dark List Accent 6" w:uiPriority="70"/>
-    <w:lsdException w:name="Colorful Shading Accent 6" w:uiPriority="71"/>
-    <w:lsdException w:name="Colorful List Accent 6" w:uiPriority="72"/>
-    <w:lsdException w:name="Colorful Grid Accent 6" w:uiPriority="73"/>
-    <w:lsdException w:name="Subtle Emphasis" w:uiPriority="19" w:qFormat="1"/>
-    <w:lsdException w:name="Intense Emphasis" w:uiPriority="21" w:qFormat="1"/>
-    <w:lsdException w:name="Subtle Reference" w:uiPriority="31" w:qFormat="1"/>
-    <w:lsdException w:name="Intense Reference" w:uiPriority="32" w:qFormat="1"/>
-    <w:lsdException w:name="Book Title" w:uiPriority="33" w:qFormat="1"/>
-    <w:lsdException w:name="Bibliography" w:semiHidden="1" w:uiPriority="37" w:unhideWhenUsed="1"/>
-    <w:lsdException w:name="TOC Heading" w:semiHidden="1" w:uiPriority="39" w:unhideWhenUsed="1" w:qFormat="1"/>
-    <w:lsdException w:name="Plain Table 1" w:uiPriority="41"/>
-    <w:lsdException w:name="Plain Table 2" w:uiPriority="42"/>
-    <w:lsdException w:name="Plain Table 3" w:uiPriority="43"/>
-    <w:lsdException w:name="Plain Table 4" w:uiPriority="44"/>
-    <w:lsdException w:name="Plain Table 5" w:uiPriority="45"/>
-    <w:lsdException w:name="Grid Table Light" w:uiPriority="40"/>
-    <w:lsdException w:name="Grid Table 1 Light" w:uiPriority="46"/>
-    <w:lsdException w:name="Grid Table 2" w:uiPriority="47"/>
-    <w:lsdException w:name="Grid Table 3" w:uiPriority="48"/>
-    <w:lsdException w:name="Grid Table 4" w:uiPriority="49"/>
-    <w:lsdException w:name="Grid Table 5 Dark" w:uiPriority="50"/>
-    <w:lsdException w:name="Grid Table 6 Colorful" w:uiPriority="51"/>
-    <w:lsdException w:name="Grid Table 7 Colorful" w:uiPriority="52"/>
-    <w:lsdException w:name="Grid Table 1 Light Accent 1" w:uiPriority="46"/>
-    <w:lsdException w:name="Grid Table 2 Accent 1" w:uiPriority="47"/>
-    <w:lsdException w:name="Grid Table 3 Accent 1" w:uiPriority="48"/>
-    <w:lsdException w:name="Grid Table 4 Accent 1" w:uiPriority="49"/>
-    <w:lsdException w:name="Grid Table 5 Dark Accent 1" w:uiPriority="50"/>
-    <w:lsdException w:name="Grid Table 6 Colorful Accent 1" w:uiPriority="51"/>
-    <w:lsdException w:name="Grid Table 7 Colorful Accent 1" w:uiPriority="52"/>
-    <w:lsdException w:name="Grid Table 1 Light Accent 2" w:uiPriority="46"/>
-    <w:lsdException w:name="Grid Table 2 Accent 2" w:uiPriority="47"/>
-    <w:lsdException w:name="Grid Table 3 Accent 2" w:uiPriority="48"/>
-    <w:lsdException w:name="Grid Table 4 Accent 2" w:uiPriority="49"/>
-    <w:lsdException w:name="Grid Table 5 Dark Accent 2" w:uiPriority="50"/>
-    <w:lsdException w:name="Grid Table 6 Colorful Accent 2" w:uiPriority="51"/>
-    <w:lsdException w:name="Grid Table 7 Colorful Accent 2" w:uiPriority="52"/>
-    <w:lsdException w:name="Grid Table 1 Light Accent 3" w:uiPriority="46"/>
-    <w:lsdException w:name="Grid Table 2 Accent 3" w:uiPriority="47"/>
-    <w:lsdException w:name="Grid Table 3 Accent 3" w:uiPriority="48"/>
-    <w:lsdException w:name="Grid Table 4 Accent 3" w:uiPriority="49"/>
-    <w:lsdException w:name="Grid Table 5 Dark Accent 3" w:uiPriority="50"/>
-    <w:lsdException w:name="Grid Table 6 Colorful Accent 3" w:uiPriority="51"/>
-    <w:lsdException w:name="Grid Table 7 Colorful Accent 3" w:uiPriority="52"/>
-    <w:lsdException w:name="Grid Table 1 Light Accent 4" w:uiPriority="46"/>
-    <w:lsdException w:name="Grid Table 2 Accent 4" w:uiPriority="47"/>
-    <w:lsdException w:name="Grid Table 3 Accent 4" w:uiPriority="48"/>
-    <w:lsdException w:name="Grid Table 4 Accent 4" w:uiPriority="49"/>
-    <w:lsdException w:name="Grid Table 5 Dark Accent 4" w:uiPriority="50"/>
-    <w:lsdException w:name="Grid Table 6 Colorful Accent 4" w:uiPriority="51"/>
-    <w:lsdException w:name="Grid Table 7 Colorful Accent 4" w:uiPriority="52"/>
-    <w:lsdException w:name="Grid Table 1 Light Accent 5" w:uiPriority="46"/>
-    <w:lsdException w:name="Grid Table 2 Accent 5" w:uiPriority="47"/>
-    <w:lsdException w:name="Grid Table 3 Accent 5" w:uiPriority="48"/>
-    <w:lsdException w:name="Grid Table 4 Accent 5" w:uiPriority="49"/>
-    <w:lsdException w:name="Grid Table 5 Dark Accent 5" w:uiPriority="50"/>
-    <w:lsdException w:name="Grid Table 6 Colorful Accent 5" w:uiPriority="51"/>
-    <w:lsdException w:name="Grid Table 7 Colorful Accent 5" w:uiPriority="52"/>
-    <w:lsdException w:name="Grid Table 1 Light Accent 6" w:uiPriority="46"/>
-    <w:lsdException w:name="Grid Table 2 Accent 6" w:uiPriority="47"/>
-    <w:lsdException w:name="Grid Table 3 Accent 6" w:uiPriority="48"/>
-    <w:lsdException w:name="Grid Table 4 Accent 6" w:uiPriority="49"/>
-    <w:lsdException w:name="Grid Table 5 Dark Accent 6" w:uiPriority="50"/>
-    <w:lsdException w:name="Grid Table 6 Colorful Accent 6" w:uiPriority="51"/>
-    <w:lsdException w:name="Grid Table 7 Colorful Accent 6" w:uiPriority="52"/>
-    <w:lsdException w:name="List Table 1 Light" w:uiPriority="46"/>
-    <w:lsdException w:name="List Table 2" w:uiPriority="47"/>
-    <w:lsdException w:name="List Table 3" w:uiPriority="48"/>
-    <w:lsdException w:name="List Table 4" w:uiPriority="49"/>
-    <w:lsdException w:name="List Table 5 Dark" w:uiPriority="50"/>
-    <w:lsdException w:name="List Table 6 Colorful" w:uiPriority="51"/>
-    <w:lsdException w:name="List Table 7 Colorful" w:uiPriority="52"/>
-    <w:lsdException w:name="List Table 1 Light Accent 1" w:uiPriority="46"/>
-    <w:lsdException w:name="List Table 2 Accent 1" w:uiPriority="47"/>
-    <w:lsdException w:name="List Table 3 Accent 1" w:uiPriority="48"/>
-    <w:lsdException w:name="List Table 4 Accent 1" w:uiPriority="49"/>
-    <w:lsdException w:name="List Table 5 Dark Accent 1" w:uiPriority="50"/>
-    <w:lsdException w:name="List Table 6 Colorful Accent 1" w:uiPriority="51"/>
-    <w:lsdException w:name="List Table 7 Colorful Accent 1" w:uiPriority="52"/>
-    <w:lsdException w:name="List Table 1 Light Accent 2" w:uiPriority="46"/>
-    <w:lsdException w:name="List Table 2 Accent 2" w:uiPriority="47"/>
-    <w:lsdException w:name="List Table 3 Accent 2" w:uiPriority="48"/>
-    <w:lsdException w:name="List Table 4 Accent 2" w:uiPriority="49"/>
-    <w:lsdException w:name="List Table 5 Dark Accent 2" w:uiPriority="50"/>
-    <w:lsdException w:name="List Table 6 Colorful Accent 2" w:uiPriority="51"/>
-    <w:lsdException w:name="List Table 7 Colorful Accent 2" w:uiPriority="52"/>
-    <w:lsdException w:name="List Table 1 Light Accent 3" w:uiPriority="46"/>
-    <w:lsdException w:name="List Table 2 Accent 3" w:uiPriority="47"/>
-    <w:lsdException w:name="List Table 3 Accent 3" w:uiPriority="48"/>
-    <w:lsdException w:name="List Table 4 Accent 3" w:uiPriority="49"/>
-    <w:lsdException w:name="List Table 5 Dark Accent 3" w:uiPriority="50"/>
-    <w:lsdException w:name="List Table 6 Colorful Accent 3" w:uiPriority="51"/>
-    <w:lsdException w:name="List Table 7 Colorful Accent 3" w:uiPriority="52"/>
-    <w:lsdException w:name="List Table 1 Light Accent 4" w:uiPriority="46"/>
-    <w:lsdException w:name="List Table 2 Accent 4" w:uiPriority="47"/>
-    <w:lsdException w:name="List Table 3 Accent 4" w:uiPriority="48"/>
-    <w:lsdException w:name="List Table 4 Accent 4" w:uiPriority="49"/>
-    <w:lsdException w:name="List Table 5 Dark Accent 4" w:uiPriority="50"/>
-    <w:lsdException w:name="List Table 6 Colorful Accent 4" w:uiPriority="51"/>
-    <w:lsdException w:name="List Table 7 Colorful Accent 4" w:uiPriority="52"/>
-    <w:lsdException w:name="List Table 1 Light Accent 5" w:uiPriority="46"/>
-    <w:lsdException w:name="List Table 2 Accent 5" w:uiPriority="47"/>
-    <w:lsdException w:name="List Table 3 Accent 5" w:uiPriority="48"/>
-    <w:lsdException w:name="List Table 4 Accent 5" w:uiPriority="49"/>
-    <w:lsdException w:name="List Table 5 Dark Accent 5" w:uiPriority="50"/>
-    <w:lsdException w:name="List Table 6 Colorful Accent 5" w:uiPriority="51"/>
-    <w:lsdException w:name="List Table 7 Colorful Accent 5" w:uiPriority="52"/>
-    <w:lsdException w:name="List Table 1 Light Accent 6" w:uiPriority="46"/>
-    <w:lsdException w:name="List Table 2 Accent 6" w:uiPriority="47"/>
-    <w:lsdException w:name="List Table 3 Accent 6" w:uiPriority="48"/>
-    <w:lsdException w:name="List Table 4 Accent 6" w:uiPriority="49"/>
-    <w:lsdException w:name="List Table 5 Dark Accent 6" w:uiPriority="50"/>
-    <w:lsdException w:name="List Table 6 Colorful Accent 6" w:uiPriority="51"/>
-    <w:lsdException w:name="List Table 7 Colorful Accent 6" w:uiPriority="52"/>
-  </w:latentStyles>
-  <w:style w:type="paragraph" w:default="1" w:styleId="Normal">
-    <w:name w:val="Normal"/>
-    <w:qFormat/>
-  </w:style>
-  <w:style w:type="character" w:default="1" w:styleId="Fuentedeprrafopredeter">
-    <w:name w:val="Default Paragraph Font"/>
-    <w:uiPriority w:val="1"/>
-    <w:semiHidden/>
-    <w:unhideWhenUsed/>
-  </w:style>
-  <w:style w:type="table" w:default="1" w:styleId="Tablanormal">
-    <w:name w:val="Normal Table"/>
-    <w:uiPriority w:val="99"/>
-    <w:semiHidden/>
-    <w:unhideWhenUsed/>
-    <w:tblPr>
-      <w:tblInd w:w="0" w:type="dxa"/>
-      <w:tblCellMar>
-        <w:top w:w="0" w:type="dxa"/>
-        <w:left w:w="108" w:type="dxa"/>
-        <w:bottom w:w="0" w:type="dxa"/>
-        <w:right w:w="108" w:type="dxa"/>
-      </w:tblCellMar>
-    </w:tblPr>
-  </w:style>
-  <w:style w:type="numbering" w:default="1" w:styleId="Sinlista">
-    <w:name w:val="No List"/>
-    <w:uiPriority w:val="99"/>
-    <w:semiHidden/>
-    <w:unhideWhenUsed/>
-  </w:style>
-  <w:style w:type="character" w:styleId="Textodelmarcadordeposicin">
-    <w:name w:val="Placeholder Text"/>
-    <w:basedOn w:val="Fuentedeprrafopredeter"/>
-    <w:uiPriority w:val="99"/>
-    <w:semiHidden/>
-    <w:rsid w:val="00003C64"/>
-    <w:rPr>
-      <w:color w:val="808080"/>
-    </w:rPr>
-  </w:style>
-</w:styles>
-</file>
-
-<file path=word/glossary/webSettings.xml><?xml version="1.0" encoding="utf-8"?>
-<w:webSettings xmlns:mc="http://schemas.openxmlformats.org/markup-compatibility/2006" xmlns:r="http://schemas.openxmlformats.org/officeDocument/2006/relationships" xmlns:w="http://schemas.openxmlformats.org/wordprocessingml/2006/main" xmlns:w14="http://schemas.microsoft.com/office/word/2010/wordml" xmlns:w15="http://schemas.microsoft.com/office/word/2012/wordml" xmlns:w16se="http://schemas.microsoft.com/office/word/2015/wordml/symex" mc:Ignorable="w14 w15 w16se">
-  <w:optimizeForBrowser/>
-  <w:allowPNG/>
-</w:webSettings>
-</file>
-
 <file path=word/theme/theme1.xml><?xml version="1.0" encoding="utf-8"?>
 <a:theme xmlns:a="http://schemas.openxmlformats.org/drawingml/2006/main" name="Tema de Office">
   <a:themeElements>
@@ -43611,7 +43490,7 @@
 </file>
 
 <file path=customXml/itemProps2.xml><?xml version="1.0" encoding="utf-8"?>
-<ds:datastoreItem xmlns:ds="http://schemas.openxmlformats.org/officeDocument/2006/customXml" ds:itemID="{9481611F-D367-4BCF-8117-5A6C94216EDC}">
+<ds:datastoreItem xmlns:ds="http://schemas.openxmlformats.org/officeDocument/2006/customXml" ds:itemID="{964D47D7-860C-492B-9DAC-EB19DE04E1F7}">
   <ds:schemaRefs>
     <ds:schemaRef ds:uri="http://schemas.openxmlformats.org/officeDocument/2006/bibliography"/>
   </ds:schemaRefs>

</xml_diff>